<commit_message>
Format and Adapt Unit1 10
</commit_message>
<xml_diff>
--- a/Unit1/Unit1 10.docx
+++ b/Unit1/Unit1 10.docx
@@ -5,18 +5,28 @@
     <w:p>
       <w:pPr>
         <w:pStyle w:val="DefaultStyle"/>
-      </w:pPr>
-      <w:r>
-        <w:rPr>
-          <w:rFonts w:ascii="Times;Times New Roman" w:hAnsi="Times;Times New Roman" w:cs="Times;Times New Roman"/>
+        <w:rPr>
+          <w:rFonts w:ascii="Arial" w:hAnsi="Arial" w:cs="Arial"/>
+          <w:sz w:val="22"/>
+          <w:szCs w:val="22"/>
+        </w:rPr>
+      </w:pPr>
+      <w:bookmarkStart w:id="0" w:name="_GoBack"/>
+      <w:r>
+        <w:rPr>
+          <w:rFonts w:ascii="Arial" w:hAnsi="Arial" w:cs="Arial"/>
           <w:b/>
           <w:bCs/>
+          <w:sz w:val="22"/>
+          <w:szCs w:val="22"/>
         </w:rPr>
         <w:t>Instructional Day:</w:t>
       </w:r>
       <w:r>
         <w:rPr>
-          <w:rFonts w:ascii="Times;Times New Roman" w:hAnsi="Times;Times New Roman" w:cs="Times;Times New Roman"/>
+          <w:rFonts w:ascii="Arial" w:hAnsi="Arial" w:cs="Arial"/>
+          <w:sz w:val="22"/>
+          <w:szCs w:val="22"/>
         </w:rPr>
         <w:t xml:space="preserve"> 10</w:t>
       </w:r>
@@ -24,18 +34,27 @@
     <w:p>
       <w:pPr>
         <w:pStyle w:val="DefaultStyle"/>
-      </w:pPr>
-      <w:r>
-        <w:rPr>
-          <w:rFonts w:ascii="Times;Times New Roman" w:hAnsi="Times;Times New Roman" w:cs="Times;Times New Roman"/>
+        <w:rPr>
+          <w:rFonts w:ascii="Arial" w:hAnsi="Arial" w:cs="Arial"/>
+          <w:sz w:val="22"/>
+          <w:szCs w:val="22"/>
+        </w:rPr>
+      </w:pPr>
+      <w:r>
+        <w:rPr>
+          <w:rFonts w:ascii="Arial" w:hAnsi="Arial" w:cs="Arial"/>
           <w:b/>
           <w:bCs/>
+          <w:sz w:val="22"/>
+          <w:szCs w:val="22"/>
         </w:rPr>
         <w:t>Topic Description:</w:t>
       </w:r>
       <w:r>
         <w:rPr>
-          <w:rFonts w:ascii="Times;Times New Roman" w:hAnsi="Times;Times New Roman" w:cs="Times;Times New Roman"/>
+          <w:rFonts w:ascii="Arial" w:hAnsi="Arial" w:cs="Arial"/>
+          <w:sz w:val="22"/>
+          <w:szCs w:val="22"/>
         </w:rPr>
         <w:t xml:space="preserve"> Points of view: Telling a story with data </w:t>
       </w:r>
@@ -43,18 +62,27 @@
     <w:p>
       <w:pPr>
         <w:pStyle w:val="DefaultStyle"/>
-      </w:pPr>
-      <w:r>
-        <w:rPr>
-          <w:rFonts w:ascii="Times;Times New Roman" w:hAnsi="Times;Times New Roman" w:cs="Times;Times New Roman"/>
+        <w:rPr>
+          <w:rFonts w:ascii="Arial" w:hAnsi="Arial" w:cs="Arial"/>
+          <w:sz w:val="22"/>
+          <w:szCs w:val="22"/>
+        </w:rPr>
+      </w:pPr>
+      <w:r>
+        <w:rPr>
+          <w:rFonts w:ascii="Arial" w:hAnsi="Arial" w:cs="Arial"/>
           <w:b/>
           <w:bCs/>
+          <w:sz w:val="22"/>
+          <w:szCs w:val="22"/>
         </w:rPr>
         <w:t>Objectives:</w:t>
       </w:r>
       <w:r>
         <w:rPr>
-          <w:rFonts w:ascii="Times;Times New Roman" w:hAnsi="Times;Times New Roman" w:cs="Times;Times New Roman"/>
+          <w:rFonts w:ascii="Arial" w:hAnsi="Arial" w:cs="Arial"/>
+          <w:sz w:val="22"/>
+          <w:szCs w:val="22"/>
         </w:rPr>
         <w:t xml:space="preserve"> </w:t>
       </w:r>
@@ -62,10 +90,17 @@
     <w:p>
       <w:pPr>
         <w:pStyle w:val="DefaultStyle"/>
-      </w:pPr>
-      <w:r>
-        <w:rPr>
-          <w:rFonts w:ascii="Times;Times New Roman" w:hAnsi="Times;Times New Roman" w:cs="Times;Times New Roman"/>
+        <w:rPr>
+          <w:rFonts w:ascii="Arial" w:hAnsi="Arial" w:cs="Arial"/>
+          <w:sz w:val="22"/>
+          <w:szCs w:val="22"/>
+        </w:rPr>
+      </w:pPr>
+      <w:r>
+        <w:rPr>
+          <w:rFonts w:ascii="Arial" w:hAnsi="Arial" w:cs="Arial"/>
+          <w:sz w:val="22"/>
+          <w:szCs w:val="22"/>
         </w:rPr>
         <w:t>The students will be able to:</w:t>
       </w:r>
@@ -77,10 +112,17 @@
           <w:ilvl w:val="0"/>
           <w:numId w:val="1"/>
         </w:numPr>
-      </w:pPr>
-      <w:r>
-        <w:rPr>
-          <w:rFonts w:ascii="Times;Times New Roman" w:hAnsi="Times;Times New Roman" w:cs="Times;Times New Roman"/>
+        <w:rPr>
+          <w:rFonts w:ascii="Arial" w:hAnsi="Arial" w:cs="Arial"/>
+          <w:sz w:val="22"/>
+          <w:szCs w:val="22"/>
+        </w:rPr>
+      </w:pPr>
+      <w:r>
+        <w:rPr>
+          <w:rFonts w:ascii="Arial" w:hAnsi="Arial" w:cs="Arial"/>
+          <w:sz w:val="22"/>
+          <w:szCs w:val="22"/>
         </w:rPr>
         <w:t xml:space="preserve">Explain how different views of data can tell a different story. </w:t>
       </w:r>
@@ -92,10 +134,17 @@
           <w:ilvl w:val="0"/>
           <w:numId w:val="1"/>
         </w:numPr>
-      </w:pPr>
-      <w:r>
-        <w:rPr>
-          <w:rFonts w:ascii="Times;Times New Roman" w:hAnsi="Times;Times New Roman" w:cs="Times;Times New Roman"/>
+        <w:rPr>
+          <w:rFonts w:ascii="Arial" w:hAnsi="Arial" w:cs="Arial"/>
+          <w:sz w:val="22"/>
+          <w:szCs w:val="22"/>
+        </w:rPr>
+      </w:pPr>
+      <w:r>
+        <w:rPr>
+          <w:rFonts w:ascii="Arial" w:hAnsi="Arial" w:cs="Arial"/>
+          <w:sz w:val="22"/>
+          <w:szCs w:val="22"/>
         </w:rPr>
         <w:t xml:space="preserve">Recognize that data is an incomplete record of reality. </w:t>
       </w:r>
@@ -107,10 +156,17 @@
           <w:ilvl w:val="0"/>
           <w:numId w:val="1"/>
         </w:numPr>
-      </w:pPr>
-      <w:r>
-        <w:rPr>
-          <w:rFonts w:ascii="Times;Times New Roman" w:hAnsi="Times;Times New Roman" w:cs="Times;Times New Roman"/>
+        <w:rPr>
+          <w:rFonts w:ascii="Arial" w:hAnsi="Arial" w:cs="Arial"/>
+          <w:sz w:val="22"/>
+          <w:szCs w:val="22"/>
+        </w:rPr>
+      </w:pPr>
+      <w:r>
+        <w:rPr>
+          <w:rFonts w:ascii="Arial" w:hAnsi="Arial" w:cs="Arial"/>
+          <w:sz w:val="22"/>
+          <w:szCs w:val="22"/>
         </w:rPr>
         <w:t xml:space="preserve">Describe the limits of measurement (what can and can’t be captured in data). </w:t>
       </w:r>
@@ -118,12 +174,19 @@
     <w:p>
       <w:pPr>
         <w:pStyle w:val="DefaultStyle"/>
-      </w:pPr>
-      <w:r>
-        <w:rPr>
-          <w:rFonts w:ascii="Times;Times New Roman" w:hAnsi="Times;Times New Roman" w:cs="Times;Times New Roman"/>
+        <w:rPr>
+          <w:rFonts w:ascii="Arial" w:hAnsi="Arial" w:cs="Arial"/>
+          <w:sz w:val="22"/>
+          <w:szCs w:val="22"/>
+        </w:rPr>
+      </w:pPr>
+      <w:r>
+        <w:rPr>
+          <w:rFonts w:ascii="Arial" w:hAnsi="Arial" w:cs="Arial"/>
           <w:b/>
           <w:bCs/>
+          <w:sz w:val="22"/>
+          <w:szCs w:val="22"/>
         </w:rPr>
         <w:t>Outline of the Lesson:</w:t>
       </w:r>
@@ -135,10 +198,17 @@
           <w:ilvl w:val="0"/>
           <w:numId w:val="2"/>
         </w:numPr>
-      </w:pPr>
-      <w:r>
-        <w:rPr>
-          <w:rFonts w:ascii="Times;Times New Roman" w:hAnsi="Times;Times New Roman" w:cs="Times;Times New Roman"/>
+        <w:rPr>
+          <w:rFonts w:ascii="Arial" w:hAnsi="Arial" w:cs="Arial"/>
+          <w:sz w:val="22"/>
+          <w:szCs w:val="22"/>
+        </w:rPr>
+      </w:pPr>
+      <w:r>
+        <w:rPr>
+          <w:rFonts w:ascii="Arial" w:hAnsi="Arial" w:cs="Arial"/>
+          <w:sz w:val="22"/>
+          <w:szCs w:val="22"/>
         </w:rPr>
         <w:t xml:space="preserve">Journal Entry (10 minutes) </w:t>
       </w:r>
@@ -150,10 +220,17 @@
           <w:ilvl w:val="0"/>
           <w:numId w:val="2"/>
         </w:numPr>
-      </w:pPr>
-      <w:r>
-        <w:rPr>
-          <w:rFonts w:ascii="Times;Times New Roman" w:hAnsi="Times;Times New Roman" w:cs="Times;Times New Roman"/>
+        <w:rPr>
+          <w:rFonts w:ascii="Arial" w:hAnsi="Arial" w:cs="Arial"/>
+          <w:sz w:val="22"/>
+          <w:szCs w:val="22"/>
+        </w:rPr>
+      </w:pPr>
+      <w:r>
+        <w:rPr>
+          <w:rFonts w:ascii="Arial" w:hAnsi="Arial" w:cs="Arial"/>
+          <w:sz w:val="22"/>
+          <w:szCs w:val="22"/>
         </w:rPr>
         <w:t>Room Activity (45 minutes)</w:t>
       </w:r>
@@ -161,12 +238,19 @@
     <w:p>
       <w:pPr>
         <w:pStyle w:val="DefaultStyle"/>
-      </w:pPr>
-      <w:r>
-        <w:rPr>
-          <w:rFonts w:ascii="Times;Times New Roman" w:hAnsi="Times;Times New Roman" w:cs="Times;Times New Roman"/>
+        <w:rPr>
+          <w:rFonts w:ascii="Arial" w:hAnsi="Arial" w:cs="Arial"/>
+          <w:sz w:val="22"/>
+          <w:szCs w:val="22"/>
+        </w:rPr>
+      </w:pPr>
+      <w:r>
+        <w:rPr>
+          <w:rFonts w:ascii="Arial" w:hAnsi="Arial" w:cs="Arial"/>
           <w:b/>
           <w:bCs/>
+          <w:sz w:val="22"/>
+          <w:szCs w:val="22"/>
         </w:rPr>
         <w:t xml:space="preserve">Student Activities: </w:t>
       </w:r>
@@ -178,10 +262,17 @@
           <w:ilvl w:val="0"/>
           <w:numId w:val="2"/>
         </w:numPr>
-      </w:pPr>
-      <w:r>
-        <w:rPr>
-          <w:rFonts w:ascii="Times;Times New Roman" w:hAnsi="Times;Times New Roman" w:cs="Times;Times New Roman"/>
+        <w:rPr>
+          <w:rFonts w:ascii="Arial" w:hAnsi="Arial" w:cs="Arial"/>
+          <w:sz w:val="22"/>
+          <w:szCs w:val="22"/>
+        </w:rPr>
+      </w:pPr>
+      <w:r>
+        <w:rPr>
+          <w:rFonts w:ascii="Arial" w:hAnsi="Arial" w:cs="Arial"/>
+          <w:sz w:val="22"/>
+          <w:szCs w:val="22"/>
         </w:rPr>
         <w:t xml:space="preserve">Complete journal entry. </w:t>
       </w:r>
@@ -193,10 +284,17 @@
           <w:ilvl w:val="0"/>
           <w:numId w:val="2"/>
         </w:numPr>
-      </w:pPr>
-      <w:r>
-        <w:rPr>
-          <w:rFonts w:ascii="Times;Times New Roman" w:hAnsi="Times;Times New Roman" w:cs="Times;Times New Roman"/>
+        <w:rPr>
+          <w:rFonts w:ascii="Arial" w:hAnsi="Arial" w:cs="Arial"/>
+          <w:sz w:val="22"/>
+          <w:szCs w:val="22"/>
+        </w:rPr>
+      </w:pPr>
+      <w:r>
+        <w:rPr>
+          <w:rFonts w:ascii="Arial" w:hAnsi="Arial" w:cs="Arial"/>
+          <w:sz w:val="22"/>
+          <w:szCs w:val="22"/>
         </w:rPr>
         <w:t xml:space="preserve">Groups complete first part of Room Activity. </w:t>
       </w:r>
@@ -208,18 +306,19 @@
           <w:ilvl w:val="0"/>
           <w:numId w:val="2"/>
         </w:numPr>
-      </w:pPr>
-      <w:r>
-        <w:rPr>
-          <w:rFonts w:ascii="Times;Times New Roman" w:hAnsi="Times;Times New Roman" w:cs="Times;Times New Roman"/>
-        </w:rPr>
-        <w:t>Gro</w:t>
-      </w:r>
-      <w:r>
-        <w:rPr>
-          <w:rFonts w:ascii="Times;Times New Roman" w:hAnsi="Times;Times New Roman" w:cs="Times;Times New Roman"/>
-        </w:rPr>
-        <w:t xml:space="preserve">ups share responses with another group. </w:t>
+        <w:rPr>
+          <w:rFonts w:ascii="Arial" w:hAnsi="Arial" w:cs="Arial"/>
+          <w:sz w:val="22"/>
+          <w:szCs w:val="22"/>
+        </w:rPr>
+      </w:pPr>
+      <w:r>
+        <w:rPr>
+          <w:rFonts w:ascii="Arial" w:hAnsi="Arial" w:cs="Arial"/>
+          <w:sz w:val="22"/>
+          <w:szCs w:val="22"/>
+        </w:rPr>
+        <w:t xml:space="preserve">Groups share responses with another group. </w:t>
       </w:r>
     </w:p>
     <w:p>
@@ -229,10 +328,17 @@
           <w:ilvl w:val="0"/>
           <w:numId w:val="2"/>
         </w:numPr>
-      </w:pPr>
-      <w:r>
-        <w:rPr>
-          <w:rFonts w:ascii="Times;Times New Roman" w:hAnsi="Times;Times New Roman" w:cs="Times;Times New Roman"/>
+        <w:rPr>
+          <w:rFonts w:ascii="Arial" w:hAnsi="Arial" w:cs="Arial"/>
+          <w:sz w:val="22"/>
+          <w:szCs w:val="22"/>
+        </w:rPr>
+      </w:pPr>
+      <w:r>
+        <w:rPr>
+          <w:rFonts w:ascii="Arial" w:hAnsi="Arial" w:cs="Arial"/>
+          <w:sz w:val="22"/>
+          <w:szCs w:val="22"/>
         </w:rPr>
         <w:t>Groups complete second part of Room Activity and share responses.</w:t>
       </w:r>
@@ -240,12 +346,19 @@
     <w:p>
       <w:pPr>
         <w:pStyle w:val="DefaultStyle"/>
-      </w:pPr>
-      <w:r>
-        <w:rPr>
-          <w:rFonts w:ascii="Times;Times New Roman" w:hAnsi="Times;Times New Roman" w:cs="Times;Times New Roman"/>
+        <w:rPr>
+          <w:rFonts w:ascii="Arial" w:hAnsi="Arial" w:cs="Arial"/>
+          <w:sz w:val="22"/>
+          <w:szCs w:val="22"/>
+        </w:rPr>
+      </w:pPr>
+      <w:r>
+        <w:rPr>
+          <w:rFonts w:ascii="Arial" w:hAnsi="Arial" w:cs="Arial"/>
           <w:b/>
           <w:bCs/>
+          <w:sz w:val="22"/>
+          <w:szCs w:val="22"/>
         </w:rPr>
         <w:t>Teaching/Learning Strategies:</w:t>
       </w:r>
@@ -257,10 +370,17 @@
           <w:ilvl w:val="0"/>
           <w:numId w:val="3"/>
         </w:numPr>
-      </w:pPr>
-      <w:r>
-        <w:rPr>
-          <w:rFonts w:ascii="Times;Times New Roman" w:hAnsi="Times;Times New Roman" w:cs="Times;Times New Roman"/>
+        <w:rPr>
+          <w:rFonts w:ascii="Arial" w:hAnsi="Arial" w:cs="Arial"/>
+          <w:sz w:val="22"/>
+          <w:szCs w:val="22"/>
+        </w:rPr>
+      </w:pPr>
+      <w:r>
+        <w:rPr>
+          <w:rFonts w:ascii="Arial" w:hAnsi="Arial" w:cs="Arial"/>
+          <w:sz w:val="22"/>
+          <w:szCs w:val="22"/>
         </w:rPr>
         <w:t>Journal Entry: What do you think about when you hear the word data? Where can it be found? Where does it come from?</w:t>
       </w:r>
@@ -272,10 +392,17 @@
           <w:ilvl w:val="1"/>
           <w:numId w:val="3"/>
         </w:numPr>
-      </w:pPr>
-      <w:r>
-        <w:rPr>
-          <w:rFonts w:ascii="Times;Times New Roman" w:hAnsi="Times;Times New Roman" w:cs="Times;Times New Roman"/>
+        <w:rPr>
+          <w:rFonts w:ascii="Arial" w:hAnsi="Arial" w:cs="Arial"/>
+          <w:sz w:val="22"/>
+          <w:szCs w:val="22"/>
+        </w:rPr>
+      </w:pPr>
+      <w:r>
+        <w:rPr>
+          <w:rFonts w:ascii="Arial" w:hAnsi="Arial" w:cs="Arial"/>
+          <w:sz w:val="22"/>
+          <w:szCs w:val="22"/>
         </w:rPr>
         <w:t>Class discussion of journal entries</w:t>
       </w:r>
@@ -287,10 +414,17 @@
           <w:ilvl w:val="2"/>
           <w:numId w:val="3"/>
         </w:numPr>
-      </w:pPr>
-      <w:r>
-        <w:rPr>
-          <w:rFonts w:ascii="Times;Times New Roman" w:hAnsi="Times;Times New Roman" w:cs="Times;Times New Roman"/>
+        <w:rPr>
+          <w:rFonts w:ascii="Arial" w:hAnsi="Arial" w:cs="Arial"/>
+          <w:sz w:val="22"/>
+          <w:szCs w:val="22"/>
+        </w:rPr>
+      </w:pPr>
+      <w:r>
+        <w:rPr>
+          <w:rFonts w:ascii="Arial" w:hAnsi="Arial" w:cs="Arial"/>
+          <w:sz w:val="22"/>
+          <w:szCs w:val="22"/>
         </w:rPr>
         <w:t>Write down ideas from students.</w:t>
       </w:r>
@@ -302,10 +436,17 @@
           <w:ilvl w:val="2"/>
           <w:numId w:val="3"/>
         </w:numPr>
-      </w:pPr>
-      <w:r>
-        <w:rPr>
-          <w:rFonts w:ascii="Times;Times New Roman" w:hAnsi="Times;Times New Roman" w:cs="Times;Times New Roman"/>
+        <w:rPr>
+          <w:rFonts w:ascii="Arial" w:hAnsi="Arial" w:cs="Arial"/>
+          <w:sz w:val="22"/>
+          <w:szCs w:val="22"/>
+        </w:rPr>
+      </w:pPr>
+      <w:r>
+        <w:rPr>
+          <w:rFonts w:ascii="Arial" w:hAnsi="Arial" w:cs="Arial"/>
+          <w:sz w:val="22"/>
+          <w:szCs w:val="22"/>
         </w:rPr>
         <w:t>Emphasize that this lesson is meant to stretch their thinking about data.</w:t>
       </w:r>
@@ -317,10 +458,17 @@
           <w:ilvl w:val="0"/>
           <w:numId w:val="3"/>
         </w:numPr>
-      </w:pPr>
-      <w:r>
-        <w:rPr>
-          <w:rFonts w:ascii="Times;Times New Roman" w:hAnsi="Times;Times New Roman" w:cs="Times;Times New Roman"/>
+        <w:rPr>
+          <w:rFonts w:ascii="Arial" w:hAnsi="Arial" w:cs="Arial"/>
+          <w:sz w:val="22"/>
+          <w:szCs w:val="22"/>
+        </w:rPr>
+      </w:pPr>
+      <w:r>
+        <w:rPr>
+          <w:rFonts w:ascii="Arial" w:hAnsi="Arial" w:cs="Arial"/>
+          <w:sz w:val="22"/>
+          <w:szCs w:val="22"/>
         </w:rPr>
         <w:t>Room Activity</w:t>
       </w:r>
@@ -332,10 +480,17 @@
           <w:ilvl w:val="1"/>
           <w:numId w:val="3"/>
         </w:numPr>
-      </w:pPr>
-      <w:r>
-        <w:rPr>
-          <w:rFonts w:ascii="Times;Times New Roman" w:hAnsi="Times;Times New Roman" w:cs="Times;Times New Roman"/>
+        <w:rPr>
+          <w:rFonts w:ascii="Arial" w:hAnsi="Arial" w:cs="Arial"/>
+          <w:sz w:val="22"/>
+          <w:szCs w:val="22"/>
+        </w:rPr>
+      </w:pPr>
+      <w:r>
+        <w:rPr>
+          <w:rFonts w:ascii="Arial" w:hAnsi="Arial" w:cs="Arial"/>
+          <w:sz w:val="22"/>
+          <w:szCs w:val="22"/>
         </w:rPr>
         <w:t>Assign various groups different versions of the Room Activity.</w:t>
       </w:r>
@@ -347,25 +502,19 @@
           <w:ilvl w:val="2"/>
           <w:numId w:val="3"/>
         </w:numPr>
-      </w:pPr>
-      <w:r>
-        <w:rPr>
-          <w:rFonts w:ascii="Times;Times New Roman" w:hAnsi="Times;Times New Roman" w:cs="Times;Times New Roman"/>
-        </w:rPr>
-        <w:t xml:space="preserve">Depending on the amount of time </w:t>
-      </w:r>
-      <w:r>
-        <w:rPr>
-          <w:rFonts w:ascii="Times;Times New Roman" w:hAnsi="Times;Times New Roman" w:cs="Times;Times New Roman"/>
-        </w:rPr>
-        <w:t xml:space="preserve">available and the size of the class, you can assign different lists to different groups of students or have them choose fewer or </w:t>
-      </w:r>
-      <w:r>
-        <w:rPr>
-          <w:rFonts w:ascii="Times;Times New Roman" w:hAnsi="Times;Times New Roman" w:cs="Times;Times New Roman"/>
-        </w:rPr>
-        <w:lastRenderedPageBreak/>
-        <w:t>more than 2 subsets to answer questions on.</w:t>
+        <w:rPr>
+          <w:rFonts w:ascii="Arial" w:hAnsi="Arial" w:cs="Arial"/>
+          <w:sz w:val="22"/>
+          <w:szCs w:val="22"/>
+        </w:rPr>
+      </w:pPr>
+      <w:r>
+        <w:rPr>
+          <w:rFonts w:ascii="Arial" w:hAnsi="Arial" w:cs="Arial"/>
+          <w:sz w:val="22"/>
+          <w:szCs w:val="22"/>
+        </w:rPr>
+        <w:t>Depending on the amount of time available and the size of the class, you can assign different lists to different groups of students or have them choose fewer or more than 2 subsets to answer questions on.</w:t>
       </w:r>
     </w:p>
     <w:p>
@@ -375,43 +524,56 @@
           <w:ilvl w:val="1"/>
           <w:numId w:val="3"/>
         </w:numPr>
-      </w:pPr>
-      <w:r>
-        <w:rPr>
-          <w:rFonts w:ascii="Times;Times New Roman" w:hAnsi="Times;Times New Roman" w:cs="Times;Times New Roman"/>
-        </w:rPr>
+        <w:rPr>
+          <w:rFonts w:ascii="Arial" w:hAnsi="Arial" w:cs="Arial"/>
+          <w:sz w:val="22"/>
+          <w:szCs w:val="22"/>
+        </w:rPr>
+      </w:pPr>
+      <w:r>
+        <w:rPr>
+          <w:rFonts w:ascii="Arial" w:hAnsi="Arial" w:cs="Arial"/>
+          <w:sz w:val="22"/>
+          <w:szCs w:val="22"/>
+        </w:rPr>
+        <w:lastRenderedPageBreak/>
         <w:t>When each group is finished with their first instructions, have them compare</w:t>
       </w:r>
     </w:p>
     <w:p>
       <w:pPr>
         <w:pStyle w:val="DefaultStyle"/>
-      </w:pPr>
-      <w:r>
-        <w:rPr>
-          <w:rFonts w:ascii="Times;Times New Roman" w:eastAsia="Times;Times New Roman" w:hAnsi="Times;Times New Roman" w:cs="Times;Times New Roman"/>
+        <w:rPr>
+          <w:rFonts w:ascii="Arial" w:hAnsi="Arial" w:cs="Arial"/>
+          <w:sz w:val="22"/>
+          <w:szCs w:val="22"/>
+        </w:rPr>
+      </w:pPr>
+      <w:r>
+        <w:rPr>
+          <w:rFonts w:ascii="Arial" w:eastAsia="Times;Times New Roman" w:hAnsi="Arial" w:cs="Arial"/>
+          <w:sz w:val="22"/>
+          <w:szCs w:val="22"/>
         </w:rPr>
         <w:t xml:space="preserve"> </w:t>
       </w:r>
       <w:proofErr w:type="gramStart"/>
       <w:r>
         <w:rPr>
-          <w:rFonts w:ascii="Times;Times New Roman" w:hAnsi="Times;Times New Roman" w:cs="Times;Times New Roman"/>
+          <w:rFonts w:ascii="Arial" w:hAnsi="Arial" w:cs="Arial"/>
+          <w:sz w:val="22"/>
+          <w:szCs w:val="22"/>
         </w:rPr>
         <w:t>the</w:t>
       </w:r>
       <w:proofErr w:type="gramEnd"/>
       <w:r>
         <w:rPr>
-          <w:rFonts w:ascii="Times;Times New Roman" w:hAnsi="Times;Times New Roman" w:cs="Times;Times New Roman"/>
-        </w:rPr>
-        <w:t xml:space="preserve"> l</w:t>
-      </w:r>
-      <w:r>
-        <w:rPr>
-          <w:rFonts w:ascii="Times;Times New Roman" w:hAnsi="Times;Times New Roman" w:cs="Times;Times New Roman"/>
-        </w:rPr>
-        <w:t>ists they chose and their answers for questions 1-2 with a different group.</w:t>
+          <w:rFonts w:ascii="Arial" w:hAnsi="Arial" w:cs="Arial"/>
+          <w:sz w:val="22"/>
+          <w:szCs w:val="22"/>
+        </w:rPr>
+        <w:t xml:space="preserve"> lists they chose and their answers for questions 1-2 with a different group.</w:t>
       </w:r>
     </w:p>
     <w:p>
@@ -421,10 +583,17 @@
           <w:ilvl w:val="1"/>
           <w:numId w:val="3"/>
         </w:numPr>
-      </w:pPr>
-      <w:r>
-        <w:rPr>
-          <w:rFonts w:ascii="Times;Times New Roman" w:hAnsi="Times;Times New Roman" w:cs="Times;Times New Roman"/>
+        <w:rPr>
+          <w:rFonts w:ascii="Arial" w:hAnsi="Arial" w:cs="Arial"/>
+          <w:sz w:val="22"/>
+          <w:szCs w:val="22"/>
+        </w:rPr>
+      </w:pPr>
+      <w:r>
+        <w:rPr>
+          <w:rFonts w:ascii="Arial" w:hAnsi="Arial" w:cs="Arial"/>
+          <w:sz w:val="22"/>
+          <w:szCs w:val="22"/>
         </w:rPr>
         <w:t>Have groups share their answers to 1 and 2 with the entire class.</w:t>
       </w:r>
@@ -436,24 +605,35 @@
           <w:ilvl w:val="1"/>
           <w:numId w:val="3"/>
         </w:numPr>
-      </w:pPr>
-      <w:r>
-        <w:rPr>
-          <w:rFonts w:ascii="Times;Times New Roman" w:hAnsi="Times;Times New Roman" w:cs="Times;Times New Roman"/>
+        <w:rPr>
+          <w:rFonts w:ascii="Arial" w:hAnsi="Arial" w:cs="Arial"/>
+          <w:sz w:val="22"/>
+          <w:szCs w:val="22"/>
+        </w:rPr>
+      </w:pPr>
+      <w:r>
+        <w:rPr>
+          <w:rFonts w:ascii="Arial" w:hAnsi="Arial" w:cs="Arial"/>
+          <w:sz w:val="22"/>
+          <w:szCs w:val="22"/>
         </w:rPr>
         <w:t xml:space="preserve">Have </w:t>
       </w:r>
       <w:proofErr w:type="gramStart"/>
       <w:r>
         <w:rPr>
-          <w:rFonts w:ascii="Times;Times New Roman" w:hAnsi="Times;Times New Roman" w:cs="Times;Times New Roman"/>
+          <w:rFonts w:ascii="Arial" w:hAnsi="Arial" w:cs="Arial"/>
+          <w:sz w:val="22"/>
+          <w:szCs w:val="22"/>
         </w:rPr>
         <w:t>groups</w:t>
       </w:r>
       <w:proofErr w:type="gramEnd"/>
       <w:r>
         <w:rPr>
-          <w:rFonts w:ascii="Times;Times New Roman" w:hAnsi="Times;Times New Roman" w:cs="Times;Times New Roman"/>
+          <w:rFonts w:ascii="Arial" w:hAnsi="Arial" w:cs="Arial"/>
+          <w:sz w:val="22"/>
+          <w:szCs w:val="22"/>
         </w:rPr>
         <w:t xml:space="preserve"> complete question 3.</w:t>
       </w:r>
@@ -465,10 +645,17 @@
           <w:ilvl w:val="1"/>
           <w:numId w:val="3"/>
         </w:numPr>
-      </w:pPr>
-      <w:r>
-        <w:rPr>
-          <w:rFonts w:ascii="Times;Times New Roman" w:hAnsi="Times;Times New Roman" w:cs="Times;Times New Roman"/>
+        <w:rPr>
+          <w:rFonts w:ascii="Arial" w:hAnsi="Arial" w:cs="Arial"/>
+          <w:sz w:val="22"/>
+          <w:szCs w:val="22"/>
+        </w:rPr>
+      </w:pPr>
+      <w:r>
+        <w:rPr>
+          <w:rFonts w:ascii="Arial" w:hAnsi="Arial" w:cs="Arial"/>
+          <w:sz w:val="22"/>
+          <w:szCs w:val="22"/>
         </w:rPr>
         <w:t>Have some groups share their answer for 3.</w:t>
       </w:r>
@@ -480,38 +667,37 @@
           <w:ilvl w:val="1"/>
           <w:numId w:val="3"/>
         </w:numPr>
-      </w:pPr>
-      <w:r>
-        <w:rPr>
-          <w:rFonts w:ascii="Times;Times New Roman" w:hAnsi="Times;Times New Roman" w:cs="Times;Times New Roman"/>
+        <w:rPr>
+          <w:rFonts w:ascii="Arial" w:hAnsi="Arial" w:cs="Arial"/>
+          <w:sz w:val="22"/>
+          <w:szCs w:val="22"/>
+        </w:rPr>
+      </w:pPr>
+      <w:r>
+        <w:rPr>
+          <w:rFonts w:ascii="Arial" w:hAnsi="Arial" w:cs="Arial"/>
+          <w:sz w:val="22"/>
+          <w:szCs w:val="22"/>
         </w:rPr>
         <w:t xml:space="preserve">Reveal that the </w:t>
       </w:r>
       <w:proofErr w:type="spellStart"/>
       <w:r>
         <w:rPr>
-          <w:rFonts w:ascii="Times;Times New Roman" w:hAnsi="Times;Times New Roman" w:cs="Times;Times New Roman"/>
+          <w:rFonts w:ascii="Arial" w:hAnsi="Arial" w:cs="Arial"/>
+          <w:sz w:val="22"/>
+          <w:szCs w:val="22"/>
         </w:rPr>
         <w:t>the</w:t>
       </w:r>
       <w:proofErr w:type="spellEnd"/>
       <w:r>
         <w:rPr>
-          <w:rFonts w:ascii="Times;Times New Roman" w:hAnsi="Times;Times New Roman" w:cs="Times;Times New Roman"/>
-        </w:rPr>
-        <w:t xml:space="preserve"> word lists were al</w:t>
-      </w:r>
-      <w:r>
-        <w:rPr>
-          <w:rFonts w:ascii="Times;Times New Roman" w:hAnsi="Times;Times New Roman" w:cs="Times;Times New Roman"/>
-        </w:rPr>
-        <w:t xml:space="preserve">l descriptions of the same room. </w:t>
-      </w:r>
-      <w:r>
-        <w:rPr>
-          <w:rFonts w:ascii="Times;Times New Roman" w:hAnsi="Times;Times New Roman" w:cs="Times;Times New Roman"/>
-        </w:rPr>
-        <w:t>Only, the lists were all taken from different peoples' perspectives.</w:t>
+          <w:rFonts w:ascii="Arial" w:hAnsi="Arial" w:cs="Arial"/>
+          <w:sz w:val="22"/>
+          <w:szCs w:val="22"/>
+        </w:rPr>
+        <w:t xml:space="preserve"> word lists were all descriptions of the same room. Only, the lists were all taken from different peoples' perspectives.</w:t>
       </w:r>
     </w:p>
     <w:p>
@@ -521,18 +707,19 @@
           <w:ilvl w:val="1"/>
           <w:numId w:val="3"/>
         </w:numPr>
-      </w:pPr>
-      <w:r>
-        <w:rPr>
-          <w:rFonts w:ascii="Times;Times New Roman" w:hAnsi="Times;Times New Roman" w:cs="Times;Times New Roman"/>
-        </w:rPr>
-        <w:t>Emphasize that the appearance of the data and amount of data collected inform the different inferences that can be made. Also, the same data from differen</w:t>
-      </w:r>
-      <w:r>
-        <w:rPr>
-          <w:rFonts w:ascii="Times;Times New Roman" w:hAnsi="Times;Times New Roman" w:cs="Times;Times New Roman"/>
-        </w:rPr>
-        <w:t>t perspectives can offer very different conclusions.</w:t>
+        <w:rPr>
+          <w:rFonts w:ascii="Arial" w:hAnsi="Arial" w:cs="Arial"/>
+          <w:sz w:val="22"/>
+          <w:szCs w:val="22"/>
+        </w:rPr>
+      </w:pPr>
+      <w:r>
+        <w:rPr>
+          <w:rFonts w:ascii="Arial" w:hAnsi="Arial" w:cs="Arial"/>
+          <w:sz w:val="22"/>
+          <w:szCs w:val="22"/>
+        </w:rPr>
+        <w:t>Emphasize that the appearance of the data and amount of data collected inform the different inferences that can be made. Also, the same data from different perspectives can offer very different conclusions.</w:t>
       </w:r>
     </w:p>
     <w:p>
@@ -542,10 +729,17 @@
           <w:ilvl w:val="0"/>
           <w:numId w:val="3"/>
         </w:numPr>
-      </w:pPr>
-      <w:r>
-        <w:rPr>
-          <w:rFonts w:ascii="Times;Times New Roman" w:hAnsi="Times;Times New Roman" w:cs="Times;Times New Roman"/>
+        <w:rPr>
+          <w:rFonts w:ascii="Arial" w:hAnsi="Arial" w:cs="Arial"/>
+          <w:sz w:val="22"/>
+          <w:szCs w:val="22"/>
+        </w:rPr>
+      </w:pPr>
+      <w:r>
+        <w:rPr>
+          <w:rFonts w:ascii="Arial" w:hAnsi="Arial" w:cs="Arial"/>
+          <w:sz w:val="22"/>
+          <w:szCs w:val="22"/>
         </w:rPr>
         <w:t>Homework: Complete Communications Methods and Data Chart and Data Journal</w:t>
       </w:r>
@@ -557,10 +751,17 @@
           <w:ilvl w:val="1"/>
           <w:numId w:val="3"/>
         </w:numPr>
-      </w:pPr>
-      <w:r>
-        <w:rPr>
-          <w:rFonts w:ascii="Times;Times New Roman" w:hAnsi="Times;Times New Roman" w:cs="Times;Times New Roman"/>
+        <w:rPr>
+          <w:rFonts w:ascii="Arial" w:hAnsi="Arial" w:cs="Arial"/>
+          <w:sz w:val="22"/>
+          <w:szCs w:val="22"/>
+        </w:rPr>
+      </w:pPr>
+      <w:r>
+        <w:rPr>
+          <w:rFonts w:ascii="Arial" w:hAnsi="Arial" w:cs="Arial"/>
+          <w:sz w:val="22"/>
+          <w:szCs w:val="22"/>
         </w:rPr>
         <w:t>Depending on the amount of time available, the Communications Methods activity can be completed as a class as classwork.</w:t>
       </w:r>
@@ -572,18 +773,19 @@
           <w:ilvl w:val="1"/>
           <w:numId w:val="3"/>
         </w:numPr>
-      </w:pPr>
-      <w:r>
-        <w:rPr>
-          <w:rFonts w:ascii="Times;Times New Roman" w:hAnsi="Times;Times New Roman" w:cs="Times;Times New Roman"/>
-        </w:rPr>
-        <w:t xml:space="preserve">Explain </w:t>
-      </w:r>
-      <w:r>
-        <w:rPr>
-          <w:rFonts w:ascii="Times;Times New Roman" w:hAnsi="Times;Times New Roman" w:cs="Times;Times New Roman"/>
-        </w:rPr>
-        <w:t>that they will be adding to the Communications Methods Chart of the previous day by adding information about data.</w:t>
+        <w:rPr>
+          <w:rFonts w:ascii="Arial" w:hAnsi="Arial" w:cs="Arial"/>
+          <w:sz w:val="22"/>
+          <w:szCs w:val="22"/>
+        </w:rPr>
+      </w:pPr>
+      <w:r>
+        <w:rPr>
+          <w:rFonts w:ascii="Arial" w:hAnsi="Arial" w:cs="Arial"/>
+          <w:sz w:val="22"/>
+          <w:szCs w:val="22"/>
+        </w:rPr>
+        <w:t>Explain that they will be adding to the Communications Methods Chart of the previous day by adding information about data.</w:t>
       </w:r>
     </w:p>
     <w:p>
@@ -593,10 +795,17 @@
           <w:ilvl w:val="1"/>
           <w:numId w:val="3"/>
         </w:numPr>
-      </w:pPr>
-      <w:r>
-        <w:rPr>
-          <w:rFonts w:ascii="Times;Times New Roman" w:hAnsi="Times;Times New Roman" w:cs="Times;Times New Roman"/>
+        <w:rPr>
+          <w:rFonts w:ascii="Arial" w:hAnsi="Arial" w:cs="Arial"/>
+          <w:sz w:val="22"/>
+          <w:szCs w:val="22"/>
+        </w:rPr>
+      </w:pPr>
+      <w:r>
+        <w:rPr>
+          <w:rFonts w:ascii="Arial" w:hAnsi="Arial" w:cs="Arial"/>
+          <w:sz w:val="22"/>
+          <w:szCs w:val="22"/>
         </w:rPr>
         <w:t>Introduce the Data Journal.</w:t>
       </w:r>
@@ -608,10 +817,17 @@
           <w:ilvl w:val="1"/>
           <w:numId w:val="3"/>
         </w:numPr>
-      </w:pPr>
-      <w:r>
-        <w:rPr>
-          <w:rFonts w:ascii="Times;Times New Roman" w:hAnsi="Times;Times New Roman" w:cs="Times;Times New Roman"/>
+        <w:rPr>
+          <w:rFonts w:ascii="Arial" w:hAnsi="Arial" w:cs="Arial"/>
+          <w:sz w:val="22"/>
+          <w:szCs w:val="22"/>
+        </w:rPr>
+      </w:pPr>
+      <w:r>
+        <w:rPr>
+          <w:rFonts w:ascii="Arial" w:hAnsi="Arial" w:cs="Arial"/>
+          <w:sz w:val="22"/>
+          <w:szCs w:val="22"/>
         </w:rPr>
         <w:t>Both of these assignments will be due on the first day of Unit 2.</w:t>
       </w:r>
@@ -623,18 +839,19 @@
           <w:ilvl w:val="2"/>
           <w:numId w:val="3"/>
         </w:numPr>
-      </w:pPr>
-      <w:r>
-        <w:rPr>
-          <w:rFonts w:ascii="Times;Times New Roman" w:hAnsi="Times;Times New Roman" w:cs="Times;Times New Roman"/>
-        </w:rPr>
-        <w:t xml:space="preserve">Depending on the structure of the class, the </w:t>
-      </w:r>
-      <w:r>
-        <w:rPr>
-          <w:rFonts w:ascii="Times;Times New Roman" w:hAnsi="Times;Times New Roman" w:cs="Times;Times New Roman"/>
-        </w:rPr>
-        <w:t>Data Journal can be an overnight assignment and the Communications Methods and Data Chart activity may be classwork. Use the appropriate Data Journal.</w:t>
+        <w:rPr>
+          <w:rFonts w:ascii="Arial" w:hAnsi="Arial" w:cs="Arial"/>
+          <w:sz w:val="22"/>
+          <w:szCs w:val="22"/>
+        </w:rPr>
+      </w:pPr>
+      <w:r>
+        <w:rPr>
+          <w:rFonts w:ascii="Arial" w:hAnsi="Arial" w:cs="Arial"/>
+          <w:sz w:val="22"/>
+          <w:szCs w:val="22"/>
+        </w:rPr>
+        <w:t>Depending on the structure of the class, the Data Journal can be an overnight assignment and the Communications Methods and Data Chart activity may be classwork. Use the appropriate Data Journal.</w:t>
       </w:r>
     </w:p>
     <w:p>
@@ -644,10 +861,17 @@
           <w:ilvl w:val="1"/>
           <w:numId w:val="3"/>
         </w:numPr>
-      </w:pPr>
-      <w:r>
-        <w:rPr>
-          <w:rFonts w:ascii="Times;Times New Roman" w:hAnsi="Times;Times New Roman" w:cs="Times;Times New Roman"/>
+        <w:rPr>
+          <w:rFonts w:ascii="Arial" w:hAnsi="Arial" w:cs="Arial"/>
+          <w:sz w:val="22"/>
+          <w:szCs w:val="22"/>
+        </w:rPr>
+      </w:pPr>
+      <w:r>
+        <w:rPr>
+          <w:rFonts w:ascii="Arial" w:hAnsi="Arial" w:cs="Arial"/>
+          <w:sz w:val="22"/>
+          <w:szCs w:val="22"/>
         </w:rPr>
         <w:t>Clarify questions.</w:t>
       </w:r>
@@ -655,12 +879,19 @@
     <w:p>
       <w:pPr>
         <w:pStyle w:val="DefaultStyle"/>
-      </w:pPr>
-      <w:r>
-        <w:rPr>
-          <w:rFonts w:ascii="Times;Times New Roman" w:hAnsi="Times;Times New Roman" w:cs="Times;Times New Roman"/>
+        <w:rPr>
+          <w:rFonts w:ascii="Arial" w:hAnsi="Arial" w:cs="Arial"/>
+          <w:sz w:val="22"/>
+          <w:szCs w:val="22"/>
+        </w:rPr>
+      </w:pPr>
+      <w:r>
+        <w:rPr>
+          <w:rFonts w:ascii="Arial" w:hAnsi="Arial" w:cs="Arial"/>
           <w:b/>
           <w:bCs/>
+          <w:sz w:val="22"/>
+          <w:szCs w:val="22"/>
         </w:rPr>
         <w:t>Resources:</w:t>
       </w:r>
@@ -672,10 +903,17 @@
           <w:ilvl w:val="0"/>
           <w:numId w:val="4"/>
         </w:numPr>
-      </w:pPr>
-      <w:r>
-        <w:rPr>
-          <w:rFonts w:ascii="Times;Times New Roman" w:hAnsi="Times;Times New Roman" w:cs="Times;Times New Roman"/>
+        <w:rPr>
+          <w:rFonts w:ascii="Arial" w:hAnsi="Arial" w:cs="Arial"/>
+          <w:sz w:val="22"/>
+          <w:szCs w:val="22"/>
+        </w:rPr>
+      </w:pPr>
+      <w:r>
+        <w:rPr>
+          <w:rFonts w:ascii="Arial" w:hAnsi="Arial" w:cs="Arial"/>
+          <w:sz w:val="22"/>
+          <w:szCs w:val="22"/>
         </w:rPr>
         <w:t>Room Activity (Supplemental Materials)</w:t>
       </w:r>
@@ -687,10 +925,17 @@
           <w:ilvl w:val="0"/>
           <w:numId w:val="4"/>
         </w:numPr>
-      </w:pPr>
-      <w:r>
-        <w:rPr>
-          <w:rFonts w:ascii="Times;Times New Roman" w:hAnsi="Times;Times New Roman" w:cs="Times;Times New Roman"/>
+        <w:rPr>
+          <w:rFonts w:ascii="Arial" w:hAnsi="Arial" w:cs="Arial"/>
+          <w:sz w:val="22"/>
+          <w:szCs w:val="22"/>
+        </w:rPr>
+      </w:pPr>
+      <w:r>
+        <w:rPr>
+          <w:rFonts w:ascii="Arial" w:hAnsi="Arial" w:cs="Arial"/>
+          <w:sz w:val="22"/>
+          <w:szCs w:val="22"/>
         </w:rPr>
         <w:t>Room Activity Instructions</w:t>
       </w:r>
@@ -702,18 +947,19 @@
           <w:ilvl w:val="0"/>
           <w:numId w:val="4"/>
         </w:numPr>
-      </w:pPr>
-      <w:r>
-        <w:rPr>
-          <w:rFonts w:ascii="Times;Times New Roman" w:hAnsi="Times;Times New Roman" w:cs="Times;Times New Roman"/>
-        </w:rPr>
-        <w:t>Room Ac</w:t>
-      </w:r>
-      <w:r>
-        <w:rPr>
-          <w:rFonts w:ascii="Times;Times New Roman" w:hAnsi="Times;Times New Roman" w:cs="Times;Times New Roman"/>
-        </w:rPr>
-        <w:t>tivity Word Lists</w:t>
+        <w:rPr>
+          <w:rFonts w:ascii="Arial" w:hAnsi="Arial" w:cs="Arial"/>
+          <w:sz w:val="22"/>
+          <w:szCs w:val="22"/>
+        </w:rPr>
+      </w:pPr>
+      <w:r>
+        <w:rPr>
+          <w:rFonts w:ascii="Arial" w:hAnsi="Arial" w:cs="Arial"/>
+          <w:sz w:val="22"/>
+          <w:szCs w:val="22"/>
+        </w:rPr>
+        <w:t>Room Activity Word Lists</w:t>
       </w:r>
     </w:p>
     <w:p>
@@ -723,12 +969,18 @@
           <w:ilvl w:val="0"/>
           <w:numId w:val="4"/>
         </w:numPr>
-      </w:pPr>
-      <w:r>
-        <w:rPr>
-          <w:rFonts w:ascii="Times;Times New Roman" w:hAnsi="Times;Times New Roman" w:cs="Times;Times New Roman"/>
-        </w:rPr>
-        <w:lastRenderedPageBreak/>
+        <w:rPr>
+          <w:rFonts w:ascii="Arial" w:hAnsi="Arial" w:cs="Arial"/>
+          <w:sz w:val="22"/>
+          <w:szCs w:val="22"/>
+        </w:rPr>
+      </w:pPr>
+      <w:r>
+        <w:rPr>
+          <w:rFonts w:ascii="Arial" w:hAnsi="Arial" w:cs="Arial"/>
+          <w:sz w:val="22"/>
+          <w:szCs w:val="22"/>
+        </w:rPr>
         <w:t xml:space="preserve">Communications Methods and Data Chart </w:t>
       </w:r>
     </w:p>
@@ -739,10 +991,17 @@
           <w:ilvl w:val="0"/>
           <w:numId w:val="4"/>
         </w:numPr>
-      </w:pPr>
-      <w:r>
-        <w:rPr>
-          <w:rFonts w:ascii="Times;Times New Roman" w:hAnsi="Times;Times New Roman" w:cs="Times;Times New Roman"/>
+        <w:rPr>
+          <w:rFonts w:ascii="Arial" w:hAnsi="Arial" w:cs="Arial"/>
+          <w:sz w:val="22"/>
+          <w:szCs w:val="22"/>
+        </w:rPr>
+      </w:pPr>
+      <w:r>
+        <w:rPr>
+          <w:rFonts w:ascii="Arial" w:hAnsi="Arial" w:cs="Arial"/>
+          <w:sz w:val="22"/>
+          <w:szCs w:val="22"/>
         </w:rPr>
         <w:t xml:space="preserve">Data Journal </w:t>
       </w:r>
@@ -750,23 +1009,38 @@
     <w:p>
       <w:pPr>
         <w:pStyle w:val="DefaultStyle"/>
-      </w:pPr>
-      <w:r>
-        <w:rPr>
-          <w:rFonts w:ascii="Times;Times New Roman" w:hAnsi="Times;Times New Roman" w:cs="Times;Times New Roman"/>
+        <w:rPr>
+          <w:rFonts w:ascii="Arial" w:hAnsi="Arial" w:cs="Arial"/>
+          <w:sz w:val="22"/>
+          <w:szCs w:val="22"/>
+        </w:rPr>
+      </w:pPr>
+      <w:r>
+        <w:rPr>
+          <w:rFonts w:ascii="Arial" w:hAnsi="Arial" w:cs="Arial"/>
           <w:b/>
           <w:bCs/>
-        </w:rPr>
+          <w:sz w:val="22"/>
+          <w:szCs w:val="22"/>
+        </w:rPr>
+        <w:lastRenderedPageBreak/>
         <w:t>Room Activity Instructions</w:t>
       </w:r>
     </w:p>
     <w:p>
       <w:pPr>
         <w:pStyle w:val="DefaultStyle"/>
-      </w:pPr>
-      <w:r>
-        <w:rPr>
-          <w:rFonts w:ascii="Times;Times New Roman" w:hAnsi="Times;Times New Roman" w:cs="Times;Times New Roman"/>
+        <w:rPr>
+          <w:rFonts w:ascii="Arial" w:hAnsi="Arial" w:cs="Arial"/>
+          <w:sz w:val="22"/>
+          <w:szCs w:val="22"/>
+        </w:rPr>
+      </w:pPr>
+      <w:r>
+        <w:rPr>
+          <w:rFonts w:ascii="Arial" w:hAnsi="Arial" w:cs="Arial"/>
+          <w:sz w:val="22"/>
+          <w:szCs w:val="22"/>
         </w:rPr>
         <w:t>Look at the lists displayed on your computer or on the handout provided. Pick two and answer the questions below.</w:t>
       </w:r>
@@ -778,18 +1052,19 @@
           <w:ilvl w:val="0"/>
           <w:numId w:val="5"/>
         </w:numPr>
-      </w:pPr>
-      <w:r>
-        <w:rPr>
-          <w:rFonts w:ascii="Times;Times New Roman" w:hAnsi="Times;Times New Roman" w:cs="Times;Times New Roman"/>
-        </w:rPr>
-        <w:t xml:space="preserve">What does </w:t>
-      </w:r>
-      <w:r>
-        <w:rPr>
-          <w:rFonts w:ascii="Times;Times New Roman" w:hAnsi="Times;Times New Roman" w:cs="Times;Times New Roman"/>
-        </w:rPr>
-        <w:t>this data tell you about the person who lives in this room? What does it not tell you?</w:t>
+        <w:rPr>
+          <w:rFonts w:ascii="Arial" w:hAnsi="Arial" w:cs="Arial"/>
+          <w:sz w:val="22"/>
+          <w:szCs w:val="22"/>
+        </w:rPr>
+      </w:pPr>
+      <w:r>
+        <w:rPr>
+          <w:rFonts w:ascii="Arial" w:hAnsi="Arial" w:cs="Arial"/>
+          <w:sz w:val="22"/>
+          <w:szCs w:val="22"/>
+        </w:rPr>
+        <w:t>What does this data tell you about the person who lives in this room? What does it not tell you?</w:t>
       </w:r>
     </w:p>
     <w:p>
@@ -799,10 +1074,17 @@
           <w:ilvl w:val="0"/>
           <w:numId w:val="5"/>
         </w:numPr>
-      </w:pPr>
-      <w:r>
-        <w:rPr>
-          <w:rFonts w:ascii="Times;Times New Roman" w:hAnsi="Times;Times New Roman" w:cs="Times;Times New Roman"/>
+        <w:rPr>
+          <w:rFonts w:ascii="Arial" w:hAnsi="Arial" w:cs="Arial"/>
+          <w:sz w:val="22"/>
+          <w:szCs w:val="22"/>
+        </w:rPr>
+      </w:pPr>
+      <w:r>
+        <w:rPr>
+          <w:rFonts w:ascii="Arial" w:hAnsi="Arial" w:cs="Arial"/>
+          <w:sz w:val="22"/>
+          <w:szCs w:val="22"/>
         </w:rPr>
         <w:t>What are most of the items in this room related to?</w:t>
       </w:r>
@@ -810,10 +1092,17 @@
     <w:p>
       <w:pPr>
         <w:pStyle w:val="DefaultStyle"/>
-      </w:pPr>
-      <w:r>
-        <w:rPr>
-          <w:rFonts w:ascii="Times;Times New Roman" w:hAnsi="Times;Times New Roman" w:cs="Times;Times New Roman"/>
+        <w:rPr>
+          <w:rFonts w:ascii="Arial" w:hAnsi="Arial" w:cs="Arial"/>
+          <w:sz w:val="22"/>
+          <w:szCs w:val="22"/>
+        </w:rPr>
+      </w:pPr>
+      <w:r>
+        <w:rPr>
+          <w:rFonts w:ascii="Arial" w:hAnsi="Arial" w:cs="Arial"/>
+          <w:sz w:val="22"/>
+          <w:szCs w:val="22"/>
         </w:rPr>
         <w:t>When finished, compare the lists you chose and your answers to the questions above with the rest of the class.</w:t>
       </w:r>
@@ -825,29 +1114,37 @@
           <w:ilvl w:val="0"/>
           <w:numId w:val="5"/>
         </w:numPr>
-      </w:pPr>
-      <w:r>
-        <w:rPr>
-          <w:rFonts w:ascii="Times;Times New Roman" w:hAnsi="Times;Times New Roman" w:cs="Times;Times New Roman"/>
-        </w:rPr>
-        <w:t>Do y</w:t>
-      </w:r>
-      <w:r>
-        <w:rPr>
-          <w:rFonts w:ascii="Times;Times New Roman" w:hAnsi="Times;Times New Roman" w:cs="Times;Times New Roman"/>
-        </w:rPr>
-        <w:t>ou think different representations can tell different stories?</w:t>
-      </w:r>
-    </w:p>
-    <w:p>
-      <w:pPr>
-        <w:pStyle w:val="DefaultStyle"/>
-      </w:pPr>
-      <w:r>
-        <w:rPr>
-          <w:rFonts w:ascii="Times;Times New Roman" w:hAnsi="Times;Times New Roman" w:cs="Times;Times New Roman"/>
+        <w:rPr>
+          <w:rFonts w:ascii="Arial" w:hAnsi="Arial" w:cs="Arial"/>
+          <w:sz w:val="22"/>
+          <w:szCs w:val="22"/>
+        </w:rPr>
+      </w:pPr>
+      <w:r>
+        <w:rPr>
+          <w:rFonts w:ascii="Arial" w:hAnsi="Arial" w:cs="Arial"/>
+          <w:sz w:val="22"/>
+          <w:szCs w:val="22"/>
+        </w:rPr>
+        <w:t>Do you think different representations can tell different stories?</w:t>
+      </w:r>
+    </w:p>
+    <w:p>
+      <w:pPr>
+        <w:pStyle w:val="DefaultStyle"/>
+        <w:rPr>
+          <w:rFonts w:ascii="Arial" w:hAnsi="Arial" w:cs="Arial"/>
+          <w:sz w:val="22"/>
+          <w:szCs w:val="22"/>
+        </w:rPr>
+      </w:pPr>
+      <w:r>
+        <w:rPr>
+          <w:rFonts w:ascii="Arial" w:hAnsi="Arial" w:cs="Arial"/>
           <w:b/>
           <w:bCs/>
+          <w:sz w:val="22"/>
+          <w:szCs w:val="22"/>
         </w:rPr>
         <w:t>Room Activity Word Lists</w:t>
       </w:r>
@@ -859,23 +1156,27 @@
           <w:ilvl w:val="0"/>
           <w:numId w:val="6"/>
         </w:numPr>
-      </w:pPr>
-      <w:r>
-        <w:rPr>
-          <w:rFonts w:ascii="Times;Times New Roman" w:hAnsi="Times;Times New Roman" w:cs="Times;Times New Roman"/>
+        <w:rPr>
+          <w:rFonts w:ascii="Arial" w:hAnsi="Arial" w:cs="Arial"/>
+          <w:sz w:val="22"/>
+          <w:szCs w:val="22"/>
+        </w:rPr>
+      </w:pPr>
+      <w:r>
+        <w:rPr>
+          <w:rFonts w:ascii="Arial" w:hAnsi="Arial" w:cs="Arial"/>
+          <w:sz w:val="22"/>
+          <w:szCs w:val="22"/>
         </w:rPr>
         <w:t>Lava lamp, Books (10), Burger, Cell phone, Pringles can, Television,</w:t>
       </w:r>
       <w:r>
         <w:rPr>
-          <w:rFonts w:ascii="MS Gothic" w:hAnsi="MS Gothic" w:cs="MS Gothic"/>
+          <w:rFonts w:ascii="Arial" w:hAnsi="Arial" w:cs="Arial"/>
+          <w:sz w:val="22"/>
+          <w:szCs w:val="22"/>
         </w:rPr>
         <w:br/>
-      </w:r>
-      <w:r>
-        <w:rPr>
-          <w:rFonts w:ascii="Times;Times New Roman" w:hAnsi="Times;Times New Roman" w:cs="Times;Times New Roman"/>
-        </w:rPr>
         <w:t xml:space="preserve">Calendar, Glasses, Lava lamp, Sandwich, Pizza, Paintings (2), Person, Sprite Can </w:t>
       </w:r>
     </w:p>
@@ -886,18 +1187,19 @@
           <w:ilvl w:val="0"/>
           <w:numId w:val="6"/>
         </w:numPr>
-      </w:pPr>
-      <w:r>
-        <w:rPr>
-          <w:rFonts w:ascii="Times;Times New Roman" w:hAnsi="Times;Times New Roman" w:cs="Times;Times New Roman"/>
-        </w:rPr>
-        <w:t>Trophy, Pizza, Guitar, Sandwich, iPod with ear buds, Radio(2), Toy soldiers(3), Person, Shoe, Cell phone, Violin, Harry Potter poster, Ribbons(3), Sandwich, Laptop, Goldfish</w:t>
-      </w:r>
-      <w:r>
-        <w:rPr>
-          <w:rFonts w:ascii="Times;Times New Roman" w:hAnsi="Times;Times New Roman" w:cs="Times;Times New Roman"/>
-        </w:rPr>
-        <w:t xml:space="preserve"> </w:t>
+        <w:rPr>
+          <w:rFonts w:ascii="Arial" w:hAnsi="Arial" w:cs="Arial"/>
+          <w:sz w:val="22"/>
+          <w:szCs w:val="22"/>
+        </w:rPr>
+      </w:pPr>
+      <w:r>
+        <w:rPr>
+          <w:rFonts w:ascii="Arial" w:hAnsi="Arial" w:cs="Arial"/>
+          <w:sz w:val="22"/>
+          <w:szCs w:val="22"/>
+        </w:rPr>
+        <w:t xml:space="preserve">Trophy, Pizza, Guitar, Sandwich, iPod with ear buds, Radio(2), Toy soldiers(3), Person, Shoe, Cell phone, Violin, Harry Potter poster, Ribbons(3), Sandwich, Laptop, Goldfish </w:t>
       </w:r>
     </w:p>
     <w:p>
@@ -907,10 +1209,17 @@
           <w:ilvl w:val="0"/>
           <w:numId w:val="6"/>
         </w:numPr>
-      </w:pPr>
-      <w:r>
-        <w:rPr>
-          <w:rFonts w:ascii="Times;Times New Roman" w:hAnsi="Times;Times New Roman" w:cs="Times;Times New Roman"/>
+        <w:rPr>
+          <w:rFonts w:ascii="Arial" w:hAnsi="Arial" w:cs="Arial"/>
+          <w:sz w:val="22"/>
+          <w:szCs w:val="22"/>
+        </w:rPr>
+      </w:pPr>
+      <w:r>
+        <w:rPr>
+          <w:rFonts w:ascii="Arial" w:hAnsi="Arial" w:cs="Arial"/>
+          <w:sz w:val="22"/>
+          <w:szCs w:val="22"/>
         </w:rPr>
         <w:t xml:space="preserve">Books (75), Burger, Globe, Gold Medal, Goldfish, Harry Potter poster, Phone, Paintings(2), Person, Plaques(3), Posters(8), Ribbons(3), Toy soldiers(3), Trophy, Violin </w:t>
       </w:r>
@@ -923,12 +1232,16 @@
           <w:numId w:val="6"/>
         </w:numPr>
         <w:rPr>
-          <w:rFonts w:ascii="Times;Times New Roman" w:hAnsi="Times;Times New Roman" w:cs="Times;Times New Roman" w:hint="eastAsia"/>
-        </w:rPr>
-      </w:pPr>
-      <w:r>
-        <w:rPr>
-          <w:rFonts w:ascii="Times;Times New Roman" w:hAnsi="Times;Times New Roman" w:cs="Times;Times New Roman"/>
+          <w:rFonts w:ascii="Arial" w:hAnsi="Arial" w:cs="Arial"/>
+          <w:sz w:val="22"/>
+          <w:szCs w:val="22"/>
+        </w:rPr>
+      </w:pPr>
+      <w:r>
+        <w:rPr>
+          <w:rFonts w:ascii="Arial" w:hAnsi="Arial" w:cs="Arial"/>
+          <w:sz w:val="22"/>
+          <w:szCs w:val="22"/>
         </w:rPr>
         <w:t xml:space="preserve">iPod with ear buds, Television, laptop, Radio(2), Cell phone, Guitar, Toy Car(3), Nintendo DS, PS3, Burger, Pizza, Person, Pringles can, Sprite Can </w:t>
       </w:r>
@@ -936,15 +1249,13 @@
     <w:p>
       <w:pPr>
         <w:rPr>
-          <w:rFonts w:ascii="Times;Times New Roman" w:eastAsia="SimSun" w:hAnsi="Times;Times New Roman" w:cs="Times;Times New Roman"/>
-          <w:sz w:val="24"/>
-          <w:szCs w:val="24"/>
+          <w:rFonts w:ascii="Arial" w:eastAsia="SimSun" w:hAnsi="Arial" w:cs="Arial"/>
           <w:lang w:eastAsia="zh-CN" w:bidi="hi-IN"/>
         </w:rPr>
       </w:pPr>
       <w:r>
         <w:rPr>
-          <w:rFonts w:ascii="Times;Times New Roman" w:hAnsi="Times;Times New Roman" w:cs="Times;Times New Roman" w:hint="eastAsia"/>
+          <w:rFonts w:ascii="Arial" w:hAnsi="Arial" w:cs="Arial"/>
         </w:rPr>
         <w:br w:type="page"/>
       </w:r>
@@ -953,12 +1264,19 @@
       <w:pPr>
         <w:pStyle w:val="DefaultStyle"/>
         <w:jc w:val="center"/>
-      </w:pPr>
-      <w:r>
-        <w:rPr>
-          <w:rFonts w:ascii="Times;Times New Roman" w:hAnsi="Times;Times New Roman" w:cs="Times;Times New Roman"/>
+        <w:rPr>
+          <w:rFonts w:ascii="Arial" w:hAnsi="Arial" w:cs="Arial"/>
+          <w:sz w:val="22"/>
+          <w:szCs w:val="22"/>
+        </w:rPr>
+      </w:pPr>
+      <w:r>
+        <w:rPr>
+          <w:rFonts w:ascii="Arial" w:hAnsi="Arial" w:cs="Arial"/>
           <w:b/>
           <w:bCs/>
+          <w:sz w:val="22"/>
+          <w:szCs w:val="22"/>
         </w:rPr>
         <w:lastRenderedPageBreak/>
         <w:t>Communication Methods and Data Chart</w:t>
@@ -967,33 +1285,35 @@
     <w:p>
       <w:pPr>
         <w:pStyle w:val="DefaultStyle"/>
-      </w:pPr>
-      <w:r>
-        <w:rPr>
-          <w:rFonts w:ascii="Times;Times New Roman" w:hAnsi="Times;Times New Roman" w:cs="Times;Times New Roman"/>
-        </w:rPr>
-        <w:t>Let's look at what kinds of data</w:t>
-      </w:r>
-      <w:r>
-        <w:rPr>
-          <w:rFonts w:ascii="Times;Times New Roman" w:hAnsi="Times;Times New Roman" w:cs="Times;Times New Roman"/>
-        </w:rPr>
-        <w:t xml:space="preserve"> you 'give off' when using the different forms of communication. For each of the following examples, fill in which method you would choose for the given scenario and why (You should already have completed that part.). Keep in mind that “data” here is not j</w:t>
-      </w:r>
-      <w:r>
-        <w:rPr>
-          <w:rFonts w:ascii="Times;Times New Roman" w:hAnsi="Times;Times New Roman" w:cs="Times;Times New Roman"/>
-        </w:rPr>
-        <w:t>ust the content you communicate (what you say or write) but could also refer to details like the time of a telephone call and the number.</w:t>
-      </w:r>
-    </w:p>
-    <w:p>
-      <w:pPr>
-        <w:pStyle w:val="DefaultStyle"/>
-      </w:pPr>
-      <w:r>
-        <w:rPr>
-          <w:rFonts w:ascii="Times;Times New Roman" w:hAnsi="Times;Times New Roman" w:cs="Times;Times New Roman"/>
+        <w:rPr>
+          <w:rFonts w:ascii="Arial" w:hAnsi="Arial" w:cs="Arial"/>
+          <w:sz w:val="22"/>
+          <w:szCs w:val="22"/>
+        </w:rPr>
+      </w:pPr>
+      <w:r>
+        <w:rPr>
+          <w:rFonts w:ascii="Arial" w:hAnsi="Arial" w:cs="Arial"/>
+          <w:sz w:val="22"/>
+          <w:szCs w:val="22"/>
+        </w:rPr>
+        <w:t>Let's look at what kinds of data you 'give off' when using the different forms of communication. For each of the following examples, fill in which method you would choose for the given scenario and why (You should already have completed that part.). Keep in mind that “data” here is not just the content you communicate (what you say or write) but could also refer to details like the time of a telephone call and the number.</w:t>
+      </w:r>
+    </w:p>
+    <w:p>
+      <w:pPr>
+        <w:pStyle w:val="DefaultStyle"/>
+        <w:rPr>
+          <w:rFonts w:ascii="Arial" w:hAnsi="Arial" w:cs="Arial"/>
+          <w:sz w:val="22"/>
+          <w:szCs w:val="22"/>
+        </w:rPr>
+      </w:pPr>
+      <w:r>
+        <w:rPr>
+          <w:rFonts w:ascii="Arial" w:hAnsi="Arial" w:cs="Arial"/>
+          <w:sz w:val="22"/>
+          <w:szCs w:val="22"/>
         </w:rPr>
         <w:t>The methods are:</w:t>
       </w:r>
@@ -1005,10 +1325,17 @@
           <w:ilvl w:val="0"/>
           <w:numId w:val="7"/>
         </w:numPr>
-      </w:pPr>
-      <w:r>
-        <w:rPr>
-          <w:rFonts w:ascii="Times;Times New Roman" w:hAnsi="Times;Times New Roman" w:cs="Times;Times New Roman"/>
+        <w:rPr>
+          <w:rFonts w:ascii="Arial" w:hAnsi="Arial" w:cs="Arial"/>
+          <w:sz w:val="22"/>
+          <w:szCs w:val="22"/>
+        </w:rPr>
+      </w:pPr>
+      <w:r>
+        <w:rPr>
+          <w:rFonts w:ascii="Arial" w:hAnsi="Arial" w:cs="Arial"/>
+          <w:sz w:val="22"/>
+          <w:szCs w:val="22"/>
         </w:rPr>
         <w:t xml:space="preserve">Texting </w:t>
       </w:r>
@@ -1020,10 +1347,17 @@
           <w:ilvl w:val="0"/>
           <w:numId w:val="7"/>
         </w:numPr>
-      </w:pPr>
-      <w:r>
-        <w:rPr>
-          <w:rFonts w:ascii="Times;Times New Roman" w:hAnsi="Times;Times New Roman" w:cs="Times;Times New Roman"/>
+        <w:rPr>
+          <w:rFonts w:ascii="Arial" w:hAnsi="Arial" w:cs="Arial"/>
+          <w:sz w:val="22"/>
+          <w:szCs w:val="22"/>
+        </w:rPr>
+      </w:pPr>
+      <w:r>
+        <w:rPr>
+          <w:rFonts w:ascii="Arial" w:hAnsi="Arial" w:cs="Arial"/>
+          <w:sz w:val="22"/>
+          <w:szCs w:val="22"/>
         </w:rPr>
         <w:t xml:space="preserve">Phone call </w:t>
       </w:r>
@@ -1035,10 +1369,17 @@
           <w:ilvl w:val="0"/>
           <w:numId w:val="7"/>
         </w:numPr>
-      </w:pPr>
-      <w:r>
-        <w:rPr>
-          <w:rFonts w:ascii="Times;Times New Roman" w:hAnsi="Times;Times New Roman" w:cs="Times;Times New Roman"/>
+        <w:rPr>
+          <w:rFonts w:ascii="Arial" w:hAnsi="Arial" w:cs="Arial"/>
+          <w:sz w:val="22"/>
+          <w:szCs w:val="22"/>
+        </w:rPr>
+      </w:pPr>
+      <w:r>
+        <w:rPr>
+          <w:rFonts w:ascii="Arial" w:hAnsi="Arial" w:cs="Arial"/>
+          <w:sz w:val="22"/>
+          <w:szCs w:val="22"/>
         </w:rPr>
         <w:t xml:space="preserve">Talking in person </w:t>
       </w:r>
@@ -1050,10 +1391,17 @@
           <w:ilvl w:val="0"/>
           <w:numId w:val="7"/>
         </w:numPr>
-      </w:pPr>
-      <w:r>
-        <w:rPr>
-          <w:rFonts w:ascii="Times;Times New Roman" w:hAnsi="Times;Times New Roman" w:cs="Times;Times New Roman"/>
+        <w:rPr>
+          <w:rFonts w:ascii="Arial" w:hAnsi="Arial" w:cs="Arial"/>
+          <w:sz w:val="22"/>
+          <w:szCs w:val="22"/>
+        </w:rPr>
+      </w:pPr>
+      <w:r>
+        <w:rPr>
+          <w:rFonts w:ascii="Arial" w:hAnsi="Arial" w:cs="Arial"/>
+          <w:sz w:val="22"/>
+          <w:szCs w:val="22"/>
         </w:rPr>
         <w:t xml:space="preserve">MySpace / Facebook </w:t>
       </w:r>
@@ -1065,10 +1413,17 @@
           <w:ilvl w:val="0"/>
           <w:numId w:val="7"/>
         </w:numPr>
-      </w:pPr>
-      <w:r>
-        <w:rPr>
-          <w:rFonts w:ascii="Times;Times New Roman" w:hAnsi="Times;Times New Roman" w:cs="Times;Times New Roman"/>
+        <w:rPr>
+          <w:rFonts w:ascii="Arial" w:hAnsi="Arial" w:cs="Arial"/>
+          <w:sz w:val="22"/>
+          <w:szCs w:val="22"/>
+        </w:rPr>
+      </w:pPr>
+      <w:r>
+        <w:rPr>
+          <w:rFonts w:ascii="Arial" w:hAnsi="Arial" w:cs="Arial"/>
+          <w:sz w:val="22"/>
+          <w:szCs w:val="22"/>
         </w:rPr>
         <w:t xml:space="preserve">Twitter </w:t>
       </w:r>
@@ -1080,10 +1435,17 @@
           <w:ilvl w:val="0"/>
           <w:numId w:val="7"/>
         </w:numPr>
-      </w:pPr>
-      <w:r>
-        <w:rPr>
-          <w:rFonts w:ascii="Times;Times New Roman" w:hAnsi="Times;Times New Roman" w:cs="Times;Times New Roman"/>
+        <w:rPr>
+          <w:rFonts w:ascii="Arial" w:hAnsi="Arial" w:cs="Arial"/>
+          <w:sz w:val="22"/>
+          <w:szCs w:val="22"/>
+        </w:rPr>
+      </w:pPr>
+      <w:r>
+        <w:rPr>
+          <w:rFonts w:ascii="Arial" w:hAnsi="Arial" w:cs="Arial"/>
+          <w:sz w:val="22"/>
+          <w:szCs w:val="22"/>
         </w:rPr>
         <w:t>Email</w:t>
       </w:r>
@@ -1107,12 +1469,12 @@
         <w:tblLook w:val="0000" w:firstRow="0" w:lastRow="0" w:firstColumn="0" w:lastColumn="0" w:noHBand="0" w:noVBand="0"/>
       </w:tblPr>
       <w:tblGrid>
-        <w:gridCol w:w="2003"/>
-        <w:gridCol w:w="887"/>
-        <w:gridCol w:w="1452"/>
-        <w:gridCol w:w="1624"/>
-        <w:gridCol w:w="1856"/>
-        <w:gridCol w:w="1546"/>
+        <w:gridCol w:w="2066"/>
+        <w:gridCol w:w="892"/>
+        <w:gridCol w:w="1449"/>
+        <w:gridCol w:w="1616"/>
+        <w:gridCol w:w="1850"/>
+        <w:gridCol w:w="1541"/>
       </w:tblGrid>
       <w:tr>
         <w:tc>
@@ -1131,9 +1493,15 @@
           <w:p>
             <w:pPr>
               <w:pStyle w:val="TableContents"/>
+              <w:rPr>
+                <w:rFonts w:ascii="Arial" w:hAnsi="Arial" w:cs="Arial"/>
+                <w:sz w:val="22"/>
+                <w:szCs w:val="22"/>
+              </w:rPr>
             </w:pPr>
             <w:r>
               <w:rPr>
+                <w:rFonts w:ascii="Arial" w:hAnsi="Arial" w:cs="Arial"/>
                 <w:b/>
                 <w:bCs/>
                 <w:sz w:val="22"/>
@@ -1159,9 +1527,15 @@
           <w:p>
             <w:pPr>
               <w:pStyle w:val="TableContents"/>
+              <w:rPr>
+                <w:rFonts w:ascii="Arial" w:hAnsi="Arial" w:cs="Arial"/>
+                <w:sz w:val="22"/>
+                <w:szCs w:val="22"/>
+              </w:rPr>
             </w:pPr>
             <w:r>
               <w:rPr>
+                <w:rFonts w:ascii="Arial" w:hAnsi="Arial" w:cs="Arial"/>
                 <w:b/>
                 <w:bCs/>
                 <w:sz w:val="22"/>
@@ -1187,9 +1561,15 @@
           <w:p>
             <w:pPr>
               <w:pStyle w:val="TableContents"/>
+              <w:rPr>
+                <w:rFonts w:ascii="Arial" w:hAnsi="Arial" w:cs="Arial"/>
+                <w:sz w:val="22"/>
+                <w:szCs w:val="22"/>
+              </w:rPr>
             </w:pPr>
             <w:r>
               <w:rPr>
+                <w:rFonts w:ascii="Arial" w:hAnsi="Arial" w:cs="Arial"/>
                 <w:b/>
                 <w:bCs/>
                 <w:sz w:val="22"/>
@@ -1215,10 +1595,15 @@
           <w:p>
             <w:pPr>
               <w:pStyle w:val="DefaultStyle"/>
+              <w:rPr>
+                <w:rFonts w:ascii="Arial" w:hAnsi="Arial" w:cs="Arial"/>
+                <w:sz w:val="22"/>
+                <w:szCs w:val="22"/>
+              </w:rPr>
             </w:pPr>
             <w:r>
               <w:rPr>
-                <w:rFonts w:ascii="Times;Times New Roman" w:hAnsi="Times;Times New Roman" w:cs="Times;Times New Roman"/>
+                <w:rFonts w:ascii="Arial" w:hAnsi="Arial" w:cs="Arial"/>
                 <w:b/>
                 <w:bCs/>
                 <w:sz w:val="22"/>
@@ -1244,10 +1629,15 @@
           <w:p>
             <w:pPr>
               <w:pStyle w:val="DefaultStyle"/>
+              <w:rPr>
+                <w:rFonts w:ascii="Arial" w:hAnsi="Arial" w:cs="Arial"/>
+                <w:sz w:val="22"/>
+                <w:szCs w:val="22"/>
+              </w:rPr>
             </w:pPr>
             <w:r>
               <w:rPr>
-                <w:rFonts w:ascii="Times;Times New Roman" w:hAnsi="Times;Times New Roman" w:cs="Times;Times New Roman"/>
+                <w:rFonts w:ascii="Arial" w:hAnsi="Arial" w:cs="Arial"/>
                 <w:b/>
                 <w:bCs/>
                 <w:sz w:val="22"/>
@@ -1258,7 +1648,7 @@
             <w:proofErr w:type="spellStart"/>
             <w:r>
               <w:rPr>
-                <w:rFonts w:ascii="Times;Times New Roman" w:hAnsi="Times;Times New Roman" w:cs="Times;Times New Roman"/>
+                <w:rFonts w:ascii="Arial" w:hAnsi="Arial" w:cs="Arial"/>
                 <w:b/>
                 <w:bCs/>
                 <w:sz w:val="22"/>
@@ -1269,7 +1659,7 @@
             <w:proofErr w:type="spellEnd"/>
             <w:r>
               <w:rPr>
-                <w:rFonts w:ascii="Times;Times New Roman" w:hAnsi="Times;Times New Roman" w:cs="Times;Times New Roman"/>
+                <w:rFonts w:ascii="Arial" w:hAnsi="Arial" w:cs="Arial"/>
                 <w:b/>
                 <w:bCs/>
                 <w:sz w:val="22"/>
@@ -1296,10 +1686,15 @@
           <w:p>
             <w:pPr>
               <w:pStyle w:val="DefaultStyle"/>
+              <w:rPr>
+                <w:rFonts w:ascii="Arial" w:hAnsi="Arial" w:cs="Arial"/>
+                <w:sz w:val="22"/>
+                <w:szCs w:val="22"/>
+              </w:rPr>
             </w:pPr>
             <w:r>
               <w:rPr>
-                <w:rFonts w:ascii="Times;Times New Roman" w:hAnsi="Times;Times New Roman" w:cs="Times;Times New Roman"/>
+                <w:rFonts w:ascii="Arial" w:hAnsi="Arial" w:cs="Arial"/>
                 <w:b/>
                 <w:bCs/>
                 <w:sz w:val="22"/>
@@ -1326,10 +1721,15 @@
           <w:p>
             <w:pPr>
               <w:pStyle w:val="DefaultStyle"/>
+              <w:rPr>
+                <w:rFonts w:ascii="Arial" w:hAnsi="Arial" w:cs="Arial"/>
+                <w:sz w:val="22"/>
+                <w:szCs w:val="22"/>
+              </w:rPr>
             </w:pPr>
             <w:r>
               <w:rPr>
-                <w:rFonts w:ascii="Times;Times New Roman" w:hAnsi="Times;Times New Roman" w:cs="Times;Times New Roman"/>
+                <w:rFonts w:ascii="Arial" w:hAnsi="Arial" w:cs="Arial"/>
                 <w:sz w:val="22"/>
                 <w:szCs w:val="22"/>
               </w:rPr>
@@ -1353,6 +1753,11 @@
             <w:pPr>
               <w:pStyle w:val="TableContents"/>
               <w:snapToGrid w:val="0"/>
+              <w:rPr>
+                <w:rFonts w:ascii="Arial" w:hAnsi="Arial" w:cs="Arial"/>
+                <w:sz w:val="22"/>
+                <w:szCs w:val="22"/>
+              </w:rPr>
             </w:pPr>
           </w:p>
         </w:tc>
@@ -1372,6 +1777,11 @@
             <w:pPr>
               <w:pStyle w:val="TableContents"/>
               <w:snapToGrid w:val="0"/>
+              <w:rPr>
+                <w:rFonts w:ascii="Arial" w:hAnsi="Arial" w:cs="Arial"/>
+                <w:sz w:val="22"/>
+                <w:szCs w:val="22"/>
+              </w:rPr>
             </w:pPr>
           </w:p>
         </w:tc>
@@ -1391,6 +1801,11 @@
             <w:pPr>
               <w:pStyle w:val="TableContents"/>
               <w:snapToGrid w:val="0"/>
+              <w:rPr>
+                <w:rFonts w:ascii="Arial" w:hAnsi="Arial" w:cs="Arial"/>
+                <w:sz w:val="22"/>
+                <w:szCs w:val="22"/>
+              </w:rPr>
             </w:pPr>
           </w:p>
         </w:tc>
@@ -1410,6 +1825,11 @@
             <w:pPr>
               <w:pStyle w:val="TableContents"/>
               <w:snapToGrid w:val="0"/>
+              <w:rPr>
+                <w:rFonts w:ascii="Arial" w:hAnsi="Arial" w:cs="Arial"/>
+                <w:sz w:val="22"/>
+                <w:szCs w:val="22"/>
+              </w:rPr>
             </w:pPr>
           </w:p>
         </w:tc>
@@ -1430,6 +1850,11 @@
             <w:pPr>
               <w:pStyle w:val="TableContents"/>
               <w:snapToGrid w:val="0"/>
+              <w:rPr>
+                <w:rFonts w:ascii="Arial" w:hAnsi="Arial" w:cs="Arial"/>
+                <w:sz w:val="22"/>
+                <w:szCs w:val="22"/>
+              </w:rPr>
             </w:pPr>
           </w:p>
         </w:tc>
@@ -1450,22 +1875,336 @@
           <w:p>
             <w:pPr>
               <w:pStyle w:val="DefaultStyle"/>
+              <w:rPr>
+                <w:rFonts w:ascii="Arial" w:hAnsi="Arial" w:cs="Arial"/>
+                <w:sz w:val="22"/>
+                <w:szCs w:val="22"/>
+              </w:rPr>
             </w:pPr>
             <w:r>
               <w:rPr>
-                <w:rFonts w:ascii="Times;Times New Roman" w:hAnsi="Times;Times New Roman" w:cs="Times;Times New Roman"/>
-                <w:sz w:val="22"/>
-                <w:szCs w:val="22"/>
-              </w:rPr>
-              <w:t xml:space="preserve">Asking parents’ permission to do something when you </w:t>
+                <w:rFonts w:ascii="Arial" w:hAnsi="Arial" w:cs="Arial"/>
+                <w:sz w:val="22"/>
+                <w:szCs w:val="22"/>
+              </w:rPr>
+              <w:t>Asking parents’ permission to do something when you think they will likely say ‘no’</w:t>
+            </w:r>
+          </w:p>
+        </w:tc>
+        <w:tc>
+          <w:tcPr>
+            <w:tcW w:w="887" w:type="dxa"/>
+            <w:tcBorders>
+              <w:left w:val="single" w:sz="2" w:space="0" w:color="000000"/>
+              <w:bottom w:val="single" w:sz="2" w:space="0" w:color="000000"/>
+            </w:tcBorders>
+            <w:shd w:val="clear" w:color="auto" w:fill="auto"/>
+            <w:tcMar>
+              <w:left w:w="54" w:type="dxa"/>
+            </w:tcMar>
+          </w:tcPr>
+          <w:p>
+            <w:pPr>
+              <w:pStyle w:val="TableContents"/>
+              <w:snapToGrid w:val="0"/>
+              <w:rPr>
+                <w:rFonts w:ascii="Arial" w:hAnsi="Arial" w:cs="Arial"/>
+                <w:sz w:val="22"/>
+                <w:szCs w:val="22"/>
+              </w:rPr>
+            </w:pPr>
+          </w:p>
+        </w:tc>
+        <w:tc>
+          <w:tcPr>
+            <w:tcW w:w="1452" w:type="dxa"/>
+            <w:tcBorders>
+              <w:left w:val="single" w:sz="2" w:space="0" w:color="000000"/>
+              <w:bottom w:val="single" w:sz="2" w:space="0" w:color="000000"/>
+            </w:tcBorders>
+            <w:shd w:val="clear" w:color="auto" w:fill="auto"/>
+            <w:tcMar>
+              <w:left w:w="54" w:type="dxa"/>
+            </w:tcMar>
+          </w:tcPr>
+          <w:p>
+            <w:pPr>
+              <w:pStyle w:val="TableContents"/>
+              <w:snapToGrid w:val="0"/>
+              <w:rPr>
+                <w:rFonts w:ascii="Arial" w:hAnsi="Arial" w:cs="Arial"/>
+                <w:sz w:val="22"/>
+                <w:szCs w:val="22"/>
+              </w:rPr>
+            </w:pPr>
+          </w:p>
+        </w:tc>
+        <w:tc>
+          <w:tcPr>
+            <w:tcW w:w="1624" w:type="dxa"/>
+            <w:tcBorders>
+              <w:left w:val="single" w:sz="2" w:space="0" w:color="000000"/>
+              <w:bottom w:val="single" w:sz="2" w:space="0" w:color="000000"/>
+            </w:tcBorders>
+            <w:shd w:val="clear" w:color="auto" w:fill="auto"/>
+            <w:tcMar>
+              <w:left w:w="54" w:type="dxa"/>
+            </w:tcMar>
+          </w:tcPr>
+          <w:p>
+            <w:pPr>
+              <w:pStyle w:val="TableContents"/>
+              <w:snapToGrid w:val="0"/>
+              <w:rPr>
+                <w:rFonts w:ascii="Arial" w:hAnsi="Arial" w:cs="Arial"/>
+                <w:sz w:val="22"/>
+                <w:szCs w:val="22"/>
+              </w:rPr>
+            </w:pPr>
+          </w:p>
+        </w:tc>
+        <w:tc>
+          <w:tcPr>
+            <w:tcW w:w="1856" w:type="dxa"/>
+            <w:tcBorders>
+              <w:left w:val="single" w:sz="2" w:space="0" w:color="000000"/>
+              <w:bottom w:val="single" w:sz="2" w:space="0" w:color="000000"/>
+            </w:tcBorders>
+            <w:shd w:val="clear" w:color="auto" w:fill="auto"/>
+            <w:tcMar>
+              <w:left w:w="54" w:type="dxa"/>
+            </w:tcMar>
+          </w:tcPr>
+          <w:p>
+            <w:pPr>
+              <w:pStyle w:val="TableContents"/>
+              <w:snapToGrid w:val="0"/>
+              <w:rPr>
+                <w:rFonts w:ascii="Arial" w:hAnsi="Arial" w:cs="Arial"/>
+                <w:sz w:val="22"/>
+                <w:szCs w:val="22"/>
+              </w:rPr>
+            </w:pPr>
+          </w:p>
+        </w:tc>
+        <w:tc>
+          <w:tcPr>
+            <w:tcW w:w="1546" w:type="dxa"/>
+            <w:tcBorders>
+              <w:left w:val="single" w:sz="2" w:space="0" w:color="000000"/>
+              <w:bottom w:val="single" w:sz="2" w:space="0" w:color="000000"/>
+              <w:right w:val="single" w:sz="2" w:space="0" w:color="000000"/>
+            </w:tcBorders>
+            <w:shd w:val="clear" w:color="auto" w:fill="auto"/>
+            <w:tcMar>
+              <w:left w:w="54" w:type="dxa"/>
+            </w:tcMar>
+          </w:tcPr>
+          <w:p>
+            <w:pPr>
+              <w:pStyle w:val="TableContents"/>
+              <w:snapToGrid w:val="0"/>
+              <w:rPr>
+                <w:rFonts w:ascii="Arial" w:hAnsi="Arial" w:cs="Arial"/>
+                <w:sz w:val="22"/>
+                <w:szCs w:val="22"/>
+              </w:rPr>
+            </w:pPr>
+          </w:p>
+        </w:tc>
+      </w:tr>
+      <w:tr>
+        <w:tc>
+          <w:tcPr>
+            <w:tcW w:w="1997" w:type="dxa"/>
+            <w:tcBorders>
+              <w:left w:val="single" w:sz="2" w:space="0" w:color="000000"/>
+              <w:bottom w:val="single" w:sz="2" w:space="0" w:color="000000"/>
+            </w:tcBorders>
+            <w:shd w:val="clear" w:color="auto" w:fill="auto"/>
+            <w:tcMar>
+              <w:left w:w="54" w:type="dxa"/>
+            </w:tcMar>
+          </w:tcPr>
+          <w:p>
+            <w:pPr>
+              <w:pStyle w:val="DefaultStyle"/>
+              <w:rPr>
+                <w:rFonts w:ascii="Arial" w:hAnsi="Arial" w:cs="Arial"/>
+                <w:sz w:val="22"/>
+                <w:szCs w:val="22"/>
+              </w:rPr>
+            </w:pPr>
+            <w:r>
+              <w:rPr>
+                <w:rFonts w:ascii="Arial" w:hAnsi="Arial" w:cs="Arial"/>
+                <w:sz w:val="22"/>
+                <w:szCs w:val="22"/>
+              </w:rPr>
+              <w:t>Figure out where and when to meet a friend to see a movie</w:t>
+            </w:r>
+          </w:p>
+        </w:tc>
+        <w:tc>
+          <w:tcPr>
+            <w:tcW w:w="887" w:type="dxa"/>
+            <w:tcBorders>
+              <w:left w:val="single" w:sz="2" w:space="0" w:color="000000"/>
+              <w:bottom w:val="single" w:sz="2" w:space="0" w:color="000000"/>
+            </w:tcBorders>
+            <w:shd w:val="clear" w:color="auto" w:fill="auto"/>
+            <w:tcMar>
+              <w:left w:w="54" w:type="dxa"/>
+            </w:tcMar>
+          </w:tcPr>
+          <w:p>
+            <w:pPr>
+              <w:pStyle w:val="TableContents"/>
+              <w:snapToGrid w:val="0"/>
+              <w:rPr>
+                <w:rFonts w:ascii="Arial" w:hAnsi="Arial" w:cs="Arial"/>
+                <w:sz w:val="22"/>
+                <w:szCs w:val="22"/>
+              </w:rPr>
+            </w:pPr>
+          </w:p>
+        </w:tc>
+        <w:tc>
+          <w:tcPr>
+            <w:tcW w:w="1452" w:type="dxa"/>
+            <w:tcBorders>
+              <w:left w:val="single" w:sz="2" w:space="0" w:color="000000"/>
+              <w:bottom w:val="single" w:sz="2" w:space="0" w:color="000000"/>
+            </w:tcBorders>
+            <w:shd w:val="clear" w:color="auto" w:fill="auto"/>
+            <w:tcMar>
+              <w:left w:w="54" w:type="dxa"/>
+            </w:tcMar>
+          </w:tcPr>
+          <w:p>
+            <w:pPr>
+              <w:pStyle w:val="TableContents"/>
+              <w:snapToGrid w:val="0"/>
+              <w:rPr>
+                <w:rFonts w:ascii="Arial" w:hAnsi="Arial" w:cs="Arial"/>
+                <w:sz w:val="22"/>
+                <w:szCs w:val="22"/>
+              </w:rPr>
+            </w:pPr>
+          </w:p>
+        </w:tc>
+        <w:tc>
+          <w:tcPr>
+            <w:tcW w:w="1624" w:type="dxa"/>
+            <w:tcBorders>
+              <w:left w:val="single" w:sz="2" w:space="0" w:color="000000"/>
+              <w:bottom w:val="single" w:sz="2" w:space="0" w:color="000000"/>
+            </w:tcBorders>
+            <w:shd w:val="clear" w:color="auto" w:fill="auto"/>
+            <w:tcMar>
+              <w:left w:w="54" w:type="dxa"/>
+            </w:tcMar>
+          </w:tcPr>
+          <w:p>
+            <w:pPr>
+              <w:pStyle w:val="TableContents"/>
+              <w:snapToGrid w:val="0"/>
+              <w:rPr>
+                <w:rFonts w:ascii="Arial" w:hAnsi="Arial" w:cs="Arial"/>
+                <w:sz w:val="22"/>
+                <w:szCs w:val="22"/>
+              </w:rPr>
+            </w:pPr>
+          </w:p>
+        </w:tc>
+        <w:tc>
+          <w:tcPr>
+            <w:tcW w:w="1856" w:type="dxa"/>
+            <w:tcBorders>
+              <w:left w:val="single" w:sz="2" w:space="0" w:color="000000"/>
+              <w:bottom w:val="single" w:sz="2" w:space="0" w:color="000000"/>
+            </w:tcBorders>
+            <w:shd w:val="clear" w:color="auto" w:fill="auto"/>
+            <w:tcMar>
+              <w:left w:w="54" w:type="dxa"/>
+            </w:tcMar>
+          </w:tcPr>
+          <w:p>
+            <w:pPr>
+              <w:pStyle w:val="TableContents"/>
+              <w:snapToGrid w:val="0"/>
+              <w:rPr>
+                <w:rFonts w:ascii="Arial" w:hAnsi="Arial" w:cs="Arial"/>
+                <w:sz w:val="22"/>
+                <w:szCs w:val="22"/>
+              </w:rPr>
+            </w:pPr>
+          </w:p>
+        </w:tc>
+        <w:tc>
+          <w:tcPr>
+            <w:tcW w:w="1546" w:type="dxa"/>
+            <w:tcBorders>
+              <w:left w:val="single" w:sz="2" w:space="0" w:color="000000"/>
+              <w:bottom w:val="single" w:sz="2" w:space="0" w:color="000000"/>
+              <w:right w:val="single" w:sz="2" w:space="0" w:color="000000"/>
+            </w:tcBorders>
+            <w:shd w:val="clear" w:color="auto" w:fill="auto"/>
+            <w:tcMar>
+              <w:left w:w="54" w:type="dxa"/>
+            </w:tcMar>
+          </w:tcPr>
+          <w:p>
+            <w:pPr>
+              <w:pStyle w:val="TableContents"/>
+              <w:snapToGrid w:val="0"/>
+              <w:rPr>
+                <w:rFonts w:ascii="Arial" w:hAnsi="Arial" w:cs="Arial"/>
+                <w:sz w:val="22"/>
+                <w:szCs w:val="22"/>
+              </w:rPr>
+            </w:pPr>
+          </w:p>
+        </w:tc>
+      </w:tr>
+      <w:tr>
+        <w:tc>
+          <w:tcPr>
+            <w:tcW w:w="1997" w:type="dxa"/>
+            <w:tcBorders>
+              <w:left w:val="single" w:sz="2" w:space="0" w:color="000000"/>
+              <w:bottom w:val="single" w:sz="2" w:space="0" w:color="000000"/>
+            </w:tcBorders>
+            <w:shd w:val="clear" w:color="auto" w:fill="auto"/>
+            <w:tcMar>
+              <w:left w:w="54" w:type="dxa"/>
+            </w:tcMar>
+          </w:tcPr>
+          <w:p>
+            <w:pPr>
+              <w:pStyle w:val="DefaultStyle"/>
+              <w:rPr>
+                <w:rFonts w:ascii="Arial" w:hAnsi="Arial" w:cs="Arial"/>
+                <w:sz w:val="22"/>
+                <w:szCs w:val="22"/>
+              </w:rPr>
+            </w:pPr>
+            <w:r>
+              <w:rPr>
+                <w:rFonts w:ascii="Arial" w:hAnsi="Arial" w:cs="Arial"/>
+                <w:sz w:val="22"/>
+                <w:szCs w:val="22"/>
+              </w:rPr>
+              <w:t xml:space="preserve">Gossip about someone who could hear you if you </w:t>
             </w:r>
             <w:r>
               <w:rPr>
-                <w:rFonts w:ascii="Times;Times New Roman" w:hAnsi="Times;Times New Roman" w:cs="Times;Times New Roman"/>
-                <w:sz w:val="22"/>
-                <w:szCs w:val="22"/>
-              </w:rPr>
-              <w:t>think they will likely say ‘no’</w:t>
+                <w:rFonts w:ascii="Arial" w:hAnsi="Arial" w:cs="Arial"/>
+                <w:sz w:val="22"/>
+                <w:szCs w:val="22"/>
+              </w:rPr>
+              <w:lastRenderedPageBreak/>
+              <w:t>spoke</w:t>
             </w:r>
           </w:p>
         </w:tc>
@@ -1485,6 +2224,11 @@
             <w:pPr>
               <w:pStyle w:val="TableContents"/>
               <w:snapToGrid w:val="0"/>
+              <w:rPr>
+                <w:rFonts w:ascii="Arial" w:hAnsi="Arial" w:cs="Arial"/>
+                <w:sz w:val="22"/>
+                <w:szCs w:val="22"/>
+              </w:rPr>
             </w:pPr>
           </w:p>
         </w:tc>
@@ -1504,6 +2248,11 @@
             <w:pPr>
               <w:pStyle w:val="TableContents"/>
               <w:snapToGrid w:val="0"/>
+              <w:rPr>
+                <w:rFonts w:ascii="Arial" w:hAnsi="Arial" w:cs="Arial"/>
+                <w:sz w:val="22"/>
+                <w:szCs w:val="22"/>
+              </w:rPr>
             </w:pPr>
           </w:p>
         </w:tc>
@@ -1523,6 +2272,11 @@
             <w:pPr>
               <w:pStyle w:val="TableContents"/>
               <w:snapToGrid w:val="0"/>
+              <w:rPr>
+                <w:rFonts w:ascii="Arial" w:hAnsi="Arial" w:cs="Arial"/>
+                <w:sz w:val="22"/>
+                <w:szCs w:val="22"/>
+              </w:rPr>
             </w:pPr>
           </w:p>
         </w:tc>
@@ -1542,6 +2296,11 @@
             <w:pPr>
               <w:pStyle w:val="TableContents"/>
               <w:snapToGrid w:val="0"/>
+              <w:rPr>
+                <w:rFonts w:ascii="Arial" w:hAnsi="Arial" w:cs="Arial"/>
+                <w:sz w:val="22"/>
+                <w:szCs w:val="22"/>
+              </w:rPr>
             </w:pPr>
           </w:p>
         </w:tc>
@@ -1562,6 +2321,11 @@
             <w:pPr>
               <w:pStyle w:val="TableContents"/>
               <w:snapToGrid w:val="0"/>
+              <w:rPr>
+                <w:rFonts w:ascii="Arial" w:hAnsi="Arial" w:cs="Arial"/>
+                <w:sz w:val="22"/>
+                <w:szCs w:val="22"/>
+              </w:rPr>
             </w:pPr>
           </w:p>
         </w:tc>
@@ -1582,258 +2346,15 @@
           <w:p>
             <w:pPr>
               <w:pStyle w:val="DefaultStyle"/>
+              <w:rPr>
+                <w:rFonts w:ascii="Arial" w:hAnsi="Arial" w:cs="Arial"/>
+                <w:sz w:val="22"/>
+                <w:szCs w:val="22"/>
+              </w:rPr>
             </w:pPr>
             <w:r>
               <w:rPr>
-                <w:rFonts w:ascii="Times;Times New Roman" w:hAnsi="Times;Times New Roman" w:cs="Times;Times New Roman"/>
-                <w:sz w:val="22"/>
-                <w:szCs w:val="22"/>
-              </w:rPr>
-              <w:t>Figure out where and when to meet a friend to see a movie</w:t>
-            </w:r>
-          </w:p>
-        </w:tc>
-        <w:tc>
-          <w:tcPr>
-            <w:tcW w:w="887" w:type="dxa"/>
-            <w:tcBorders>
-              <w:left w:val="single" w:sz="2" w:space="0" w:color="000000"/>
-              <w:bottom w:val="single" w:sz="2" w:space="0" w:color="000000"/>
-            </w:tcBorders>
-            <w:shd w:val="clear" w:color="auto" w:fill="auto"/>
-            <w:tcMar>
-              <w:left w:w="54" w:type="dxa"/>
-            </w:tcMar>
-          </w:tcPr>
-          <w:p>
-            <w:pPr>
-              <w:pStyle w:val="TableContents"/>
-              <w:snapToGrid w:val="0"/>
-            </w:pPr>
-          </w:p>
-        </w:tc>
-        <w:tc>
-          <w:tcPr>
-            <w:tcW w:w="1452" w:type="dxa"/>
-            <w:tcBorders>
-              <w:left w:val="single" w:sz="2" w:space="0" w:color="000000"/>
-              <w:bottom w:val="single" w:sz="2" w:space="0" w:color="000000"/>
-            </w:tcBorders>
-            <w:shd w:val="clear" w:color="auto" w:fill="auto"/>
-            <w:tcMar>
-              <w:left w:w="54" w:type="dxa"/>
-            </w:tcMar>
-          </w:tcPr>
-          <w:p>
-            <w:pPr>
-              <w:pStyle w:val="TableContents"/>
-              <w:snapToGrid w:val="0"/>
-            </w:pPr>
-          </w:p>
-        </w:tc>
-        <w:tc>
-          <w:tcPr>
-            <w:tcW w:w="1624" w:type="dxa"/>
-            <w:tcBorders>
-              <w:left w:val="single" w:sz="2" w:space="0" w:color="000000"/>
-              <w:bottom w:val="single" w:sz="2" w:space="0" w:color="000000"/>
-            </w:tcBorders>
-            <w:shd w:val="clear" w:color="auto" w:fill="auto"/>
-            <w:tcMar>
-              <w:left w:w="54" w:type="dxa"/>
-            </w:tcMar>
-          </w:tcPr>
-          <w:p>
-            <w:pPr>
-              <w:pStyle w:val="TableContents"/>
-              <w:snapToGrid w:val="0"/>
-            </w:pPr>
-          </w:p>
-        </w:tc>
-        <w:tc>
-          <w:tcPr>
-            <w:tcW w:w="1856" w:type="dxa"/>
-            <w:tcBorders>
-              <w:left w:val="single" w:sz="2" w:space="0" w:color="000000"/>
-              <w:bottom w:val="single" w:sz="2" w:space="0" w:color="000000"/>
-            </w:tcBorders>
-            <w:shd w:val="clear" w:color="auto" w:fill="auto"/>
-            <w:tcMar>
-              <w:left w:w="54" w:type="dxa"/>
-            </w:tcMar>
-          </w:tcPr>
-          <w:p>
-            <w:pPr>
-              <w:pStyle w:val="TableContents"/>
-              <w:snapToGrid w:val="0"/>
-            </w:pPr>
-          </w:p>
-        </w:tc>
-        <w:tc>
-          <w:tcPr>
-            <w:tcW w:w="1546" w:type="dxa"/>
-            <w:tcBorders>
-              <w:left w:val="single" w:sz="2" w:space="0" w:color="000000"/>
-              <w:bottom w:val="single" w:sz="2" w:space="0" w:color="000000"/>
-              <w:right w:val="single" w:sz="2" w:space="0" w:color="000000"/>
-            </w:tcBorders>
-            <w:shd w:val="clear" w:color="auto" w:fill="auto"/>
-            <w:tcMar>
-              <w:left w:w="54" w:type="dxa"/>
-            </w:tcMar>
-          </w:tcPr>
-          <w:p>
-            <w:pPr>
-              <w:pStyle w:val="TableContents"/>
-              <w:snapToGrid w:val="0"/>
-            </w:pPr>
-          </w:p>
-        </w:tc>
-      </w:tr>
-      <w:tr>
-        <w:tc>
-          <w:tcPr>
-            <w:tcW w:w="1997" w:type="dxa"/>
-            <w:tcBorders>
-              <w:left w:val="single" w:sz="2" w:space="0" w:color="000000"/>
-              <w:bottom w:val="single" w:sz="2" w:space="0" w:color="000000"/>
-            </w:tcBorders>
-            <w:shd w:val="clear" w:color="auto" w:fill="auto"/>
-            <w:tcMar>
-              <w:left w:w="54" w:type="dxa"/>
-            </w:tcMar>
-          </w:tcPr>
-          <w:p>
-            <w:pPr>
-              <w:pStyle w:val="DefaultStyle"/>
-            </w:pPr>
-            <w:r>
-              <w:rPr>
-                <w:rFonts w:ascii="Times;Times New Roman" w:hAnsi="Times;Times New Roman" w:cs="Times;Times New Roman"/>
-                <w:sz w:val="22"/>
-                <w:szCs w:val="22"/>
-              </w:rPr>
-              <w:t>Gossip about someone who could hear you if you spoke</w:t>
-            </w:r>
-          </w:p>
-        </w:tc>
-        <w:tc>
-          <w:tcPr>
-            <w:tcW w:w="887" w:type="dxa"/>
-            <w:tcBorders>
-              <w:left w:val="single" w:sz="2" w:space="0" w:color="000000"/>
-              <w:bottom w:val="single" w:sz="2" w:space="0" w:color="000000"/>
-            </w:tcBorders>
-            <w:shd w:val="clear" w:color="auto" w:fill="auto"/>
-            <w:tcMar>
-              <w:left w:w="54" w:type="dxa"/>
-            </w:tcMar>
-          </w:tcPr>
-          <w:p>
-            <w:pPr>
-              <w:pStyle w:val="TableContents"/>
-              <w:snapToGrid w:val="0"/>
-            </w:pPr>
-          </w:p>
-        </w:tc>
-        <w:tc>
-          <w:tcPr>
-            <w:tcW w:w="1452" w:type="dxa"/>
-            <w:tcBorders>
-              <w:left w:val="single" w:sz="2" w:space="0" w:color="000000"/>
-              <w:bottom w:val="single" w:sz="2" w:space="0" w:color="000000"/>
-            </w:tcBorders>
-            <w:shd w:val="clear" w:color="auto" w:fill="auto"/>
-            <w:tcMar>
-              <w:left w:w="54" w:type="dxa"/>
-            </w:tcMar>
-          </w:tcPr>
-          <w:p>
-            <w:pPr>
-              <w:pStyle w:val="TableContents"/>
-              <w:snapToGrid w:val="0"/>
-            </w:pPr>
-          </w:p>
-        </w:tc>
-        <w:tc>
-          <w:tcPr>
-            <w:tcW w:w="1624" w:type="dxa"/>
-            <w:tcBorders>
-              <w:left w:val="single" w:sz="2" w:space="0" w:color="000000"/>
-              <w:bottom w:val="single" w:sz="2" w:space="0" w:color="000000"/>
-            </w:tcBorders>
-            <w:shd w:val="clear" w:color="auto" w:fill="auto"/>
-            <w:tcMar>
-              <w:left w:w="54" w:type="dxa"/>
-            </w:tcMar>
-          </w:tcPr>
-          <w:p>
-            <w:pPr>
-              <w:pStyle w:val="TableContents"/>
-              <w:snapToGrid w:val="0"/>
-            </w:pPr>
-          </w:p>
-        </w:tc>
-        <w:tc>
-          <w:tcPr>
-            <w:tcW w:w="1856" w:type="dxa"/>
-            <w:tcBorders>
-              <w:left w:val="single" w:sz="2" w:space="0" w:color="000000"/>
-              <w:bottom w:val="single" w:sz="2" w:space="0" w:color="000000"/>
-            </w:tcBorders>
-            <w:shd w:val="clear" w:color="auto" w:fill="auto"/>
-            <w:tcMar>
-              <w:left w:w="54" w:type="dxa"/>
-            </w:tcMar>
-          </w:tcPr>
-          <w:p>
-            <w:pPr>
-              <w:pStyle w:val="TableContents"/>
-              <w:snapToGrid w:val="0"/>
-            </w:pPr>
-          </w:p>
-        </w:tc>
-        <w:tc>
-          <w:tcPr>
-            <w:tcW w:w="1546" w:type="dxa"/>
-            <w:tcBorders>
-              <w:left w:val="single" w:sz="2" w:space="0" w:color="000000"/>
-              <w:bottom w:val="single" w:sz="2" w:space="0" w:color="000000"/>
-              <w:right w:val="single" w:sz="2" w:space="0" w:color="000000"/>
-            </w:tcBorders>
-            <w:shd w:val="clear" w:color="auto" w:fill="auto"/>
-            <w:tcMar>
-              <w:left w:w="54" w:type="dxa"/>
-            </w:tcMar>
-          </w:tcPr>
-          <w:p>
-            <w:pPr>
-              <w:pStyle w:val="TableContents"/>
-              <w:snapToGrid w:val="0"/>
-            </w:pPr>
-          </w:p>
-        </w:tc>
-      </w:tr>
-      <w:tr>
-        <w:tc>
-          <w:tcPr>
-            <w:tcW w:w="1997" w:type="dxa"/>
-            <w:tcBorders>
-              <w:left w:val="single" w:sz="2" w:space="0" w:color="000000"/>
-              <w:bottom w:val="single" w:sz="2" w:space="0" w:color="000000"/>
-            </w:tcBorders>
-            <w:shd w:val="clear" w:color="auto" w:fill="auto"/>
-            <w:tcMar>
-              <w:left w:w="54" w:type="dxa"/>
-            </w:tcMar>
-          </w:tcPr>
-          <w:p>
-            <w:pPr>
-              <w:pStyle w:val="DefaultStyle"/>
-            </w:pPr>
-            <w:r>
-              <w:rPr>
-                <w:rFonts w:ascii="Times;Times New Roman" w:hAnsi="Times;Times New Roman" w:cs="Times;Times New Roman"/>
+                <w:rFonts w:ascii="Arial" w:hAnsi="Arial" w:cs="Arial"/>
                 <w:sz w:val="22"/>
                 <w:szCs w:val="22"/>
               </w:rPr>
@@ -1858,6 +2379,11 @@
             <w:pPr>
               <w:pStyle w:val="TableContents"/>
               <w:snapToGrid w:val="0"/>
+              <w:rPr>
+                <w:rFonts w:ascii="Arial" w:hAnsi="Arial" w:cs="Arial"/>
+                <w:sz w:val="22"/>
+                <w:szCs w:val="22"/>
+              </w:rPr>
             </w:pPr>
           </w:p>
         </w:tc>
@@ -1877,6 +2403,11 @@
             <w:pPr>
               <w:pStyle w:val="TableContents"/>
               <w:snapToGrid w:val="0"/>
+              <w:rPr>
+                <w:rFonts w:ascii="Arial" w:hAnsi="Arial" w:cs="Arial"/>
+                <w:sz w:val="22"/>
+                <w:szCs w:val="22"/>
+              </w:rPr>
             </w:pPr>
           </w:p>
         </w:tc>
@@ -1896,6 +2427,11 @@
             <w:pPr>
               <w:pStyle w:val="TableContents"/>
               <w:snapToGrid w:val="0"/>
+              <w:rPr>
+                <w:rFonts w:ascii="Arial" w:hAnsi="Arial" w:cs="Arial"/>
+                <w:sz w:val="22"/>
+                <w:szCs w:val="22"/>
+              </w:rPr>
             </w:pPr>
           </w:p>
         </w:tc>
@@ -1915,6 +2451,11 @@
             <w:pPr>
               <w:pStyle w:val="TableContents"/>
               <w:snapToGrid w:val="0"/>
+              <w:rPr>
+                <w:rFonts w:ascii="Arial" w:hAnsi="Arial" w:cs="Arial"/>
+                <w:sz w:val="22"/>
+                <w:szCs w:val="22"/>
+              </w:rPr>
             </w:pPr>
           </w:p>
         </w:tc>
@@ -1935,6 +2476,11 @@
             <w:pPr>
               <w:pStyle w:val="TableContents"/>
               <w:snapToGrid w:val="0"/>
+              <w:rPr>
+                <w:rFonts w:ascii="Arial" w:hAnsi="Arial" w:cs="Arial"/>
+                <w:sz w:val="22"/>
+                <w:szCs w:val="22"/>
+              </w:rPr>
             </w:pPr>
           </w:p>
         </w:tc>
@@ -1955,10 +2501,15 @@
           <w:p>
             <w:pPr>
               <w:pStyle w:val="DefaultStyle"/>
+              <w:rPr>
+                <w:rFonts w:ascii="Arial" w:hAnsi="Arial" w:cs="Arial"/>
+                <w:sz w:val="22"/>
+                <w:szCs w:val="22"/>
+              </w:rPr>
             </w:pPr>
             <w:r>
               <w:rPr>
-                <w:rFonts w:ascii="Times;Times New Roman" w:hAnsi="Times;Times New Roman" w:cs="Times;Times New Roman"/>
+                <w:rFonts w:ascii="Arial" w:hAnsi="Arial" w:cs="Arial"/>
                 <w:sz w:val="22"/>
                 <w:szCs w:val="22"/>
               </w:rPr>
@@ -1982,6 +2533,11 @@
             <w:pPr>
               <w:pStyle w:val="TableContents"/>
               <w:snapToGrid w:val="0"/>
+              <w:rPr>
+                <w:rFonts w:ascii="Arial" w:hAnsi="Arial" w:cs="Arial"/>
+                <w:sz w:val="22"/>
+                <w:szCs w:val="22"/>
+              </w:rPr>
             </w:pPr>
           </w:p>
         </w:tc>
@@ -2001,6 +2557,11 @@
             <w:pPr>
               <w:pStyle w:val="TableContents"/>
               <w:snapToGrid w:val="0"/>
+              <w:rPr>
+                <w:rFonts w:ascii="Arial" w:hAnsi="Arial" w:cs="Arial"/>
+                <w:sz w:val="22"/>
+                <w:szCs w:val="22"/>
+              </w:rPr>
             </w:pPr>
           </w:p>
         </w:tc>
@@ -2020,6 +2581,11 @@
             <w:pPr>
               <w:pStyle w:val="TableContents"/>
               <w:snapToGrid w:val="0"/>
+              <w:rPr>
+                <w:rFonts w:ascii="Arial" w:hAnsi="Arial" w:cs="Arial"/>
+                <w:sz w:val="22"/>
+                <w:szCs w:val="22"/>
+              </w:rPr>
             </w:pPr>
           </w:p>
         </w:tc>
@@ -2039,6 +2605,11 @@
             <w:pPr>
               <w:pStyle w:val="TableContents"/>
               <w:snapToGrid w:val="0"/>
+              <w:rPr>
+                <w:rFonts w:ascii="Arial" w:hAnsi="Arial" w:cs="Arial"/>
+                <w:sz w:val="22"/>
+                <w:szCs w:val="22"/>
+              </w:rPr>
             </w:pPr>
           </w:p>
         </w:tc>
@@ -2059,6 +2630,11 @@
             <w:pPr>
               <w:pStyle w:val="TableContents"/>
               <w:snapToGrid w:val="0"/>
+              <w:rPr>
+                <w:rFonts w:ascii="Arial" w:hAnsi="Arial" w:cs="Arial"/>
+                <w:sz w:val="22"/>
+                <w:szCs w:val="22"/>
+              </w:rPr>
             </w:pPr>
           </w:p>
         </w:tc>
@@ -2079,23 +2655,20 @@
           <w:p>
             <w:pPr>
               <w:pStyle w:val="DefaultStyle"/>
+              <w:rPr>
+                <w:rFonts w:ascii="Arial" w:hAnsi="Arial" w:cs="Arial"/>
+                <w:sz w:val="22"/>
+                <w:szCs w:val="22"/>
+              </w:rPr>
             </w:pPr>
             <w:r>
               <w:rPr>
-                <w:rFonts w:ascii="Times;Times New Roman" w:hAnsi="Times;Times New Roman" w:cs="Times;Times New Roman"/>
-                <w:sz w:val="22"/>
-                <w:szCs w:val="22"/>
-              </w:rPr>
-              <w:t xml:space="preserve">Feedback on a big </w:t>
+                <w:rFonts w:ascii="Arial" w:hAnsi="Arial" w:cs="Arial"/>
+                <w:sz w:val="22"/>
+                <w:szCs w:val="22"/>
+              </w:rPr>
+              <w:t>Feedback on a big decision (like what color prom dress, what game to buy, what phone to get)</w:t>
             </w:r>
-            <w:r>
-              <w:rPr>
-                <w:rFonts w:ascii="Times;Times New Roman" w:hAnsi="Times;Times New Roman" w:cs="Times;Times New Roman"/>
-                <w:sz w:val="22"/>
-                <w:szCs w:val="22"/>
-              </w:rPr>
-              <w:t>decision (like what color prom dress, what game to buy, what phone to get)</w:t>
-            </w:r>
           </w:p>
         </w:tc>
         <w:tc>
@@ -2114,6 +2687,11 @@
             <w:pPr>
               <w:pStyle w:val="TableContents"/>
               <w:snapToGrid w:val="0"/>
+              <w:rPr>
+                <w:rFonts w:ascii="Arial" w:hAnsi="Arial" w:cs="Arial"/>
+                <w:sz w:val="22"/>
+                <w:szCs w:val="22"/>
+              </w:rPr>
             </w:pPr>
           </w:p>
         </w:tc>
@@ -2133,6 +2711,11 @@
             <w:pPr>
               <w:pStyle w:val="TableContents"/>
               <w:snapToGrid w:val="0"/>
+              <w:rPr>
+                <w:rFonts w:ascii="Arial" w:hAnsi="Arial" w:cs="Arial"/>
+                <w:sz w:val="22"/>
+                <w:szCs w:val="22"/>
+              </w:rPr>
             </w:pPr>
           </w:p>
         </w:tc>
@@ -2152,6 +2735,11 @@
             <w:pPr>
               <w:pStyle w:val="TableContents"/>
               <w:snapToGrid w:val="0"/>
+              <w:rPr>
+                <w:rFonts w:ascii="Arial" w:hAnsi="Arial" w:cs="Arial"/>
+                <w:sz w:val="22"/>
+                <w:szCs w:val="22"/>
+              </w:rPr>
             </w:pPr>
           </w:p>
         </w:tc>
@@ -2171,6 +2759,11 @@
             <w:pPr>
               <w:pStyle w:val="TableContents"/>
               <w:snapToGrid w:val="0"/>
+              <w:rPr>
+                <w:rFonts w:ascii="Arial" w:hAnsi="Arial" w:cs="Arial"/>
+                <w:sz w:val="22"/>
+                <w:szCs w:val="22"/>
+              </w:rPr>
             </w:pPr>
           </w:p>
         </w:tc>
@@ -2191,6 +2784,11 @@
             <w:pPr>
               <w:pStyle w:val="TableContents"/>
               <w:snapToGrid w:val="0"/>
+              <w:rPr>
+                <w:rFonts w:ascii="Arial" w:hAnsi="Arial" w:cs="Arial"/>
+                <w:sz w:val="22"/>
+                <w:szCs w:val="22"/>
+              </w:rPr>
             </w:pPr>
           </w:p>
         </w:tc>
@@ -2211,10 +2809,15 @@
           <w:p>
             <w:pPr>
               <w:pStyle w:val="DefaultStyle"/>
+              <w:rPr>
+                <w:rFonts w:ascii="Arial" w:hAnsi="Arial" w:cs="Arial"/>
+                <w:sz w:val="22"/>
+                <w:szCs w:val="22"/>
+              </w:rPr>
             </w:pPr>
             <w:r>
               <w:rPr>
-                <w:rFonts w:ascii="Times;Times New Roman" w:hAnsi="Times;Times New Roman" w:cs="Times;Times New Roman"/>
+                <w:rFonts w:ascii="Arial" w:hAnsi="Arial" w:cs="Arial"/>
                 <w:sz w:val="22"/>
                 <w:szCs w:val="22"/>
               </w:rPr>
@@ -2238,6 +2841,11 @@
             <w:pPr>
               <w:pStyle w:val="TableContents"/>
               <w:snapToGrid w:val="0"/>
+              <w:rPr>
+                <w:rFonts w:ascii="Arial" w:hAnsi="Arial" w:cs="Arial"/>
+                <w:sz w:val="22"/>
+                <w:szCs w:val="22"/>
+              </w:rPr>
             </w:pPr>
           </w:p>
         </w:tc>
@@ -2257,6 +2865,11 @@
             <w:pPr>
               <w:pStyle w:val="TableContents"/>
               <w:snapToGrid w:val="0"/>
+              <w:rPr>
+                <w:rFonts w:ascii="Arial" w:hAnsi="Arial" w:cs="Arial"/>
+                <w:sz w:val="22"/>
+                <w:szCs w:val="22"/>
+              </w:rPr>
             </w:pPr>
           </w:p>
         </w:tc>
@@ -2276,6 +2889,11 @@
             <w:pPr>
               <w:pStyle w:val="TableContents"/>
               <w:snapToGrid w:val="0"/>
+              <w:rPr>
+                <w:rFonts w:ascii="Arial" w:hAnsi="Arial" w:cs="Arial"/>
+                <w:sz w:val="22"/>
+                <w:szCs w:val="22"/>
+              </w:rPr>
             </w:pPr>
           </w:p>
         </w:tc>
@@ -2295,6 +2913,11 @@
             <w:pPr>
               <w:pStyle w:val="TableContents"/>
               <w:snapToGrid w:val="0"/>
+              <w:rPr>
+                <w:rFonts w:ascii="Arial" w:hAnsi="Arial" w:cs="Arial"/>
+                <w:sz w:val="22"/>
+                <w:szCs w:val="22"/>
+              </w:rPr>
             </w:pPr>
           </w:p>
         </w:tc>
@@ -2315,6 +2938,11 @@
             <w:pPr>
               <w:pStyle w:val="TableContents"/>
               <w:snapToGrid w:val="0"/>
+              <w:rPr>
+                <w:rFonts w:ascii="Arial" w:hAnsi="Arial" w:cs="Arial"/>
+                <w:sz w:val="22"/>
+                <w:szCs w:val="22"/>
+              </w:rPr>
             </w:pPr>
           </w:p>
         </w:tc>
@@ -2335,10 +2963,15 @@
           <w:p>
             <w:pPr>
               <w:pStyle w:val="DefaultStyle"/>
+              <w:rPr>
+                <w:rFonts w:ascii="Arial" w:hAnsi="Arial" w:cs="Arial"/>
+                <w:sz w:val="22"/>
+                <w:szCs w:val="22"/>
+              </w:rPr>
             </w:pPr>
             <w:r>
               <w:rPr>
-                <w:rFonts w:ascii="Times;Times New Roman" w:hAnsi="Times;Times New Roman" w:cs="Times;Times New Roman"/>
+                <w:rFonts w:ascii="Arial" w:hAnsi="Arial" w:cs="Arial"/>
                 <w:sz w:val="22"/>
                 <w:szCs w:val="22"/>
               </w:rPr>
@@ -2362,6 +2995,11 @@
             <w:pPr>
               <w:pStyle w:val="TableContents"/>
               <w:snapToGrid w:val="0"/>
+              <w:rPr>
+                <w:rFonts w:ascii="Arial" w:hAnsi="Arial" w:cs="Arial"/>
+                <w:sz w:val="22"/>
+                <w:szCs w:val="22"/>
+              </w:rPr>
             </w:pPr>
           </w:p>
         </w:tc>
@@ -2381,6 +3019,11 @@
             <w:pPr>
               <w:pStyle w:val="TableContents"/>
               <w:snapToGrid w:val="0"/>
+              <w:rPr>
+                <w:rFonts w:ascii="Arial" w:hAnsi="Arial" w:cs="Arial"/>
+                <w:sz w:val="22"/>
+                <w:szCs w:val="22"/>
+              </w:rPr>
             </w:pPr>
           </w:p>
         </w:tc>
@@ -2400,6 +3043,11 @@
             <w:pPr>
               <w:pStyle w:val="TableContents"/>
               <w:snapToGrid w:val="0"/>
+              <w:rPr>
+                <w:rFonts w:ascii="Arial" w:hAnsi="Arial" w:cs="Arial"/>
+                <w:sz w:val="22"/>
+                <w:szCs w:val="22"/>
+              </w:rPr>
             </w:pPr>
           </w:p>
         </w:tc>
@@ -2419,6 +3067,11 @@
             <w:pPr>
               <w:pStyle w:val="TableContents"/>
               <w:snapToGrid w:val="0"/>
+              <w:rPr>
+                <w:rFonts w:ascii="Arial" w:hAnsi="Arial" w:cs="Arial"/>
+                <w:sz w:val="22"/>
+                <w:szCs w:val="22"/>
+              </w:rPr>
             </w:pPr>
           </w:p>
         </w:tc>
@@ -2439,6 +3092,11 @@
             <w:pPr>
               <w:pStyle w:val="TableContents"/>
               <w:snapToGrid w:val="0"/>
+              <w:rPr>
+                <w:rFonts w:ascii="Arial" w:hAnsi="Arial" w:cs="Arial"/>
+                <w:sz w:val="22"/>
+                <w:szCs w:val="22"/>
+              </w:rPr>
             </w:pPr>
           </w:p>
         </w:tc>
@@ -2459,10 +3117,15 @@
           <w:p>
             <w:pPr>
               <w:pStyle w:val="DefaultStyle"/>
+              <w:rPr>
+                <w:rFonts w:ascii="Arial" w:hAnsi="Arial" w:cs="Arial"/>
+                <w:sz w:val="22"/>
+                <w:szCs w:val="22"/>
+              </w:rPr>
             </w:pPr>
             <w:r>
               <w:rPr>
-                <w:rFonts w:ascii="Times;Times New Roman" w:hAnsi="Times;Times New Roman" w:cs="Times;Times New Roman"/>
+                <w:rFonts w:ascii="Arial" w:hAnsi="Arial" w:cs="Arial"/>
                 <w:sz w:val="22"/>
                 <w:szCs w:val="22"/>
               </w:rPr>
@@ -2486,6 +3149,11 @@
             <w:pPr>
               <w:pStyle w:val="TableContents"/>
               <w:snapToGrid w:val="0"/>
+              <w:rPr>
+                <w:rFonts w:ascii="Arial" w:hAnsi="Arial" w:cs="Arial"/>
+                <w:sz w:val="22"/>
+                <w:szCs w:val="22"/>
+              </w:rPr>
             </w:pPr>
           </w:p>
         </w:tc>
@@ -2505,6 +3173,11 @@
             <w:pPr>
               <w:pStyle w:val="TableContents"/>
               <w:snapToGrid w:val="0"/>
+              <w:rPr>
+                <w:rFonts w:ascii="Arial" w:hAnsi="Arial" w:cs="Arial"/>
+                <w:sz w:val="22"/>
+                <w:szCs w:val="22"/>
+              </w:rPr>
             </w:pPr>
           </w:p>
         </w:tc>
@@ -2524,6 +3197,11 @@
             <w:pPr>
               <w:pStyle w:val="TableContents"/>
               <w:snapToGrid w:val="0"/>
+              <w:rPr>
+                <w:rFonts w:ascii="Arial" w:hAnsi="Arial" w:cs="Arial"/>
+                <w:sz w:val="22"/>
+                <w:szCs w:val="22"/>
+              </w:rPr>
             </w:pPr>
           </w:p>
         </w:tc>
@@ -2543,6 +3221,11 @@
             <w:pPr>
               <w:pStyle w:val="TableContents"/>
               <w:snapToGrid w:val="0"/>
+              <w:rPr>
+                <w:rFonts w:ascii="Arial" w:hAnsi="Arial" w:cs="Arial"/>
+                <w:sz w:val="22"/>
+                <w:szCs w:val="22"/>
+              </w:rPr>
             </w:pPr>
           </w:p>
         </w:tc>
@@ -2563,6 +3246,11 @@
             <w:pPr>
               <w:pStyle w:val="TableContents"/>
               <w:snapToGrid w:val="0"/>
+              <w:rPr>
+                <w:rFonts w:ascii="Arial" w:hAnsi="Arial" w:cs="Arial"/>
+                <w:sz w:val="22"/>
+                <w:szCs w:val="22"/>
+              </w:rPr>
             </w:pPr>
           </w:p>
         </w:tc>
@@ -2583,10 +3271,15 @@
           <w:p>
             <w:pPr>
               <w:pStyle w:val="DefaultStyle"/>
+              <w:rPr>
+                <w:rFonts w:ascii="Arial" w:hAnsi="Arial" w:cs="Arial"/>
+                <w:sz w:val="22"/>
+                <w:szCs w:val="22"/>
+              </w:rPr>
             </w:pPr>
             <w:r>
               <w:rPr>
-                <w:rFonts w:ascii="Times;Times New Roman" w:hAnsi="Times;Times New Roman" w:cs="Times;Times New Roman"/>
+                <w:rFonts w:ascii="Arial" w:hAnsi="Arial" w:cs="Arial"/>
                 <w:sz w:val="22"/>
                 <w:szCs w:val="22"/>
               </w:rPr>
@@ -2610,6 +3303,11 @@
             <w:pPr>
               <w:pStyle w:val="TableContents"/>
               <w:snapToGrid w:val="0"/>
+              <w:rPr>
+                <w:rFonts w:ascii="Arial" w:hAnsi="Arial" w:cs="Arial"/>
+                <w:sz w:val="22"/>
+                <w:szCs w:val="22"/>
+              </w:rPr>
             </w:pPr>
           </w:p>
         </w:tc>
@@ -2629,6 +3327,11 @@
             <w:pPr>
               <w:pStyle w:val="TableContents"/>
               <w:snapToGrid w:val="0"/>
+              <w:rPr>
+                <w:rFonts w:ascii="Arial" w:hAnsi="Arial" w:cs="Arial"/>
+                <w:sz w:val="22"/>
+                <w:szCs w:val="22"/>
+              </w:rPr>
             </w:pPr>
           </w:p>
         </w:tc>
@@ -2648,6 +3351,11 @@
             <w:pPr>
               <w:pStyle w:val="TableContents"/>
               <w:snapToGrid w:val="0"/>
+              <w:rPr>
+                <w:rFonts w:ascii="Arial" w:hAnsi="Arial" w:cs="Arial"/>
+                <w:sz w:val="22"/>
+                <w:szCs w:val="22"/>
+              </w:rPr>
             </w:pPr>
           </w:p>
         </w:tc>
@@ -2667,6 +3375,11 @@
             <w:pPr>
               <w:pStyle w:val="TableContents"/>
               <w:snapToGrid w:val="0"/>
+              <w:rPr>
+                <w:rFonts w:ascii="Arial" w:hAnsi="Arial" w:cs="Arial"/>
+                <w:sz w:val="22"/>
+                <w:szCs w:val="22"/>
+              </w:rPr>
             </w:pPr>
           </w:p>
         </w:tc>
@@ -2687,6 +3400,11 @@
             <w:pPr>
               <w:pStyle w:val="TableContents"/>
               <w:snapToGrid w:val="0"/>
+              <w:rPr>
+                <w:rFonts w:ascii="Arial" w:hAnsi="Arial" w:cs="Arial"/>
+                <w:sz w:val="22"/>
+                <w:szCs w:val="22"/>
+              </w:rPr>
             </w:pPr>
           </w:p>
         </w:tc>
@@ -2695,47 +3413,61 @@
     <w:p>
       <w:pPr>
         <w:pStyle w:val="DefaultStyle"/>
-      </w:pPr>
-    </w:p>
-    <w:p>
-      <w:pPr>
-        <w:pStyle w:val="DefaultStyle"/>
-      </w:pPr>
-    </w:p>
-    <w:p>
-      <w:pPr>
-        <w:pStyle w:val="DefaultStyle"/>
-      </w:pPr>
-      <w:r>
-        <w:rPr>
-          <w:rFonts w:ascii="Times;Times New Roman" w:hAnsi="Times;Times New Roman" w:cs="Times;Times New Roman"/>
+        <w:rPr>
+          <w:rFonts w:ascii="Arial" w:hAnsi="Arial" w:cs="Arial"/>
+          <w:sz w:val="22"/>
+          <w:szCs w:val="22"/>
+        </w:rPr>
+      </w:pPr>
+    </w:p>
+    <w:p>
+      <w:pPr>
+        <w:pStyle w:val="DefaultStyle"/>
+        <w:rPr>
+          <w:rFonts w:ascii="Arial" w:hAnsi="Arial" w:cs="Arial"/>
+          <w:sz w:val="22"/>
+          <w:szCs w:val="22"/>
+        </w:rPr>
+      </w:pPr>
+    </w:p>
+    <w:p>
+      <w:pPr>
+        <w:pStyle w:val="DefaultStyle"/>
+        <w:rPr>
+          <w:rFonts w:ascii="Arial" w:hAnsi="Arial" w:cs="Arial"/>
+          <w:sz w:val="22"/>
+          <w:szCs w:val="22"/>
+        </w:rPr>
+      </w:pPr>
+      <w:r>
+        <w:rPr>
+          <w:rFonts w:ascii="Arial" w:hAnsi="Arial" w:cs="Arial"/>
+          <w:sz w:val="22"/>
+          <w:szCs w:val="22"/>
         </w:rPr>
         <w:t>1.</w:t>
       </w:r>
       <w:r>
         <w:rPr>
-          <w:rFonts w:ascii="Times;Times New Roman" w:hAnsi="Times;Times New Roman" w:cs="Times;Times New Roman"/>
+          <w:rFonts w:ascii="Arial" w:hAnsi="Arial" w:cs="Arial"/>
+          <w:sz w:val="22"/>
+          <w:szCs w:val="22"/>
         </w:rPr>
         <w:tab/>
-        <w:t xml:space="preserve">How does the </w:t>
-      </w:r>
-      <w:r>
-        <w:rPr>
-          <w:rFonts w:ascii="Times;Times New Roman" w:hAnsi="Times;Times New Roman" w:cs="Times;Times New Roman"/>
-        </w:rPr>
-        <w:t>type of data being exchanged affect which method you choose?</w:t>
-      </w:r>
-    </w:p>
-    <w:p>
-      <w:pPr>
-        <w:rPr>
-          <w:rFonts w:ascii="Times New Roman" w:eastAsia="SimSun" w:hAnsi="Times New Roman" w:cs="Lucida Sans"/>
-          <w:sz w:val="24"/>
-          <w:szCs w:val="24"/>
+        <w:t>How does the type of data being exchanged affect which method you choose?</w:t>
+      </w:r>
+    </w:p>
+    <w:p>
+      <w:pPr>
+        <w:rPr>
+          <w:rFonts w:ascii="Arial" w:eastAsia="SimSun" w:hAnsi="Arial" w:cs="Arial"/>
           <w:lang w:eastAsia="zh-CN" w:bidi="hi-IN"/>
         </w:rPr>
       </w:pPr>
       <w:r>
+        <w:rPr>
+          <w:rFonts w:ascii="Arial" w:hAnsi="Arial" w:cs="Arial"/>
+        </w:rPr>
         <w:br w:type="page"/>
       </w:r>
     </w:p>
@@ -2743,8 +3475,18 @@
       <w:pPr>
         <w:pStyle w:val="DefaultStyle"/>
         <w:jc w:val="right"/>
-      </w:pPr>
-      <w:r>
+        <w:rPr>
+          <w:rFonts w:ascii="Arial" w:hAnsi="Arial" w:cs="Arial"/>
+          <w:sz w:val="22"/>
+          <w:szCs w:val="22"/>
+        </w:rPr>
+      </w:pPr>
+      <w:r>
+        <w:rPr>
+          <w:rFonts w:ascii="Arial" w:hAnsi="Arial" w:cs="Arial"/>
+          <w:sz w:val="22"/>
+          <w:szCs w:val="22"/>
+        </w:rPr>
         <w:lastRenderedPageBreak/>
         <w:t xml:space="preserve">Name_____________________ </w:t>
       </w:r>
@@ -2752,71 +3494,103 @@
     <w:p>
       <w:pPr>
         <w:pStyle w:val="DefaultStyle"/>
+        <w:rPr>
+          <w:rFonts w:ascii="Arial" w:hAnsi="Arial" w:cs="Arial"/>
+          <w:sz w:val="22"/>
+          <w:szCs w:val="22"/>
+        </w:rPr>
       </w:pPr>
     </w:p>
     <w:p>
       <w:pPr>
         <w:pStyle w:val="DefaultStyle"/>
         <w:jc w:val="center"/>
-      </w:pPr>
-      <w:r>
-        <w:rPr>
+        <w:rPr>
+          <w:rFonts w:ascii="Arial" w:hAnsi="Arial" w:cs="Arial"/>
+          <w:sz w:val="22"/>
+          <w:szCs w:val="22"/>
+        </w:rPr>
+      </w:pPr>
+      <w:r>
+        <w:rPr>
+          <w:rFonts w:ascii="Arial" w:hAnsi="Arial" w:cs="Arial"/>
           <w:b/>
           <w:bCs/>
+          <w:sz w:val="22"/>
+          <w:szCs w:val="22"/>
         </w:rPr>
         <w:t>Data Journal</w:t>
       </w:r>
       <w:r>
+        <w:rPr>
+          <w:rFonts w:ascii="Arial" w:hAnsi="Arial" w:cs="Arial"/>
+          <w:sz w:val="22"/>
+          <w:szCs w:val="22"/>
+        </w:rPr>
         <w:t xml:space="preserve"> </w:t>
       </w:r>
     </w:p>
     <w:p>
       <w:pPr>
         <w:pStyle w:val="DefaultStyle"/>
-      </w:pPr>
-    </w:p>
-    <w:p>
-      <w:pPr>
-        <w:pStyle w:val="DefaultStyle"/>
-      </w:pPr>
-      <w:r>
-        <w:t>During the next several days, take note of situations when you “generate data”. We’re looking for specific moments when some activity you perform can be observed, recorded and, possibly, combined with simila</w:t>
-      </w:r>
-      <w:r>
-        <w:t xml:space="preserve">r data from others. </w:t>
-      </w:r>
-      <w:r>
-        <w:rPr>
-          <w:rFonts w:ascii="Times;Times New Roman" w:hAnsi="Times;Times New Roman" w:cs="Times;Times New Roman"/>
-        </w:rPr>
-        <w:t>Ideally you will have access to this list wherever you are</w:t>
-      </w:r>
-      <w:r>
-        <w:rPr>
-          <w:rFonts w:ascii="Times;Times New Roman" w:hAnsi="Times;Times New Roman" w:cs="Times;Times New Roman"/>
+        <w:rPr>
+          <w:rFonts w:ascii="Arial" w:hAnsi="Arial" w:cs="Arial"/>
+          <w:sz w:val="22"/>
+          <w:szCs w:val="22"/>
+        </w:rPr>
+      </w:pPr>
+    </w:p>
+    <w:p>
+      <w:pPr>
+        <w:pStyle w:val="DefaultStyle"/>
+        <w:rPr>
+          <w:rFonts w:ascii="Arial" w:hAnsi="Arial" w:cs="Arial"/>
+          <w:sz w:val="22"/>
+          <w:szCs w:val="22"/>
+        </w:rPr>
+      </w:pPr>
+      <w:r>
+        <w:rPr>
+          <w:rFonts w:ascii="Arial" w:hAnsi="Arial" w:cs="Arial"/>
+          <w:sz w:val="22"/>
+          <w:szCs w:val="22"/>
+        </w:rPr>
+        <w:t>During the next several days, take note of situations when you “generate data”. We’re looking for specific moments when some activity you perform can be observed, recorded and, possibly, combined with similar data from others. Ideally you will have access to this list wherever you are</w:t>
+      </w:r>
+      <w:r>
+        <w:rPr>
+          <w:rFonts w:ascii="Arial" w:hAnsi="Arial" w:cs="Arial"/>
           <w:color w:val="558E28"/>
+          <w:sz w:val="22"/>
+          <w:szCs w:val="22"/>
         </w:rPr>
         <w:t xml:space="preserve"> </w:t>
       </w:r>
       <w:r>
+        <w:rPr>
+          <w:rFonts w:ascii="Arial" w:hAnsi="Arial" w:cs="Arial"/>
+          <w:sz w:val="22"/>
+          <w:szCs w:val="22"/>
+        </w:rPr>
         <w:t>and take notes over the course of your day. To start you off, think about what happens when you ride the bus or make a telephone call or browse a web site!</w:t>
       </w:r>
     </w:p>
     <w:p>
       <w:pPr>
         <w:pStyle w:val="DefaultStyle"/>
-      </w:pPr>
-      <w:r>
-        <w:rPr>
-          <w:rFonts w:ascii="Times;Times New Roman" w:hAnsi="Times;Times New Roman" w:cs="Times;Times New Roman"/>
-        </w:rPr>
-        <w:t>For each entry, list</w:t>
-      </w:r>
-      <w:r>
-        <w:rPr>
-          <w:rFonts w:ascii="Times;Times New Roman" w:hAnsi="Times;Times New Roman" w:cs="Times;Times New Roman"/>
-        </w:rPr>
-        <w:t xml:space="preserve"> the time and describe what you did to generate data.</w:t>
+        <w:rPr>
+          <w:rFonts w:ascii="Arial" w:hAnsi="Arial" w:cs="Arial"/>
+          <w:sz w:val="22"/>
+          <w:szCs w:val="22"/>
+        </w:rPr>
+      </w:pPr>
+      <w:r>
+        <w:rPr>
+          <w:rFonts w:ascii="Arial" w:hAnsi="Arial" w:cs="Arial"/>
+          <w:sz w:val="22"/>
+          <w:szCs w:val="22"/>
+        </w:rPr>
+        <w:t>For each entry, list the time and describe what you did to generate data.</w:t>
       </w:r>
     </w:p>
     <w:tbl>
@@ -2859,11 +3633,19 @@
           <w:p>
             <w:pPr>
               <w:pStyle w:val="TableContents"/>
+              <w:rPr>
+                <w:rFonts w:ascii="Arial" w:hAnsi="Arial" w:cs="Arial"/>
+                <w:sz w:val="22"/>
+                <w:szCs w:val="22"/>
+              </w:rPr>
             </w:pPr>
             <w:r>
               <w:rPr>
+                <w:rFonts w:ascii="Arial" w:hAnsi="Arial" w:cs="Arial"/>
                 <w:b/>
                 <w:bCs/>
+                <w:sz w:val="22"/>
+                <w:szCs w:val="22"/>
               </w:rPr>
               <w:t>#</w:t>
             </w:r>
@@ -2885,11 +3667,19 @@
           <w:p>
             <w:pPr>
               <w:pStyle w:val="TableContents"/>
+              <w:rPr>
+                <w:rFonts w:ascii="Arial" w:hAnsi="Arial" w:cs="Arial"/>
+                <w:sz w:val="22"/>
+                <w:szCs w:val="22"/>
+              </w:rPr>
             </w:pPr>
             <w:r>
               <w:rPr>
+                <w:rFonts w:ascii="Arial" w:hAnsi="Arial" w:cs="Arial"/>
                 <w:b/>
                 <w:bCs/>
+                <w:sz w:val="22"/>
+                <w:szCs w:val="22"/>
               </w:rPr>
               <w:t>Time</w:t>
             </w:r>
@@ -2912,11 +3702,19 @@
           <w:p>
             <w:pPr>
               <w:pStyle w:val="TableContents"/>
+              <w:rPr>
+                <w:rFonts w:ascii="Arial" w:hAnsi="Arial" w:cs="Arial"/>
+                <w:sz w:val="22"/>
+                <w:szCs w:val="22"/>
+              </w:rPr>
             </w:pPr>
             <w:r>
               <w:rPr>
+                <w:rFonts w:ascii="Arial" w:hAnsi="Arial" w:cs="Arial"/>
                 <w:b/>
                 <w:bCs/>
+                <w:sz w:val="22"/>
+                <w:szCs w:val="22"/>
               </w:rPr>
               <w:t>Describe what you did to generate data</w:t>
             </w:r>
@@ -2944,9 +3742,12 @@
                 <w:numId w:val="9"/>
               </w:numPr>
               <w:snapToGrid w:val="0"/>
-            </w:pPr>
-            <w:bookmarkStart w:id="0" w:name="_GoBack"/>
-            <w:bookmarkEnd w:id="0"/>
+              <w:rPr>
+                <w:rFonts w:ascii="Arial" w:hAnsi="Arial" w:cs="Arial"/>
+                <w:sz w:val="22"/>
+                <w:szCs w:val="22"/>
+              </w:rPr>
+            </w:pPr>
           </w:p>
         </w:tc>
         <w:tc>
@@ -2965,6 +3766,11 @@
             <w:pPr>
               <w:pStyle w:val="TableContents"/>
               <w:snapToGrid w:val="0"/>
+              <w:rPr>
+                <w:rFonts w:ascii="Arial" w:hAnsi="Arial" w:cs="Arial"/>
+                <w:sz w:val="22"/>
+                <w:szCs w:val="22"/>
+              </w:rPr>
             </w:pPr>
           </w:p>
         </w:tc>
@@ -2985,6 +3791,11 @@
             <w:pPr>
               <w:pStyle w:val="TableContents"/>
               <w:snapToGrid w:val="0"/>
+              <w:rPr>
+                <w:rFonts w:ascii="Arial" w:hAnsi="Arial" w:cs="Arial"/>
+                <w:sz w:val="22"/>
+                <w:szCs w:val="22"/>
+              </w:rPr>
             </w:pPr>
           </w:p>
         </w:tc>
@@ -3010,6 +3821,11 @@
                 <w:numId w:val="9"/>
               </w:numPr>
               <w:snapToGrid w:val="0"/>
+              <w:rPr>
+                <w:rFonts w:ascii="Arial" w:hAnsi="Arial" w:cs="Arial"/>
+                <w:sz w:val="22"/>
+                <w:szCs w:val="22"/>
+              </w:rPr>
             </w:pPr>
           </w:p>
         </w:tc>
@@ -3029,6 +3845,11 @@
             <w:pPr>
               <w:pStyle w:val="TableContents"/>
               <w:snapToGrid w:val="0"/>
+              <w:rPr>
+                <w:rFonts w:ascii="Arial" w:hAnsi="Arial" w:cs="Arial"/>
+                <w:sz w:val="22"/>
+                <w:szCs w:val="22"/>
+              </w:rPr>
             </w:pPr>
           </w:p>
         </w:tc>
@@ -3049,6 +3870,11 @@
             <w:pPr>
               <w:pStyle w:val="TableContents"/>
               <w:snapToGrid w:val="0"/>
+              <w:rPr>
+                <w:rFonts w:ascii="Arial" w:hAnsi="Arial" w:cs="Arial"/>
+                <w:sz w:val="22"/>
+                <w:szCs w:val="22"/>
+              </w:rPr>
             </w:pPr>
           </w:p>
         </w:tc>
@@ -3074,6 +3900,11 @@
                 <w:numId w:val="9"/>
               </w:numPr>
               <w:snapToGrid w:val="0"/>
+              <w:rPr>
+                <w:rFonts w:ascii="Arial" w:hAnsi="Arial" w:cs="Arial"/>
+                <w:sz w:val="22"/>
+                <w:szCs w:val="22"/>
+              </w:rPr>
             </w:pPr>
           </w:p>
         </w:tc>
@@ -3093,6 +3924,11 @@
             <w:pPr>
               <w:pStyle w:val="TableContents"/>
               <w:snapToGrid w:val="0"/>
+              <w:rPr>
+                <w:rFonts w:ascii="Arial" w:hAnsi="Arial" w:cs="Arial"/>
+                <w:sz w:val="22"/>
+                <w:szCs w:val="22"/>
+              </w:rPr>
             </w:pPr>
           </w:p>
         </w:tc>
@@ -3113,6 +3949,11 @@
             <w:pPr>
               <w:pStyle w:val="TableContents"/>
               <w:snapToGrid w:val="0"/>
+              <w:rPr>
+                <w:rFonts w:ascii="Arial" w:hAnsi="Arial" w:cs="Arial"/>
+                <w:sz w:val="22"/>
+                <w:szCs w:val="22"/>
+              </w:rPr>
             </w:pPr>
           </w:p>
         </w:tc>
@@ -3138,6 +3979,11 @@
                 <w:numId w:val="9"/>
               </w:numPr>
               <w:snapToGrid w:val="0"/>
+              <w:rPr>
+                <w:rFonts w:ascii="Arial" w:hAnsi="Arial" w:cs="Arial"/>
+                <w:sz w:val="22"/>
+                <w:szCs w:val="22"/>
+              </w:rPr>
             </w:pPr>
           </w:p>
         </w:tc>
@@ -3157,6 +4003,11 @@
             <w:pPr>
               <w:pStyle w:val="TableContents"/>
               <w:snapToGrid w:val="0"/>
+              <w:rPr>
+                <w:rFonts w:ascii="Arial" w:hAnsi="Arial" w:cs="Arial"/>
+                <w:sz w:val="22"/>
+                <w:szCs w:val="22"/>
+              </w:rPr>
             </w:pPr>
           </w:p>
         </w:tc>
@@ -3177,6 +4028,11 @@
             <w:pPr>
               <w:pStyle w:val="TableContents"/>
               <w:snapToGrid w:val="0"/>
+              <w:rPr>
+                <w:rFonts w:ascii="Arial" w:hAnsi="Arial" w:cs="Arial"/>
+                <w:sz w:val="22"/>
+                <w:szCs w:val="22"/>
+              </w:rPr>
             </w:pPr>
           </w:p>
         </w:tc>
@@ -3202,6 +4058,11 @@
                 <w:numId w:val="9"/>
               </w:numPr>
               <w:snapToGrid w:val="0"/>
+              <w:rPr>
+                <w:rFonts w:ascii="Arial" w:hAnsi="Arial" w:cs="Arial"/>
+                <w:sz w:val="22"/>
+                <w:szCs w:val="22"/>
+              </w:rPr>
             </w:pPr>
           </w:p>
         </w:tc>
@@ -3221,6 +4082,11 @@
             <w:pPr>
               <w:pStyle w:val="TableContents"/>
               <w:snapToGrid w:val="0"/>
+              <w:rPr>
+                <w:rFonts w:ascii="Arial" w:hAnsi="Arial" w:cs="Arial"/>
+                <w:sz w:val="22"/>
+                <w:szCs w:val="22"/>
+              </w:rPr>
             </w:pPr>
           </w:p>
         </w:tc>
@@ -3241,6 +4107,11 @@
             <w:pPr>
               <w:pStyle w:val="TableContents"/>
               <w:snapToGrid w:val="0"/>
+              <w:rPr>
+                <w:rFonts w:ascii="Arial" w:hAnsi="Arial" w:cs="Arial"/>
+                <w:sz w:val="22"/>
+                <w:szCs w:val="22"/>
+              </w:rPr>
             </w:pPr>
           </w:p>
         </w:tc>
@@ -3266,6 +4137,11 @@
                 <w:numId w:val="9"/>
               </w:numPr>
               <w:snapToGrid w:val="0"/>
+              <w:rPr>
+                <w:rFonts w:ascii="Arial" w:hAnsi="Arial" w:cs="Arial"/>
+                <w:sz w:val="22"/>
+                <w:szCs w:val="22"/>
+              </w:rPr>
             </w:pPr>
           </w:p>
         </w:tc>
@@ -3285,6 +4161,11 @@
             <w:pPr>
               <w:pStyle w:val="TableContents"/>
               <w:snapToGrid w:val="0"/>
+              <w:rPr>
+                <w:rFonts w:ascii="Arial" w:hAnsi="Arial" w:cs="Arial"/>
+                <w:sz w:val="22"/>
+                <w:szCs w:val="22"/>
+              </w:rPr>
             </w:pPr>
           </w:p>
         </w:tc>
@@ -3305,6 +4186,11 @@
             <w:pPr>
               <w:pStyle w:val="TableContents"/>
               <w:snapToGrid w:val="0"/>
+              <w:rPr>
+                <w:rFonts w:ascii="Arial" w:hAnsi="Arial" w:cs="Arial"/>
+                <w:sz w:val="22"/>
+                <w:szCs w:val="22"/>
+              </w:rPr>
             </w:pPr>
           </w:p>
         </w:tc>
@@ -3330,6 +4216,11 @@
                 <w:numId w:val="9"/>
               </w:numPr>
               <w:snapToGrid w:val="0"/>
+              <w:rPr>
+                <w:rFonts w:ascii="Arial" w:hAnsi="Arial" w:cs="Arial"/>
+                <w:sz w:val="22"/>
+                <w:szCs w:val="22"/>
+              </w:rPr>
             </w:pPr>
           </w:p>
         </w:tc>
@@ -3349,6 +4240,11 @@
             <w:pPr>
               <w:pStyle w:val="TableContents"/>
               <w:snapToGrid w:val="0"/>
+              <w:rPr>
+                <w:rFonts w:ascii="Arial" w:hAnsi="Arial" w:cs="Arial"/>
+                <w:sz w:val="22"/>
+                <w:szCs w:val="22"/>
+              </w:rPr>
             </w:pPr>
           </w:p>
         </w:tc>
@@ -3369,6 +4265,11 @@
             <w:pPr>
               <w:pStyle w:val="TableContents"/>
               <w:snapToGrid w:val="0"/>
+              <w:rPr>
+                <w:rFonts w:ascii="Arial" w:hAnsi="Arial" w:cs="Arial"/>
+                <w:sz w:val="22"/>
+                <w:szCs w:val="22"/>
+              </w:rPr>
             </w:pPr>
           </w:p>
         </w:tc>
@@ -3394,6 +4295,11 @@
                 <w:numId w:val="9"/>
               </w:numPr>
               <w:snapToGrid w:val="0"/>
+              <w:rPr>
+                <w:rFonts w:ascii="Arial" w:hAnsi="Arial" w:cs="Arial"/>
+                <w:sz w:val="22"/>
+                <w:szCs w:val="22"/>
+              </w:rPr>
             </w:pPr>
           </w:p>
         </w:tc>
@@ -3413,6 +4319,11 @@
             <w:pPr>
               <w:pStyle w:val="TableContents"/>
               <w:snapToGrid w:val="0"/>
+              <w:rPr>
+                <w:rFonts w:ascii="Arial" w:hAnsi="Arial" w:cs="Arial"/>
+                <w:sz w:val="22"/>
+                <w:szCs w:val="22"/>
+              </w:rPr>
             </w:pPr>
           </w:p>
         </w:tc>
@@ -3433,6 +4344,11 @@
             <w:pPr>
               <w:pStyle w:val="TableContents"/>
               <w:snapToGrid w:val="0"/>
+              <w:rPr>
+                <w:rFonts w:ascii="Arial" w:hAnsi="Arial" w:cs="Arial"/>
+                <w:sz w:val="22"/>
+                <w:szCs w:val="22"/>
+              </w:rPr>
             </w:pPr>
           </w:p>
         </w:tc>
@@ -3458,6 +4374,11 @@
                 <w:numId w:val="9"/>
               </w:numPr>
               <w:snapToGrid w:val="0"/>
+              <w:rPr>
+                <w:rFonts w:ascii="Arial" w:hAnsi="Arial" w:cs="Arial"/>
+                <w:sz w:val="22"/>
+                <w:szCs w:val="22"/>
+              </w:rPr>
             </w:pPr>
           </w:p>
         </w:tc>
@@ -3477,6 +4398,11 @@
             <w:pPr>
               <w:pStyle w:val="TableContents"/>
               <w:snapToGrid w:val="0"/>
+              <w:rPr>
+                <w:rFonts w:ascii="Arial" w:hAnsi="Arial" w:cs="Arial"/>
+                <w:sz w:val="22"/>
+                <w:szCs w:val="22"/>
+              </w:rPr>
             </w:pPr>
           </w:p>
         </w:tc>
@@ -3497,6 +4423,11 @@
             <w:pPr>
               <w:pStyle w:val="TableContents"/>
               <w:snapToGrid w:val="0"/>
+              <w:rPr>
+                <w:rFonts w:ascii="Arial" w:hAnsi="Arial" w:cs="Arial"/>
+                <w:sz w:val="22"/>
+                <w:szCs w:val="22"/>
+              </w:rPr>
             </w:pPr>
           </w:p>
         </w:tc>
@@ -3522,6 +4453,11 @@
                 <w:numId w:val="9"/>
               </w:numPr>
               <w:snapToGrid w:val="0"/>
+              <w:rPr>
+                <w:rFonts w:ascii="Arial" w:hAnsi="Arial" w:cs="Arial"/>
+                <w:sz w:val="22"/>
+                <w:szCs w:val="22"/>
+              </w:rPr>
             </w:pPr>
           </w:p>
         </w:tc>
@@ -3541,6 +4477,11 @@
             <w:pPr>
               <w:pStyle w:val="TableContents"/>
               <w:snapToGrid w:val="0"/>
+              <w:rPr>
+                <w:rFonts w:ascii="Arial" w:hAnsi="Arial" w:cs="Arial"/>
+                <w:sz w:val="22"/>
+                <w:szCs w:val="22"/>
+              </w:rPr>
             </w:pPr>
           </w:p>
         </w:tc>
@@ -3561,6 +4502,11 @@
             <w:pPr>
               <w:pStyle w:val="TableContents"/>
               <w:snapToGrid w:val="0"/>
+              <w:rPr>
+                <w:rFonts w:ascii="Arial" w:hAnsi="Arial" w:cs="Arial"/>
+                <w:sz w:val="22"/>
+                <w:szCs w:val="22"/>
+              </w:rPr>
             </w:pPr>
           </w:p>
         </w:tc>
@@ -3586,6 +4532,11 @@
                 <w:numId w:val="9"/>
               </w:numPr>
               <w:snapToGrid w:val="0"/>
+              <w:rPr>
+                <w:rFonts w:ascii="Arial" w:hAnsi="Arial" w:cs="Arial"/>
+                <w:sz w:val="22"/>
+                <w:szCs w:val="22"/>
+              </w:rPr>
             </w:pPr>
           </w:p>
         </w:tc>
@@ -3605,6 +4556,11 @@
             <w:pPr>
               <w:pStyle w:val="TableContents"/>
               <w:snapToGrid w:val="0"/>
+              <w:rPr>
+                <w:rFonts w:ascii="Arial" w:hAnsi="Arial" w:cs="Arial"/>
+                <w:sz w:val="22"/>
+                <w:szCs w:val="22"/>
+              </w:rPr>
             </w:pPr>
           </w:p>
         </w:tc>
@@ -3625,6 +4581,11 @@
             <w:pPr>
               <w:pStyle w:val="TableContents"/>
               <w:snapToGrid w:val="0"/>
+              <w:rPr>
+                <w:rFonts w:ascii="Arial" w:hAnsi="Arial" w:cs="Arial"/>
+                <w:sz w:val="22"/>
+                <w:szCs w:val="22"/>
+              </w:rPr>
             </w:pPr>
           </w:p>
         </w:tc>
@@ -3650,6 +4611,11 @@
                 <w:numId w:val="9"/>
               </w:numPr>
               <w:snapToGrid w:val="0"/>
+              <w:rPr>
+                <w:rFonts w:ascii="Arial" w:hAnsi="Arial" w:cs="Arial"/>
+                <w:sz w:val="22"/>
+                <w:szCs w:val="22"/>
+              </w:rPr>
             </w:pPr>
           </w:p>
         </w:tc>
@@ -3669,6 +4635,11 @@
             <w:pPr>
               <w:pStyle w:val="TableContents"/>
               <w:snapToGrid w:val="0"/>
+              <w:rPr>
+                <w:rFonts w:ascii="Arial" w:hAnsi="Arial" w:cs="Arial"/>
+                <w:sz w:val="22"/>
+                <w:szCs w:val="22"/>
+              </w:rPr>
             </w:pPr>
           </w:p>
         </w:tc>
@@ -3689,6 +4660,11 @@
             <w:pPr>
               <w:pStyle w:val="TableContents"/>
               <w:snapToGrid w:val="0"/>
+              <w:rPr>
+                <w:rFonts w:ascii="Arial" w:hAnsi="Arial" w:cs="Arial"/>
+                <w:sz w:val="22"/>
+                <w:szCs w:val="22"/>
+              </w:rPr>
             </w:pPr>
           </w:p>
         </w:tc>
@@ -3714,6 +4690,11 @@
                 <w:numId w:val="9"/>
               </w:numPr>
               <w:snapToGrid w:val="0"/>
+              <w:rPr>
+                <w:rFonts w:ascii="Arial" w:hAnsi="Arial" w:cs="Arial"/>
+                <w:sz w:val="22"/>
+                <w:szCs w:val="22"/>
+              </w:rPr>
             </w:pPr>
           </w:p>
         </w:tc>
@@ -3733,6 +4714,11 @@
             <w:pPr>
               <w:pStyle w:val="TableContents"/>
               <w:snapToGrid w:val="0"/>
+              <w:rPr>
+                <w:rFonts w:ascii="Arial" w:hAnsi="Arial" w:cs="Arial"/>
+                <w:sz w:val="22"/>
+                <w:szCs w:val="22"/>
+              </w:rPr>
             </w:pPr>
           </w:p>
         </w:tc>
@@ -3753,6 +4739,11 @@
             <w:pPr>
               <w:pStyle w:val="TableContents"/>
               <w:snapToGrid w:val="0"/>
+              <w:rPr>
+                <w:rFonts w:ascii="Arial" w:hAnsi="Arial" w:cs="Arial"/>
+                <w:sz w:val="22"/>
+                <w:szCs w:val="22"/>
+              </w:rPr>
             </w:pPr>
           </w:p>
         </w:tc>
@@ -3778,6 +4769,11 @@
                 <w:numId w:val="9"/>
               </w:numPr>
               <w:snapToGrid w:val="0"/>
+              <w:rPr>
+                <w:rFonts w:ascii="Arial" w:hAnsi="Arial" w:cs="Arial"/>
+                <w:sz w:val="22"/>
+                <w:szCs w:val="22"/>
+              </w:rPr>
             </w:pPr>
           </w:p>
         </w:tc>
@@ -3797,6 +4793,11 @@
             <w:pPr>
               <w:pStyle w:val="TableContents"/>
               <w:snapToGrid w:val="0"/>
+              <w:rPr>
+                <w:rFonts w:ascii="Arial" w:hAnsi="Arial" w:cs="Arial"/>
+                <w:sz w:val="22"/>
+                <w:szCs w:val="22"/>
+              </w:rPr>
             </w:pPr>
           </w:p>
         </w:tc>
@@ -3817,6 +4818,11 @@
             <w:pPr>
               <w:pStyle w:val="TableContents"/>
               <w:snapToGrid w:val="0"/>
+              <w:rPr>
+                <w:rFonts w:ascii="Arial" w:hAnsi="Arial" w:cs="Arial"/>
+                <w:sz w:val="22"/>
+                <w:szCs w:val="22"/>
+              </w:rPr>
             </w:pPr>
           </w:p>
         </w:tc>
@@ -3842,6 +4848,11 @@
                 <w:numId w:val="9"/>
               </w:numPr>
               <w:snapToGrid w:val="0"/>
+              <w:rPr>
+                <w:rFonts w:ascii="Arial" w:hAnsi="Arial" w:cs="Arial"/>
+                <w:sz w:val="22"/>
+                <w:szCs w:val="22"/>
+              </w:rPr>
             </w:pPr>
           </w:p>
         </w:tc>
@@ -3861,6 +4872,11 @@
             <w:pPr>
               <w:pStyle w:val="TableContents"/>
               <w:snapToGrid w:val="0"/>
+              <w:rPr>
+                <w:rFonts w:ascii="Arial" w:hAnsi="Arial" w:cs="Arial"/>
+                <w:sz w:val="22"/>
+                <w:szCs w:val="22"/>
+              </w:rPr>
             </w:pPr>
           </w:p>
         </w:tc>
@@ -3881,14 +4897,25 @@
             <w:pPr>
               <w:pStyle w:val="TableContents"/>
               <w:snapToGrid w:val="0"/>
+              <w:rPr>
+                <w:rFonts w:ascii="Arial" w:hAnsi="Arial" w:cs="Arial"/>
+                <w:sz w:val="22"/>
+                <w:szCs w:val="22"/>
+              </w:rPr>
             </w:pPr>
           </w:p>
         </w:tc>
       </w:tr>
+      <w:bookmarkEnd w:id="0"/>
     </w:tbl>
     <w:p>
       <w:pPr>
         <w:pStyle w:val="DefaultStyle"/>
+        <w:rPr>
+          <w:rFonts w:ascii="Arial" w:hAnsi="Arial" w:cs="Arial"/>
+          <w:sz w:val="22"/>
+          <w:szCs w:val="22"/>
+        </w:rPr>
       </w:pPr>
     </w:p>
     <w:sectPr>

</xml_diff>

<commit_message>
Fixed some formatting that got reverted some how
</commit_message>
<xml_diff>
--- a/Unit1/Unit1 10.docx
+++ b/Unit1/Unit1 10.docx
@@ -11,7 +11,6 @@
           <w:szCs w:val="22"/>
         </w:rPr>
       </w:pPr>
-      <w:bookmarkStart w:id="0" w:name="_GoBack"/>
       <w:r>
         <w:rPr>
           <w:rFonts w:ascii="Arial" w:hAnsi="Arial" w:cs="Arial"/>
@@ -539,16 +538,6 @@
         <w:lastRenderedPageBreak/>
         <w:t>When each group is finished with their first instructions, have them compare</w:t>
       </w:r>
-    </w:p>
-    <w:p>
-      <w:pPr>
-        <w:pStyle w:val="DefaultStyle"/>
-        <w:rPr>
-          <w:rFonts w:ascii="Arial" w:hAnsi="Arial" w:cs="Arial"/>
-          <w:sz w:val="22"/>
-          <w:szCs w:val="22"/>
-        </w:rPr>
-      </w:pPr>
       <w:r>
         <w:rPr>
           <w:rFonts w:ascii="Arial" w:eastAsia="Times;Times New Roman" w:hAnsi="Arial" w:cs="Arial"/>
@@ -557,23 +546,13 @@
         </w:rPr>
         <w:t xml:space="preserve"> </w:t>
       </w:r>
-      <w:proofErr w:type="gramStart"/>
-      <w:r>
-        <w:rPr>
-          <w:rFonts w:ascii="Arial" w:hAnsi="Arial" w:cs="Arial"/>
-          <w:sz w:val="22"/>
-          <w:szCs w:val="22"/>
-        </w:rPr>
-        <w:t>the</w:t>
-      </w:r>
-      <w:proofErr w:type="gramEnd"/>
-      <w:r>
-        <w:rPr>
-          <w:rFonts w:ascii="Arial" w:hAnsi="Arial" w:cs="Arial"/>
-          <w:sz w:val="22"/>
-          <w:szCs w:val="22"/>
-        </w:rPr>
-        <w:t xml:space="preserve"> lists they chose and their answers for questions 1-2 with a different group.</w:t>
+      <w:r>
+        <w:rPr>
+          <w:rFonts w:ascii="Arial" w:hAnsi="Arial" w:cs="Arial"/>
+          <w:sz w:val="22"/>
+          <w:szCs w:val="22"/>
+        </w:rPr>
+        <w:t>the lists they chose and their answers for questions 1-2 with a different group.</w:t>
       </w:r>
     </w:p>
     <w:p>
@@ -679,25 +658,15 @@
           <w:sz w:val="22"/>
           <w:szCs w:val="22"/>
         </w:rPr>
-        <w:t xml:space="preserve">Reveal that the </w:t>
-      </w:r>
-      <w:proofErr w:type="spellStart"/>
-      <w:r>
-        <w:rPr>
-          <w:rFonts w:ascii="Arial" w:hAnsi="Arial" w:cs="Arial"/>
-          <w:sz w:val="22"/>
-          <w:szCs w:val="22"/>
-        </w:rPr>
-        <w:t>the</w:t>
-      </w:r>
-      <w:proofErr w:type="spellEnd"/>
-      <w:r>
-        <w:rPr>
-          <w:rFonts w:ascii="Arial" w:hAnsi="Arial" w:cs="Arial"/>
-          <w:sz w:val="22"/>
-          <w:szCs w:val="22"/>
-        </w:rPr>
-        <w:t xml:space="preserve"> word lists were all descriptions of the same room. Only, the lists were all taken from different peoples' perspectives.</w:t>
+        <w:t>Reveal that</w:t>
+      </w:r>
+      <w:r>
+        <w:rPr>
+          <w:rFonts w:ascii="Arial" w:hAnsi="Arial" w:cs="Arial"/>
+          <w:sz w:val="22"/>
+          <w:szCs w:val="22"/>
+        </w:rPr>
+        <w:t xml:space="preserve"> the word lists were all descriptions of the same room. Only, the lists were all taken from different peoples' perspectives.</w:t>
       </w:r>
     </w:p>
     <w:p>
@@ -1008,6 +977,20 @@
     </w:p>
     <w:p>
       <w:pPr>
+        <w:rPr>
+          <w:rFonts w:ascii="Arial" w:eastAsia="SimSun" w:hAnsi="Arial" w:cs="Arial"/>
+          <w:lang w:eastAsia="zh-CN" w:bidi="hi-IN"/>
+        </w:rPr>
+      </w:pPr>
+      <w:r>
+        <w:rPr>
+          <w:rFonts w:ascii="Arial" w:hAnsi="Arial" w:cs="Arial"/>
+        </w:rPr>
+        <w:br w:type="page"/>
+      </w:r>
+    </w:p>
+    <w:p>
+      <w:pPr>
         <w:pStyle w:val="DefaultStyle"/>
         <w:rPr>
           <w:rFonts w:ascii="Arial" w:hAnsi="Arial" w:cs="Arial"/>
@@ -1131,6 +1114,20 @@
     </w:p>
     <w:p>
       <w:pPr>
+        <w:rPr>
+          <w:rFonts w:ascii="Arial" w:eastAsia="SimSun" w:hAnsi="Arial" w:cs="Arial"/>
+          <w:lang w:eastAsia="zh-CN" w:bidi="hi-IN"/>
+        </w:rPr>
+      </w:pPr>
+      <w:r>
+        <w:rPr>
+          <w:rFonts w:ascii="Arial" w:hAnsi="Arial" w:cs="Arial"/>
+        </w:rPr>
+        <w:br w:type="page"/>
+      </w:r>
+    </w:p>
+    <w:p>
+      <w:pPr>
         <w:pStyle w:val="DefaultStyle"/>
         <w:rPr>
           <w:rFonts w:ascii="Arial" w:hAnsi="Arial" w:cs="Arial"/>
@@ -1146,6 +1143,7 @@
           <w:sz w:val="22"/>
           <w:szCs w:val="22"/>
         </w:rPr>
+        <w:lastRenderedPageBreak/>
         <w:t>Room Activity Word Lists</w:t>
       </w:r>
     </w:p>
@@ -3494,90 +3492,95 @@
     <w:p>
       <w:pPr>
         <w:pStyle w:val="DefaultStyle"/>
-        <w:rPr>
-          <w:rFonts w:ascii="Arial" w:hAnsi="Arial" w:cs="Arial"/>
-          <w:sz w:val="22"/>
-          <w:szCs w:val="22"/>
-        </w:rPr>
-      </w:pPr>
+        <w:jc w:val="center"/>
+        <w:rPr>
+          <w:rFonts w:ascii="Arial" w:hAnsi="Arial" w:cs="Arial"/>
+          <w:sz w:val="22"/>
+          <w:szCs w:val="22"/>
+        </w:rPr>
+      </w:pPr>
+      <w:r>
+        <w:rPr>
+          <w:rFonts w:ascii="Arial" w:hAnsi="Arial" w:cs="Arial"/>
+          <w:b/>
+          <w:bCs/>
+          <w:sz w:val="22"/>
+          <w:szCs w:val="22"/>
+        </w:rPr>
+        <w:t>Data Journal</w:t>
+      </w:r>
+      <w:r>
+        <w:rPr>
+          <w:rFonts w:ascii="Arial" w:hAnsi="Arial" w:cs="Arial"/>
+          <w:sz w:val="22"/>
+          <w:szCs w:val="22"/>
+        </w:rPr>
+        <w:t xml:space="preserve"> </w:t>
+      </w:r>
     </w:p>
     <w:p>
       <w:pPr>
         <w:pStyle w:val="DefaultStyle"/>
-        <w:jc w:val="center"/>
-        <w:rPr>
-          <w:rFonts w:ascii="Arial" w:hAnsi="Arial" w:cs="Arial"/>
-          <w:sz w:val="22"/>
-          <w:szCs w:val="22"/>
-        </w:rPr>
-      </w:pPr>
-      <w:r>
-        <w:rPr>
-          <w:rFonts w:ascii="Arial" w:hAnsi="Arial" w:cs="Arial"/>
-          <w:b/>
-          <w:bCs/>
-          <w:sz w:val="22"/>
-          <w:szCs w:val="22"/>
-        </w:rPr>
-        <w:t>Data Journal</w:t>
-      </w:r>
-      <w:r>
-        <w:rPr>
-          <w:rFonts w:ascii="Arial" w:hAnsi="Arial" w:cs="Arial"/>
+        <w:rPr>
+          <w:rFonts w:ascii="Arial" w:hAnsi="Arial" w:cs="Arial"/>
+          <w:sz w:val="22"/>
+          <w:szCs w:val="22"/>
+        </w:rPr>
+      </w:pPr>
+      <w:r>
+        <w:rPr>
+          <w:rFonts w:ascii="Arial" w:hAnsi="Arial" w:cs="Arial"/>
+          <w:sz w:val="22"/>
+          <w:szCs w:val="22"/>
+        </w:rPr>
+        <w:t>Tonight</w:t>
+      </w:r>
+      <w:r>
+        <w:rPr>
+          <w:rFonts w:ascii="Arial" w:hAnsi="Arial" w:cs="Arial"/>
+          <w:sz w:val="22"/>
+          <w:szCs w:val="22"/>
+        </w:rPr>
+        <w:t>, take note of situations when you “generate data”. We’re looking for specific moments when some activity you perform can be observed, recorded and, possibly, combined with similar data from others. Ideally you will have access to this list wherever you are</w:t>
+      </w:r>
+      <w:r>
+        <w:rPr>
+          <w:rFonts w:ascii="Arial" w:hAnsi="Arial" w:cs="Arial"/>
+          <w:color w:val="558E28"/>
           <w:sz w:val="22"/>
           <w:szCs w:val="22"/>
         </w:rPr>
         <w:t xml:space="preserve"> </w:t>
+      </w:r>
+      <w:r>
+        <w:rPr>
+          <w:rFonts w:ascii="Arial" w:hAnsi="Arial" w:cs="Arial"/>
+          <w:sz w:val="22"/>
+          <w:szCs w:val="22"/>
+        </w:rPr>
+        <w:t xml:space="preserve">and take notes over the course of your </w:t>
+      </w:r>
+      <w:r>
+        <w:rPr>
+          <w:rFonts w:ascii="Arial" w:hAnsi="Arial" w:cs="Arial"/>
+          <w:sz w:val="22"/>
+          <w:szCs w:val="22"/>
+        </w:rPr>
+        <w:t>evening</w:t>
+      </w:r>
+      <w:r>
+        <w:rPr>
+          <w:rFonts w:ascii="Arial" w:hAnsi="Arial" w:cs="Arial"/>
+          <w:sz w:val="22"/>
+          <w:szCs w:val="22"/>
+        </w:rPr>
+        <w:t>. To start you off, think about what happens when you ride the bus or make a telephone call or browse a web site!</w:t>
       </w:r>
     </w:p>
     <w:p>
       <w:pPr>
         <w:pStyle w:val="DefaultStyle"/>
-        <w:rPr>
-          <w:rFonts w:ascii="Arial" w:hAnsi="Arial" w:cs="Arial"/>
-          <w:sz w:val="22"/>
-          <w:szCs w:val="22"/>
-        </w:rPr>
-      </w:pPr>
-    </w:p>
-    <w:p>
-      <w:pPr>
-        <w:pStyle w:val="DefaultStyle"/>
-        <w:rPr>
-          <w:rFonts w:ascii="Arial" w:hAnsi="Arial" w:cs="Arial"/>
-          <w:sz w:val="22"/>
-          <w:szCs w:val="22"/>
-        </w:rPr>
-      </w:pPr>
-      <w:r>
-        <w:rPr>
-          <w:rFonts w:ascii="Arial" w:hAnsi="Arial" w:cs="Arial"/>
-          <w:sz w:val="22"/>
-          <w:szCs w:val="22"/>
-        </w:rPr>
-        <w:t>During the next several days, take note of situations when you “generate data”. We’re looking for specific moments when some activity you perform can be observed, recorded and, possibly, combined with similar data from others. Ideally you will have access to this list wherever you are</w:t>
-      </w:r>
-      <w:r>
-        <w:rPr>
-          <w:rFonts w:ascii="Arial" w:hAnsi="Arial" w:cs="Arial"/>
-          <w:color w:val="558E28"/>
-          <w:sz w:val="22"/>
-          <w:szCs w:val="22"/>
-        </w:rPr>
-        <w:t xml:space="preserve"> </w:t>
-      </w:r>
-      <w:r>
-        <w:rPr>
-          <w:rFonts w:ascii="Arial" w:hAnsi="Arial" w:cs="Arial"/>
-          <w:sz w:val="22"/>
-          <w:szCs w:val="22"/>
-        </w:rPr>
-        <w:t>and take notes over the course of your day. To start you off, think about what happens when you ride the bus or make a telephone call or browse a web site!</w:t>
-      </w:r>
-    </w:p>
-    <w:p>
-      <w:pPr>
-        <w:pStyle w:val="DefaultStyle"/>
+        <w:spacing w:line="240" w:lineRule="auto"/>
         <w:rPr>
           <w:rFonts w:ascii="Arial" w:hAnsi="Arial" w:cs="Arial"/>
           <w:sz w:val="22"/>
@@ -3595,7 +3598,7 @@
     </w:p>
     <w:tbl>
       <w:tblPr>
-        <w:tblW w:w="0" w:type="auto"/>
+        <w:tblW w:w="9549" w:type="dxa"/>
         <w:tblInd w:w="55" w:type="dxa"/>
         <w:tblBorders>
           <w:top w:val="single" w:sz="2" w:space="0" w:color="000000"/>
@@ -3612,14 +3615,18 @@
         <w:tblLook w:val="0000" w:firstRow="0" w:lastRow="0" w:firstColumn="0" w:lastColumn="0" w:noHBand="0" w:noVBand="0"/>
       </w:tblPr>
       <w:tblGrid>
-        <w:gridCol w:w="837"/>
-        <w:gridCol w:w="1305"/>
-        <w:gridCol w:w="7220"/>
+        <w:gridCol w:w="854"/>
+        <w:gridCol w:w="1331"/>
+        <w:gridCol w:w="7364"/>
       </w:tblGrid>
       <w:tr>
-        <w:tc>
-          <w:tcPr>
-            <w:tcW w:w="837" w:type="dxa"/>
+        <w:trPr>
+          <w:cantSplit/>
+          <w:trHeight w:val="348"/>
+        </w:trPr>
+        <w:tc>
+          <w:tcPr>
+            <w:tcW w:w="854" w:type="dxa"/>
             <w:tcBorders>
               <w:top w:val="single" w:sz="2" w:space="0" w:color="000000"/>
               <w:left w:val="single" w:sz="2" w:space="0" w:color="000000"/>
@@ -3633,6 +3640,7 @@
           <w:p>
             <w:pPr>
               <w:pStyle w:val="TableContents"/>
+              <w:spacing w:line="240" w:lineRule="auto"/>
               <w:rPr>
                 <w:rFonts w:ascii="Arial" w:hAnsi="Arial" w:cs="Arial"/>
                 <w:sz w:val="22"/>
@@ -3653,7 +3661,7 @@
         </w:tc>
         <w:tc>
           <w:tcPr>
-            <w:tcW w:w="1305" w:type="dxa"/>
+            <w:tcW w:w="1331" w:type="dxa"/>
             <w:tcBorders>
               <w:top w:val="single" w:sz="2" w:space="0" w:color="000000"/>
               <w:left w:val="single" w:sz="2" w:space="0" w:color="000000"/>
@@ -3667,6 +3675,7 @@
           <w:p>
             <w:pPr>
               <w:pStyle w:val="TableContents"/>
+              <w:spacing w:line="240" w:lineRule="auto"/>
               <w:rPr>
                 <w:rFonts w:ascii="Arial" w:hAnsi="Arial" w:cs="Arial"/>
                 <w:sz w:val="22"/>
@@ -3687,7 +3696,7 @@
         </w:tc>
         <w:tc>
           <w:tcPr>
-            <w:tcW w:w="7220" w:type="dxa"/>
+            <w:tcW w:w="7364" w:type="dxa"/>
             <w:tcBorders>
               <w:top w:val="single" w:sz="2" w:space="0" w:color="000000"/>
               <w:left w:val="single" w:sz="2" w:space="0" w:color="000000"/>
@@ -3702,6 +3711,7 @@
           <w:p>
             <w:pPr>
               <w:pStyle w:val="TableContents"/>
+              <w:spacing w:line="240" w:lineRule="auto"/>
               <w:rPr>
                 <w:rFonts w:ascii="Arial" w:hAnsi="Arial" w:cs="Arial"/>
                 <w:sz w:val="22"/>
@@ -3722,9 +3732,13 @@
         </w:tc>
       </w:tr>
       <w:tr>
-        <w:tc>
-          <w:tcPr>
-            <w:tcW w:w="837" w:type="dxa"/>
+        <w:trPr>
+          <w:cantSplit/>
+          <w:trHeight w:val="338"/>
+        </w:trPr>
+        <w:tc>
+          <w:tcPr>
+            <w:tcW w:w="854" w:type="dxa"/>
             <w:tcBorders>
               <w:left w:val="single" w:sz="2" w:space="0" w:color="000000"/>
               <w:bottom w:val="single" w:sz="2" w:space="0" w:color="000000"/>
@@ -3742,41 +3756,43 @@
                 <w:numId w:val="9"/>
               </w:numPr>
               <w:snapToGrid w:val="0"/>
-              <w:rPr>
-                <w:rFonts w:ascii="Arial" w:hAnsi="Arial" w:cs="Arial"/>
-                <w:sz w:val="22"/>
-                <w:szCs w:val="22"/>
-              </w:rPr>
-            </w:pPr>
-          </w:p>
-        </w:tc>
-        <w:tc>
-          <w:tcPr>
-            <w:tcW w:w="1305" w:type="dxa"/>
-            <w:tcBorders>
-              <w:left w:val="single" w:sz="2" w:space="0" w:color="000000"/>
-              <w:bottom w:val="single" w:sz="2" w:space="0" w:color="000000"/>
-            </w:tcBorders>
-            <w:shd w:val="clear" w:color="auto" w:fill="auto"/>
-            <w:tcMar>
-              <w:left w:w="54" w:type="dxa"/>
-            </w:tcMar>
-          </w:tcPr>
-          <w:p>
-            <w:pPr>
-              <w:pStyle w:val="TableContents"/>
-              <w:snapToGrid w:val="0"/>
-              <w:rPr>
-                <w:rFonts w:ascii="Arial" w:hAnsi="Arial" w:cs="Arial"/>
-                <w:sz w:val="22"/>
-                <w:szCs w:val="22"/>
-              </w:rPr>
-            </w:pPr>
-          </w:p>
-        </w:tc>
-        <w:tc>
-          <w:tcPr>
-            <w:tcW w:w="7220" w:type="dxa"/>
+              <w:spacing w:line="240" w:lineRule="auto"/>
+              <w:rPr>
+                <w:rFonts w:ascii="Arial" w:hAnsi="Arial" w:cs="Arial"/>
+                <w:sz w:val="22"/>
+                <w:szCs w:val="22"/>
+              </w:rPr>
+            </w:pPr>
+          </w:p>
+        </w:tc>
+        <w:tc>
+          <w:tcPr>
+            <w:tcW w:w="1331" w:type="dxa"/>
+            <w:tcBorders>
+              <w:left w:val="single" w:sz="2" w:space="0" w:color="000000"/>
+              <w:bottom w:val="single" w:sz="2" w:space="0" w:color="000000"/>
+            </w:tcBorders>
+            <w:shd w:val="clear" w:color="auto" w:fill="auto"/>
+            <w:tcMar>
+              <w:left w:w="54" w:type="dxa"/>
+            </w:tcMar>
+          </w:tcPr>
+          <w:p>
+            <w:pPr>
+              <w:pStyle w:val="TableContents"/>
+              <w:snapToGrid w:val="0"/>
+              <w:spacing w:line="240" w:lineRule="auto"/>
+              <w:rPr>
+                <w:rFonts w:ascii="Arial" w:hAnsi="Arial" w:cs="Arial"/>
+                <w:sz w:val="22"/>
+                <w:szCs w:val="22"/>
+              </w:rPr>
+            </w:pPr>
+          </w:p>
+        </w:tc>
+        <w:tc>
+          <w:tcPr>
+            <w:tcW w:w="7364" w:type="dxa"/>
             <w:tcBorders>
               <w:left w:val="single" w:sz="2" w:space="0" w:color="000000"/>
               <w:bottom w:val="single" w:sz="2" w:space="0" w:color="000000"/>
@@ -3791,6 +3807,7 @@
             <w:pPr>
               <w:pStyle w:val="TableContents"/>
               <w:snapToGrid w:val="0"/>
+              <w:spacing w:line="240" w:lineRule="auto"/>
               <w:rPr>
                 <w:rFonts w:ascii="Arial" w:hAnsi="Arial" w:cs="Arial"/>
                 <w:sz w:val="22"/>
@@ -3801,9 +3818,13 @@
         </w:tc>
       </w:tr>
       <w:tr>
-        <w:tc>
-          <w:tcPr>
-            <w:tcW w:w="837" w:type="dxa"/>
+        <w:trPr>
+          <w:cantSplit/>
+          <w:trHeight w:val="338"/>
+        </w:trPr>
+        <w:tc>
+          <w:tcPr>
+            <w:tcW w:w="854" w:type="dxa"/>
             <w:tcBorders>
               <w:left w:val="single" w:sz="2" w:space="0" w:color="000000"/>
               <w:bottom w:val="single" w:sz="2" w:space="0" w:color="000000"/>
@@ -3821,41 +3842,43 @@
                 <w:numId w:val="9"/>
               </w:numPr>
               <w:snapToGrid w:val="0"/>
-              <w:rPr>
-                <w:rFonts w:ascii="Arial" w:hAnsi="Arial" w:cs="Arial"/>
-                <w:sz w:val="22"/>
-                <w:szCs w:val="22"/>
-              </w:rPr>
-            </w:pPr>
-          </w:p>
-        </w:tc>
-        <w:tc>
-          <w:tcPr>
-            <w:tcW w:w="1305" w:type="dxa"/>
-            <w:tcBorders>
-              <w:left w:val="single" w:sz="2" w:space="0" w:color="000000"/>
-              <w:bottom w:val="single" w:sz="2" w:space="0" w:color="000000"/>
-            </w:tcBorders>
-            <w:shd w:val="clear" w:color="auto" w:fill="auto"/>
-            <w:tcMar>
-              <w:left w:w="54" w:type="dxa"/>
-            </w:tcMar>
-          </w:tcPr>
-          <w:p>
-            <w:pPr>
-              <w:pStyle w:val="TableContents"/>
-              <w:snapToGrid w:val="0"/>
-              <w:rPr>
-                <w:rFonts w:ascii="Arial" w:hAnsi="Arial" w:cs="Arial"/>
-                <w:sz w:val="22"/>
-                <w:szCs w:val="22"/>
-              </w:rPr>
-            </w:pPr>
-          </w:p>
-        </w:tc>
-        <w:tc>
-          <w:tcPr>
-            <w:tcW w:w="7220" w:type="dxa"/>
+              <w:spacing w:line="240" w:lineRule="auto"/>
+              <w:rPr>
+                <w:rFonts w:ascii="Arial" w:hAnsi="Arial" w:cs="Arial"/>
+                <w:sz w:val="22"/>
+                <w:szCs w:val="22"/>
+              </w:rPr>
+            </w:pPr>
+          </w:p>
+        </w:tc>
+        <w:tc>
+          <w:tcPr>
+            <w:tcW w:w="1331" w:type="dxa"/>
+            <w:tcBorders>
+              <w:left w:val="single" w:sz="2" w:space="0" w:color="000000"/>
+              <w:bottom w:val="single" w:sz="2" w:space="0" w:color="000000"/>
+            </w:tcBorders>
+            <w:shd w:val="clear" w:color="auto" w:fill="auto"/>
+            <w:tcMar>
+              <w:left w:w="54" w:type="dxa"/>
+            </w:tcMar>
+          </w:tcPr>
+          <w:p>
+            <w:pPr>
+              <w:pStyle w:val="TableContents"/>
+              <w:snapToGrid w:val="0"/>
+              <w:spacing w:line="240" w:lineRule="auto"/>
+              <w:rPr>
+                <w:rFonts w:ascii="Arial" w:hAnsi="Arial" w:cs="Arial"/>
+                <w:sz w:val="22"/>
+                <w:szCs w:val="22"/>
+              </w:rPr>
+            </w:pPr>
+          </w:p>
+        </w:tc>
+        <w:tc>
+          <w:tcPr>
+            <w:tcW w:w="7364" w:type="dxa"/>
             <w:tcBorders>
               <w:left w:val="single" w:sz="2" w:space="0" w:color="000000"/>
               <w:bottom w:val="single" w:sz="2" w:space="0" w:color="000000"/>
@@ -3870,6 +3893,7 @@
             <w:pPr>
               <w:pStyle w:val="TableContents"/>
               <w:snapToGrid w:val="0"/>
+              <w:spacing w:line="240" w:lineRule="auto"/>
               <w:rPr>
                 <w:rFonts w:ascii="Arial" w:hAnsi="Arial" w:cs="Arial"/>
                 <w:sz w:val="22"/>
@@ -3880,9 +3904,13 @@
         </w:tc>
       </w:tr>
       <w:tr>
-        <w:tc>
-          <w:tcPr>
-            <w:tcW w:w="837" w:type="dxa"/>
+        <w:trPr>
+          <w:cantSplit/>
+          <w:trHeight w:val="338"/>
+        </w:trPr>
+        <w:tc>
+          <w:tcPr>
+            <w:tcW w:w="854" w:type="dxa"/>
             <w:tcBorders>
               <w:left w:val="single" w:sz="2" w:space="0" w:color="000000"/>
               <w:bottom w:val="single" w:sz="2" w:space="0" w:color="000000"/>
@@ -3900,41 +3928,43 @@
                 <w:numId w:val="9"/>
               </w:numPr>
               <w:snapToGrid w:val="0"/>
-              <w:rPr>
-                <w:rFonts w:ascii="Arial" w:hAnsi="Arial" w:cs="Arial"/>
-                <w:sz w:val="22"/>
-                <w:szCs w:val="22"/>
-              </w:rPr>
-            </w:pPr>
-          </w:p>
-        </w:tc>
-        <w:tc>
-          <w:tcPr>
-            <w:tcW w:w="1305" w:type="dxa"/>
-            <w:tcBorders>
-              <w:left w:val="single" w:sz="2" w:space="0" w:color="000000"/>
-              <w:bottom w:val="single" w:sz="2" w:space="0" w:color="000000"/>
-            </w:tcBorders>
-            <w:shd w:val="clear" w:color="auto" w:fill="auto"/>
-            <w:tcMar>
-              <w:left w:w="54" w:type="dxa"/>
-            </w:tcMar>
-          </w:tcPr>
-          <w:p>
-            <w:pPr>
-              <w:pStyle w:val="TableContents"/>
-              <w:snapToGrid w:val="0"/>
-              <w:rPr>
-                <w:rFonts w:ascii="Arial" w:hAnsi="Arial" w:cs="Arial"/>
-                <w:sz w:val="22"/>
-                <w:szCs w:val="22"/>
-              </w:rPr>
-            </w:pPr>
-          </w:p>
-        </w:tc>
-        <w:tc>
-          <w:tcPr>
-            <w:tcW w:w="7220" w:type="dxa"/>
+              <w:spacing w:line="240" w:lineRule="auto"/>
+              <w:rPr>
+                <w:rFonts w:ascii="Arial" w:hAnsi="Arial" w:cs="Arial"/>
+                <w:sz w:val="22"/>
+                <w:szCs w:val="22"/>
+              </w:rPr>
+            </w:pPr>
+          </w:p>
+        </w:tc>
+        <w:tc>
+          <w:tcPr>
+            <w:tcW w:w="1331" w:type="dxa"/>
+            <w:tcBorders>
+              <w:left w:val="single" w:sz="2" w:space="0" w:color="000000"/>
+              <w:bottom w:val="single" w:sz="2" w:space="0" w:color="000000"/>
+            </w:tcBorders>
+            <w:shd w:val="clear" w:color="auto" w:fill="auto"/>
+            <w:tcMar>
+              <w:left w:w="54" w:type="dxa"/>
+            </w:tcMar>
+          </w:tcPr>
+          <w:p>
+            <w:pPr>
+              <w:pStyle w:val="TableContents"/>
+              <w:snapToGrid w:val="0"/>
+              <w:spacing w:line="240" w:lineRule="auto"/>
+              <w:rPr>
+                <w:rFonts w:ascii="Arial" w:hAnsi="Arial" w:cs="Arial"/>
+                <w:sz w:val="22"/>
+                <w:szCs w:val="22"/>
+              </w:rPr>
+            </w:pPr>
+          </w:p>
+        </w:tc>
+        <w:tc>
+          <w:tcPr>
+            <w:tcW w:w="7364" w:type="dxa"/>
             <w:tcBorders>
               <w:left w:val="single" w:sz="2" w:space="0" w:color="000000"/>
               <w:bottom w:val="single" w:sz="2" w:space="0" w:color="000000"/>
@@ -3949,6 +3979,7 @@
             <w:pPr>
               <w:pStyle w:val="TableContents"/>
               <w:snapToGrid w:val="0"/>
+              <w:spacing w:line="240" w:lineRule="auto"/>
               <w:rPr>
                 <w:rFonts w:ascii="Arial" w:hAnsi="Arial" w:cs="Arial"/>
                 <w:sz w:val="22"/>
@@ -3959,9 +3990,13 @@
         </w:tc>
       </w:tr>
       <w:tr>
-        <w:tc>
-          <w:tcPr>
-            <w:tcW w:w="837" w:type="dxa"/>
+        <w:trPr>
+          <w:cantSplit/>
+          <w:trHeight w:val="338"/>
+        </w:trPr>
+        <w:tc>
+          <w:tcPr>
+            <w:tcW w:w="854" w:type="dxa"/>
             <w:tcBorders>
               <w:left w:val="single" w:sz="2" w:space="0" w:color="000000"/>
               <w:bottom w:val="single" w:sz="2" w:space="0" w:color="000000"/>
@@ -3979,41 +4014,43 @@
                 <w:numId w:val="9"/>
               </w:numPr>
               <w:snapToGrid w:val="0"/>
-              <w:rPr>
-                <w:rFonts w:ascii="Arial" w:hAnsi="Arial" w:cs="Arial"/>
-                <w:sz w:val="22"/>
-                <w:szCs w:val="22"/>
-              </w:rPr>
-            </w:pPr>
-          </w:p>
-        </w:tc>
-        <w:tc>
-          <w:tcPr>
-            <w:tcW w:w="1305" w:type="dxa"/>
-            <w:tcBorders>
-              <w:left w:val="single" w:sz="2" w:space="0" w:color="000000"/>
-              <w:bottom w:val="single" w:sz="2" w:space="0" w:color="000000"/>
-            </w:tcBorders>
-            <w:shd w:val="clear" w:color="auto" w:fill="auto"/>
-            <w:tcMar>
-              <w:left w:w="54" w:type="dxa"/>
-            </w:tcMar>
-          </w:tcPr>
-          <w:p>
-            <w:pPr>
-              <w:pStyle w:val="TableContents"/>
-              <w:snapToGrid w:val="0"/>
-              <w:rPr>
-                <w:rFonts w:ascii="Arial" w:hAnsi="Arial" w:cs="Arial"/>
-                <w:sz w:val="22"/>
-                <w:szCs w:val="22"/>
-              </w:rPr>
-            </w:pPr>
-          </w:p>
-        </w:tc>
-        <w:tc>
-          <w:tcPr>
-            <w:tcW w:w="7220" w:type="dxa"/>
+              <w:spacing w:line="240" w:lineRule="auto"/>
+              <w:rPr>
+                <w:rFonts w:ascii="Arial" w:hAnsi="Arial" w:cs="Arial"/>
+                <w:sz w:val="22"/>
+                <w:szCs w:val="22"/>
+              </w:rPr>
+            </w:pPr>
+          </w:p>
+        </w:tc>
+        <w:tc>
+          <w:tcPr>
+            <w:tcW w:w="1331" w:type="dxa"/>
+            <w:tcBorders>
+              <w:left w:val="single" w:sz="2" w:space="0" w:color="000000"/>
+              <w:bottom w:val="single" w:sz="2" w:space="0" w:color="000000"/>
+            </w:tcBorders>
+            <w:shd w:val="clear" w:color="auto" w:fill="auto"/>
+            <w:tcMar>
+              <w:left w:w="54" w:type="dxa"/>
+            </w:tcMar>
+          </w:tcPr>
+          <w:p>
+            <w:pPr>
+              <w:pStyle w:val="TableContents"/>
+              <w:snapToGrid w:val="0"/>
+              <w:spacing w:line="240" w:lineRule="auto"/>
+              <w:rPr>
+                <w:rFonts w:ascii="Arial" w:hAnsi="Arial" w:cs="Arial"/>
+                <w:sz w:val="22"/>
+                <w:szCs w:val="22"/>
+              </w:rPr>
+            </w:pPr>
+          </w:p>
+        </w:tc>
+        <w:tc>
+          <w:tcPr>
+            <w:tcW w:w="7364" w:type="dxa"/>
             <w:tcBorders>
               <w:left w:val="single" w:sz="2" w:space="0" w:color="000000"/>
               <w:bottom w:val="single" w:sz="2" w:space="0" w:color="000000"/>
@@ -4028,6 +4065,7 @@
             <w:pPr>
               <w:pStyle w:val="TableContents"/>
               <w:snapToGrid w:val="0"/>
+              <w:spacing w:line="240" w:lineRule="auto"/>
               <w:rPr>
                 <w:rFonts w:ascii="Arial" w:hAnsi="Arial" w:cs="Arial"/>
                 <w:sz w:val="22"/>
@@ -4038,9 +4076,13 @@
         </w:tc>
       </w:tr>
       <w:tr>
-        <w:tc>
-          <w:tcPr>
-            <w:tcW w:w="837" w:type="dxa"/>
+        <w:trPr>
+          <w:cantSplit/>
+          <w:trHeight w:val="338"/>
+        </w:trPr>
+        <w:tc>
+          <w:tcPr>
+            <w:tcW w:w="854" w:type="dxa"/>
             <w:tcBorders>
               <w:left w:val="single" w:sz="2" w:space="0" w:color="000000"/>
               <w:bottom w:val="single" w:sz="2" w:space="0" w:color="000000"/>
@@ -4058,41 +4100,43 @@
                 <w:numId w:val="9"/>
               </w:numPr>
               <w:snapToGrid w:val="0"/>
-              <w:rPr>
-                <w:rFonts w:ascii="Arial" w:hAnsi="Arial" w:cs="Arial"/>
-                <w:sz w:val="22"/>
-                <w:szCs w:val="22"/>
-              </w:rPr>
-            </w:pPr>
-          </w:p>
-        </w:tc>
-        <w:tc>
-          <w:tcPr>
-            <w:tcW w:w="1305" w:type="dxa"/>
-            <w:tcBorders>
-              <w:left w:val="single" w:sz="2" w:space="0" w:color="000000"/>
-              <w:bottom w:val="single" w:sz="2" w:space="0" w:color="000000"/>
-            </w:tcBorders>
-            <w:shd w:val="clear" w:color="auto" w:fill="auto"/>
-            <w:tcMar>
-              <w:left w:w="54" w:type="dxa"/>
-            </w:tcMar>
-          </w:tcPr>
-          <w:p>
-            <w:pPr>
-              <w:pStyle w:val="TableContents"/>
-              <w:snapToGrid w:val="0"/>
-              <w:rPr>
-                <w:rFonts w:ascii="Arial" w:hAnsi="Arial" w:cs="Arial"/>
-                <w:sz w:val="22"/>
-                <w:szCs w:val="22"/>
-              </w:rPr>
-            </w:pPr>
-          </w:p>
-        </w:tc>
-        <w:tc>
-          <w:tcPr>
-            <w:tcW w:w="7220" w:type="dxa"/>
+              <w:spacing w:line="240" w:lineRule="auto"/>
+              <w:rPr>
+                <w:rFonts w:ascii="Arial" w:hAnsi="Arial" w:cs="Arial"/>
+                <w:sz w:val="22"/>
+                <w:szCs w:val="22"/>
+              </w:rPr>
+            </w:pPr>
+          </w:p>
+        </w:tc>
+        <w:tc>
+          <w:tcPr>
+            <w:tcW w:w="1331" w:type="dxa"/>
+            <w:tcBorders>
+              <w:left w:val="single" w:sz="2" w:space="0" w:color="000000"/>
+              <w:bottom w:val="single" w:sz="2" w:space="0" w:color="000000"/>
+            </w:tcBorders>
+            <w:shd w:val="clear" w:color="auto" w:fill="auto"/>
+            <w:tcMar>
+              <w:left w:w="54" w:type="dxa"/>
+            </w:tcMar>
+          </w:tcPr>
+          <w:p>
+            <w:pPr>
+              <w:pStyle w:val="TableContents"/>
+              <w:snapToGrid w:val="0"/>
+              <w:spacing w:line="240" w:lineRule="auto"/>
+              <w:rPr>
+                <w:rFonts w:ascii="Arial" w:hAnsi="Arial" w:cs="Arial"/>
+                <w:sz w:val="22"/>
+                <w:szCs w:val="22"/>
+              </w:rPr>
+            </w:pPr>
+          </w:p>
+        </w:tc>
+        <w:tc>
+          <w:tcPr>
+            <w:tcW w:w="7364" w:type="dxa"/>
             <w:tcBorders>
               <w:left w:val="single" w:sz="2" w:space="0" w:color="000000"/>
               <w:bottom w:val="single" w:sz="2" w:space="0" w:color="000000"/>
@@ -4107,6 +4151,7 @@
             <w:pPr>
               <w:pStyle w:val="TableContents"/>
               <w:snapToGrid w:val="0"/>
+              <w:spacing w:line="240" w:lineRule="auto"/>
               <w:rPr>
                 <w:rFonts w:ascii="Arial" w:hAnsi="Arial" w:cs="Arial"/>
                 <w:sz w:val="22"/>
@@ -4117,9 +4162,13 @@
         </w:tc>
       </w:tr>
       <w:tr>
-        <w:tc>
-          <w:tcPr>
-            <w:tcW w:w="837" w:type="dxa"/>
+        <w:trPr>
+          <w:cantSplit/>
+          <w:trHeight w:val="338"/>
+        </w:trPr>
+        <w:tc>
+          <w:tcPr>
+            <w:tcW w:w="854" w:type="dxa"/>
             <w:tcBorders>
               <w:left w:val="single" w:sz="2" w:space="0" w:color="000000"/>
               <w:bottom w:val="single" w:sz="2" w:space="0" w:color="000000"/>
@@ -4137,41 +4186,43 @@
                 <w:numId w:val="9"/>
               </w:numPr>
               <w:snapToGrid w:val="0"/>
-              <w:rPr>
-                <w:rFonts w:ascii="Arial" w:hAnsi="Arial" w:cs="Arial"/>
-                <w:sz w:val="22"/>
-                <w:szCs w:val="22"/>
-              </w:rPr>
-            </w:pPr>
-          </w:p>
-        </w:tc>
-        <w:tc>
-          <w:tcPr>
-            <w:tcW w:w="1305" w:type="dxa"/>
-            <w:tcBorders>
-              <w:left w:val="single" w:sz="2" w:space="0" w:color="000000"/>
-              <w:bottom w:val="single" w:sz="2" w:space="0" w:color="000000"/>
-            </w:tcBorders>
-            <w:shd w:val="clear" w:color="auto" w:fill="auto"/>
-            <w:tcMar>
-              <w:left w:w="54" w:type="dxa"/>
-            </w:tcMar>
-          </w:tcPr>
-          <w:p>
-            <w:pPr>
-              <w:pStyle w:val="TableContents"/>
-              <w:snapToGrid w:val="0"/>
-              <w:rPr>
-                <w:rFonts w:ascii="Arial" w:hAnsi="Arial" w:cs="Arial"/>
-                <w:sz w:val="22"/>
-                <w:szCs w:val="22"/>
-              </w:rPr>
-            </w:pPr>
-          </w:p>
-        </w:tc>
-        <w:tc>
-          <w:tcPr>
-            <w:tcW w:w="7220" w:type="dxa"/>
+              <w:spacing w:line="240" w:lineRule="auto"/>
+              <w:rPr>
+                <w:rFonts w:ascii="Arial" w:hAnsi="Arial" w:cs="Arial"/>
+                <w:sz w:val="22"/>
+                <w:szCs w:val="22"/>
+              </w:rPr>
+            </w:pPr>
+          </w:p>
+        </w:tc>
+        <w:tc>
+          <w:tcPr>
+            <w:tcW w:w="1331" w:type="dxa"/>
+            <w:tcBorders>
+              <w:left w:val="single" w:sz="2" w:space="0" w:color="000000"/>
+              <w:bottom w:val="single" w:sz="2" w:space="0" w:color="000000"/>
+            </w:tcBorders>
+            <w:shd w:val="clear" w:color="auto" w:fill="auto"/>
+            <w:tcMar>
+              <w:left w:w="54" w:type="dxa"/>
+            </w:tcMar>
+          </w:tcPr>
+          <w:p>
+            <w:pPr>
+              <w:pStyle w:val="TableContents"/>
+              <w:snapToGrid w:val="0"/>
+              <w:spacing w:line="240" w:lineRule="auto"/>
+              <w:rPr>
+                <w:rFonts w:ascii="Arial" w:hAnsi="Arial" w:cs="Arial"/>
+                <w:sz w:val="22"/>
+                <w:szCs w:val="22"/>
+              </w:rPr>
+            </w:pPr>
+          </w:p>
+        </w:tc>
+        <w:tc>
+          <w:tcPr>
+            <w:tcW w:w="7364" w:type="dxa"/>
             <w:tcBorders>
               <w:left w:val="single" w:sz="2" w:space="0" w:color="000000"/>
               <w:bottom w:val="single" w:sz="2" w:space="0" w:color="000000"/>
@@ -4186,6 +4237,7 @@
             <w:pPr>
               <w:pStyle w:val="TableContents"/>
               <w:snapToGrid w:val="0"/>
+              <w:spacing w:line="240" w:lineRule="auto"/>
               <w:rPr>
                 <w:rFonts w:ascii="Arial" w:hAnsi="Arial" w:cs="Arial"/>
                 <w:sz w:val="22"/>
@@ -4196,9 +4248,13 @@
         </w:tc>
       </w:tr>
       <w:tr>
-        <w:tc>
-          <w:tcPr>
-            <w:tcW w:w="837" w:type="dxa"/>
+        <w:trPr>
+          <w:cantSplit/>
+          <w:trHeight w:val="338"/>
+        </w:trPr>
+        <w:tc>
+          <w:tcPr>
+            <w:tcW w:w="854" w:type="dxa"/>
             <w:tcBorders>
               <w:left w:val="single" w:sz="2" w:space="0" w:color="000000"/>
               <w:bottom w:val="single" w:sz="2" w:space="0" w:color="000000"/>
@@ -4216,41 +4272,43 @@
                 <w:numId w:val="9"/>
               </w:numPr>
               <w:snapToGrid w:val="0"/>
-              <w:rPr>
-                <w:rFonts w:ascii="Arial" w:hAnsi="Arial" w:cs="Arial"/>
-                <w:sz w:val="22"/>
-                <w:szCs w:val="22"/>
-              </w:rPr>
-            </w:pPr>
-          </w:p>
-        </w:tc>
-        <w:tc>
-          <w:tcPr>
-            <w:tcW w:w="1305" w:type="dxa"/>
-            <w:tcBorders>
-              <w:left w:val="single" w:sz="2" w:space="0" w:color="000000"/>
-              <w:bottom w:val="single" w:sz="2" w:space="0" w:color="000000"/>
-            </w:tcBorders>
-            <w:shd w:val="clear" w:color="auto" w:fill="auto"/>
-            <w:tcMar>
-              <w:left w:w="54" w:type="dxa"/>
-            </w:tcMar>
-          </w:tcPr>
-          <w:p>
-            <w:pPr>
-              <w:pStyle w:val="TableContents"/>
-              <w:snapToGrid w:val="0"/>
-              <w:rPr>
-                <w:rFonts w:ascii="Arial" w:hAnsi="Arial" w:cs="Arial"/>
-                <w:sz w:val="22"/>
-                <w:szCs w:val="22"/>
-              </w:rPr>
-            </w:pPr>
-          </w:p>
-        </w:tc>
-        <w:tc>
-          <w:tcPr>
-            <w:tcW w:w="7220" w:type="dxa"/>
+              <w:spacing w:line="240" w:lineRule="auto"/>
+              <w:rPr>
+                <w:rFonts w:ascii="Arial" w:hAnsi="Arial" w:cs="Arial"/>
+                <w:sz w:val="22"/>
+                <w:szCs w:val="22"/>
+              </w:rPr>
+            </w:pPr>
+          </w:p>
+        </w:tc>
+        <w:tc>
+          <w:tcPr>
+            <w:tcW w:w="1331" w:type="dxa"/>
+            <w:tcBorders>
+              <w:left w:val="single" w:sz="2" w:space="0" w:color="000000"/>
+              <w:bottom w:val="single" w:sz="2" w:space="0" w:color="000000"/>
+            </w:tcBorders>
+            <w:shd w:val="clear" w:color="auto" w:fill="auto"/>
+            <w:tcMar>
+              <w:left w:w="54" w:type="dxa"/>
+            </w:tcMar>
+          </w:tcPr>
+          <w:p>
+            <w:pPr>
+              <w:pStyle w:val="TableContents"/>
+              <w:snapToGrid w:val="0"/>
+              <w:spacing w:line="240" w:lineRule="auto"/>
+              <w:rPr>
+                <w:rFonts w:ascii="Arial" w:hAnsi="Arial" w:cs="Arial"/>
+                <w:sz w:val="22"/>
+                <w:szCs w:val="22"/>
+              </w:rPr>
+            </w:pPr>
+          </w:p>
+        </w:tc>
+        <w:tc>
+          <w:tcPr>
+            <w:tcW w:w="7364" w:type="dxa"/>
             <w:tcBorders>
               <w:left w:val="single" w:sz="2" w:space="0" w:color="000000"/>
               <w:bottom w:val="single" w:sz="2" w:space="0" w:color="000000"/>
@@ -4265,6 +4323,7 @@
             <w:pPr>
               <w:pStyle w:val="TableContents"/>
               <w:snapToGrid w:val="0"/>
+              <w:spacing w:line="240" w:lineRule="auto"/>
               <w:rPr>
                 <w:rFonts w:ascii="Arial" w:hAnsi="Arial" w:cs="Arial"/>
                 <w:sz w:val="22"/>
@@ -4275,9 +4334,13 @@
         </w:tc>
       </w:tr>
       <w:tr>
-        <w:tc>
-          <w:tcPr>
-            <w:tcW w:w="837" w:type="dxa"/>
+        <w:trPr>
+          <w:cantSplit/>
+          <w:trHeight w:val="348"/>
+        </w:trPr>
+        <w:tc>
+          <w:tcPr>
+            <w:tcW w:w="854" w:type="dxa"/>
             <w:tcBorders>
               <w:left w:val="single" w:sz="2" w:space="0" w:color="000000"/>
               <w:bottom w:val="single" w:sz="2" w:space="0" w:color="000000"/>
@@ -4295,41 +4358,43 @@
                 <w:numId w:val="9"/>
               </w:numPr>
               <w:snapToGrid w:val="0"/>
-              <w:rPr>
-                <w:rFonts w:ascii="Arial" w:hAnsi="Arial" w:cs="Arial"/>
-                <w:sz w:val="22"/>
-                <w:szCs w:val="22"/>
-              </w:rPr>
-            </w:pPr>
-          </w:p>
-        </w:tc>
-        <w:tc>
-          <w:tcPr>
-            <w:tcW w:w="1305" w:type="dxa"/>
-            <w:tcBorders>
-              <w:left w:val="single" w:sz="2" w:space="0" w:color="000000"/>
-              <w:bottom w:val="single" w:sz="2" w:space="0" w:color="000000"/>
-            </w:tcBorders>
-            <w:shd w:val="clear" w:color="auto" w:fill="auto"/>
-            <w:tcMar>
-              <w:left w:w="54" w:type="dxa"/>
-            </w:tcMar>
-          </w:tcPr>
-          <w:p>
-            <w:pPr>
-              <w:pStyle w:val="TableContents"/>
-              <w:snapToGrid w:val="0"/>
-              <w:rPr>
-                <w:rFonts w:ascii="Arial" w:hAnsi="Arial" w:cs="Arial"/>
-                <w:sz w:val="22"/>
-                <w:szCs w:val="22"/>
-              </w:rPr>
-            </w:pPr>
-          </w:p>
-        </w:tc>
-        <w:tc>
-          <w:tcPr>
-            <w:tcW w:w="7220" w:type="dxa"/>
+              <w:spacing w:line="240" w:lineRule="auto"/>
+              <w:rPr>
+                <w:rFonts w:ascii="Arial" w:hAnsi="Arial" w:cs="Arial"/>
+                <w:sz w:val="22"/>
+                <w:szCs w:val="22"/>
+              </w:rPr>
+            </w:pPr>
+          </w:p>
+        </w:tc>
+        <w:tc>
+          <w:tcPr>
+            <w:tcW w:w="1331" w:type="dxa"/>
+            <w:tcBorders>
+              <w:left w:val="single" w:sz="2" w:space="0" w:color="000000"/>
+              <w:bottom w:val="single" w:sz="2" w:space="0" w:color="000000"/>
+            </w:tcBorders>
+            <w:shd w:val="clear" w:color="auto" w:fill="auto"/>
+            <w:tcMar>
+              <w:left w:w="54" w:type="dxa"/>
+            </w:tcMar>
+          </w:tcPr>
+          <w:p>
+            <w:pPr>
+              <w:pStyle w:val="TableContents"/>
+              <w:snapToGrid w:val="0"/>
+              <w:spacing w:line="240" w:lineRule="auto"/>
+              <w:rPr>
+                <w:rFonts w:ascii="Arial" w:hAnsi="Arial" w:cs="Arial"/>
+                <w:sz w:val="22"/>
+                <w:szCs w:val="22"/>
+              </w:rPr>
+            </w:pPr>
+          </w:p>
+        </w:tc>
+        <w:tc>
+          <w:tcPr>
+            <w:tcW w:w="7364" w:type="dxa"/>
             <w:tcBorders>
               <w:left w:val="single" w:sz="2" w:space="0" w:color="000000"/>
               <w:bottom w:val="single" w:sz="2" w:space="0" w:color="000000"/>
@@ -4344,6 +4409,7 @@
             <w:pPr>
               <w:pStyle w:val="TableContents"/>
               <w:snapToGrid w:val="0"/>
+              <w:spacing w:line="240" w:lineRule="auto"/>
               <w:rPr>
                 <w:rFonts w:ascii="Arial" w:hAnsi="Arial" w:cs="Arial"/>
                 <w:sz w:val="22"/>
@@ -4354,9 +4420,13 @@
         </w:tc>
       </w:tr>
       <w:tr>
-        <w:tc>
-          <w:tcPr>
-            <w:tcW w:w="837" w:type="dxa"/>
+        <w:trPr>
+          <w:cantSplit/>
+          <w:trHeight w:val="338"/>
+        </w:trPr>
+        <w:tc>
+          <w:tcPr>
+            <w:tcW w:w="854" w:type="dxa"/>
             <w:tcBorders>
               <w:left w:val="single" w:sz="2" w:space="0" w:color="000000"/>
               <w:bottom w:val="single" w:sz="2" w:space="0" w:color="000000"/>
@@ -4374,41 +4444,43 @@
                 <w:numId w:val="9"/>
               </w:numPr>
               <w:snapToGrid w:val="0"/>
-              <w:rPr>
-                <w:rFonts w:ascii="Arial" w:hAnsi="Arial" w:cs="Arial"/>
-                <w:sz w:val="22"/>
-                <w:szCs w:val="22"/>
-              </w:rPr>
-            </w:pPr>
-          </w:p>
-        </w:tc>
-        <w:tc>
-          <w:tcPr>
-            <w:tcW w:w="1305" w:type="dxa"/>
-            <w:tcBorders>
-              <w:left w:val="single" w:sz="2" w:space="0" w:color="000000"/>
-              <w:bottom w:val="single" w:sz="2" w:space="0" w:color="000000"/>
-            </w:tcBorders>
-            <w:shd w:val="clear" w:color="auto" w:fill="auto"/>
-            <w:tcMar>
-              <w:left w:w="54" w:type="dxa"/>
-            </w:tcMar>
-          </w:tcPr>
-          <w:p>
-            <w:pPr>
-              <w:pStyle w:val="TableContents"/>
-              <w:snapToGrid w:val="0"/>
-              <w:rPr>
-                <w:rFonts w:ascii="Arial" w:hAnsi="Arial" w:cs="Arial"/>
-                <w:sz w:val="22"/>
-                <w:szCs w:val="22"/>
-              </w:rPr>
-            </w:pPr>
-          </w:p>
-        </w:tc>
-        <w:tc>
-          <w:tcPr>
-            <w:tcW w:w="7220" w:type="dxa"/>
+              <w:spacing w:line="240" w:lineRule="auto"/>
+              <w:rPr>
+                <w:rFonts w:ascii="Arial" w:hAnsi="Arial" w:cs="Arial"/>
+                <w:sz w:val="22"/>
+                <w:szCs w:val="22"/>
+              </w:rPr>
+            </w:pPr>
+          </w:p>
+        </w:tc>
+        <w:tc>
+          <w:tcPr>
+            <w:tcW w:w="1331" w:type="dxa"/>
+            <w:tcBorders>
+              <w:left w:val="single" w:sz="2" w:space="0" w:color="000000"/>
+              <w:bottom w:val="single" w:sz="2" w:space="0" w:color="000000"/>
+            </w:tcBorders>
+            <w:shd w:val="clear" w:color="auto" w:fill="auto"/>
+            <w:tcMar>
+              <w:left w:w="54" w:type="dxa"/>
+            </w:tcMar>
+          </w:tcPr>
+          <w:p>
+            <w:pPr>
+              <w:pStyle w:val="TableContents"/>
+              <w:snapToGrid w:val="0"/>
+              <w:spacing w:line="240" w:lineRule="auto"/>
+              <w:rPr>
+                <w:rFonts w:ascii="Arial" w:hAnsi="Arial" w:cs="Arial"/>
+                <w:sz w:val="22"/>
+                <w:szCs w:val="22"/>
+              </w:rPr>
+            </w:pPr>
+          </w:p>
+        </w:tc>
+        <w:tc>
+          <w:tcPr>
+            <w:tcW w:w="7364" w:type="dxa"/>
             <w:tcBorders>
               <w:left w:val="single" w:sz="2" w:space="0" w:color="000000"/>
               <w:bottom w:val="single" w:sz="2" w:space="0" w:color="000000"/>
@@ -4423,6 +4495,7 @@
             <w:pPr>
               <w:pStyle w:val="TableContents"/>
               <w:snapToGrid w:val="0"/>
+              <w:spacing w:line="240" w:lineRule="auto"/>
               <w:rPr>
                 <w:rFonts w:ascii="Arial" w:hAnsi="Arial" w:cs="Arial"/>
                 <w:sz w:val="22"/>
@@ -4433,9 +4506,13 @@
         </w:tc>
       </w:tr>
       <w:tr>
-        <w:tc>
-          <w:tcPr>
-            <w:tcW w:w="837" w:type="dxa"/>
+        <w:trPr>
+          <w:cantSplit/>
+          <w:trHeight w:val="338"/>
+        </w:trPr>
+        <w:tc>
+          <w:tcPr>
+            <w:tcW w:w="854" w:type="dxa"/>
             <w:tcBorders>
               <w:left w:val="single" w:sz="2" w:space="0" w:color="000000"/>
               <w:bottom w:val="single" w:sz="2" w:space="0" w:color="000000"/>
@@ -4453,41 +4530,43 @@
                 <w:numId w:val="9"/>
               </w:numPr>
               <w:snapToGrid w:val="0"/>
-              <w:rPr>
-                <w:rFonts w:ascii="Arial" w:hAnsi="Arial" w:cs="Arial"/>
-                <w:sz w:val="22"/>
-                <w:szCs w:val="22"/>
-              </w:rPr>
-            </w:pPr>
-          </w:p>
-        </w:tc>
-        <w:tc>
-          <w:tcPr>
-            <w:tcW w:w="1305" w:type="dxa"/>
-            <w:tcBorders>
-              <w:left w:val="single" w:sz="2" w:space="0" w:color="000000"/>
-              <w:bottom w:val="single" w:sz="2" w:space="0" w:color="000000"/>
-            </w:tcBorders>
-            <w:shd w:val="clear" w:color="auto" w:fill="auto"/>
-            <w:tcMar>
-              <w:left w:w="54" w:type="dxa"/>
-            </w:tcMar>
-          </w:tcPr>
-          <w:p>
-            <w:pPr>
-              <w:pStyle w:val="TableContents"/>
-              <w:snapToGrid w:val="0"/>
-              <w:rPr>
-                <w:rFonts w:ascii="Arial" w:hAnsi="Arial" w:cs="Arial"/>
-                <w:sz w:val="22"/>
-                <w:szCs w:val="22"/>
-              </w:rPr>
-            </w:pPr>
-          </w:p>
-        </w:tc>
-        <w:tc>
-          <w:tcPr>
-            <w:tcW w:w="7220" w:type="dxa"/>
+              <w:spacing w:line="240" w:lineRule="auto"/>
+              <w:rPr>
+                <w:rFonts w:ascii="Arial" w:hAnsi="Arial" w:cs="Arial"/>
+                <w:sz w:val="22"/>
+                <w:szCs w:val="22"/>
+              </w:rPr>
+            </w:pPr>
+          </w:p>
+        </w:tc>
+        <w:tc>
+          <w:tcPr>
+            <w:tcW w:w="1331" w:type="dxa"/>
+            <w:tcBorders>
+              <w:left w:val="single" w:sz="2" w:space="0" w:color="000000"/>
+              <w:bottom w:val="single" w:sz="2" w:space="0" w:color="000000"/>
+            </w:tcBorders>
+            <w:shd w:val="clear" w:color="auto" w:fill="auto"/>
+            <w:tcMar>
+              <w:left w:w="54" w:type="dxa"/>
+            </w:tcMar>
+          </w:tcPr>
+          <w:p>
+            <w:pPr>
+              <w:pStyle w:val="TableContents"/>
+              <w:snapToGrid w:val="0"/>
+              <w:spacing w:line="240" w:lineRule="auto"/>
+              <w:rPr>
+                <w:rFonts w:ascii="Arial" w:hAnsi="Arial" w:cs="Arial"/>
+                <w:sz w:val="22"/>
+                <w:szCs w:val="22"/>
+              </w:rPr>
+            </w:pPr>
+          </w:p>
+        </w:tc>
+        <w:tc>
+          <w:tcPr>
+            <w:tcW w:w="7364" w:type="dxa"/>
             <w:tcBorders>
               <w:left w:val="single" w:sz="2" w:space="0" w:color="000000"/>
               <w:bottom w:val="single" w:sz="2" w:space="0" w:color="000000"/>
@@ -4502,6 +4581,7 @@
             <w:pPr>
               <w:pStyle w:val="TableContents"/>
               <w:snapToGrid w:val="0"/>
+              <w:spacing w:line="240" w:lineRule="auto"/>
               <w:rPr>
                 <w:rFonts w:ascii="Arial" w:hAnsi="Arial" w:cs="Arial"/>
                 <w:sz w:val="22"/>
@@ -4512,9 +4592,13 @@
         </w:tc>
       </w:tr>
       <w:tr>
-        <w:tc>
-          <w:tcPr>
-            <w:tcW w:w="837" w:type="dxa"/>
+        <w:trPr>
+          <w:cantSplit/>
+          <w:trHeight w:val="338"/>
+        </w:trPr>
+        <w:tc>
+          <w:tcPr>
+            <w:tcW w:w="854" w:type="dxa"/>
             <w:tcBorders>
               <w:left w:val="single" w:sz="2" w:space="0" w:color="000000"/>
               <w:bottom w:val="single" w:sz="2" w:space="0" w:color="000000"/>
@@ -4532,41 +4616,43 @@
                 <w:numId w:val="9"/>
               </w:numPr>
               <w:snapToGrid w:val="0"/>
-              <w:rPr>
-                <w:rFonts w:ascii="Arial" w:hAnsi="Arial" w:cs="Arial"/>
-                <w:sz w:val="22"/>
-                <w:szCs w:val="22"/>
-              </w:rPr>
-            </w:pPr>
-          </w:p>
-        </w:tc>
-        <w:tc>
-          <w:tcPr>
-            <w:tcW w:w="1305" w:type="dxa"/>
-            <w:tcBorders>
-              <w:left w:val="single" w:sz="2" w:space="0" w:color="000000"/>
-              <w:bottom w:val="single" w:sz="2" w:space="0" w:color="000000"/>
-            </w:tcBorders>
-            <w:shd w:val="clear" w:color="auto" w:fill="auto"/>
-            <w:tcMar>
-              <w:left w:w="54" w:type="dxa"/>
-            </w:tcMar>
-          </w:tcPr>
-          <w:p>
-            <w:pPr>
-              <w:pStyle w:val="TableContents"/>
-              <w:snapToGrid w:val="0"/>
-              <w:rPr>
-                <w:rFonts w:ascii="Arial" w:hAnsi="Arial" w:cs="Arial"/>
-                <w:sz w:val="22"/>
-                <w:szCs w:val="22"/>
-              </w:rPr>
-            </w:pPr>
-          </w:p>
-        </w:tc>
-        <w:tc>
-          <w:tcPr>
-            <w:tcW w:w="7220" w:type="dxa"/>
+              <w:spacing w:line="240" w:lineRule="auto"/>
+              <w:rPr>
+                <w:rFonts w:ascii="Arial" w:hAnsi="Arial" w:cs="Arial"/>
+                <w:sz w:val="22"/>
+                <w:szCs w:val="22"/>
+              </w:rPr>
+            </w:pPr>
+          </w:p>
+        </w:tc>
+        <w:tc>
+          <w:tcPr>
+            <w:tcW w:w="1331" w:type="dxa"/>
+            <w:tcBorders>
+              <w:left w:val="single" w:sz="2" w:space="0" w:color="000000"/>
+              <w:bottom w:val="single" w:sz="2" w:space="0" w:color="000000"/>
+            </w:tcBorders>
+            <w:shd w:val="clear" w:color="auto" w:fill="auto"/>
+            <w:tcMar>
+              <w:left w:w="54" w:type="dxa"/>
+            </w:tcMar>
+          </w:tcPr>
+          <w:p>
+            <w:pPr>
+              <w:pStyle w:val="TableContents"/>
+              <w:snapToGrid w:val="0"/>
+              <w:spacing w:line="240" w:lineRule="auto"/>
+              <w:rPr>
+                <w:rFonts w:ascii="Arial" w:hAnsi="Arial" w:cs="Arial"/>
+                <w:sz w:val="22"/>
+                <w:szCs w:val="22"/>
+              </w:rPr>
+            </w:pPr>
+          </w:p>
+        </w:tc>
+        <w:tc>
+          <w:tcPr>
+            <w:tcW w:w="7364" w:type="dxa"/>
             <w:tcBorders>
               <w:left w:val="single" w:sz="2" w:space="0" w:color="000000"/>
               <w:bottom w:val="single" w:sz="2" w:space="0" w:color="000000"/>
@@ -4581,6 +4667,7 @@
             <w:pPr>
               <w:pStyle w:val="TableContents"/>
               <w:snapToGrid w:val="0"/>
+              <w:spacing w:line="240" w:lineRule="auto"/>
               <w:rPr>
                 <w:rFonts w:ascii="Arial" w:hAnsi="Arial" w:cs="Arial"/>
                 <w:sz w:val="22"/>
@@ -4591,9 +4678,13 @@
         </w:tc>
       </w:tr>
       <w:tr>
-        <w:tc>
-          <w:tcPr>
-            <w:tcW w:w="837" w:type="dxa"/>
+        <w:trPr>
+          <w:cantSplit/>
+          <w:trHeight w:val="338"/>
+        </w:trPr>
+        <w:tc>
+          <w:tcPr>
+            <w:tcW w:w="854" w:type="dxa"/>
             <w:tcBorders>
               <w:left w:val="single" w:sz="2" w:space="0" w:color="000000"/>
               <w:bottom w:val="single" w:sz="2" w:space="0" w:color="000000"/>
@@ -4611,41 +4702,43 @@
                 <w:numId w:val="9"/>
               </w:numPr>
               <w:snapToGrid w:val="0"/>
-              <w:rPr>
-                <w:rFonts w:ascii="Arial" w:hAnsi="Arial" w:cs="Arial"/>
-                <w:sz w:val="22"/>
-                <w:szCs w:val="22"/>
-              </w:rPr>
-            </w:pPr>
-          </w:p>
-        </w:tc>
-        <w:tc>
-          <w:tcPr>
-            <w:tcW w:w="1305" w:type="dxa"/>
-            <w:tcBorders>
-              <w:left w:val="single" w:sz="2" w:space="0" w:color="000000"/>
-              <w:bottom w:val="single" w:sz="2" w:space="0" w:color="000000"/>
-            </w:tcBorders>
-            <w:shd w:val="clear" w:color="auto" w:fill="auto"/>
-            <w:tcMar>
-              <w:left w:w="54" w:type="dxa"/>
-            </w:tcMar>
-          </w:tcPr>
-          <w:p>
-            <w:pPr>
-              <w:pStyle w:val="TableContents"/>
-              <w:snapToGrid w:val="0"/>
-              <w:rPr>
-                <w:rFonts w:ascii="Arial" w:hAnsi="Arial" w:cs="Arial"/>
-                <w:sz w:val="22"/>
-                <w:szCs w:val="22"/>
-              </w:rPr>
-            </w:pPr>
-          </w:p>
-        </w:tc>
-        <w:tc>
-          <w:tcPr>
-            <w:tcW w:w="7220" w:type="dxa"/>
+              <w:spacing w:line="240" w:lineRule="auto"/>
+              <w:rPr>
+                <w:rFonts w:ascii="Arial" w:hAnsi="Arial" w:cs="Arial"/>
+                <w:sz w:val="22"/>
+                <w:szCs w:val="22"/>
+              </w:rPr>
+            </w:pPr>
+          </w:p>
+        </w:tc>
+        <w:tc>
+          <w:tcPr>
+            <w:tcW w:w="1331" w:type="dxa"/>
+            <w:tcBorders>
+              <w:left w:val="single" w:sz="2" w:space="0" w:color="000000"/>
+              <w:bottom w:val="single" w:sz="2" w:space="0" w:color="000000"/>
+            </w:tcBorders>
+            <w:shd w:val="clear" w:color="auto" w:fill="auto"/>
+            <w:tcMar>
+              <w:left w:w="54" w:type="dxa"/>
+            </w:tcMar>
+          </w:tcPr>
+          <w:p>
+            <w:pPr>
+              <w:pStyle w:val="TableContents"/>
+              <w:snapToGrid w:val="0"/>
+              <w:spacing w:line="240" w:lineRule="auto"/>
+              <w:rPr>
+                <w:rFonts w:ascii="Arial" w:hAnsi="Arial" w:cs="Arial"/>
+                <w:sz w:val="22"/>
+                <w:szCs w:val="22"/>
+              </w:rPr>
+            </w:pPr>
+          </w:p>
+        </w:tc>
+        <w:tc>
+          <w:tcPr>
+            <w:tcW w:w="7364" w:type="dxa"/>
             <w:tcBorders>
               <w:left w:val="single" w:sz="2" w:space="0" w:color="000000"/>
               <w:bottom w:val="single" w:sz="2" w:space="0" w:color="000000"/>
@@ -4660,6 +4753,7 @@
             <w:pPr>
               <w:pStyle w:val="TableContents"/>
               <w:snapToGrid w:val="0"/>
+              <w:spacing w:line="240" w:lineRule="auto"/>
               <w:rPr>
                 <w:rFonts w:ascii="Arial" w:hAnsi="Arial" w:cs="Arial"/>
                 <w:sz w:val="22"/>
@@ -4670,9 +4764,13 @@
         </w:tc>
       </w:tr>
       <w:tr>
-        <w:tc>
-          <w:tcPr>
-            <w:tcW w:w="837" w:type="dxa"/>
+        <w:trPr>
+          <w:cantSplit/>
+          <w:trHeight w:val="348"/>
+        </w:trPr>
+        <w:tc>
+          <w:tcPr>
+            <w:tcW w:w="854" w:type="dxa"/>
             <w:tcBorders>
               <w:left w:val="single" w:sz="2" w:space="0" w:color="000000"/>
               <w:bottom w:val="single" w:sz="2" w:space="0" w:color="000000"/>
@@ -4690,41 +4788,43 @@
                 <w:numId w:val="9"/>
               </w:numPr>
               <w:snapToGrid w:val="0"/>
-              <w:rPr>
-                <w:rFonts w:ascii="Arial" w:hAnsi="Arial" w:cs="Arial"/>
-                <w:sz w:val="22"/>
-                <w:szCs w:val="22"/>
-              </w:rPr>
-            </w:pPr>
-          </w:p>
-        </w:tc>
-        <w:tc>
-          <w:tcPr>
-            <w:tcW w:w="1305" w:type="dxa"/>
-            <w:tcBorders>
-              <w:left w:val="single" w:sz="2" w:space="0" w:color="000000"/>
-              <w:bottom w:val="single" w:sz="2" w:space="0" w:color="000000"/>
-            </w:tcBorders>
-            <w:shd w:val="clear" w:color="auto" w:fill="auto"/>
-            <w:tcMar>
-              <w:left w:w="54" w:type="dxa"/>
-            </w:tcMar>
-          </w:tcPr>
-          <w:p>
-            <w:pPr>
-              <w:pStyle w:val="TableContents"/>
-              <w:snapToGrid w:val="0"/>
-              <w:rPr>
-                <w:rFonts w:ascii="Arial" w:hAnsi="Arial" w:cs="Arial"/>
-                <w:sz w:val="22"/>
-                <w:szCs w:val="22"/>
-              </w:rPr>
-            </w:pPr>
-          </w:p>
-        </w:tc>
-        <w:tc>
-          <w:tcPr>
-            <w:tcW w:w="7220" w:type="dxa"/>
+              <w:spacing w:line="240" w:lineRule="auto"/>
+              <w:rPr>
+                <w:rFonts w:ascii="Arial" w:hAnsi="Arial" w:cs="Arial"/>
+                <w:sz w:val="22"/>
+                <w:szCs w:val="22"/>
+              </w:rPr>
+            </w:pPr>
+          </w:p>
+        </w:tc>
+        <w:tc>
+          <w:tcPr>
+            <w:tcW w:w="1331" w:type="dxa"/>
+            <w:tcBorders>
+              <w:left w:val="single" w:sz="2" w:space="0" w:color="000000"/>
+              <w:bottom w:val="single" w:sz="2" w:space="0" w:color="000000"/>
+            </w:tcBorders>
+            <w:shd w:val="clear" w:color="auto" w:fill="auto"/>
+            <w:tcMar>
+              <w:left w:w="54" w:type="dxa"/>
+            </w:tcMar>
+          </w:tcPr>
+          <w:p>
+            <w:pPr>
+              <w:pStyle w:val="TableContents"/>
+              <w:snapToGrid w:val="0"/>
+              <w:spacing w:line="240" w:lineRule="auto"/>
+              <w:rPr>
+                <w:rFonts w:ascii="Arial" w:hAnsi="Arial" w:cs="Arial"/>
+                <w:sz w:val="22"/>
+                <w:szCs w:val="22"/>
+              </w:rPr>
+            </w:pPr>
+          </w:p>
+        </w:tc>
+        <w:tc>
+          <w:tcPr>
+            <w:tcW w:w="7364" w:type="dxa"/>
             <w:tcBorders>
               <w:left w:val="single" w:sz="2" w:space="0" w:color="000000"/>
               <w:bottom w:val="single" w:sz="2" w:space="0" w:color="000000"/>
@@ -4739,6 +4839,7 @@
             <w:pPr>
               <w:pStyle w:val="TableContents"/>
               <w:snapToGrid w:val="0"/>
+              <w:spacing w:line="240" w:lineRule="auto"/>
               <w:rPr>
                 <w:rFonts w:ascii="Arial" w:hAnsi="Arial" w:cs="Arial"/>
                 <w:sz w:val="22"/>
@@ -4749,9 +4850,13 @@
         </w:tc>
       </w:tr>
       <w:tr>
-        <w:tc>
-          <w:tcPr>
-            <w:tcW w:w="837" w:type="dxa"/>
+        <w:trPr>
+          <w:cantSplit/>
+          <w:trHeight w:val="338"/>
+        </w:trPr>
+        <w:tc>
+          <w:tcPr>
+            <w:tcW w:w="854" w:type="dxa"/>
             <w:tcBorders>
               <w:left w:val="single" w:sz="2" w:space="0" w:color="000000"/>
               <w:bottom w:val="single" w:sz="2" w:space="0" w:color="000000"/>
@@ -4769,41 +4874,43 @@
                 <w:numId w:val="9"/>
               </w:numPr>
               <w:snapToGrid w:val="0"/>
-              <w:rPr>
-                <w:rFonts w:ascii="Arial" w:hAnsi="Arial" w:cs="Arial"/>
-                <w:sz w:val="22"/>
-                <w:szCs w:val="22"/>
-              </w:rPr>
-            </w:pPr>
-          </w:p>
-        </w:tc>
-        <w:tc>
-          <w:tcPr>
-            <w:tcW w:w="1305" w:type="dxa"/>
-            <w:tcBorders>
-              <w:left w:val="single" w:sz="2" w:space="0" w:color="000000"/>
-              <w:bottom w:val="single" w:sz="2" w:space="0" w:color="000000"/>
-            </w:tcBorders>
-            <w:shd w:val="clear" w:color="auto" w:fill="auto"/>
-            <w:tcMar>
-              <w:left w:w="54" w:type="dxa"/>
-            </w:tcMar>
-          </w:tcPr>
-          <w:p>
-            <w:pPr>
-              <w:pStyle w:val="TableContents"/>
-              <w:snapToGrid w:val="0"/>
-              <w:rPr>
-                <w:rFonts w:ascii="Arial" w:hAnsi="Arial" w:cs="Arial"/>
-                <w:sz w:val="22"/>
-                <w:szCs w:val="22"/>
-              </w:rPr>
-            </w:pPr>
-          </w:p>
-        </w:tc>
-        <w:tc>
-          <w:tcPr>
-            <w:tcW w:w="7220" w:type="dxa"/>
+              <w:spacing w:line="240" w:lineRule="auto"/>
+              <w:rPr>
+                <w:rFonts w:ascii="Arial" w:hAnsi="Arial" w:cs="Arial"/>
+                <w:sz w:val="22"/>
+                <w:szCs w:val="22"/>
+              </w:rPr>
+            </w:pPr>
+          </w:p>
+        </w:tc>
+        <w:tc>
+          <w:tcPr>
+            <w:tcW w:w="1331" w:type="dxa"/>
+            <w:tcBorders>
+              <w:left w:val="single" w:sz="2" w:space="0" w:color="000000"/>
+              <w:bottom w:val="single" w:sz="2" w:space="0" w:color="000000"/>
+            </w:tcBorders>
+            <w:shd w:val="clear" w:color="auto" w:fill="auto"/>
+            <w:tcMar>
+              <w:left w:w="54" w:type="dxa"/>
+            </w:tcMar>
+          </w:tcPr>
+          <w:p>
+            <w:pPr>
+              <w:pStyle w:val="TableContents"/>
+              <w:snapToGrid w:val="0"/>
+              <w:spacing w:line="240" w:lineRule="auto"/>
+              <w:rPr>
+                <w:rFonts w:ascii="Arial" w:hAnsi="Arial" w:cs="Arial"/>
+                <w:sz w:val="22"/>
+                <w:szCs w:val="22"/>
+              </w:rPr>
+            </w:pPr>
+          </w:p>
+        </w:tc>
+        <w:tc>
+          <w:tcPr>
+            <w:tcW w:w="7364" w:type="dxa"/>
             <w:tcBorders>
               <w:left w:val="single" w:sz="2" w:space="0" w:color="000000"/>
               <w:bottom w:val="single" w:sz="2" w:space="0" w:color="000000"/>
@@ -4818,6 +4925,7 @@
             <w:pPr>
               <w:pStyle w:val="TableContents"/>
               <w:snapToGrid w:val="0"/>
+              <w:spacing w:line="240" w:lineRule="auto"/>
               <w:rPr>
                 <w:rFonts w:ascii="Arial" w:hAnsi="Arial" w:cs="Arial"/>
                 <w:sz w:val="22"/>
@@ -4828,9 +4936,13 @@
         </w:tc>
       </w:tr>
       <w:tr>
-        <w:tc>
-          <w:tcPr>
-            <w:tcW w:w="837" w:type="dxa"/>
+        <w:trPr>
+          <w:cantSplit/>
+          <w:trHeight w:val="32"/>
+        </w:trPr>
+        <w:tc>
+          <w:tcPr>
+            <w:tcW w:w="854" w:type="dxa"/>
             <w:tcBorders>
               <w:left w:val="single" w:sz="2" w:space="0" w:color="000000"/>
               <w:bottom w:val="single" w:sz="2" w:space="0" w:color="000000"/>
@@ -4848,41 +4960,43 @@
                 <w:numId w:val="9"/>
               </w:numPr>
               <w:snapToGrid w:val="0"/>
-              <w:rPr>
-                <w:rFonts w:ascii="Arial" w:hAnsi="Arial" w:cs="Arial"/>
-                <w:sz w:val="22"/>
-                <w:szCs w:val="22"/>
-              </w:rPr>
-            </w:pPr>
-          </w:p>
-        </w:tc>
-        <w:tc>
-          <w:tcPr>
-            <w:tcW w:w="1305" w:type="dxa"/>
-            <w:tcBorders>
-              <w:left w:val="single" w:sz="2" w:space="0" w:color="000000"/>
-              <w:bottom w:val="single" w:sz="2" w:space="0" w:color="000000"/>
-            </w:tcBorders>
-            <w:shd w:val="clear" w:color="auto" w:fill="auto"/>
-            <w:tcMar>
-              <w:left w:w="54" w:type="dxa"/>
-            </w:tcMar>
-          </w:tcPr>
-          <w:p>
-            <w:pPr>
-              <w:pStyle w:val="TableContents"/>
-              <w:snapToGrid w:val="0"/>
-              <w:rPr>
-                <w:rFonts w:ascii="Arial" w:hAnsi="Arial" w:cs="Arial"/>
-                <w:sz w:val="22"/>
-                <w:szCs w:val="22"/>
-              </w:rPr>
-            </w:pPr>
-          </w:p>
-        </w:tc>
-        <w:tc>
-          <w:tcPr>
-            <w:tcW w:w="7220" w:type="dxa"/>
+              <w:spacing w:line="240" w:lineRule="auto"/>
+              <w:rPr>
+                <w:rFonts w:ascii="Arial" w:hAnsi="Arial" w:cs="Arial"/>
+                <w:sz w:val="22"/>
+                <w:szCs w:val="22"/>
+              </w:rPr>
+            </w:pPr>
+          </w:p>
+        </w:tc>
+        <w:tc>
+          <w:tcPr>
+            <w:tcW w:w="1331" w:type="dxa"/>
+            <w:tcBorders>
+              <w:left w:val="single" w:sz="2" w:space="0" w:color="000000"/>
+              <w:bottom w:val="single" w:sz="2" w:space="0" w:color="000000"/>
+            </w:tcBorders>
+            <w:shd w:val="clear" w:color="auto" w:fill="auto"/>
+            <w:tcMar>
+              <w:left w:w="54" w:type="dxa"/>
+            </w:tcMar>
+          </w:tcPr>
+          <w:p>
+            <w:pPr>
+              <w:pStyle w:val="TableContents"/>
+              <w:snapToGrid w:val="0"/>
+              <w:spacing w:line="240" w:lineRule="auto"/>
+              <w:rPr>
+                <w:rFonts w:ascii="Arial" w:hAnsi="Arial" w:cs="Arial"/>
+                <w:sz w:val="22"/>
+                <w:szCs w:val="22"/>
+              </w:rPr>
+            </w:pPr>
+          </w:p>
+        </w:tc>
+        <w:tc>
+          <w:tcPr>
+            <w:tcW w:w="7364" w:type="dxa"/>
             <w:tcBorders>
               <w:left w:val="single" w:sz="2" w:space="0" w:color="000000"/>
               <w:bottom w:val="single" w:sz="2" w:space="0" w:color="000000"/>
@@ -4897,6 +5011,7 @@
             <w:pPr>
               <w:pStyle w:val="TableContents"/>
               <w:snapToGrid w:val="0"/>
+              <w:spacing w:line="240" w:lineRule="auto"/>
               <w:rPr>
                 <w:rFonts w:ascii="Arial" w:hAnsi="Arial" w:cs="Arial"/>
                 <w:sz w:val="22"/>
@@ -4906,11 +5021,1567 @@
           </w:p>
         </w:tc>
       </w:tr>
-      <w:bookmarkEnd w:id="0"/>
     </w:tbl>
     <w:p>
       <w:pPr>
         <w:pStyle w:val="DefaultStyle"/>
+        <w:jc w:val="right"/>
+        <w:rPr>
+          <w:rFonts w:ascii="Arial" w:hAnsi="Arial" w:cs="Arial"/>
+          <w:sz w:val="22"/>
+          <w:szCs w:val="22"/>
+        </w:rPr>
+      </w:pPr>
+    </w:p>
+    <w:p>
+      <w:pPr>
+        <w:rPr>
+          <w:rFonts w:ascii="Arial" w:eastAsia="SimSun" w:hAnsi="Arial" w:cs="Arial"/>
+          <w:lang w:eastAsia="zh-CN" w:bidi="hi-IN"/>
+        </w:rPr>
+      </w:pPr>
+      <w:r>
+        <w:rPr>
+          <w:rFonts w:ascii="Arial" w:hAnsi="Arial" w:cs="Arial"/>
+        </w:rPr>
+        <w:br w:type="page"/>
+      </w:r>
+    </w:p>
+    <w:p>
+      <w:pPr>
+        <w:pStyle w:val="DefaultStyle"/>
+        <w:jc w:val="right"/>
+        <w:rPr>
+          <w:rFonts w:ascii="Arial" w:hAnsi="Arial" w:cs="Arial"/>
+          <w:sz w:val="22"/>
+          <w:szCs w:val="22"/>
+        </w:rPr>
+      </w:pPr>
+      <w:bookmarkStart w:id="0" w:name="_GoBack"/>
+      <w:bookmarkEnd w:id="0"/>
+      <w:r>
+        <w:rPr>
+          <w:rFonts w:ascii="Arial" w:hAnsi="Arial" w:cs="Arial"/>
+          <w:sz w:val="22"/>
+          <w:szCs w:val="22"/>
+        </w:rPr>
+        <w:lastRenderedPageBreak/>
+        <w:t xml:space="preserve">Name_____________________ </w:t>
+      </w:r>
+    </w:p>
+    <w:p>
+      <w:pPr>
+        <w:pStyle w:val="DefaultStyle"/>
+        <w:jc w:val="center"/>
+        <w:rPr>
+          <w:rFonts w:ascii="Arial" w:hAnsi="Arial" w:cs="Arial"/>
+          <w:sz w:val="22"/>
+          <w:szCs w:val="22"/>
+        </w:rPr>
+      </w:pPr>
+      <w:r>
+        <w:rPr>
+          <w:rFonts w:ascii="Arial" w:hAnsi="Arial" w:cs="Arial"/>
+          <w:b/>
+          <w:bCs/>
+          <w:sz w:val="22"/>
+          <w:szCs w:val="22"/>
+        </w:rPr>
+        <w:t>Data Journal</w:t>
+      </w:r>
+      <w:r>
+        <w:rPr>
+          <w:rFonts w:ascii="Arial" w:hAnsi="Arial" w:cs="Arial"/>
+          <w:sz w:val="22"/>
+          <w:szCs w:val="22"/>
+        </w:rPr>
+        <w:t xml:space="preserve"> </w:t>
+      </w:r>
+    </w:p>
+    <w:p>
+      <w:pPr>
+        <w:pStyle w:val="DefaultStyle"/>
+        <w:rPr>
+          <w:rFonts w:ascii="Arial" w:hAnsi="Arial" w:cs="Arial"/>
+          <w:sz w:val="22"/>
+          <w:szCs w:val="22"/>
+        </w:rPr>
+      </w:pPr>
+      <w:r>
+        <w:rPr>
+          <w:rFonts w:ascii="Arial" w:hAnsi="Arial" w:cs="Arial"/>
+          <w:sz w:val="22"/>
+          <w:szCs w:val="22"/>
+        </w:rPr>
+        <w:t>During the next several days, take note of situations when you “generate data”. We’re looking for specific moments when some activity you perform can be observed, recorded and, possibly, combined with similar data from others. Ideally you will have access to this list wherever you are</w:t>
+      </w:r>
+      <w:r>
+        <w:rPr>
+          <w:rFonts w:ascii="Arial" w:hAnsi="Arial" w:cs="Arial"/>
+          <w:color w:val="558E28"/>
+          <w:sz w:val="22"/>
+          <w:szCs w:val="22"/>
+        </w:rPr>
+        <w:t xml:space="preserve"> </w:t>
+      </w:r>
+      <w:r>
+        <w:rPr>
+          <w:rFonts w:ascii="Arial" w:hAnsi="Arial" w:cs="Arial"/>
+          <w:sz w:val="22"/>
+          <w:szCs w:val="22"/>
+        </w:rPr>
+        <w:t>and take notes over the course of your day. To start you off, think about what happens when you ride the bus or make a telephone call or browse a web site!</w:t>
+      </w:r>
+    </w:p>
+    <w:p>
+      <w:pPr>
+        <w:pStyle w:val="DefaultStyle"/>
+        <w:spacing w:line="240" w:lineRule="auto"/>
+        <w:rPr>
+          <w:rFonts w:ascii="Arial" w:hAnsi="Arial" w:cs="Arial"/>
+          <w:sz w:val="22"/>
+          <w:szCs w:val="22"/>
+        </w:rPr>
+      </w:pPr>
+      <w:r>
+        <w:rPr>
+          <w:rFonts w:ascii="Arial" w:hAnsi="Arial" w:cs="Arial"/>
+          <w:sz w:val="22"/>
+          <w:szCs w:val="22"/>
+        </w:rPr>
+        <w:t>For each entry, list the time and describe what you did to generate data.</w:t>
+      </w:r>
+    </w:p>
+    <w:tbl>
+      <w:tblPr>
+        <w:tblW w:w="9549" w:type="dxa"/>
+        <w:tblInd w:w="55" w:type="dxa"/>
+        <w:tblBorders>
+          <w:top w:val="single" w:sz="2" w:space="0" w:color="000000"/>
+          <w:left w:val="single" w:sz="2" w:space="0" w:color="000000"/>
+          <w:bottom w:val="single" w:sz="2" w:space="0" w:color="000000"/>
+          <w:insideH w:val="single" w:sz="2" w:space="0" w:color="000000"/>
+        </w:tblBorders>
+        <w:tblCellMar>
+          <w:top w:w="55" w:type="dxa"/>
+          <w:left w:w="54" w:type="dxa"/>
+          <w:bottom w:w="55" w:type="dxa"/>
+          <w:right w:w="55" w:type="dxa"/>
+        </w:tblCellMar>
+        <w:tblLook w:val="0000" w:firstRow="0" w:lastRow="0" w:firstColumn="0" w:lastColumn="0" w:noHBand="0" w:noVBand="0"/>
+      </w:tblPr>
+      <w:tblGrid>
+        <w:gridCol w:w="854"/>
+        <w:gridCol w:w="1331"/>
+        <w:gridCol w:w="7364"/>
+      </w:tblGrid>
+      <w:tr>
+        <w:trPr>
+          <w:cantSplit/>
+          <w:trHeight w:val="288"/>
+        </w:trPr>
+        <w:tc>
+          <w:tcPr>
+            <w:tcW w:w="854" w:type="dxa"/>
+            <w:tcBorders>
+              <w:top w:val="single" w:sz="2" w:space="0" w:color="000000"/>
+              <w:left w:val="single" w:sz="2" w:space="0" w:color="000000"/>
+              <w:bottom w:val="single" w:sz="2" w:space="0" w:color="000000"/>
+            </w:tcBorders>
+            <w:shd w:val="clear" w:color="auto" w:fill="auto"/>
+            <w:tcMar>
+              <w:left w:w="54" w:type="dxa"/>
+            </w:tcMar>
+          </w:tcPr>
+          <w:p>
+            <w:pPr>
+              <w:pStyle w:val="TableContents"/>
+              <w:spacing w:line="240" w:lineRule="auto"/>
+              <w:rPr>
+                <w:rFonts w:ascii="Arial" w:hAnsi="Arial" w:cs="Arial"/>
+                <w:sz w:val="22"/>
+                <w:szCs w:val="22"/>
+              </w:rPr>
+            </w:pPr>
+            <w:r>
+              <w:rPr>
+                <w:rFonts w:ascii="Arial" w:hAnsi="Arial" w:cs="Arial"/>
+                <w:b/>
+                <w:bCs/>
+                <w:sz w:val="22"/>
+                <w:szCs w:val="22"/>
+              </w:rPr>
+              <w:t>#</w:t>
+            </w:r>
+          </w:p>
+        </w:tc>
+        <w:tc>
+          <w:tcPr>
+            <w:tcW w:w="1331" w:type="dxa"/>
+            <w:tcBorders>
+              <w:top w:val="single" w:sz="2" w:space="0" w:color="000000"/>
+              <w:left w:val="single" w:sz="2" w:space="0" w:color="000000"/>
+              <w:bottom w:val="single" w:sz="2" w:space="0" w:color="000000"/>
+            </w:tcBorders>
+            <w:shd w:val="clear" w:color="auto" w:fill="auto"/>
+            <w:tcMar>
+              <w:left w:w="54" w:type="dxa"/>
+            </w:tcMar>
+          </w:tcPr>
+          <w:p>
+            <w:pPr>
+              <w:pStyle w:val="TableContents"/>
+              <w:spacing w:line="240" w:lineRule="auto"/>
+              <w:rPr>
+                <w:rFonts w:ascii="Arial" w:hAnsi="Arial" w:cs="Arial"/>
+                <w:sz w:val="22"/>
+                <w:szCs w:val="22"/>
+              </w:rPr>
+            </w:pPr>
+            <w:r>
+              <w:rPr>
+                <w:rFonts w:ascii="Arial" w:hAnsi="Arial" w:cs="Arial"/>
+                <w:b/>
+                <w:bCs/>
+                <w:sz w:val="22"/>
+                <w:szCs w:val="22"/>
+              </w:rPr>
+              <w:t>Time</w:t>
+            </w:r>
+          </w:p>
+        </w:tc>
+        <w:tc>
+          <w:tcPr>
+            <w:tcW w:w="7364" w:type="dxa"/>
+            <w:tcBorders>
+              <w:top w:val="single" w:sz="2" w:space="0" w:color="000000"/>
+              <w:left w:val="single" w:sz="2" w:space="0" w:color="000000"/>
+              <w:bottom w:val="single" w:sz="2" w:space="0" w:color="000000"/>
+              <w:right w:val="single" w:sz="2" w:space="0" w:color="000000"/>
+            </w:tcBorders>
+            <w:shd w:val="clear" w:color="auto" w:fill="auto"/>
+            <w:tcMar>
+              <w:left w:w="54" w:type="dxa"/>
+            </w:tcMar>
+          </w:tcPr>
+          <w:p>
+            <w:pPr>
+              <w:pStyle w:val="TableContents"/>
+              <w:spacing w:line="240" w:lineRule="auto"/>
+              <w:rPr>
+                <w:rFonts w:ascii="Arial" w:hAnsi="Arial" w:cs="Arial"/>
+                <w:sz w:val="22"/>
+                <w:szCs w:val="22"/>
+              </w:rPr>
+            </w:pPr>
+            <w:r>
+              <w:rPr>
+                <w:rFonts w:ascii="Arial" w:hAnsi="Arial" w:cs="Arial"/>
+                <w:b/>
+                <w:bCs/>
+                <w:sz w:val="22"/>
+                <w:szCs w:val="22"/>
+              </w:rPr>
+              <w:t>Describe what you did to generate data</w:t>
+            </w:r>
+          </w:p>
+        </w:tc>
+      </w:tr>
+      <w:tr>
+        <w:trPr>
+          <w:cantSplit/>
+          <w:trHeight w:val="288"/>
+        </w:trPr>
+        <w:tc>
+          <w:tcPr>
+            <w:tcW w:w="854" w:type="dxa"/>
+            <w:tcBorders>
+              <w:left w:val="single" w:sz="2" w:space="0" w:color="000000"/>
+              <w:bottom w:val="single" w:sz="2" w:space="0" w:color="000000"/>
+            </w:tcBorders>
+            <w:shd w:val="clear" w:color="auto" w:fill="auto"/>
+            <w:tcMar>
+              <w:left w:w="54" w:type="dxa"/>
+            </w:tcMar>
+          </w:tcPr>
+          <w:p>
+            <w:pPr>
+              <w:pStyle w:val="TableContents"/>
+              <w:numPr>
+                <w:ilvl w:val="0"/>
+                <w:numId w:val="11"/>
+              </w:numPr>
+              <w:snapToGrid w:val="0"/>
+              <w:spacing w:line="240" w:lineRule="auto"/>
+              <w:rPr>
+                <w:rFonts w:ascii="Arial" w:hAnsi="Arial" w:cs="Arial"/>
+                <w:sz w:val="22"/>
+                <w:szCs w:val="22"/>
+              </w:rPr>
+            </w:pPr>
+          </w:p>
+        </w:tc>
+        <w:tc>
+          <w:tcPr>
+            <w:tcW w:w="1331" w:type="dxa"/>
+            <w:tcBorders>
+              <w:left w:val="single" w:sz="2" w:space="0" w:color="000000"/>
+              <w:bottom w:val="single" w:sz="2" w:space="0" w:color="000000"/>
+            </w:tcBorders>
+            <w:shd w:val="clear" w:color="auto" w:fill="auto"/>
+            <w:tcMar>
+              <w:left w:w="54" w:type="dxa"/>
+            </w:tcMar>
+          </w:tcPr>
+          <w:p>
+            <w:pPr>
+              <w:pStyle w:val="TableContents"/>
+              <w:snapToGrid w:val="0"/>
+              <w:spacing w:line="240" w:lineRule="auto"/>
+              <w:rPr>
+                <w:rFonts w:ascii="Arial" w:hAnsi="Arial" w:cs="Arial"/>
+                <w:sz w:val="22"/>
+                <w:szCs w:val="22"/>
+              </w:rPr>
+            </w:pPr>
+          </w:p>
+        </w:tc>
+        <w:tc>
+          <w:tcPr>
+            <w:tcW w:w="7364" w:type="dxa"/>
+            <w:tcBorders>
+              <w:left w:val="single" w:sz="2" w:space="0" w:color="000000"/>
+              <w:bottom w:val="single" w:sz="2" w:space="0" w:color="000000"/>
+              <w:right w:val="single" w:sz="2" w:space="0" w:color="000000"/>
+            </w:tcBorders>
+            <w:shd w:val="clear" w:color="auto" w:fill="auto"/>
+            <w:tcMar>
+              <w:left w:w="54" w:type="dxa"/>
+            </w:tcMar>
+          </w:tcPr>
+          <w:p>
+            <w:pPr>
+              <w:pStyle w:val="TableContents"/>
+              <w:snapToGrid w:val="0"/>
+              <w:spacing w:line="240" w:lineRule="auto"/>
+              <w:rPr>
+                <w:rFonts w:ascii="Arial" w:hAnsi="Arial" w:cs="Arial"/>
+                <w:sz w:val="22"/>
+                <w:szCs w:val="22"/>
+              </w:rPr>
+            </w:pPr>
+          </w:p>
+        </w:tc>
+      </w:tr>
+      <w:tr>
+        <w:trPr>
+          <w:cantSplit/>
+          <w:trHeight w:val="288"/>
+        </w:trPr>
+        <w:tc>
+          <w:tcPr>
+            <w:tcW w:w="854" w:type="dxa"/>
+            <w:tcBorders>
+              <w:left w:val="single" w:sz="2" w:space="0" w:color="000000"/>
+              <w:bottom w:val="single" w:sz="2" w:space="0" w:color="000000"/>
+            </w:tcBorders>
+            <w:shd w:val="clear" w:color="auto" w:fill="auto"/>
+            <w:tcMar>
+              <w:left w:w="54" w:type="dxa"/>
+            </w:tcMar>
+          </w:tcPr>
+          <w:p>
+            <w:pPr>
+              <w:pStyle w:val="TableContents"/>
+              <w:numPr>
+                <w:ilvl w:val="0"/>
+                <w:numId w:val="11"/>
+              </w:numPr>
+              <w:snapToGrid w:val="0"/>
+              <w:spacing w:line="240" w:lineRule="auto"/>
+              <w:rPr>
+                <w:rFonts w:ascii="Arial" w:hAnsi="Arial" w:cs="Arial"/>
+                <w:sz w:val="22"/>
+                <w:szCs w:val="22"/>
+              </w:rPr>
+            </w:pPr>
+          </w:p>
+        </w:tc>
+        <w:tc>
+          <w:tcPr>
+            <w:tcW w:w="1331" w:type="dxa"/>
+            <w:tcBorders>
+              <w:left w:val="single" w:sz="2" w:space="0" w:color="000000"/>
+              <w:bottom w:val="single" w:sz="2" w:space="0" w:color="000000"/>
+            </w:tcBorders>
+            <w:shd w:val="clear" w:color="auto" w:fill="auto"/>
+            <w:tcMar>
+              <w:left w:w="54" w:type="dxa"/>
+            </w:tcMar>
+          </w:tcPr>
+          <w:p>
+            <w:pPr>
+              <w:pStyle w:val="TableContents"/>
+              <w:snapToGrid w:val="0"/>
+              <w:spacing w:line="240" w:lineRule="auto"/>
+              <w:rPr>
+                <w:rFonts w:ascii="Arial" w:hAnsi="Arial" w:cs="Arial"/>
+                <w:sz w:val="22"/>
+                <w:szCs w:val="22"/>
+              </w:rPr>
+            </w:pPr>
+          </w:p>
+        </w:tc>
+        <w:tc>
+          <w:tcPr>
+            <w:tcW w:w="7364" w:type="dxa"/>
+            <w:tcBorders>
+              <w:left w:val="single" w:sz="2" w:space="0" w:color="000000"/>
+              <w:bottom w:val="single" w:sz="2" w:space="0" w:color="000000"/>
+              <w:right w:val="single" w:sz="2" w:space="0" w:color="000000"/>
+            </w:tcBorders>
+            <w:shd w:val="clear" w:color="auto" w:fill="auto"/>
+            <w:tcMar>
+              <w:left w:w="54" w:type="dxa"/>
+            </w:tcMar>
+          </w:tcPr>
+          <w:p>
+            <w:pPr>
+              <w:pStyle w:val="TableContents"/>
+              <w:snapToGrid w:val="0"/>
+              <w:spacing w:line="240" w:lineRule="auto"/>
+              <w:rPr>
+                <w:rFonts w:ascii="Arial" w:hAnsi="Arial" w:cs="Arial"/>
+                <w:sz w:val="22"/>
+                <w:szCs w:val="22"/>
+              </w:rPr>
+            </w:pPr>
+          </w:p>
+        </w:tc>
+      </w:tr>
+      <w:tr>
+        <w:trPr>
+          <w:cantSplit/>
+          <w:trHeight w:val="288"/>
+        </w:trPr>
+        <w:tc>
+          <w:tcPr>
+            <w:tcW w:w="854" w:type="dxa"/>
+            <w:tcBorders>
+              <w:left w:val="single" w:sz="2" w:space="0" w:color="000000"/>
+              <w:bottom w:val="single" w:sz="2" w:space="0" w:color="000000"/>
+            </w:tcBorders>
+            <w:shd w:val="clear" w:color="auto" w:fill="auto"/>
+            <w:tcMar>
+              <w:left w:w="54" w:type="dxa"/>
+            </w:tcMar>
+          </w:tcPr>
+          <w:p>
+            <w:pPr>
+              <w:pStyle w:val="TableContents"/>
+              <w:numPr>
+                <w:ilvl w:val="0"/>
+                <w:numId w:val="11"/>
+              </w:numPr>
+              <w:snapToGrid w:val="0"/>
+              <w:spacing w:line="240" w:lineRule="auto"/>
+              <w:rPr>
+                <w:rFonts w:ascii="Arial" w:hAnsi="Arial" w:cs="Arial"/>
+                <w:sz w:val="22"/>
+                <w:szCs w:val="22"/>
+              </w:rPr>
+            </w:pPr>
+          </w:p>
+        </w:tc>
+        <w:tc>
+          <w:tcPr>
+            <w:tcW w:w="1331" w:type="dxa"/>
+            <w:tcBorders>
+              <w:left w:val="single" w:sz="2" w:space="0" w:color="000000"/>
+              <w:bottom w:val="single" w:sz="2" w:space="0" w:color="000000"/>
+            </w:tcBorders>
+            <w:shd w:val="clear" w:color="auto" w:fill="auto"/>
+            <w:tcMar>
+              <w:left w:w="54" w:type="dxa"/>
+            </w:tcMar>
+          </w:tcPr>
+          <w:p>
+            <w:pPr>
+              <w:pStyle w:val="TableContents"/>
+              <w:snapToGrid w:val="0"/>
+              <w:spacing w:line="240" w:lineRule="auto"/>
+              <w:rPr>
+                <w:rFonts w:ascii="Arial" w:hAnsi="Arial" w:cs="Arial"/>
+                <w:sz w:val="22"/>
+                <w:szCs w:val="22"/>
+              </w:rPr>
+            </w:pPr>
+          </w:p>
+        </w:tc>
+        <w:tc>
+          <w:tcPr>
+            <w:tcW w:w="7364" w:type="dxa"/>
+            <w:tcBorders>
+              <w:left w:val="single" w:sz="2" w:space="0" w:color="000000"/>
+              <w:bottom w:val="single" w:sz="2" w:space="0" w:color="000000"/>
+              <w:right w:val="single" w:sz="2" w:space="0" w:color="000000"/>
+            </w:tcBorders>
+            <w:shd w:val="clear" w:color="auto" w:fill="auto"/>
+            <w:tcMar>
+              <w:left w:w="54" w:type="dxa"/>
+            </w:tcMar>
+          </w:tcPr>
+          <w:p>
+            <w:pPr>
+              <w:pStyle w:val="TableContents"/>
+              <w:snapToGrid w:val="0"/>
+              <w:spacing w:line="240" w:lineRule="auto"/>
+              <w:rPr>
+                <w:rFonts w:ascii="Arial" w:hAnsi="Arial" w:cs="Arial"/>
+                <w:sz w:val="22"/>
+                <w:szCs w:val="22"/>
+              </w:rPr>
+            </w:pPr>
+          </w:p>
+        </w:tc>
+      </w:tr>
+      <w:tr>
+        <w:trPr>
+          <w:cantSplit/>
+          <w:trHeight w:val="288"/>
+        </w:trPr>
+        <w:tc>
+          <w:tcPr>
+            <w:tcW w:w="854" w:type="dxa"/>
+            <w:tcBorders>
+              <w:left w:val="single" w:sz="2" w:space="0" w:color="000000"/>
+              <w:bottom w:val="single" w:sz="2" w:space="0" w:color="000000"/>
+            </w:tcBorders>
+            <w:shd w:val="clear" w:color="auto" w:fill="auto"/>
+            <w:tcMar>
+              <w:left w:w="54" w:type="dxa"/>
+            </w:tcMar>
+          </w:tcPr>
+          <w:p>
+            <w:pPr>
+              <w:pStyle w:val="TableContents"/>
+              <w:numPr>
+                <w:ilvl w:val="0"/>
+                <w:numId w:val="11"/>
+              </w:numPr>
+              <w:snapToGrid w:val="0"/>
+              <w:spacing w:line="240" w:lineRule="auto"/>
+              <w:rPr>
+                <w:rFonts w:ascii="Arial" w:hAnsi="Arial" w:cs="Arial"/>
+                <w:sz w:val="22"/>
+                <w:szCs w:val="22"/>
+              </w:rPr>
+            </w:pPr>
+          </w:p>
+        </w:tc>
+        <w:tc>
+          <w:tcPr>
+            <w:tcW w:w="1331" w:type="dxa"/>
+            <w:tcBorders>
+              <w:left w:val="single" w:sz="2" w:space="0" w:color="000000"/>
+              <w:bottom w:val="single" w:sz="2" w:space="0" w:color="000000"/>
+            </w:tcBorders>
+            <w:shd w:val="clear" w:color="auto" w:fill="auto"/>
+            <w:tcMar>
+              <w:left w:w="54" w:type="dxa"/>
+            </w:tcMar>
+          </w:tcPr>
+          <w:p>
+            <w:pPr>
+              <w:pStyle w:val="TableContents"/>
+              <w:snapToGrid w:val="0"/>
+              <w:spacing w:line="240" w:lineRule="auto"/>
+              <w:rPr>
+                <w:rFonts w:ascii="Arial" w:hAnsi="Arial" w:cs="Arial"/>
+                <w:sz w:val="22"/>
+                <w:szCs w:val="22"/>
+              </w:rPr>
+            </w:pPr>
+          </w:p>
+        </w:tc>
+        <w:tc>
+          <w:tcPr>
+            <w:tcW w:w="7364" w:type="dxa"/>
+            <w:tcBorders>
+              <w:left w:val="single" w:sz="2" w:space="0" w:color="000000"/>
+              <w:bottom w:val="single" w:sz="2" w:space="0" w:color="000000"/>
+              <w:right w:val="single" w:sz="2" w:space="0" w:color="000000"/>
+            </w:tcBorders>
+            <w:shd w:val="clear" w:color="auto" w:fill="auto"/>
+            <w:tcMar>
+              <w:left w:w="54" w:type="dxa"/>
+            </w:tcMar>
+          </w:tcPr>
+          <w:p>
+            <w:pPr>
+              <w:pStyle w:val="TableContents"/>
+              <w:snapToGrid w:val="0"/>
+              <w:spacing w:line="240" w:lineRule="auto"/>
+              <w:rPr>
+                <w:rFonts w:ascii="Arial" w:hAnsi="Arial" w:cs="Arial"/>
+                <w:sz w:val="22"/>
+                <w:szCs w:val="22"/>
+              </w:rPr>
+            </w:pPr>
+          </w:p>
+        </w:tc>
+      </w:tr>
+      <w:tr>
+        <w:trPr>
+          <w:cantSplit/>
+          <w:trHeight w:val="288"/>
+        </w:trPr>
+        <w:tc>
+          <w:tcPr>
+            <w:tcW w:w="854" w:type="dxa"/>
+            <w:tcBorders>
+              <w:left w:val="single" w:sz="2" w:space="0" w:color="000000"/>
+              <w:bottom w:val="single" w:sz="2" w:space="0" w:color="000000"/>
+            </w:tcBorders>
+            <w:shd w:val="clear" w:color="auto" w:fill="auto"/>
+            <w:tcMar>
+              <w:left w:w="54" w:type="dxa"/>
+            </w:tcMar>
+          </w:tcPr>
+          <w:p>
+            <w:pPr>
+              <w:pStyle w:val="TableContents"/>
+              <w:numPr>
+                <w:ilvl w:val="0"/>
+                <w:numId w:val="11"/>
+              </w:numPr>
+              <w:snapToGrid w:val="0"/>
+              <w:spacing w:line="240" w:lineRule="auto"/>
+              <w:rPr>
+                <w:rFonts w:ascii="Arial" w:hAnsi="Arial" w:cs="Arial"/>
+                <w:sz w:val="22"/>
+                <w:szCs w:val="22"/>
+              </w:rPr>
+            </w:pPr>
+          </w:p>
+        </w:tc>
+        <w:tc>
+          <w:tcPr>
+            <w:tcW w:w="1331" w:type="dxa"/>
+            <w:tcBorders>
+              <w:left w:val="single" w:sz="2" w:space="0" w:color="000000"/>
+              <w:bottom w:val="single" w:sz="2" w:space="0" w:color="000000"/>
+            </w:tcBorders>
+            <w:shd w:val="clear" w:color="auto" w:fill="auto"/>
+            <w:tcMar>
+              <w:left w:w="54" w:type="dxa"/>
+            </w:tcMar>
+          </w:tcPr>
+          <w:p>
+            <w:pPr>
+              <w:pStyle w:val="TableContents"/>
+              <w:snapToGrid w:val="0"/>
+              <w:spacing w:line="240" w:lineRule="auto"/>
+              <w:rPr>
+                <w:rFonts w:ascii="Arial" w:hAnsi="Arial" w:cs="Arial"/>
+                <w:sz w:val="22"/>
+                <w:szCs w:val="22"/>
+              </w:rPr>
+            </w:pPr>
+          </w:p>
+        </w:tc>
+        <w:tc>
+          <w:tcPr>
+            <w:tcW w:w="7364" w:type="dxa"/>
+            <w:tcBorders>
+              <w:left w:val="single" w:sz="2" w:space="0" w:color="000000"/>
+              <w:bottom w:val="single" w:sz="2" w:space="0" w:color="000000"/>
+              <w:right w:val="single" w:sz="2" w:space="0" w:color="000000"/>
+            </w:tcBorders>
+            <w:shd w:val="clear" w:color="auto" w:fill="auto"/>
+            <w:tcMar>
+              <w:left w:w="54" w:type="dxa"/>
+            </w:tcMar>
+          </w:tcPr>
+          <w:p>
+            <w:pPr>
+              <w:pStyle w:val="TableContents"/>
+              <w:snapToGrid w:val="0"/>
+              <w:spacing w:line="240" w:lineRule="auto"/>
+              <w:rPr>
+                <w:rFonts w:ascii="Arial" w:hAnsi="Arial" w:cs="Arial"/>
+                <w:sz w:val="22"/>
+                <w:szCs w:val="22"/>
+              </w:rPr>
+            </w:pPr>
+          </w:p>
+        </w:tc>
+      </w:tr>
+      <w:tr>
+        <w:trPr>
+          <w:cantSplit/>
+          <w:trHeight w:val="288"/>
+        </w:trPr>
+        <w:tc>
+          <w:tcPr>
+            <w:tcW w:w="854" w:type="dxa"/>
+            <w:tcBorders>
+              <w:left w:val="single" w:sz="2" w:space="0" w:color="000000"/>
+              <w:bottom w:val="single" w:sz="2" w:space="0" w:color="000000"/>
+            </w:tcBorders>
+            <w:shd w:val="clear" w:color="auto" w:fill="auto"/>
+            <w:tcMar>
+              <w:left w:w="54" w:type="dxa"/>
+            </w:tcMar>
+          </w:tcPr>
+          <w:p>
+            <w:pPr>
+              <w:pStyle w:val="TableContents"/>
+              <w:numPr>
+                <w:ilvl w:val="0"/>
+                <w:numId w:val="11"/>
+              </w:numPr>
+              <w:snapToGrid w:val="0"/>
+              <w:spacing w:line="240" w:lineRule="auto"/>
+              <w:rPr>
+                <w:rFonts w:ascii="Arial" w:hAnsi="Arial" w:cs="Arial"/>
+                <w:sz w:val="22"/>
+                <w:szCs w:val="22"/>
+              </w:rPr>
+            </w:pPr>
+          </w:p>
+        </w:tc>
+        <w:tc>
+          <w:tcPr>
+            <w:tcW w:w="1331" w:type="dxa"/>
+            <w:tcBorders>
+              <w:left w:val="single" w:sz="2" w:space="0" w:color="000000"/>
+              <w:bottom w:val="single" w:sz="2" w:space="0" w:color="000000"/>
+            </w:tcBorders>
+            <w:shd w:val="clear" w:color="auto" w:fill="auto"/>
+            <w:tcMar>
+              <w:left w:w="54" w:type="dxa"/>
+            </w:tcMar>
+          </w:tcPr>
+          <w:p>
+            <w:pPr>
+              <w:pStyle w:val="TableContents"/>
+              <w:snapToGrid w:val="0"/>
+              <w:spacing w:line="240" w:lineRule="auto"/>
+              <w:rPr>
+                <w:rFonts w:ascii="Arial" w:hAnsi="Arial" w:cs="Arial"/>
+                <w:sz w:val="22"/>
+                <w:szCs w:val="22"/>
+              </w:rPr>
+            </w:pPr>
+          </w:p>
+        </w:tc>
+        <w:tc>
+          <w:tcPr>
+            <w:tcW w:w="7364" w:type="dxa"/>
+            <w:tcBorders>
+              <w:left w:val="single" w:sz="2" w:space="0" w:color="000000"/>
+              <w:bottom w:val="single" w:sz="2" w:space="0" w:color="000000"/>
+              <w:right w:val="single" w:sz="2" w:space="0" w:color="000000"/>
+            </w:tcBorders>
+            <w:shd w:val="clear" w:color="auto" w:fill="auto"/>
+            <w:tcMar>
+              <w:left w:w="54" w:type="dxa"/>
+            </w:tcMar>
+          </w:tcPr>
+          <w:p>
+            <w:pPr>
+              <w:pStyle w:val="TableContents"/>
+              <w:snapToGrid w:val="0"/>
+              <w:spacing w:line="240" w:lineRule="auto"/>
+              <w:rPr>
+                <w:rFonts w:ascii="Arial" w:hAnsi="Arial" w:cs="Arial"/>
+                <w:sz w:val="22"/>
+                <w:szCs w:val="22"/>
+              </w:rPr>
+            </w:pPr>
+          </w:p>
+        </w:tc>
+      </w:tr>
+      <w:tr>
+        <w:trPr>
+          <w:cantSplit/>
+          <w:trHeight w:val="288"/>
+        </w:trPr>
+        <w:tc>
+          <w:tcPr>
+            <w:tcW w:w="854" w:type="dxa"/>
+            <w:tcBorders>
+              <w:left w:val="single" w:sz="2" w:space="0" w:color="000000"/>
+              <w:bottom w:val="single" w:sz="2" w:space="0" w:color="000000"/>
+            </w:tcBorders>
+            <w:shd w:val="clear" w:color="auto" w:fill="auto"/>
+            <w:tcMar>
+              <w:left w:w="54" w:type="dxa"/>
+            </w:tcMar>
+          </w:tcPr>
+          <w:p>
+            <w:pPr>
+              <w:pStyle w:val="TableContents"/>
+              <w:numPr>
+                <w:ilvl w:val="0"/>
+                <w:numId w:val="11"/>
+              </w:numPr>
+              <w:snapToGrid w:val="0"/>
+              <w:spacing w:line="240" w:lineRule="auto"/>
+              <w:rPr>
+                <w:rFonts w:ascii="Arial" w:hAnsi="Arial" w:cs="Arial"/>
+                <w:sz w:val="22"/>
+                <w:szCs w:val="22"/>
+              </w:rPr>
+            </w:pPr>
+          </w:p>
+        </w:tc>
+        <w:tc>
+          <w:tcPr>
+            <w:tcW w:w="1331" w:type="dxa"/>
+            <w:tcBorders>
+              <w:left w:val="single" w:sz="2" w:space="0" w:color="000000"/>
+              <w:bottom w:val="single" w:sz="2" w:space="0" w:color="000000"/>
+            </w:tcBorders>
+            <w:shd w:val="clear" w:color="auto" w:fill="auto"/>
+            <w:tcMar>
+              <w:left w:w="54" w:type="dxa"/>
+            </w:tcMar>
+          </w:tcPr>
+          <w:p>
+            <w:pPr>
+              <w:pStyle w:val="TableContents"/>
+              <w:snapToGrid w:val="0"/>
+              <w:spacing w:line="240" w:lineRule="auto"/>
+              <w:rPr>
+                <w:rFonts w:ascii="Arial" w:hAnsi="Arial" w:cs="Arial"/>
+                <w:sz w:val="22"/>
+                <w:szCs w:val="22"/>
+              </w:rPr>
+            </w:pPr>
+          </w:p>
+        </w:tc>
+        <w:tc>
+          <w:tcPr>
+            <w:tcW w:w="7364" w:type="dxa"/>
+            <w:tcBorders>
+              <w:left w:val="single" w:sz="2" w:space="0" w:color="000000"/>
+              <w:bottom w:val="single" w:sz="2" w:space="0" w:color="000000"/>
+              <w:right w:val="single" w:sz="2" w:space="0" w:color="000000"/>
+            </w:tcBorders>
+            <w:shd w:val="clear" w:color="auto" w:fill="auto"/>
+            <w:tcMar>
+              <w:left w:w="54" w:type="dxa"/>
+            </w:tcMar>
+          </w:tcPr>
+          <w:p>
+            <w:pPr>
+              <w:pStyle w:val="TableContents"/>
+              <w:snapToGrid w:val="0"/>
+              <w:spacing w:line="240" w:lineRule="auto"/>
+              <w:rPr>
+                <w:rFonts w:ascii="Arial" w:hAnsi="Arial" w:cs="Arial"/>
+                <w:sz w:val="22"/>
+                <w:szCs w:val="22"/>
+              </w:rPr>
+            </w:pPr>
+          </w:p>
+        </w:tc>
+      </w:tr>
+      <w:tr>
+        <w:trPr>
+          <w:cantSplit/>
+          <w:trHeight w:val="288"/>
+        </w:trPr>
+        <w:tc>
+          <w:tcPr>
+            <w:tcW w:w="854" w:type="dxa"/>
+            <w:tcBorders>
+              <w:left w:val="single" w:sz="2" w:space="0" w:color="000000"/>
+              <w:bottom w:val="single" w:sz="2" w:space="0" w:color="000000"/>
+            </w:tcBorders>
+            <w:shd w:val="clear" w:color="auto" w:fill="auto"/>
+            <w:tcMar>
+              <w:left w:w="54" w:type="dxa"/>
+            </w:tcMar>
+          </w:tcPr>
+          <w:p>
+            <w:pPr>
+              <w:pStyle w:val="TableContents"/>
+              <w:numPr>
+                <w:ilvl w:val="0"/>
+                <w:numId w:val="11"/>
+              </w:numPr>
+              <w:snapToGrid w:val="0"/>
+              <w:spacing w:line="240" w:lineRule="auto"/>
+              <w:rPr>
+                <w:rFonts w:ascii="Arial" w:hAnsi="Arial" w:cs="Arial"/>
+                <w:sz w:val="22"/>
+                <w:szCs w:val="22"/>
+              </w:rPr>
+            </w:pPr>
+          </w:p>
+        </w:tc>
+        <w:tc>
+          <w:tcPr>
+            <w:tcW w:w="1331" w:type="dxa"/>
+            <w:tcBorders>
+              <w:left w:val="single" w:sz="2" w:space="0" w:color="000000"/>
+              <w:bottom w:val="single" w:sz="2" w:space="0" w:color="000000"/>
+            </w:tcBorders>
+            <w:shd w:val="clear" w:color="auto" w:fill="auto"/>
+            <w:tcMar>
+              <w:left w:w="54" w:type="dxa"/>
+            </w:tcMar>
+          </w:tcPr>
+          <w:p>
+            <w:pPr>
+              <w:pStyle w:val="TableContents"/>
+              <w:snapToGrid w:val="0"/>
+              <w:spacing w:line="240" w:lineRule="auto"/>
+              <w:rPr>
+                <w:rFonts w:ascii="Arial" w:hAnsi="Arial" w:cs="Arial"/>
+                <w:sz w:val="22"/>
+                <w:szCs w:val="22"/>
+              </w:rPr>
+            </w:pPr>
+          </w:p>
+        </w:tc>
+        <w:tc>
+          <w:tcPr>
+            <w:tcW w:w="7364" w:type="dxa"/>
+            <w:tcBorders>
+              <w:left w:val="single" w:sz="2" w:space="0" w:color="000000"/>
+              <w:bottom w:val="single" w:sz="2" w:space="0" w:color="000000"/>
+              <w:right w:val="single" w:sz="2" w:space="0" w:color="000000"/>
+            </w:tcBorders>
+            <w:shd w:val="clear" w:color="auto" w:fill="auto"/>
+            <w:tcMar>
+              <w:left w:w="54" w:type="dxa"/>
+            </w:tcMar>
+          </w:tcPr>
+          <w:p>
+            <w:pPr>
+              <w:pStyle w:val="TableContents"/>
+              <w:snapToGrid w:val="0"/>
+              <w:spacing w:line="240" w:lineRule="auto"/>
+              <w:rPr>
+                <w:rFonts w:ascii="Arial" w:hAnsi="Arial" w:cs="Arial"/>
+                <w:sz w:val="22"/>
+                <w:szCs w:val="22"/>
+              </w:rPr>
+            </w:pPr>
+          </w:p>
+        </w:tc>
+      </w:tr>
+      <w:tr>
+        <w:trPr>
+          <w:cantSplit/>
+          <w:trHeight w:val="288"/>
+        </w:trPr>
+        <w:tc>
+          <w:tcPr>
+            <w:tcW w:w="854" w:type="dxa"/>
+            <w:tcBorders>
+              <w:left w:val="single" w:sz="2" w:space="0" w:color="000000"/>
+              <w:bottom w:val="single" w:sz="2" w:space="0" w:color="000000"/>
+            </w:tcBorders>
+            <w:shd w:val="clear" w:color="auto" w:fill="auto"/>
+            <w:tcMar>
+              <w:left w:w="54" w:type="dxa"/>
+            </w:tcMar>
+          </w:tcPr>
+          <w:p>
+            <w:pPr>
+              <w:pStyle w:val="TableContents"/>
+              <w:numPr>
+                <w:ilvl w:val="0"/>
+                <w:numId w:val="11"/>
+              </w:numPr>
+              <w:snapToGrid w:val="0"/>
+              <w:spacing w:line="240" w:lineRule="auto"/>
+              <w:rPr>
+                <w:rFonts w:ascii="Arial" w:hAnsi="Arial" w:cs="Arial"/>
+                <w:sz w:val="22"/>
+                <w:szCs w:val="22"/>
+              </w:rPr>
+            </w:pPr>
+          </w:p>
+        </w:tc>
+        <w:tc>
+          <w:tcPr>
+            <w:tcW w:w="1331" w:type="dxa"/>
+            <w:tcBorders>
+              <w:left w:val="single" w:sz="2" w:space="0" w:color="000000"/>
+              <w:bottom w:val="single" w:sz="2" w:space="0" w:color="000000"/>
+            </w:tcBorders>
+            <w:shd w:val="clear" w:color="auto" w:fill="auto"/>
+            <w:tcMar>
+              <w:left w:w="54" w:type="dxa"/>
+            </w:tcMar>
+          </w:tcPr>
+          <w:p>
+            <w:pPr>
+              <w:pStyle w:val="TableContents"/>
+              <w:snapToGrid w:val="0"/>
+              <w:spacing w:line="240" w:lineRule="auto"/>
+              <w:rPr>
+                <w:rFonts w:ascii="Arial" w:hAnsi="Arial" w:cs="Arial"/>
+                <w:sz w:val="22"/>
+                <w:szCs w:val="22"/>
+              </w:rPr>
+            </w:pPr>
+          </w:p>
+        </w:tc>
+        <w:tc>
+          <w:tcPr>
+            <w:tcW w:w="7364" w:type="dxa"/>
+            <w:tcBorders>
+              <w:left w:val="single" w:sz="2" w:space="0" w:color="000000"/>
+              <w:bottom w:val="single" w:sz="2" w:space="0" w:color="000000"/>
+              <w:right w:val="single" w:sz="2" w:space="0" w:color="000000"/>
+            </w:tcBorders>
+            <w:shd w:val="clear" w:color="auto" w:fill="auto"/>
+            <w:tcMar>
+              <w:left w:w="54" w:type="dxa"/>
+            </w:tcMar>
+          </w:tcPr>
+          <w:p>
+            <w:pPr>
+              <w:pStyle w:val="TableContents"/>
+              <w:snapToGrid w:val="0"/>
+              <w:spacing w:line="240" w:lineRule="auto"/>
+              <w:rPr>
+                <w:rFonts w:ascii="Arial" w:hAnsi="Arial" w:cs="Arial"/>
+                <w:sz w:val="22"/>
+                <w:szCs w:val="22"/>
+              </w:rPr>
+            </w:pPr>
+          </w:p>
+        </w:tc>
+      </w:tr>
+      <w:tr>
+        <w:trPr>
+          <w:cantSplit/>
+          <w:trHeight w:val="288"/>
+        </w:trPr>
+        <w:tc>
+          <w:tcPr>
+            <w:tcW w:w="854" w:type="dxa"/>
+            <w:tcBorders>
+              <w:left w:val="single" w:sz="2" w:space="0" w:color="000000"/>
+              <w:bottom w:val="single" w:sz="2" w:space="0" w:color="000000"/>
+            </w:tcBorders>
+            <w:shd w:val="clear" w:color="auto" w:fill="auto"/>
+            <w:tcMar>
+              <w:left w:w="54" w:type="dxa"/>
+            </w:tcMar>
+          </w:tcPr>
+          <w:p>
+            <w:pPr>
+              <w:pStyle w:val="TableContents"/>
+              <w:numPr>
+                <w:ilvl w:val="0"/>
+                <w:numId w:val="11"/>
+              </w:numPr>
+              <w:snapToGrid w:val="0"/>
+              <w:spacing w:line="240" w:lineRule="auto"/>
+              <w:rPr>
+                <w:rFonts w:ascii="Arial" w:hAnsi="Arial" w:cs="Arial"/>
+                <w:sz w:val="22"/>
+                <w:szCs w:val="22"/>
+              </w:rPr>
+            </w:pPr>
+          </w:p>
+        </w:tc>
+        <w:tc>
+          <w:tcPr>
+            <w:tcW w:w="1331" w:type="dxa"/>
+            <w:tcBorders>
+              <w:left w:val="single" w:sz="2" w:space="0" w:color="000000"/>
+              <w:bottom w:val="single" w:sz="2" w:space="0" w:color="000000"/>
+            </w:tcBorders>
+            <w:shd w:val="clear" w:color="auto" w:fill="auto"/>
+            <w:tcMar>
+              <w:left w:w="54" w:type="dxa"/>
+            </w:tcMar>
+          </w:tcPr>
+          <w:p>
+            <w:pPr>
+              <w:pStyle w:val="TableContents"/>
+              <w:snapToGrid w:val="0"/>
+              <w:spacing w:line="240" w:lineRule="auto"/>
+              <w:rPr>
+                <w:rFonts w:ascii="Arial" w:hAnsi="Arial" w:cs="Arial"/>
+                <w:sz w:val="22"/>
+                <w:szCs w:val="22"/>
+              </w:rPr>
+            </w:pPr>
+          </w:p>
+        </w:tc>
+        <w:tc>
+          <w:tcPr>
+            <w:tcW w:w="7364" w:type="dxa"/>
+            <w:tcBorders>
+              <w:left w:val="single" w:sz="2" w:space="0" w:color="000000"/>
+              <w:bottom w:val="single" w:sz="2" w:space="0" w:color="000000"/>
+              <w:right w:val="single" w:sz="2" w:space="0" w:color="000000"/>
+            </w:tcBorders>
+            <w:shd w:val="clear" w:color="auto" w:fill="auto"/>
+            <w:tcMar>
+              <w:left w:w="54" w:type="dxa"/>
+            </w:tcMar>
+          </w:tcPr>
+          <w:p>
+            <w:pPr>
+              <w:pStyle w:val="TableContents"/>
+              <w:snapToGrid w:val="0"/>
+              <w:spacing w:line="240" w:lineRule="auto"/>
+              <w:rPr>
+                <w:rFonts w:ascii="Arial" w:hAnsi="Arial" w:cs="Arial"/>
+                <w:sz w:val="22"/>
+                <w:szCs w:val="22"/>
+              </w:rPr>
+            </w:pPr>
+          </w:p>
+        </w:tc>
+      </w:tr>
+      <w:tr>
+        <w:trPr>
+          <w:cantSplit/>
+          <w:trHeight w:val="288"/>
+        </w:trPr>
+        <w:tc>
+          <w:tcPr>
+            <w:tcW w:w="854" w:type="dxa"/>
+            <w:tcBorders>
+              <w:left w:val="single" w:sz="2" w:space="0" w:color="000000"/>
+              <w:bottom w:val="single" w:sz="2" w:space="0" w:color="000000"/>
+            </w:tcBorders>
+            <w:shd w:val="clear" w:color="auto" w:fill="auto"/>
+            <w:tcMar>
+              <w:left w:w="54" w:type="dxa"/>
+            </w:tcMar>
+          </w:tcPr>
+          <w:p>
+            <w:pPr>
+              <w:pStyle w:val="TableContents"/>
+              <w:numPr>
+                <w:ilvl w:val="0"/>
+                <w:numId w:val="11"/>
+              </w:numPr>
+              <w:snapToGrid w:val="0"/>
+              <w:spacing w:line="240" w:lineRule="auto"/>
+              <w:rPr>
+                <w:rFonts w:ascii="Arial" w:hAnsi="Arial" w:cs="Arial"/>
+                <w:sz w:val="22"/>
+                <w:szCs w:val="22"/>
+              </w:rPr>
+            </w:pPr>
+          </w:p>
+        </w:tc>
+        <w:tc>
+          <w:tcPr>
+            <w:tcW w:w="1331" w:type="dxa"/>
+            <w:tcBorders>
+              <w:left w:val="single" w:sz="2" w:space="0" w:color="000000"/>
+              <w:bottom w:val="single" w:sz="2" w:space="0" w:color="000000"/>
+            </w:tcBorders>
+            <w:shd w:val="clear" w:color="auto" w:fill="auto"/>
+            <w:tcMar>
+              <w:left w:w="54" w:type="dxa"/>
+            </w:tcMar>
+          </w:tcPr>
+          <w:p>
+            <w:pPr>
+              <w:pStyle w:val="TableContents"/>
+              <w:snapToGrid w:val="0"/>
+              <w:spacing w:line="240" w:lineRule="auto"/>
+              <w:rPr>
+                <w:rFonts w:ascii="Arial" w:hAnsi="Arial" w:cs="Arial"/>
+                <w:sz w:val="22"/>
+                <w:szCs w:val="22"/>
+              </w:rPr>
+            </w:pPr>
+          </w:p>
+        </w:tc>
+        <w:tc>
+          <w:tcPr>
+            <w:tcW w:w="7364" w:type="dxa"/>
+            <w:tcBorders>
+              <w:left w:val="single" w:sz="2" w:space="0" w:color="000000"/>
+              <w:bottom w:val="single" w:sz="2" w:space="0" w:color="000000"/>
+              <w:right w:val="single" w:sz="2" w:space="0" w:color="000000"/>
+            </w:tcBorders>
+            <w:shd w:val="clear" w:color="auto" w:fill="auto"/>
+            <w:tcMar>
+              <w:left w:w="54" w:type="dxa"/>
+            </w:tcMar>
+          </w:tcPr>
+          <w:p>
+            <w:pPr>
+              <w:pStyle w:val="TableContents"/>
+              <w:snapToGrid w:val="0"/>
+              <w:spacing w:line="240" w:lineRule="auto"/>
+              <w:rPr>
+                <w:rFonts w:ascii="Arial" w:hAnsi="Arial" w:cs="Arial"/>
+                <w:sz w:val="22"/>
+                <w:szCs w:val="22"/>
+              </w:rPr>
+            </w:pPr>
+          </w:p>
+        </w:tc>
+      </w:tr>
+      <w:tr>
+        <w:trPr>
+          <w:cantSplit/>
+          <w:trHeight w:val="288"/>
+        </w:trPr>
+        <w:tc>
+          <w:tcPr>
+            <w:tcW w:w="854" w:type="dxa"/>
+            <w:tcBorders>
+              <w:left w:val="single" w:sz="2" w:space="0" w:color="000000"/>
+              <w:bottom w:val="single" w:sz="2" w:space="0" w:color="000000"/>
+            </w:tcBorders>
+            <w:shd w:val="clear" w:color="auto" w:fill="auto"/>
+            <w:tcMar>
+              <w:left w:w="54" w:type="dxa"/>
+            </w:tcMar>
+          </w:tcPr>
+          <w:p>
+            <w:pPr>
+              <w:pStyle w:val="TableContents"/>
+              <w:numPr>
+                <w:ilvl w:val="0"/>
+                <w:numId w:val="11"/>
+              </w:numPr>
+              <w:snapToGrid w:val="0"/>
+              <w:spacing w:line="240" w:lineRule="auto"/>
+              <w:rPr>
+                <w:rFonts w:ascii="Arial" w:hAnsi="Arial" w:cs="Arial"/>
+                <w:sz w:val="22"/>
+                <w:szCs w:val="22"/>
+              </w:rPr>
+            </w:pPr>
+          </w:p>
+        </w:tc>
+        <w:tc>
+          <w:tcPr>
+            <w:tcW w:w="1331" w:type="dxa"/>
+            <w:tcBorders>
+              <w:left w:val="single" w:sz="2" w:space="0" w:color="000000"/>
+              <w:bottom w:val="single" w:sz="2" w:space="0" w:color="000000"/>
+            </w:tcBorders>
+            <w:shd w:val="clear" w:color="auto" w:fill="auto"/>
+            <w:tcMar>
+              <w:left w:w="54" w:type="dxa"/>
+            </w:tcMar>
+          </w:tcPr>
+          <w:p>
+            <w:pPr>
+              <w:pStyle w:val="TableContents"/>
+              <w:snapToGrid w:val="0"/>
+              <w:spacing w:line="240" w:lineRule="auto"/>
+              <w:rPr>
+                <w:rFonts w:ascii="Arial" w:hAnsi="Arial" w:cs="Arial"/>
+                <w:sz w:val="22"/>
+                <w:szCs w:val="22"/>
+              </w:rPr>
+            </w:pPr>
+          </w:p>
+        </w:tc>
+        <w:tc>
+          <w:tcPr>
+            <w:tcW w:w="7364" w:type="dxa"/>
+            <w:tcBorders>
+              <w:left w:val="single" w:sz="2" w:space="0" w:color="000000"/>
+              <w:bottom w:val="single" w:sz="2" w:space="0" w:color="000000"/>
+              <w:right w:val="single" w:sz="2" w:space="0" w:color="000000"/>
+            </w:tcBorders>
+            <w:shd w:val="clear" w:color="auto" w:fill="auto"/>
+            <w:tcMar>
+              <w:left w:w="54" w:type="dxa"/>
+            </w:tcMar>
+          </w:tcPr>
+          <w:p>
+            <w:pPr>
+              <w:pStyle w:val="TableContents"/>
+              <w:snapToGrid w:val="0"/>
+              <w:spacing w:line="240" w:lineRule="auto"/>
+              <w:rPr>
+                <w:rFonts w:ascii="Arial" w:hAnsi="Arial" w:cs="Arial"/>
+                <w:sz w:val="22"/>
+                <w:szCs w:val="22"/>
+              </w:rPr>
+            </w:pPr>
+          </w:p>
+        </w:tc>
+      </w:tr>
+      <w:tr>
+        <w:trPr>
+          <w:cantSplit/>
+          <w:trHeight w:val="288"/>
+        </w:trPr>
+        <w:tc>
+          <w:tcPr>
+            <w:tcW w:w="854" w:type="dxa"/>
+            <w:tcBorders>
+              <w:left w:val="single" w:sz="2" w:space="0" w:color="000000"/>
+              <w:bottom w:val="single" w:sz="2" w:space="0" w:color="000000"/>
+            </w:tcBorders>
+            <w:shd w:val="clear" w:color="auto" w:fill="auto"/>
+            <w:tcMar>
+              <w:left w:w="54" w:type="dxa"/>
+            </w:tcMar>
+          </w:tcPr>
+          <w:p>
+            <w:pPr>
+              <w:pStyle w:val="TableContents"/>
+              <w:numPr>
+                <w:ilvl w:val="0"/>
+                <w:numId w:val="11"/>
+              </w:numPr>
+              <w:snapToGrid w:val="0"/>
+              <w:spacing w:line="240" w:lineRule="auto"/>
+              <w:rPr>
+                <w:rFonts w:ascii="Arial" w:hAnsi="Arial" w:cs="Arial"/>
+                <w:sz w:val="22"/>
+                <w:szCs w:val="22"/>
+              </w:rPr>
+            </w:pPr>
+          </w:p>
+        </w:tc>
+        <w:tc>
+          <w:tcPr>
+            <w:tcW w:w="1331" w:type="dxa"/>
+            <w:tcBorders>
+              <w:left w:val="single" w:sz="2" w:space="0" w:color="000000"/>
+              <w:bottom w:val="single" w:sz="2" w:space="0" w:color="000000"/>
+            </w:tcBorders>
+            <w:shd w:val="clear" w:color="auto" w:fill="auto"/>
+            <w:tcMar>
+              <w:left w:w="54" w:type="dxa"/>
+            </w:tcMar>
+          </w:tcPr>
+          <w:p>
+            <w:pPr>
+              <w:pStyle w:val="TableContents"/>
+              <w:snapToGrid w:val="0"/>
+              <w:spacing w:line="240" w:lineRule="auto"/>
+              <w:rPr>
+                <w:rFonts w:ascii="Arial" w:hAnsi="Arial" w:cs="Arial"/>
+                <w:sz w:val="22"/>
+                <w:szCs w:val="22"/>
+              </w:rPr>
+            </w:pPr>
+          </w:p>
+        </w:tc>
+        <w:tc>
+          <w:tcPr>
+            <w:tcW w:w="7364" w:type="dxa"/>
+            <w:tcBorders>
+              <w:left w:val="single" w:sz="2" w:space="0" w:color="000000"/>
+              <w:bottom w:val="single" w:sz="2" w:space="0" w:color="000000"/>
+              <w:right w:val="single" w:sz="2" w:space="0" w:color="000000"/>
+            </w:tcBorders>
+            <w:shd w:val="clear" w:color="auto" w:fill="auto"/>
+            <w:tcMar>
+              <w:left w:w="54" w:type="dxa"/>
+            </w:tcMar>
+          </w:tcPr>
+          <w:p>
+            <w:pPr>
+              <w:pStyle w:val="TableContents"/>
+              <w:snapToGrid w:val="0"/>
+              <w:spacing w:line="240" w:lineRule="auto"/>
+              <w:rPr>
+                <w:rFonts w:ascii="Arial" w:hAnsi="Arial" w:cs="Arial"/>
+                <w:sz w:val="22"/>
+                <w:szCs w:val="22"/>
+              </w:rPr>
+            </w:pPr>
+          </w:p>
+        </w:tc>
+      </w:tr>
+      <w:tr>
+        <w:trPr>
+          <w:cantSplit/>
+          <w:trHeight w:val="288"/>
+        </w:trPr>
+        <w:tc>
+          <w:tcPr>
+            <w:tcW w:w="854" w:type="dxa"/>
+            <w:tcBorders>
+              <w:left w:val="single" w:sz="2" w:space="0" w:color="000000"/>
+              <w:bottom w:val="single" w:sz="2" w:space="0" w:color="000000"/>
+            </w:tcBorders>
+            <w:shd w:val="clear" w:color="auto" w:fill="auto"/>
+            <w:tcMar>
+              <w:left w:w="54" w:type="dxa"/>
+            </w:tcMar>
+          </w:tcPr>
+          <w:p>
+            <w:pPr>
+              <w:pStyle w:val="TableContents"/>
+              <w:numPr>
+                <w:ilvl w:val="0"/>
+                <w:numId w:val="11"/>
+              </w:numPr>
+              <w:snapToGrid w:val="0"/>
+              <w:spacing w:line="240" w:lineRule="auto"/>
+              <w:rPr>
+                <w:rFonts w:ascii="Arial" w:hAnsi="Arial" w:cs="Arial"/>
+                <w:sz w:val="22"/>
+                <w:szCs w:val="22"/>
+              </w:rPr>
+            </w:pPr>
+          </w:p>
+        </w:tc>
+        <w:tc>
+          <w:tcPr>
+            <w:tcW w:w="1331" w:type="dxa"/>
+            <w:tcBorders>
+              <w:left w:val="single" w:sz="2" w:space="0" w:color="000000"/>
+              <w:bottom w:val="single" w:sz="2" w:space="0" w:color="000000"/>
+            </w:tcBorders>
+            <w:shd w:val="clear" w:color="auto" w:fill="auto"/>
+            <w:tcMar>
+              <w:left w:w="54" w:type="dxa"/>
+            </w:tcMar>
+          </w:tcPr>
+          <w:p>
+            <w:pPr>
+              <w:pStyle w:val="TableContents"/>
+              <w:snapToGrid w:val="0"/>
+              <w:spacing w:line="240" w:lineRule="auto"/>
+              <w:rPr>
+                <w:rFonts w:ascii="Arial" w:hAnsi="Arial" w:cs="Arial"/>
+                <w:sz w:val="22"/>
+                <w:szCs w:val="22"/>
+              </w:rPr>
+            </w:pPr>
+          </w:p>
+        </w:tc>
+        <w:tc>
+          <w:tcPr>
+            <w:tcW w:w="7364" w:type="dxa"/>
+            <w:tcBorders>
+              <w:left w:val="single" w:sz="2" w:space="0" w:color="000000"/>
+              <w:bottom w:val="single" w:sz="2" w:space="0" w:color="000000"/>
+              <w:right w:val="single" w:sz="2" w:space="0" w:color="000000"/>
+            </w:tcBorders>
+            <w:shd w:val="clear" w:color="auto" w:fill="auto"/>
+            <w:tcMar>
+              <w:left w:w="54" w:type="dxa"/>
+            </w:tcMar>
+          </w:tcPr>
+          <w:p>
+            <w:pPr>
+              <w:pStyle w:val="TableContents"/>
+              <w:snapToGrid w:val="0"/>
+              <w:spacing w:line="240" w:lineRule="auto"/>
+              <w:rPr>
+                <w:rFonts w:ascii="Arial" w:hAnsi="Arial" w:cs="Arial"/>
+                <w:sz w:val="22"/>
+                <w:szCs w:val="22"/>
+              </w:rPr>
+            </w:pPr>
+          </w:p>
+        </w:tc>
+      </w:tr>
+      <w:tr>
+        <w:trPr>
+          <w:cantSplit/>
+          <w:trHeight w:val="288"/>
+        </w:trPr>
+        <w:tc>
+          <w:tcPr>
+            <w:tcW w:w="854" w:type="dxa"/>
+            <w:tcBorders>
+              <w:left w:val="single" w:sz="2" w:space="0" w:color="000000"/>
+              <w:bottom w:val="single" w:sz="2" w:space="0" w:color="000000"/>
+            </w:tcBorders>
+            <w:shd w:val="clear" w:color="auto" w:fill="auto"/>
+            <w:tcMar>
+              <w:left w:w="54" w:type="dxa"/>
+            </w:tcMar>
+          </w:tcPr>
+          <w:p>
+            <w:pPr>
+              <w:pStyle w:val="TableContents"/>
+              <w:numPr>
+                <w:ilvl w:val="0"/>
+                <w:numId w:val="11"/>
+              </w:numPr>
+              <w:snapToGrid w:val="0"/>
+              <w:spacing w:line="240" w:lineRule="auto"/>
+              <w:rPr>
+                <w:rFonts w:ascii="Arial" w:hAnsi="Arial" w:cs="Arial"/>
+                <w:sz w:val="22"/>
+                <w:szCs w:val="22"/>
+              </w:rPr>
+            </w:pPr>
+          </w:p>
+        </w:tc>
+        <w:tc>
+          <w:tcPr>
+            <w:tcW w:w="1331" w:type="dxa"/>
+            <w:tcBorders>
+              <w:left w:val="single" w:sz="2" w:space="0" w:color="000000"/>
+              <w:bottom w:val="single" w:sz="2" w:space="0" w:color="000000"/>
+            </w:tcBorders>
+            <w:shd w:val="clear" w:color="auto" w:fill="auto"/>
+            <w:tcMar>
+              <w:left w:w="54" w:type="dxa"/>
+            </w:tcMar>
+          </w:tcPr>
+          <w:p>
+            <w:pPr>
+              <w:pStyle w:val="TableContents"/>
+              <w:snapToGrid w:val="0"/>
+              <w:spacing w:line="240" w:lineRule="auto"/>
+              <w:rPr>
+                <w:rFonts w:ascii="Arial" w:hAnsi="Arial" w:cs="Arial"/>
+                <w:sz w:val="22"/>
+                <w:szCs w:val="22"/>
+              </w:rPr>
+            </w:pPr>
+          </w:p>
+        </w:tc>
+        <w:tc>
+          <w:tcPr>
+            <w:tcW w:w="7364" w:type="dxa"/>
+            <w:tcBorders>
+              <w:left w:val="single" w:sz="2" w:space="0" w:color="000000"/>
+              <w:bottom w:val="single" w:sz="2" w:space="0" w:color="000000"/>
+              <w:right w:val="single" w:sz="2" w:space="0" w:color="000000"/>
+            </w:tcBorders>
+            <w:shd w:val="clear" w:color="auto" w:fill="auto"/>
+            <w:tcMar>
+              <w:left w:w="54" w:type="dxa"/>
+            </w:tcMar>
+          </w:tcPr>
+          <w:p>
+            <w:pPr>
+              <w:pStyle w:val="TableContents"/>
+              <w:snapToGrid w:val="0"/>
+              <w:spacing w:line="240" w:lineRule="auto"/>
+              <w:rPr>
+                <w:rFonts w:ascii="Arial" w:hAnsi="Arial" w:cs="Arial"/>
+                <w:sz w:val="22"/>
+                <w:szCs w:val="22"/>
+              </w:rPr>
+            </w:pPr>
+          </w:p>
+        </w:tc>
+      </w:tr>
+    </w:tbl>
+    <w:p>
+      <w:pPr>
+        <w:pStyle w:val="DefaultStyle"/>
+        <w:spacing w:line="240" w:lineRule="auto"/>
         <w:rPr>
           <w:rFonts w:ascii="Arial" w:hAnsi="Arial" w:cs="Arial"/>
           <w:sz w:val="22"/>
@@ -5953,6 +7624,119 @@
     </w:lvl>
   </w:abstractNum>
   <w:abstractNum w:abstractNumId="8">
+    <w:nsid w:val="6562337F"/>
+    <w:multiLevelType w:val="multilevel"/>
+    <w:tmpl w:val="199E07B4"/>
+    <w:lvl w:ilvl="0">
+      <w:start w:val="1"/>
+      <w:numFmt w:val="decimal"/>
+      <w:lvlText w:val="%1."/>
+      <w:lvlJc w:val="left"/>
+      <w:pPr>
+        <w:tabs>
+          <w:tab w:val="num" w:pos="720"/>
+        </w:tabs>
+        <w:ind w:left="720" w:hanging="360"/>
+      </w:pPr>
+    </w:lvl>
+    <w:lvl w:ilvl="1">
+      <w:start w:val="1"/>
+      <w:numFmt w:val="decimal"/>
+      <w:lvlText w:val="%2."/>
+      <w:lvlJc w:val="left"/>
+      <w:pPr>
+        <w:tabs>
+          <w:tab w:val="num" w:pos="1080"/>
+        </w:tabs>
+        <w:ind w:left="1080" w:hanging="360"/>
+      </w:pPr>
+    </w:lvl>
+    <w:lvl w:ilvl="2">
+      <w:start w:val="1"/>
+      <w:numFmt w:val="decimal"/>
+      <w:lvlText w:val="%3."/>
+      <w:lvlJc w:val="left"/>
+      <w:pPr>
+        <w:tabs>
+          <w:tab w:val="num" w:pos="1440"/>
+        </w:tabs>
+        <w:ind w:left="1440" w:hanging="360"/>
+      </w:pPr>
+    </w:lvl>
+    <w:lvl w:ilvl="3">
+      <w:start w:val="1"/>
+      <w:numFmt w:val="decimal"/>
+      <w:lvlText w:val="%4."/>
+      <w:lvlJc w:val="left"/>
+      <w:pPr>
+        <w:tabs>
+          <w:tab w:val="num" w:pos="1800"/>
+        </w:tabs>
+        <w:ind w:left="1800" w:hanging="360"/>
+      </w:pPr>
+    </w:lvl>
+    <w:lvl w:ilvl="4">
+      <w:start w:val="1"/>
+      <w:numFmt w:val="decimal"/>
+      <w:lvlText w:val="%5."/>
+      <w:lvlJc w:val="left"/>
+      <w:pPr>
+        <w:tabs>
+          <w:tab w:val="num" w:pos="2160"/>
+        </w:tabs>
+        <w:ind w:left="2160" w:hanging="360"/>
+      </w:pPr>
+    </w:lvl>
+    <w:lvl w:ilvl="5">
+      <w:start w:val="1"/>
+      <w:numFmt w:val="decimal"/>
+      <w:lvlText w:val="%6."/>
+      <w:lvlJc w:val="left"/>
+      <w:pPr>
+        <w:tabs>
+          <w:tab w:val="num" w:pos="2520"/>
+        </w:tabs>
+        <w:ind w:left="2520" w:hanging="360"/>
+      </w:pPr>
+    </w:lvl>
+    <w:lvl w:ilvl="6">
+      <w:start w:val="1"/>
+      <w:numFmt w:val="decimal"/>
+      <w:lvlText w:val="%7."/>
+      <w:lvlJc w:val="left"/>
+      <w:pPr>
+        <w:tabs>
+          <w:tab w:val="num" w:pos="2880"/>
+        </w:tabs>
+        <w:ind w:left="2880" w:hanging="360"/>
+      </w:pPr>
+    </w:lvl>
+    <w:lvl w:ilvl="7">
+      <w:start w:val="1"/>
+      <w:numFmt w:val="decimal"/>
+      <w:lvlText w:val="%8."/>
+      <w:lvlJc w:val="left"/>
+      <w:pPr>
+        <w:tabs>
+          <w:tab w:val="num" w:pos="3240"/>
+        </w:tabs>
+        <w:ind w:left="3240" w:hanging="360"/>
+      </w:pPr>
+    </w:lvl>
+    <w:lvl w:ilvl="8">
+      <w:start w:val="1"/>
+      <w:numFmt w:val="decimal"/>
+      <w:lvlText w:val="%9."/>
+      <w:lvlJc w:val="left"/>
+      <w:pPr>
+        <w:tabs>
+          <w:tab w:val="num" w:pos="3600"/>
+        </w:tabs>
+        <w:ind w:left="3600" w:hanging="360"/>
+      </w:pPr>
+    </w:lvl>
+  </w:abstractNum>
+  <w:abstractNum w:abstractNumId="9">
     <w:nsid w:val="67A57206"/>
     <w:multiLevelType w:val="multilevel"/>
     <w:tmpl w:val="61A2DB40"/>
@@ -6092,7 +7876,7 @@
       </w:rPr>
     </w:lvl>
   </w:abstractNum>
-  <w:abstractNum w:abstractNumId="9">
+  <w:abstractNum w:abstractNumId="10">
     <w:nsid w:val="7AF569F4"/>
     <w:multiLevelType w:val="multilevel"/>
     <w:tmpl w:val="199E07B4"/>
@@ -6209,7 +7993,7 @@
     <w:abstractNumId w:val="3"/>
   </w:num>
   <w:num w:numId="2">
-    <w:abstractNumId w:val="8"/>
+    <w:abstractNumId w:val="9"/>
   </w:num>
   <w:num w:numId="3">
     <w:abstractNumId w:val="6"/>
@@ -6230,10 +8014,13 @@
     <w:abstractNumId w:val="2"/>
   </w:num>
   <w:num w:numId="9">
-    <w:abstractNumId w:val="9"/>
+    <w:abstractNumId w:val="10"/>
   </w:num>
   <w:num w:numId="10">
     <w:abstractNumId w:val="0"/>
+  </w:num>
+  <w:num w:numId="11">
+    <w:abstractNumId w:val="8"/>
   </w:num>
 </w:numbering>
 </file>

</xml_diff>

<commit_message>
Format and Adapt Unit 2 1-2
</commit_message>
<xml_diff>
--- a/Unit1/Unit1 10.docx
+++ b/Unit1/Unit1 10.docx
@@ -5,18 +5,28 @@
     <w:p>
       <w:pPr>
         <w:pStyle w:val="DefaultStyle"/>
-      </w:pPr>
-      <w:r>
-        <w:rPr>
-          <w:rFonts w:ascii="Times;Times New Roman" w:hAnsi="Times;Times New Roman" w:cs="Times;Times New Roman"/>
+        <w:rPr>
+          <w:rFonts w:ascii="Arial" w:hAnsi="Arial" w:cs="Arial"/>
+          <w:sz w:val="22"/>
+          <w:szCs w:val="22"/>
+        </w:rPr>
+      </w:pPr>
+      <w:bookmarkStart w:id="0" w:name="_GoBack"/>
+      <w:r>
+        <w:rPr>
+          <w:rFonts w:ascii="Arial" w:hAnsi="Arial" w:cs="Arial"/>
           <w:b/>
           <w:bCs/>
+          <w:sz w:val="22"/>
+          <w:szCs w:val="22"/>
         </w:rPr>
         <w:t>Instructional Day:</w:t>
       </w:r>
       <w:r>
         <w:rPr>
-          <w:rFonts w:ascii="Times;Times New Roman" w:hAnsi="Times;Times New Roman" w:cs="Times;Times New Roman"/>
+          <w:rFonts w:ascii="Arial" w:hAnsi="Arial" w:cs="Arial"/>
+          <w:sz w:val="22"/>
+          <w:szCs w:val="22"/>
         </w:rPr>
         <w:t xml:space="preserve"> 10</w:t>
       </w:r>
@@ -24,18 +34,27 @@
     <w:p>
       <w:pPr>
         <w:pStyle w:val="DefaultStyle"/>
-      </w:pPr>
-      <w:r>
-        <w:rPr>
-          <w:rFonts w:ascii="Times;Times New Roman" w:hAnsi="Times;Times New Roman" w:cs="Times;Times New Roman"/>
+        <w:rPr>
+          <w:rFonts w:ascii="Arial" w:hAnsi="Arial" w:cs="Arial"/>
+          <w:sz w:val="22"/>
+          <w:szCs w:val="22"/>
+        </w:rPr>
+      </w:pPr>
+      <w:r>
+        <w:rPr>
+          <w:rFonts w:ascii="Arial" w:hAnsi="Arial" w:cs="Arial"/>
           <w:b/>
           <w:bCs/>
+          <w:sz w:val="22"/>
+          <w:szCs w:val="22"/>
         </w:rPr>
         <w:t>Topic Description:</w:t>
       </w:r>
       <w:r>
         <w:rPr>
-          <w:rFonts w:ascii="Times;Times New Roman" w:hAnsi="Times;Times New Roman" w:cs="Times;Times New Roman"/>
+          <w:rFonts w:ascii="Arial" w:hAnsi="Arial" w:cs="Arial"/>
+          <w:sz w:val="22"/>
+          <w:szCs w:val="22"/>
         </w:rPr>
         <w:t xml:space="preserve"> Points of view: Telling a story with data </w:t>
       </w:r>
@@ -43,18 +62,27 @@
     <w:p>
       <w:pPr>
         <w:pStyle w:val="DefaultStyle"/>
-      </w:pPr>
-      <w:r>
-        <w:rPr>
-          <w:rFonts w:ascii="Times;Times New Roman" w:hAnsi="Times;Times New Roman" w:cs="Times;Times New Roman"/>
+        <w:rPr>
+          <w:rFonts w:ascii="Arial" w:hAnsi="Arial" w:cs="Arial"/>
+          <w:sz w:val="22"/>
+          <w:szCs w:val="22"/>
+        </w:rPr>
+      </w:pPr>
+      <w:r>
+        <w:rPr>
+          <w:rFonts w:ascii="Arial" w:hAnsi="Arial" w:cs="Arial"/>
           <w:b/>
           <w:bCs/>
+          <w:sz w:val="22"/>
+          <w:szCs w:val="22"/>
         </w:rPr>
         <w:t>Objectives:</w:t>
       </w:r>
       <w:r>
         <w:rPr>
-          <w:rFonts w:ascii="Times;Times New Roman" w:hAnsi="Times;Times New Roman" w:cs="Times;Times New Roman"/>
+          <w:rFonts w:ascii="Arial" w:hAnsi="Arial" w:cs="Arial"/>
+          <w:sz w:val="22"/>
+          <w:szCs w:val="22"/>
         </w:rPr>
         <w:t xml:space="preserve"> </w:t>
       </w:r>
@@ -62,10 +90,17 @@
     <w:p>
       <w:pPr>
         <w:pStyle w:val="DefaultStyle"/>
-      </w:pPr>
-      <w:r>
-        <w:rPr>
-          <w:rFonts w:ascii="Times;Times New Roman" w:hAnsi="Times;Times New Roman" w:cs="Times;Times New Roman"/>
+        <w:rPr>
+          <w:rFonts w:ascii="Arial" w:hAnsi="Arial" w:cs="Arial"/>
+          <w:sz w:val="22"/>
+          <w:szCs w:val="22"/>
+        </w:rPr>
+      </w:pPr>
+      <w:r>
+        <w:rPr>
+          <w:rFonts w:ascii="Arial" w:hAnsi="Arial" w:cs="Arial"/>
+          <w:sz w:val="22"/>
+          <w:szCs w:val="22"/>
         </w:rPr>
         <w:t>The students will be able to:</w:t>
       </w:r>
@@ -77,10 +112,17 @@
           <w:ilvl w:val="0"/>
           <w:numId w:val="1"/>
         </w:numPr>
-      </w:pPr>
-      <w:r>
-        <w:rPr>
-          <w:rFonts w:ascii="Times;Times New Roman" w:hAnsi="Times;Times New Roman" w:cs="Times;Times New Roman"/>
+        <w:rPr>
+          <w:rFonts w:ascii="Arial" w:hAnsi="Arial" w:cs="Arial"/>
+          <w:sz w:val="22"/>
+          <w:szCs w:val="22"/>
+        </w:rPr>
+      </w:pPr>
+      <w:r>
+        <w:rPr>
+          <w:rFonts w:ascii="Arial" w:hAnsi="Arial" w:cs="Arial"/>
+          <w:sz w:val="22"/>
+          <w:szCs w:val="22"/>
         </w:rPr>
         <w:t xml:space="preserve">Explain how different views of data can tell a different story. </w:t>
       </w:r>
@@ -92,10 +134,17 @@
           <w:ilvl w:val="0"/>
           <w:numId w:val="1"/>
         </w:numPr>
-      </w:pPr>
-      <w:r>
-        <w:rPr>
-          <w:rFonts w:ascii="Times;Times New Roman" w:hAnsi="Times;Times New Roman" w:cs="Times;Times New Roman"/>
+        <w:rPr>
+          <w:rFonts w:ascii="Arial" w:hAnsi="Arial" w:cs="Arial"/>
+          <w:sz w:val="22"/>
+          <w:szCs w:val="22"/>
+        </w:rPr>
+      </w:pPr>
+      <w:r>
+        <w:rPr>
+          <w:rFonts w:ascii="Arial" w:hAnsi="Arial" w:cs="Arial"/>
+          <w:sz w:val="22"/>
+          <w:szCs w:val="22"/>
         </w:rPr>
         <w:t xml:space="preserve">Recognize that data is an incomplete record of reality. </w:t>
       </w:r>
@@ -107,10 +156,17 @@
           <w:ilvl w:val="0"/>
           <w:numId w:val="1"/>
         </w:numPr>
-      </w:pPr>
-      <w:r>
-        <w:rPr>
-          <w:rFonts w:ascii="Times;Times New Roman" w:hAnsi="Times;Times New Roman" w:cs="Times;Times New Roman"/>
+        <w:rPr>
+          <w:rFonts w:ascii="Arial" w:hAnsi="Arial" w:cs="Arial"/>
+          <w:sz w:val="22"/>
+          <w:szCs w:val="22"/>
+        </w:rPr>
+      </w:pPr>
+      <w:r>
+        <w:rPr>
+          <w:rFonts w:ascii="Arial" w:hAnsi="Arial" w:cs="Arial"/>
+          <w:sz w:val="22"/>
+          <w:szCs w:val="22"/>
         </w:rPr>
         <w:t xml:space="preserve">Describe the limits of measurement (what can and can’t be captured in data). </w:t>
       </w:r>
@@ -118,12 +174,19 @@
     <w:p>
       <w:pPr>
         <w:pStyle w:val="DefaultStyle"/>
-      </w:pPr>
-      <w:r>
-        <w:rPr>
-          <w:rFonts w:ascii="Times;Times New Roman" w:hAnsi="Times;Times New Roman" w:cs="Times;Times New Roman"/>
+        <w:rPr>
+          <w:rFonts w:ascii="Arial" w:hAnsi="Arial" w:cs="Arial"/>
+          <w:sz w:val="22"/>
+          <w:szCs w:val="22"/>
+        </w:rPr>
+      </w:pPr>
+      <w:r>
+        <w:rPr>
+          <w:rFonts w:ascii="Arial" w:hAnsi="Arial" w:cs="Arial"/>
           <w:b/>
           <w:bCs/>
+          <w:sz w:val="22"/>
+          <w:szCs w:val="22"/>
         </w:rPr>
         <w:t>Outline of the Lesson:</w:t>
       </w:r>
@@ -135,10 +198,17 @@
           <w:ilvl w:val="0"/>
           <w:numId w:val="2"/>
         </w:numPr>
-      </w:pPr>
-      <w:r>
-        <w:rPr>
-          <w:rFonts w:ascii="Times;Times New Roman" w:hAnsi="Times;Times New Roman" w:cs="Times;Times New Roman"/>
+        <w:rPr>
+          <w:rFonts w:ascii="Arial" w:hAnsi="Arial" w:cs="Arial"/>
+          <w:sz w:val="22"/>
+          <w:szCs w:val="22"/>
+        </w:rPr>
+      </w:pPr>
+      <w:r>
+        <w:rPr>
+          <w:rFonts w:ascii="Arial" w:hAnsi="Arial" w:cs="Arial"/>
+          <w:sz w:val="22"/>
+          <w:szCs w:val="22"/>
         </w:rPr>
         <w:t xml:space="preserve">Journal Entry (10 minutes) </w:t>
       </w:r>
@@ -150,10 +220,17 @@
           <w:ilvl w:val="0"/>
           <w:numId w:val="2"/>
         </w:numPr>
-      </w:pPr>
-      <w:r>
-        <w:rPr>
-          <w:rFonts w:ascii="Times;Times New Roman" w:hAnsi="Times;Times New Roman" w:cs="Times;Times New Roman"/>
+        <w:rPr>
+          <w:rFonts w:ascii="Arial" w:hAnsi="Arial" w:cs="Arial"/>
+          <w:sz w:val="22"/>
+          <w:szCs w:val="22"/>
+        </w:rPr>
+      </w:pPr>
+      <w:r>
+        <w:rPr>
+          <w:rFonts w:ascii="Arial" w:hAnsi="Arial" w:cs="Arial"/>
+          <w:sz w:val="22"/>
+          <w:szCs w:val="22"/>
         </w:rPr>
         <w:t>Room Activity (45 minutes)</w:t>
       </w:r>
@@ -161,12 +238,19 @@
     <w:p>
       <w:pPr>
         <w:pStyle w:val="DefaultStyle"/>
-      </w:pPr>
-      <w:r>
-        <w:rPr>
-          <w:rFonts w:ascii="Times;Times New Roman" w:hAnsi="Times;Times New Roman" w:cs="Times;Times New Roman"/>
+        <w:rPr>
+          <w:rFonts w:ascii="Arial" w:hAnsi="Arial" w:cs="Arial"/>
+          <w:sz w:val="22"/>
+          <w:szCs w:val="22"/>
+        </w:rPr>
+      </w:pPr>
+      <w:r>
+        <w:rPr>
+          <w:rFonts w:ascii="Arial" w:hAnsi="Arial" w:cs="Arial"/>
           <w:b/>
           <w:bCs/>
+          <w:sz w:val="22"/>
+          <w:szCs w:val="22"/>
         </w:rPr>
         <w:t xml:space="preserve">Student Activities: </w:t>
       </w:r>
@@ -178,10 +262,17 @@
           <w:ilvl w:val="0"/>
           <w:numId w:val="2"/>
         </w:numPr>
-      </w:pPr>
-      <w:r>
-        <w:rPr>
-          <w:rFonts w:ascii="Times;Times New Roman" w:hAnsi="Times;Times New Roman" w:cs="Times;Times New Roman"/>
+        <w:rPr>
+          <w:rFonts w:ascii="Arial" w:hAnsi="Arial" w:cs="Arial"/>
+          <w:sz w:val="22"/>
+          <w:szCs w:val="22"/>
+        </w:rPr>
+      </w:pPr>
+      <w:r>
+        <w:rPr>
+          <w:rFonts w:ascii="Arial" w:hAnsi="Arial" w:cs="Arial"/>
+          <w:sz w:val="22"/>
+          <w:szCs w:val="22"/>
         </w:rPr>
         <w:t xml:space="preserve">Complete journal entry. </w:t>
       </w:r>
@@ -193,10 +284,17 @@
           <w:ilvl w:val="0"/>
           <w:numId w:val="2"/>
         </w:numPr>
-      </w:pPr>
-      <w:r>
-        <w:rPr>
-          <w:rFonts w:ascii="Times;Times New Roman" w:hAnsi="Times;Times New Roman" w:cs="Times;Times New Roman"/>
+        <w:rPr>
+          <w:rFonts w:ascii="Arial" w:hAnsi="Arial" w:cs="Arial"/>
+          <w:sz w:val="22"/>
+          <w:szCs w:val="22"/>
+        </w:rPr>
+      </w:pPr>
+      <w:r>
+        <w:rPr>
+          <w:rFonts w:ascii="Arial" w:hAnsi="Arial" w:cs="Arial"/>
+          <w:sz w:val="22"/>
+          <w:szCs w:val="22"/>
         </w:rPr>
         <w:t xml:space="preserve">Groups complete first part of Room Activity. </w:t>
       </w:r>
@@ -208,18 +306,19 @@
           <w:ilvl w:val="0"/>
           <w:numId w:val="2"/>
         </w:numPr>
-      </w:pPr>
-      <w:r>
-        <w:rPr>
-          <w:rFonts w:ascii="Times;Times New Roman" w:hAnsi="Times;Times New Roman" w:cs="Times;Times New Roman"/>
-        </w:rPr>
-        <w:t>Gro</w:t>
-      </w:r>
-      <w:r>
-        <w:rPr>
-          <w:rFonts w:ascii="Times;Times New Roman" w:hAnsi="Times;Times New Roman" w:cs="Times;Times New Roman"/>
-        </w:rPr>
-        <w:t xml:space="preserve">ups share responses with another group. </w:t>
+        <w:rPr>
+          <w:rFonts w:ascii="Arial" w:hAnsi="Arial" w:cs="Arial"/>
+          <w:sz w:val="22"/>
+          <w:szCs w:val="22"/>
+        </w:rPr>
+      </w:pPr>
+      <w:r>
+        <w:rPr>
+          <w:rFonts w:ascii="Arial" w:hAnsi="Arial" w:cs="Arial"/>
+          <w:sz w:val="22"/>
+          <w:szCs w:val="22"/>
+        </w:rPr>
+        <w:t xml:space="preserve">Groups share responses with another group. </w:t>
       </w:r>
     </w:p>
     <w:p>
@@ -229,10 +328,17 @@
           <w:ilvl w:val="0"/>
           <w:numId w:val="2"/>
         </w:numPr>
-      </w:pPr>
-      <w:r>
-        <w:rPr>
-          <w:rFonts w:ascii="Times;Times New Roman" w:hAnsi="Times;Times New Roman" w:cs="Times;Times New Roman"/>
+        <w:rPr>
+          <w:rFonts w:ascii="Arial" w:hAnsi="Arial" w:cs="Arial"/>
+          <w:sz w:val="22"/>
+          <w:szCs w:val="22"/>
+        </w:rPr>
+      </w:pPr>
+      <w:r>
+        <w:rPr>
+          <w:rFonts w:ascii="Arial" w:hAnsi="Arial" w:cs="Arial"/>
+          <w:sz w:val="22"/>
+          <w:szCs w:val="22"/>
         </w:rPr>
         <w:t>Groups complete second part of Room Activity and share responses.</w:t>
       </w:r>
@@ -240,12 +346,19 @@
     <w:p>
       <w:pPr>
         <w:pStyle w:val="DefaultStyle"/>
-      </w:pPr>
-      <w:r>
-        <w:rPr>
-          <w:rFonts w:ascii="Times;Times New Roman" w:hAnsi="Times;Times New Roman" w:cs="Times;Times New Roman"/>
+        <w:rPr>
+          <w:rFonts w:ascii="Arial" w:hAnsi="Arial" w:cs="Arial"/>
+          <w:sz w:val="22"/>
+          <w:szCs w:val="22"/>
+        </w:rPr>
+      </w:pPr>
+      <w:r>
+        <w:rPr>
+          <w:rFonts w:ascii="Arial" w:hAnsi="Arial" w:cs="Arial"/>
           <w:b/>
           <w:bCs/>
+          <w:sz w:val="22"/>
+          <w:szCs w:val="22"/>
         </w:rPr>
         <w:t>Teaching/Learning Strategies:</w:t>
       </w:r>
@@ -257,10 +370,17 @@
           <w:ilvl w:val="0"/>
           <w:numId w:val="3"/>
         </w:numPr>
-      </w:pPr>
-      <w:r>
-        <w:rPr>
-          <w:rFonts w:ascii="Times;Times New Roman" w:hAnsi="Times;Times New Roman" w:cs="Times;Times New Roman"/>
+        <w:rPr>
+          <w:rFonts w:ascii="Arial" w:hAnsi="Arial" w:cs="Arial"/>
+          <w:sz w:val="22"/>
+          <w:szCs w:val="22"/>
+        </w:rPr>
+      </w:pPr>
+      <w:r>
+        <w:rPr>
+          <w:rFonts w:ascii="Arial" w:hAnsi="Arial" w:cs="Arial"/>
+          <w:sz w:val="22"/>
+          <w:szCs w:val="22"/>
         </w:rPr>
         <w:t>Journal Entry: What do you think about when you hear the word data? Where can it be found? Where does it come from?</w:t>
       </w:r>
@@ -272,10 +392,17 @@
           <w:ilvl w:val="1"/>
           <w:numId w:val="3"/>
         </w:numPr>
-      </w:pPr>
-      <w:r>
-        <w:rPr>
-          <w:rFonts w:ascii="Times;Times New Roman" w:hAnsi="Times;Times New Roman" w:cs="Times;Times New Roman"/>
+        <w:rPr>
+          <w:rFonts w:ascii="Arial" w:hAnsi="Arial" w:cs="Arial"/>
+          <w:sz w:val="22"/>
+          <w:szCs w:val="22"/>
+        </w:rPr>
+      </w:pPr>
+      <w:r>
+        <w:rPr>
+          <w:rFonts w:ascii="Arial" w:hAnsi="Arial" w:cs="Arial"/>
+          <w:sz w:val="22"/>
+          <w:szCs w:val="22"/>
         </w:rPr>
         <w:t>Class discussion of journal entries</w:t>
       </w:r>
@@ -287,10 +414,17 @@
           <w:ilvl w:val="2"/>
           <w:numId w:val="3"/>
         </w:numPr>
-      </w:pPr>
-      <w:r>
-        <w:rPr>
-          <w:rFonts w:ascii="Times;Times New Roman" w:hAnsi="Times;Times New Roman" w:cs="Times;Times New Roman"/>
+        <w:rPr>
+          <w:rFonts w:ascii="Arial" w:hAnsi="Arial" w:cs="Arial"/>
+          <w:sz w:val="22"/>
+          <w:szCs w:val="22"/>
+        </w:rPr>
+      </w:pPr>
+      <w:r>
+        <w:rPr>
+          <w:rFonts w:ascii="Arial" w:hAnsi="Arial" w:cs="Arial"/>
+          <w:sz w:val="22"/>
+          <w:szCs w:val="22"/>
         </w:rPr>
         <w:t>Write down ideas from students.</w:t>
       </w:r>
@@ -302,10 +436,17 @@
           <w:ilvl w:val="2"/>
           <w:numId w:val="3"/>
         </w:numPr>
-      </w:pPr>
-      <w:r>
-        <w:rPr>
-          <w:rFonts w:ascii="Times;Times New Roman" w:hAnsi="Times;Times New Roman" w:cs="Times;Times New Roman"/>
+        <w:rPr>
+          <w:rFonts w:ascii="Arial" w:hAnsi="Arial" w:cs="Arial"/>
+          <w:sz w:val="22"/>
+          <w:szCs w:val="22"/>
+        </w:rPr>
+      </w:pPr>
+      <w:r>
+        <w:rPr>
+          <w:rFonts w:ascii="Arial" w:hAnsi="Arial" w:cs="Arial"/>
+          <w:sz w:val="22"/>
+          <w:szCs w:val="22"/>
         </w:rPr>
         <w:t>Emphasize that this lesson is meant to stretch their thinking about data.</w:t>
       </w:r>
@@ -317,10 +458,17 @@
           <w:ilvl w:val="0"/>
           <w:numId w:val="3"/>
         </w:numPr>
-      </w:pPr>
-      <w:r>
-        <w:rPr>
-          <w:rFonts w:ascii="Times;Times New Roman" w:hAnsi="Times;Times New Roman" w:cs="Times;Times New Roman"/>
+        <w:rPr>
+          <w:rFonts w:ascii="Arial" w:hAnsi="Arial" w:cs="Arial"/>
+          <w:sz w:val="22"/>
+          <w:szCs w:val="22"/>
+        </w:rPr>
+      </w:pPr>
+      <w:r>
+        <w:rPr>
+          <w:rFonts w:ascii="Arial" w:hAnsi="Arial" w:cs="Arial"/>
+          <w:sz w:val="22"/>
+          <w:szCs w:val="22"/>
         </w:rPr>
         <w:t>Room Activity</w:t>
       </w:r>
@@ -332,10 +480,17 @@
           <w:ilvl w:val="1"/>
           <w:numId w:val="3"/>
         </w:numPr>
-      </w:pPr>
-      <w:r>
-        <w:rPr>
-          <w:rFonts w:ascii="Times;Times New Roman" w:hAnsi="Times;Times New Roman" w:cs="Times;Times New Roman"/>
+        <w:rPr>
+          <w:rFonts w:ascii="Arial" w:hAnsi="Arial" w:cs="Arial"/>
+          <w:sz w:val="22"/>
+          <w:szCs w:val="22"/>
+        </w:rPr>
+      </w:pPr>
+      <w:r>
+        <w:rPr>
+          <w:rFonts w:ascii="Arial" w:hAnsi="Arial" w:cs="Arial"/>
+          <w:sz w:val="22"/>
+          <w:szCs w:val="22"/>
         </w:rPr>
         <w:t>Assign various groups different versions of the Room Activity.</w:t>
       </w:r>
@@ -347,25 +502,19 @@
           <w:ilvl w:val="2"/>
           <w:numId w:val="3"/>
         </w:numPr>
-      </w:pPr>
-      <w:r>
-        <w:rPr>
-          <w:rFonts w:ascii="Times;Times New Roman" w:hAnsi="Times;Times New Roman" w:cs="Times;Times New Roman"/>
-        </w:rPr>
-        <w:t xml:space="preserve">Depending on the amount of time </w:t>
-      </w:r>
-      <w:r>
-        <w:rPr>
-          <w:rFonts w:ascii="Times;Times New Roman" w:hAnsi="Times;Times New Roman" w:cs="Times;Times New Roman"/>
-        </w:rPr>
-        <w:t xml:space="preserve">available and the size of the class, you can assign different lists to different groups of students or have them choose fewer or </w:t>
-      </w:r>
-      <w:r>
-        <w:rPr>
-          <w:rFonts w:ascii="Times;Times New Roman" w:hAnsi="Times;Times New Roman" w:cs="Times;Times New Roman"/>
-        </w:rPr>
-        <w:lastRenderedPageBreak/>
-        <w:t>more than 2 subsets to answer questions on.</w:t>
+        <w:rPr>
+          <w:rFonts w:ascii="Arial" w:hAnsi="Arial" w:cs="Arial"/>
+          <w:sz w:val="22"/>
+          <w:szCs w:val="22"/>
+        </w:rPr>
+      </w:pPr>
+      <w:r>
+        <w:rPr>
+          <w:rFonts w:ascii="Arial" w:hAnsi="Arial" w:cs="Arial"/>
+          <w:sz w:val="22"/>
+          <w:szCs w:val="22"/>
+        </w:rPr>
+        <w:t>Depending on the amount of time available and the size of the class, you can assign different lists to different groups of students or have them choose fewer or more than 2 subsets to answer questions on.</w:t>
       </w:r>
     </w:p>
     <w:p>
@@ -375,43 +524,56 @@
           <w:ilvl w:val="1"/>
           <w:numId w:val="3"/>
         </w:numPr>
-      </w:pPr>
-      <w:r>
-        <w:rPr>
-          <w:rFonts w:ascii="Times;Times New Roman" w:hAnsi="Times;Times New Roman" w:cs="Times;Times New Roman"/>
-        </w:rPr>
+        <w:rPr>
+          <w:rFonts w:ascii="Arial" w:hAnsi="Arial" w:cs="Arial"/>
+          <w:sz w:val="22"/>
+          <w:szCs w:val="22"/>
+        </w:rPr>
+      </w:pPr>
+      <w:r>
+        <w:rPr>
+          <w:rFonts w:ascii="Arial" w:hAnsi="Arial" w:cs="Arial"/>
+          <w:sz w:val="22"/>
+          <w:szCs w:val="22"/>
+        </w:rPr>
+        <w:lastRenderedPageBreak/>
         <w:t>When each group is finished with their first instructions, have them compare</w:t>
       </w:r>
     </w:p>
     <w:p>
       <w:pPr>
         <w:pStyle w:val="DefaultStyle"/>
-      </w:pPr>
-      <w:r>
-        <w:rPr>
-          <w:rFonts w:ascii="Times;Times New Roman" w:eastAsia="Times;Times New Roman" w:hAnsi="Times;Times New Roman" w:cs="Times;Times New Roman"/>
+        <w:rPr>
+          <w:rFonts w:ascii="Arial" w:hAnsi="Arial" w:cs="Arial"/>
+          <w:sz w:val="22"/>
+          <w:szCs w:val="22"/>
+        </w:rPr>
+      </w:pPr>
+      <w:r>
+        <w:rPr>
+          <w:rFonts w:ascii="Arial" w:eastAsia="Times;Times New Roman" w:hAnsi="Arial" w:cs="Arial"/>
+          <w:sz w:val="22"/>
+          <w:szCs w:val="22"/>
         </w:rPr>
         <w:t xml:space="preserve"> </w:t>
       </w:r>
       <w:proofErr w:type="gramStart"/>
       <w:r>
         <w:rPr>
-          <w:rFonts w:ascii="Times;Times New Roman" w:hAnsi="Times;Times New Roman" w:cs="Times;Times New Roman"/>
+          <w:rFonts w:ascii="Arial" w:hAnsi="Arial" w:cs="Arial"/>
+          <w:sz w:val="22"/>
+          <w:szCs w:val="22"/>
         </w:rPr>
         <w:t>the</w:t>
       </w:r>
       <w:proofErr w:type="gramEnd"/>
       <w:r>
         <w:rPr>
-          <w:rFonts w:ascii="Times;Times New Roman" w:hAnsi="Times;Times New Roman" w:cs="Times;Times New Roman"/>
-        </w:rPr>
-        <w:t xml:space="preserve"> l</w:t>
-      </w:r>
-      <w:r>
-        <w:rPr>
-          <w:rFonts w:ascii="Times;Times New Roman" w:hAnsi="Times;Times New Roman" w:cs="Times;Times New Roman"/>
-        </w:rPr>
-        <w:t>ists they chose and their answers for questions 1-2 with a different group.</w:t>
+          <w:rFonts w:ascii="Arial" w:hAnsi="Arial" w:cs="Arial"/>
+          <w:sz w:val="22"/>
+          <w:szCs w:val="22"/>
+        </w:rPr>
+        <w:t xml:space="preserve"> lists they chose and their answers for questions 1-2 with a different group.</w:t>
       </w:r>
     </w:p>
     <w:p>
@@ -421,10 +583,17 @@
           <w:ilvl w:val="1"/>
           <w:numId w:val="3"/>
         </w:numPr>
-      </w:pPr>
-      <w:r>
-        <w:rPr>
-          <w:rFonts w:ascii="Times;Times New Roman" w:hAnsi="Times;Times New Roman" w:cs="Times;Times New Roman"/>
+        <w:rPr>
+          <w:rFonts w:ascii="Arial" w:hAnsi="Arial" w:cs="Arial"/>
+          <w:sz w:val="22"/>
+          <w:szCs w:val="22"/>
+        </w:rPr>
+      </w:pPr>
+      <w:r>
+        <w:rPr>
+          <w:rFonts w:ascii="Arial" w:hAnsi="Arial" w:cs="Arial"/>
+          <w:sz w:val="22"/>
+          <w:szCs w:val="22"/>
         </w:rPr>
         <w:t>Have groups share their answers to 1 and 2 with the entire class.</w:t>
       </w:r>
@@ -436,24 +605,35 @@
           <w:ilvl w:val="1"/>
           <w:numId w:val="3"/>
         </w:numPr>
-      </w:pPr>
-      <w:r>
-        <w:rPr>
-          <w:rFonts w:ascii="Times;Times New Roman" w:hAnsi="Times;Times New Roman" w:cs="Times;Times New Roman"/>
+        <w:rPr>
+          <w:rFonts w:ascii="Arial" w:hAnsi="Arial" w:cs="Arial"/>
+          <w:sz w:val="22"/>
+          <w:szCs w:val="22"/>
+        </w:rPr>
+      </w:pPr>
+      <w:r>
+        <w:rPr>
+          <w:rFonts w:ascii="Arial" w:hAnsi="Arial" w:cs="Arial"/>
+          <w:sz w:val="22"/>
+          <w:szCs w:val="22"/>
         </w:rPr>
         <w:t xml:space="preserve">Have </w:t>
       </w:r>
       <w:proofErr w:type="gramStart"/>
       <w:r>
         <w:rPr>
-          <w:rFonts w:ascii="Times;Times New Roman" w:hAnsi="Times;Times New Roman" w:cs="Times;Times New Roman"/>
+          <w:rFonts w:ascii="Arial" w:hAnsi="Arial" w:cs="Arial"/>
+          <w:sz w:val="22"/>
+          <w:szCs w:val="22"/>
         </w:rPr>
         <w:t>groups</w:t>
       </w:r>
       <w:proofErr w:type="gramEnd"/>
       <w:r>
         <w:rPr>
-          <w:rFonts w:ascii="Times;Times New Roman" w:hAnsi="Times;Times New Roman" w:cs="Times;Times New Roman"/>
+          <w:rFonts w:ascii="Arial" w:hAnsi="Arial" w:cs="Arial"/>
+          <w:sz w:val="22"/>
+          <w:szCs w:val="22"/>
         </w:rPr>
         <w:t xml:space="preserve"> complete question 3.</w:t>
       </w:r>
@@ -465,10 +645,17 @@
           <w:ilvl w:val="1"/>
           <w:numId w:val="3"/>
         </w:numPr>
-      </w:pPr>
-      <w:r>
-        <w:rPr>
-          <w:rFonts w:ascii="Times;Times New Roman" w:hAnsi="Times;Times New Roman" w:cs="Times;Times New Roman"/>
+        <w:rPr>
+          <w:rFonts w:ascii="Arial" w:hAnsi="Arial" w:cs="Arial"/>
+          <w:sz w:val="22"/>
+          <w:szCs w:val="22"/>
+        </w:rPr>
+      </w:pPr>
+      <w:r>
+        <w:rPr>
+          <w:rFonts w:ascii="Arial" w:hAnsi="Arial" w:cs="Arial"/>
+          <w:sz w:val="22"/>
+          <w:szCs w:val="22"/>
         </w:rPr>
         <w:t>Have some groups share their answer for 3.</w:t>
       </w:r>
@@ -480,38 +667,37 @@
           <w:ilvl w:val="1"/>
           <w:numId w:val="3"/>
         </w:numPr>
-      </w:pPr>
-      <w:r>
-        <w:rPr>
-          <w:rFonts w:ascii="Times;Times New Roman" w:hAnsi="Times;Times New Roman" w:cs="Times;Times New Roman"/>
+        <w:rPr>
+          <w:rFonts w:ascii="Arial" w:hAnsi="Arial" w:cs="Arial"/>
+          <w:sz w:val="22"/>
+          <w:szCs w:val="22"/>
+        </w:rPr>
+      </w:pPr>
+      <w:r>
+        <w:rPr>
+          <w:rFonts w:ascii="Arial" w:hAnsi="Arial" w:cs="Arial"/>
+          <w:sz w:val="22"/>
+          <w:szCs w:val="22"/>
         </w:rPr>
         <w:t xml:space="preserve">Reveal that the </w:t>
       </w:r>
       <w:proofErr w:type="spellStart"/>
       <w:r>
         <w:rPr>
-          <w:rFonts w:ascii="Times;Times New Roman" w:hAnsi="Times;Times New Roman" w:cs="Times;Times New Roman"/>
+          <w:rFonts w:ascii="Arial" w:hAnsi="Arial" w:cs="Arial"/>
+          <w:sz w:val="22"/>
+          <w:szCs w:val="22"/>
         </w:rPr>
         <w:t>the</w:t>
       </w:r>
       <w:proofErr w:type="spellEnd"/>
       <w:r>
         <w:rPr>
-          <w:rFonts w:ascii="Times;Times New Roman" w:hAnsi="Times;Times New Roman" w:cs="Times;Times New Roman"/>
-        </w:rPr>
-        <w:t xml:space="preserve"> word lists were al</w:t>
-      </w:r>
-      <w:r>
-        <w:rPr>
-          <w:rFonts w:ascii="Times;Times New Roman" w:hAnsi="Times;Times New Roman" w:cs="Times;Times New Roman"/>
-        </w:rPr>
-        <w:t xml:space="preserve">l descriptions of the same room. </w:t>
-      </w:r>
-      <w:r>
-        <w:rPr>
-          <w:rFonts w:ascii="Times;Times New Roman" w:hAnsi="Times;Times New Roman" w:cs="Times;Times New Roman"/>
-        </w:rPr>
-        <w:t>Only, the lists were all taken from different peoples' perspectives.</w:t>
+          <w:rFonts w:ascii="Arial" w:hAnsi="Arial" w:cs="Arial"/>
+          <w:sz w:val="22"/>
+          <w:szCs w:val="22"/>
+        </w:rPr>
+        <w:t xml:space="preserve"> word lists were all descriptions of the same room. Only, the lists were all taken from different peoples' perspectives.</w:t>
       </w:r>
     </w:p>
     <w:p>
@@ -521,18 +707,19 @@
           <w:ilvl w:val="1"/>
           <w:numId w:val="3"/>
         </w:numPr>
-      </w:pPr>
-      <w:r>
-        <w:rPr>
-          <w:rFonts w:ascii="Times;Times New Roman" w:hAnsi="Times;Times New Roman" w:cs="Times;Times New Roman"/>
-        </w:rPr>
-        <w:t>Emphasize that the appearance of the data and amount of data collected inform the different inferences that can be made. Also, the same data from differen</w:t>
-      </w:r>
-      <w:r>
-        <w:rPr>
-          <w:rFonts w:ascii="Times;Times New Roman" w:hAnsi="Times;Times New Roman" w:cs="Times;Times New Roman"/>
-        </w:rPr>
-        <w:t>t perspectives can offer very different conclusions.</w:t>
+        <w:rPr>
+          <w:rFonts w:ascii="Arial" w:hAnsi="Arial" w:cs="Arial"/>
+          <w:sz w:val="22"/>
+          <w:szCs w:val="22"/>
+        </w:rPr>
+      </w:pPr>
+      <w:r>
+        <w:rPr>
+          <w:rFonts w:ascii="Arial" w:hAnsi="Arial" w:cs="Arial"/>
+          <w:sz w:val="22"/>
+          <w:szCs w:val="22"/>
+        </w:rPr>
+        <w:t>Emphasize that the appearance of the data and amount of data collected inform the different inferences that can be made. Also, the same data from different perspectives can offer very different conclusions.</w:t>
       </w:r>
     </w:p>
     <w:p>
@@ -542,10 +729,17 @@
           <w:ilvl w:val="0"/>
           <w:numId w:val="3"/>
         </w:numPr>
-      </w:pPr>
-      <w:r>
-        <w:rPr>
-          <w:rFonts w:ascii="Times;Times New Roman" w:hAnsi="Times;Times New Roman" w:cs="Times;Times New Roman"/>
+        <w:rPr>
+          <w:rFonts w:ascii="Arial" w:hAnsi="Arial" w:cs="Arial"/>
+          <w:sz w:val="22"/>
+          <w:szCs w:val="22"/>
+        </w:rPr>
+      </w:pPr>
+      <w:r>
+        <w:rPr>
+          <w:rFonts w:ascii="Arial" w:hAnsi="Arial" w:cs="Arial"/>
+          <w:sz w:val="22"/>
+          <w:szCs w:val="22"/>
         </w:rPr>
         <w:t>Homework: Complete Communications Methods and Data Chart and Data Journal</w:t>
       </w:r>
@@ -557,10 +751,17 @@
           <w:ilvl w:val="1"/>
           <w:numId w:val="3"/>
         </w:numPr>
-      </w:pPr>
-      <w:r>
-        <w:rPr>
-          <w:rFonts w:ascii="Times;Times New Roman" w:hAnsi="Times;Times New Roman" w:cs="Times;Times New Roman"/>
+        <w:rPr>
+          <w:rFonts w:ascii="Arial" w:hAnsi="Arial" w:cs="Arial"/>
+          <w:sz w:val="22"/>
+          <w:szCs w:val="22"/>
+        </w:rPr>
+      </w:pPr>
+      <w:r>
+        <w:rPr>
+          <w:rFonts w:ascii="Arial" w:hAnsi="Arial" w:cs="Arial"/>
+          <w:sz w:val="22"/>
+          <w:szCs w:val="22"/>
         </w:rPr>
         <w:t>Depending on the amount of time available, the Communications Methods activity can be completed as a class as classwork.</w:t>
       </w:r>
@@ -572,18 +773,19 @@
           <w:ilvl w:val="1"/>
           <w:numId w:val="3"/>
         </w:numPr>
-      </w:pPr>
-      <w:r>
-        <w:rPr>
-          <w:rFonts w:ascii="Times;Times New Roman" w:hAnsi="Times;Times New Roman" w:cs="Times;Times New Roman"/>
-        </w:rPr>
-        <w:t xml:space="preserve">Explain </w:t>
-      </w:r>
-      <w:r>
-        <w:rPr>
-          <w:rFonts w:ascii="Times;Times New Roman" w:hAnsi="Times;Times New Roman" w:cs="Times;Times New Roman"/>
-        </w:rPr>
-        <w:t>that they will be adding to the Communications Methods Chart of the previous day by adding information about data.</w:t>
+        <w:rPr>
+          <w:rFonts w:ascii="Arial" w:hAnsi="Arial" w:cs="Arial"/>
+          <w:sz w:val="22"/>
+          <w:szCs w:val="22"/>
+        </w:rPr>
+      </w:pPr>
+      <w:r>
+        <w:rPr>
+          <w:rFonts w:ascii="Arial" w:hAnsi="Arial" w:cs="Arial"/>
+          <w:sz w:val="22"/>
+          <w:szCs w:val="22"/>
+        </w:rPr>
+        <w:t>Explain that they will be adding to the Communications Methods Chart of the previous day by adding information about data.</w:t>
       </w:r>
     </w:p>
     <w:p>
@@ -593,10 +795,17 @@
           <w:ilvl w:val="1"/>
           <w:numId w:val="3"/>
         </w:numPr>
-      </w:pPr>
-      <w:r>
-        <w:rPr>
-          <w:rFonts w:ascii="Times;Times New Roman" w:hAnsi="Times;Times New Roman" w:cs="Times;Times New Roman"/>
+        <w:rPr>
+          <w:rFonts w:ascii="Arial" w:hAnsi="Arial" w:cs="Arial"/>
+          <w:sz w:val="22"/>
+          <w:szCs w:val="22"/>
+        </w:rPr>
+      </w:pPr>
+      <w:r>
+        <w:rPr>
+          <w:rFonts w:ascii="Arial" w:hAnsi="Arial" w:cs="Arial"/>
+          <w:sz w:val="22"/>
+          <w:szCs w:val="22"/>
         </w:rPr>
         <w:t>Introduce the Data Journal.</w:t>
       </w:r>
@@ -608,10 +817,17 @@
           <w:ilvl w:val="1"/>
           <w:numId w:val="3"/>
         </w:numPr>
-      </w:pPr>
-      <w:r>
-        <w:rPr>
-          <w:rFonts w:ascii="Times;Times New Roman" w:hAnsi="Times;Times New Roman" w:cs="Times;Times New Roman"/>
+        <w:rPr>
+          <w:rFonts w:ascii="Arial" w:hAnsi="Arial" w:cs="Arial"/>
+          <w:sz w:val="22"/>
+          <w:szCs w:val="22"/>
+        </w:rPr>
+      </w:pPr>
+      <w:r>
+        <w:rPr>
+          <w:rFonts w:ascii="Arial" w:hAnsi="Arial" w:cs="Arial"/>
+          <w:sz w:val="22"/>
+          <w:szCs w:val="22"/>
         </w:rPr>
         <w:t>Both of these assignments will be due on the first day of Unit 2.</w:t>
       </w:r>
@@ -623,18 +839,19 @@
           <w:ilvl w:val="2"/>
           <w:numId w:val="3"/>
         </w:numPr>
-      </w:pPr>
-      <w:r>
-        <w:rPr>
-          <w:rFonts w:ascii="Times;Times New Roman" w:hAnsi="Times;Times New Roman" w:cs="Times;Times New Roman"/>
-        </w:rPr>
-        <w:t xml:space="preserve">Depending on the structure of the class, the </w:t>
-      </w:r>
-      <w:r>
-        <w:rPr>
-          <w:rFonts w:ascii="Times;Times New Roman" w:hAnsi="Times;Times New Roman" w:cs="Times;Times New Roman"/>
-        </w:rPr>
-        <w:t>Data Journal can be an overnight assignment and the Communications Methods and Data Chart activity may be classwork. Use the appropriate Data Journal.</w:t>
+        <w:rPr>
+          <w:rFonts w:ascii="Arial" w:hAnsi="Arial" w:cs="Arial"/>
+          <w:sz w:val="22"/>
+          <w:szCs w:val="22"/>
+        </w:rPr>
+      </w:pPr>
+      <w:r>
+        <w:rPr>
+          <w:rFonts w:ascii="Arial" w:hAnsi="Arial" w:cs="Arial"/>
+          <w:sz w:val="22"/>
+          <w:szCs w:val="22"/>
+        </w:rPr>
+        <w:t>Depending on the structure of the class, the Data Journal can be an overnight assignment and the Communications Methods and Data Chart activity may be classwork. Use the appropriate Data Journal.</w:t>
       </w:r>
     </w:p>
     <w:p>
@@ -644,10 +861,17 @@
           <w:ilvl w:val="1"/>
           <w:numId w:val="3"/>
         </w:numPr>
-      </w:pPr>
-      <w:r>
-        <w:rPr>
-          <w:rFonts w:ascii="Times;Times New Roman" w:hAnsi="Times;Times New Roman" w:cs="Times;Times New Roman"/>
+        <w:rPr>
+          <w:rFonts w:ascii="Arial" w:hAnsi="Arial" w:cs="Arial"/>
+          <w:sz w:val="22"/>
+          <w:szCs w:val="22"/>
+        </w:rPr>
+      </w:pPr>
+      <w:r>
+        <w:rPr>
+          <w:rFonts w:ascii="Arial" w:hAnsi="Arial" w:cs="Arial"/>
+          <w:sz w:val="22"/>
+          <w:szCs w:val="22"/>
         </w:rPr>
         <w:t>Clarify questions.</w:t>
       </w:r>
@@ -655,12 +879,19 @@
     <w:p>
       <w:pPr>
         <w:pStyle w:val="DefaultStyle"/>
-      </w:pPr>
-      <w:r>
-        <w:rPr>
-          <w:rFonts w:ascii="Times;Times New Roman" w:hAnsi="Times;Times New Roman" w:cs="Times;Times New Roman"/>
+        <w:rPr>
+          <w:rFonts w:ascii="Arial" w:hAnsi="Arial" w:cs="Arial"/>
+          <w:sz w:val="22"/>
+          <w:szCs w:val="22"/>
+        </w:rPr>
+      </w:pPr>
+      <w:r>
+        <w:rPr>
+          <w:rFonts w:ascii="Arial" w:hAnsi="Arial" w:cs="Arial"/>
           <w:b/>
           <w:bCs/>
+          <w:sz w:val="22"/>
+          <w:szCs w:val="22"/>
         </w:rPr>
         <w:t>Resources:</w:t>
       </w:r>
@@ -672,10 +903,17 @@
           <w:ilvl w:val="0"/>
           <w:numId w:val="4"/>
         </w:numPr>
-      </w:pPr>
-      <w:r>
-        <w:rPr>
-          <w:rFonts w:ascii="Times;Times New Roman" w:hAnsi="Times;Times New Roman" w:cs="Times;Times New Roman"/>
+        <w:rPr>
+          <w:rFonts w:ascii="Arial" w:hAnsi="Arial" w:cs="Arial"/>
+          <w:sz w:val="22"/>
+          <w:szCs w:val="22"/>
+        </w:rPr>
+      </w:pPr>
+      <w:r>
+        <w:rPr>
+          <w:rFonts w:ascii="Arial" w:hAnsi="Arial" w:cs="Arial"/>
+          <w:sz w:val="22"/>
+          <w:szCs w:val="22"/>
         </w:rPr>
         <w:t>Room Activity (Supplemental Materials)</w:t>
       </w:r>
@@ -687,10 +925,17 @@
           <w:ilvl w:val="0"/>
           <w:numId w:val="4"/>
         </w:numPr>
-      </w:pPr>
-      <w:r>
-        <w:rPr>
-          <w:rFonts w:ascii="Times;Times New Roman" w:hAnsi="Times;Times New Roman" w:cs="Times;Times New Roman"/>
+        <w:rPr>
+          <w:rFonts w:ascii="Arial" w:hAnsi="Arial" w:cs="Arial"/>
+          <w:sz w:val="22"/>
+          <w:szCs w:val="22"/>
+        </w:rPr>
+      </w:pPr>
+      <w:r>
+        <w:rPr>
+          <w:rFonts w:ascii="Arial" w:hAnsi="Arial" w:cs="Arial"/>
+          <w:sz w:val="22"/>
+          <w:szCs w:val="22"/>
         </w:rPr>
         <w:t>Room Activity Instructions</w:t>
       </w:r>
@@ -702,18 +947,19 @@
           <w:ilvl w:val="0"/>
           <w:numId w:val="4"/>
         </w:numPr>
-      </w:pPr>
-      <w:r>
-        <w:rPr>
-          <w:rFonts w:ascii="Times;Times New Roman" w:hAnsi="Times;Times New Roman" w:cs="Times;Times New Roman"/>
-        </w:rPr>
-        <w:t>Room Ac</w:t>
-      </w:r>
-      <w:r>
-        <w:rPr>
-          <w:rFonts w:ascii="Times;Times New Roman" w:hAnsi="Times;Times New Roman" w:cs="Times;Times New Roman"/>
-        </w:rPr>
-        <w:t>tivity Word Lists</w:t>
+        <w:rPr>
+          <w:rFonts w:ascii="Arial" w:hAnsi="Arial" w:cs="Arial"/>
+          <w:sz w:val="22"/>
+          <w:szCs w:val="22"/>
+        </w:rPr>
+      </w:pPr>
+      <w:r>
+        <w:rPr>
+          <w:rFonts w:ascii="Arial" w:hAnsi="Arial" w:cs="Arial"/>
+          <w:sz w:val="22"/>
+          <w:szCs w:val="22"/>
+        </w:rPr>
+        <w:t>Room Activity Word Lists</w:t>
       </w:r>
     </w:p>
     <w:p>
@@ -723,12 +969,18 @@
           <w:ilvl w:val="0"/>
           <w:numId w:val="4"/>
         </w:numPr>
-      </w:pPr>
-      <w:r>
-        <w:rPr>
-          <w:rFonts w:ascii="Times;Times New Roman" w:hAnsi="Times;Times New Roman" w:cs="Times;Times New Roman"/>
-        </w:rPr>
-        <w:lastRenderedPageBreak/>
+        <w:rPr>
+          <w:rFonts w:ascii="Arial" w:hAnsi="Arial" w:cs="Arial"/>
+          <w:sz w:val="22"/>
+          <w:szCs w:val="22"/>
+        </w:rPr>
+      </w:pPr>
+      <w:r>
+        <w:rPr>
+          <w:rFonts w:ascii="Arial" w:hAnsi="Arial" w:cs="Arial"/>
+          <w:sz w:val="22"/>
+          <w:szCs w:val="22"/>
+        </w:rPr>
         <w:t xml:space="preserve">Communications Methods and Data Chart </w:t>
       </w:r>
     </w:p>
@@ -739,10 +991,17 @@
           <w:ilvl w:val="0"/>
           <w:numId w:val="4"/>
         </w:numPr>
-      </w:pPr>
-      <w:r>
-        <w:rPr>
-          <w:rFonts w:ascii="Times;Times New Roman" w:hAnsi="Times;Times New Roman" w:cs="Times;Times New Roman"/>
+        <w:rPr>
+          <w:rFonts w:ascii="Arial" w:hAnsi="Arial" w:cs="Arial"/>
+          <w:sz w:val="22"/>
+          <w:szCs w:val="22"/>
+        </w:rPr>
+      </w:pPr>
+      <w:r>
+        <w:rPr>
+          <w:rFonts w:ascii="Arial" w:hAnsi="Arial" w:cs="Arial"/>
+          <w:sz w:val="22"/>
+          <w:szCs w:val="22"/>
         </w:rPr>
         <w:t xml:space="preserve">Data Journal </w:t>
       </w:r>
@@ -750,23 +1009,38 @@
     <w:p>
       <w:pPr>
         <w:pStyle w:val="DefaultStyle"/>
-      </w:pPr>
-      <w:r>
-        <w:rPr>
-          <w:rFonts w:ascii="Times;Times New Roman" w:hAnsi="Times;Times New Roman" w:cs="Times;Times New Roman"/>
+        <w:rPr>
+          <w:rFonts w:ascii="Arial" w:hAnsi="Arial" w:cs="Arial"/>
+          <w:sz w:val="22"/>
+          <w:szCs w:val="22"/>
+        </w:rPr>
+      </w:pPr>
+      <w:r>
+        <w:rPr>
+          <w:rFonts w:ascii="Arial" w:hAnsi="Arial" w:cs="Arial"/>
           <w:b/>
           <w:bCs/>
-        </w:rPr>
+          <w:sz w:val="22"/>
+          <w:szCs w:val="22"/>
+        </w:rPr>
+        <w:lastRenderedPageBreak/>
         <w:t>Room Activity Instructions</w:t>
       </w:r>
     </w:p>
     <w:p>
       <w:pPr>
         <w:pStyle w:val="DefaultStyle"/>
-      </w:pPr>
-      <w:r>
-        <w:rPr>
-          <w:rFonts w:ascii="Times;Times New Roman" w:hAnsi="Times;Times New Roman" w:cs="Times;Times New Roman"/>
+        <w:rPr>
+          <w:rFonts w:ascii="Arial" w:hAnsi="Arial" w:cs="Arial"/>
+          <w:sz w:val="22"/>
+          <w:szCs w:val="22"/>
+        </w:rPr>
+      </w:pPr>
+      <w:r>
+        <w:rPr>
+          <w:rFonts w:ascii="Arial" w:hAnsi="Arial" w:cs="Arial"/>
+          <w:sz w:val="22"/>
+          <w:szCs w:val="22"/>
         </w:rPr>
         <w:t>Look at the lists displayed on your computer or on the handout provided. Pick two and answer the questions below.</w:t>
       </w:r>
@@ -778,18 +1052,19 @@
           <w:ilvl w:val="0"/>
           <w:numId w:val="5"/>
         </w:numPr>
-      </w:pPr>
-      <w:r>
-        <w:rPr>
-          <w:rFonts w:ascii="Times;Times New Roman" w:hAnsi="Times;Times New Roman" w:cs="Times;Times New Roman"/>
-        </w:rPr>
-        <w:t xml:space="preserve">What does </w:t>
-      </w:r>
-      <w:r>
-        <w:rPr>
-          <w:rFonts w:ascii="Times;Times New Roman" w:hAnsi="Times;Times New Roman" w:cs="Times;Times New Roman"/>
-        </w:rPr>
-        <w:t>this data tell you about the person who lives in this room? What does it not tell you?</w:t>
+        <w:rPr>
+          <w:rFonts w:ascii="Arial" w:hAnsi="Arial" w:cs="Arial"/>
+          <w:sz w:val="22"/>
+          <w:szCs w:val="22"/>
+        </w:rPr>
+      </w:pPr>
+      <w:r>
+        <w:rPr>
+          <w:rFonts w:ascii="Arial" w:hAnsi="Arial" w:cs="Arial"/>
+          <w:sz w:val="22"/>
+          <w:szCs w:val="22"/>
+        </w:rPr>
+        <w:t>What does this data tell you about the person who lives in this room? What does it not tell you?</w:t>
       </w:r>
     </w:p>
     <w:p>
@@ -799,10 +1074,17 @@
           <w:ilvl w:val="0"/>
           <w:numId w:val="5"/>
         </w:numPr>
-      </w:pPr>
-      <w:r>
-        <w:rPr>
-          <w:rFonts w:ascii="Times;Times New Roman" w:hAnsi="Times;Times New Roman" w:cs="Times;Times New Roman"/>
+        <w:rPr>
+          <w:rFonts w:ascii="Arial" w:hAnsi="Arial" w:cs="Arial"/>
+          <w:sz w:val="22"/>
+          <w:szCs w:val="22"/>
+        </w:rPr>
+      </w:pPr>
+      <w:r>
+        <w:rPr>
+          <w:rFonts w:ascii="Arial" w:hAnsi="Arial" w:cs="Arial"/>
+          <w:sz w:val="22"/>
+          <w:szCs w:val="22"/>
         </w:rPr>
         <w:t>What are most of the items in this room related to?</w:t>
       </w:r>
@@ -810,10 +1092,17 @@
     <w:p>
       <w:pPr>
         <w:pStyle w:val="DefaultStyle"/>
-      </w:pPr>
-      <w:r>
-        <w:rPr>
-          <w:rFonts w:ascii="Times;Times New Roman" w:hAnsi="Times;Times New Roman" w:cs="Times;Times New Roman"/>
+        <w:rPr>
+          <w:rFonts w:ascii="Arial" w:hAnsi="Arial" w:cs="Arial"/>
+          <w:sz w:val="22"/>
+          <w:szCs w:val="22"/>
+        </w:rPr>
+      </w:pPr>
+      <w:r>
+        <w:rPr>
+          <w:rFonts w:ascii="Arial" w:hAnsi="Arial" w:cs="Arial"/>
+          <w:sz w:val="22"/>
+          <w:szCs w:val="22"/>
         </w:rPr>
         <w:t>When finished, compare the lists you chose and your answers to the questions above with the rest of the class.</w:t>
       </w:r>
@@ -825,29 +1114,37 @@
           <w:ilvl w:val="0"/>
           <w:numId w:val="5"/>
         </w:numPr>
-      </w:pPr>
-      <w:r>
-        <w:rPr>
-          <w:rFonts w:ascii="Times;Times New Roman" w:hAnsi="Times;Times New Roman" w:cs="Times;Times New Roman"/>
-        </w:rPr>
-        <w:t>Do y</w:t>
-      </w:r>
-      <w:r>
-        <w:rPr>
-          <w:rFonts w:ascii="Times;Times New Roman" w:hAnsi="Times;Times New Roman" w:cs="Times;Times New Roman"/>
-        </w:rPr>
-        <w:t>ou think different representations can tell different stories?</w:t>
-      </w:r>
-    </w:p>
-    <w:p>
-      <w:pPr>
-        <w:pStyle w:val="DefaultStyle"/>
-      </w:pPr>
-      <w:r>
-        <w:rPr>
-          <w:rFonts w:ascii="Times;Times New Roman" w:hAnsi="Times;Times New Roman" w:cs="Times;Times New Roman"/>
+        <w:rPr>
+          <w:rFonts w:ascii="Arial" w:hAnsi="Arial" w:cs="Arial"/>
+          <w:sz w:val="22"/>
+          <w:szCs w:val="22"/>
+        </w:rPr>
+      </w:pPr>
+      <w:r>
+        <w:rPr>
+          <w:rFonts w:ascii="Arial" w:hAnsi="Arial" w:cs="Arial"/>
+          <w:sz w:val="22"/>
+          <w:szCs w:val="22"/>
+        </w:rPr>
+        <w:t>Do you think different representations can tell different stories?</w:t>
+      </w:r>
+    </w:p>
+    <w:p>
+      <w:pPr>
+        <w:pStyle w:val="DefaultStyle"/>
+        <w:rPr>
+          <w:rFonts w:ascii="Arial" w:hAnsi="Arial" w:cs="Arial"/>
+          <w:sz w:val="22"/>
+          <w:szCs w:val="22"/>
+        </w:rPr>
+      </w:pPr>
+      <w:r>
+        <w:rPr>
+          <w:rFonts w:ascii="Arial" w:hAnsi="Arial" w:cs="Arial"/>
           <w:b/>
           <w:bCs/>
+          <w:sz w:val="22"/>
+          <w:szCs w:val="22"/>
         </w:rPr>
         <w:t>Room Activity Word Lists</w:t>
       </w:r>
@@ -859,23 +1156,27 @@
           <w:ilvl w:val="0"/>
           <w:numId w:val="6"/>
         </w:numPr>
-      </w:pPr>
-      <w:r>
-        <w:rPr>
-          <w:rFonts w:ascii="Times;Times New Roman" w:hAnsi="Times;Times New Roman" w:cs="Times;Times New Roman"/>
+        <w:rPr>
+          <w:rFonts w:ascii="Arial" w:hAnsi="Arial" w:cs="Arial"/>
+          <w:sz w:val="22"/>
+          <w:szCs w:val="22"/>
+        </w:rPr>
+      </w:pPr>
+      <w:r>
+        <w:rPr>
+          <w:rFonts w:ascii="Arial" w:hAnsi="Arial" w:cs="Arial"/>
+          <w:sz w:val="22"/>
+          <w:szCs w:val="22"/>
         </w:rPr>
         <w:t>Lava lamp, Books (10), Burger, Cell phone, Pringles can, Television,</w:t>
       </w:r>
       <w:r>
         <w:rPr>
-          <w:rFonts w:ascii="MS Gothic" w:hAnsi="MS Gothic" w:cs="MS Gothic"/>
+          <w:rFonts w:ascii="Arial" w:hAnsi="Arial" w:cs="Arial"/>
+          <w:sz w:val="22"/>
+          <w:szCs w:val="22"/>
         </w:rPr>
         <w:br/>
-      </w:r>
-      <w:r>
-        <w:rPr>
-          <w:rFonts w:ascii="Times;Times New Roman" w:hAnsi="Times;Times New Roman" w:cs="Times;Times New Roman"/>
-        </w:rPr>
         <w:t xml:space="preserve">Calendar, Glasses, Lava lamp, Sandwich, Pizza, Paintings (2), Person, Sprite Can </w:t>
       </w:r>
     </w:p>
@@ -886,18 +1187,19 @@
           <w:ilvl w:val="0"/>
           <w:numId w:val="6"/>
         </w:numPr>
-      </w:pPr>
-      <w:r>
-        <w:rPr>
-          <w:rFonts w:ascii="Times;Times New Roman" w:hAnsi="Times;Times New Roman" w:cs="Times;Times New Roman"/>
-        </w:rPr>
-        <w:t>Trophy, Pizza, Guitar, Sandwich, iPod with ear buds, Radio(2), Toy soldiers(3), Person, Shoe, Cell phone, Violin, Harry Potter poster, Ribbons(3), Sandwich, Laptop, Goldfish</w:t>
-      </w:r>
-      <w:r>
-        <w:rPr>
-          <w:rFonts w:ascii="Times;Times New Roman" w:hAnsi="Times;Times New Roman" w:cs="Times;Times New Roman"/>
-        </w:rPr>
-        <w:t xml:space="preserve"> </w:t>
+        <w:rPr>
+          <w:rFonts w:ascii="Arial" w:hAnsi="Arial" w:cs="Arial"/>
+          <w:sz w:val="22"/>
+          <w:szCs w:val="22"/>
+        </w:rPr>
+      </w:pPr>
+      <w:r>
+        <w:rPr>
+          <w:rFonts w:ascii="Arial" w:hAnsi="Arial" w:cs="Arial"/>
+          <w:sz w:val="22"/>
+          <w:szCs w:val="22"/>
+        </w:rPr>
+        <w:t xml:space="preserve">Trophy, Pizza, Guitar, Sandwich, iPod with ear buds, Radio(2), Toy soldiers(3), Person, Shoe, Cell phone, Violin, Harry Potter poster, Ribbons(3), Sandwich, Laptop, Goldfish </w:t>
       </w:r>
     </w:p>
     <w:p>
@@ -907,10 +1209,17 @@
           <w:ilvl w:val="0"/>
           <w:numId w:val="6"/>
         </w:numPr>
-      </w:pPr>
-      <w:r>
-        <w:rPr>
-          <w:rFonts w:ascii="Times;Times New Roman" w:hAnsi="Times;Times New Roman" w:cs="Times;Times New Roman"/>
+        <w:rPr>
+          <w:rFonts w:ascii="Arial" w:hAnsi="Arial" w:cs="Arial"/>
+          <w:sz w:val="22"/>
+          <w:szCs w:val="22"/>
+        </w:rPr>
+      </w:pPr>
+      <w:r>
+        <w:rPr>
+          <w:rFonts w:ascii="Arial" w:hAnsi="Arial" w:cs="Arial"/>
+          <w:sz w:val="22"/>
+          <w:szCs w:val="22"/>
         </w:rPr>
         <w:t xml:space="preserve">Books (75), Burger, Globe, Gold Medal, Goldfish, Harry Potter poster, Phone, Paintings(2), Person, Plaques(3), Posters(8), Ribbons(3), Toy soldiers(3), Trophy, Violin </w:t>
       </w:r>
@@ -923,12 +1232,16 @@
           <w:numId w:val="6"/>
         </w:numPr>
         <w:rPr>
-          <w:rFonts w:ascii="Times;Times New Roman" w:hAnsi="Times;Times New Roman" w:cs="Times;Times New Roman" w:hint="eastAsia"/>
-        </w:rPr>
-      </w:pPr>
-      <w:r>
-        <w:rPr>
-          <w:rFonts w:ascii="Times;Times New Roman" w:hAnsi="Times;Times New Roman" w:cs="Times;Times New Roman"/>
+          <w:rFonts w:ascii="Arial" w:hAnsi="Arial" w:cs="Arial"/>
+          <w:sz w:val="22"/>
+          <w:szCs w:val="22"/>
+        </w:rPr>
+      </w:pPr>
+      <w:r>
+        <w:rPr>
+          <w:rFonts w:ascii="Arial" w:hAnsi="Arial" w:cs="Arial"/>
+          <w:sz w:val="22"/>
+          <w:szCs w:val="22"/>
         </w:rPr>
         <w:t xml:space="preserve">iPod with ear buds, Television, laptop, Radio(2), Cell phone, Guitar, Toy Car(3), Nintendo DS, PS3, Burger, Pizza, Person, Pringles can, Sprite Can </w:t>
       </w:r>
@@ -936,15 +1249,13 @@
     <w:p>
       <w:pPr>
         <w:rPr>
-          <w:rFonts w:ascii="Times;Times New Roman" w:eastAsia="SimSun" w:hAnsi="Times;Times New Roman" w:cs="Times;Times New Roman"/>
-          <w:sz w:val="24"/>
-          <w:szCs w:val="24"/>
+          <w:rFonts w:ascii="Arial" w:eastAsia="SimSun" w:hAnsi="Arial" w:cs="Arial"/>
           <w:lang w:eastAsia="zh-CN" w:bidi="hi-IN"/>
         </w:rPr>
       </w:pPr>
       <w:r>
         <w:rPr>
-          <w:rFonts w:ascii="Times;Times New Roman" w:hAnsi="Times;Times New Roman" w:cs="Times;Times New Roman" w:hint="eastAsia"/>
+          <w:rFonts w:ascii="Arial" w:hAnsi="Arial" w:cs="Arial"/>
         </w:rPr>
         <w:br w:type="page"/>
       </w:r>
@@ -953,12 +1264,19 @@
       <w:pPr>
         <w:pStyle w:val="DefaultStyle"/>
         <w:jc w:val="center"/>
-      </w:pPr>
-      <w:r>
-        <w:rPr>
-          <w:rFonts w:ascii="Times;Times New Roman" w:hAnsi="Times;Times New Roman" w:cs="Times;Times New Roman"/>
+        <w:rPr>
+          <w:rFonts w:ascii="Arial" w:hAnsi="Arial" w:cs="Arial"/>
+          <w:sz w:val="22"/>
+          <w:szCs w:val="22"/>
+        </w:rPr>
+      </w:pPr>
+      <w:r>
+        <w:rPr>
+          <w:rFonts w:ascii="Arial" w:hAnsi="Arial" w:cs="Arial"/>
           <w:b/>
           <w:bCs/>
+          <w:sz w:val="22"/>
+          <w:szCs w:val="22"/>
         </w:rPr>
         <w:lastRenderedPageBreak/>
         <w:t>Communication Methods and Data Chart</w:t>
@@ -967,33 +1285,35 @@
     <w:p>
       <w:pPr>
         <w:pStyle w:val="DefaultStyle"/>
-      </w:pPr>
-      <w:r>
-        <w:rPr>
-          <w:rFonts w:ascii="Times;Times New Roman" w:hAnsi="Times;Times New Roman" w:cs="Times;Times New Roman"/>
-        </w:rPr>
-        <w:t>Let's look at what kinds of data</w:t>
-      </w:r>
-      <w:r>
-        <w:rPr>
-          <w:rFonts w:ascii="Times;Times New Roman" w:hAnsi="Times;Times New Roman" w:cs="Times;Times New Roman"/>
-        </w:rPr>
-        <w:t xml:space="preserve"> you 'give off' when using the different forms of communication. For each of the following examples, fill in which method you would choose for the given scenario and why (You should already have completed that part.). Keep in mind that “data” here is not j</w:t>
-      </w:r>
-      <w:r>
-        <w:rPr>
-          <w:rFonts w:ascii="Times;Times New Roman" w:hAnsi="Times;Times New Roman" w:cs="Times;Times New Roman"/>
-        </w:rPr>
-        <w:t>ust the content you communicate (what you say or write) but could also refer to details like the time of a telephone call and the number.</w:t>
-      </w:r>
-    </w:p>
-    <w:p>
-      <w:pPr>
-        <w:pStyle w:val="DefaultStyle"/>
-      </w:pPr>
-      <w:r>
-        <w:rPr>
-          <w:rFonts w:ascii="Times;Times New Roman" w:hAnsi="Times;Times New Roman" w:cs="Times;Times New Roman"/>
+        <w:rPr>
+          <w:rFonts w:ascii="Arial" w:hAnsi="Arial" w:cs="Arial"/>
+          <w:sz w:val="22"/>
+          <w:szCs w:val="22"/>
+        </w:rPr>
+      </w:pPr>
+      <w:r>
+        <w:rPr>
+          <w:rFonts w:ascii="Arial" w:hAnsi="Arial" w:cs="Arial"/>
+          <w:sz w:val="22"/>
+          <w:szCs w:val="22"/>
+        </w:rPr>
+        <w:t>Let's look at what kinds of data you 'give off' when using the different forms of communication. For each of the following examples, fill in which method you would choose for the given scenario and why (You should already have completed that part.). Keep in mind that “data” here is not just the content you communicate (what you say or write) but could also refer to details like the time of a telephone call and the number.</w:t>
+      </w:r>
+    </w:p>
+    <w:p>
+      <w:pPr>
+        <w:pStyle w:val="DefaultStyle"/>
+        <w:rPr>
+          <w:rFonts w:ascii="Arial" w:hAnsi="Arial" w:cs="Arial"/>
+          <w:sz w:val="22"/>
+          <w:szCs w:val="22"/>
+        </w:rPr>
+      </w:pPr>
+      <w:r>
+        <w:rPr>
+          <w:rFonts w:ascii="Arial" w:hAnsi="Arial" w:cs="Arial"/>
+          <w:sz w:val="22"/>
+          <w:szCs w:val="22"/>
         </w:rPr>
         <w:t>The methods are:</w:t>
       </w:r>
@@ -1005,10 +1325,17 @@
           <w:ilvl w:val="0"/>
           <w:numId w:val="7"/>
         </w:numPr>
-      </w:pPr>
-      <w:r>
-        <w:rPr>
-          <w:rFonts w:ascii="Times;Times New Roman" w:hAnsi="Times;Times New Roman" w:cs="Times;Times New Roman"/>
+        <w:rPr>
+          <w:rFonts w:ascii="Arial" w:hAnsi="Arial" w:cs="Arial"/>
+          <w:sz w:val="22"/>
+          <w:szCs w:val="22"/>
+        </w:rPr>
+      </w:pPr>
+      <w:r>
+        <w:rPr>
+          <w:rFonts w:ascii="Arial" w:hAnsi="Arial" w:cs="Arial"/>
+          <w:sz w:val="22"/>
+          <w:szCs w:val="22"/>
         </w:rPr>
         <w:t xml:space="preserve">Texting </w:t>
       </w:r>
@@ -1020,10 +1347,17 @@
           <w:ilvl w:val="0"/>
           <w:numId w:val="7"/>
         </w:numPr>
-      </w:pPr>
-      <w:r>
-        <w:rPr>
-          <w:rFonts w:ascii="Times;Times New Roman" w:hAnsi="Times;Times New Roman" w:cs="Times;Times New Roman"/>
+        <w:rPr>
+          <w:rFonts w:ascii="Arial" w:hAnsi="Arial" w:cs="Arial"/>
+          <w:sz w:val="22"/>
+          <w:szCs w:val="22"/>
+        </w:rPr>
+      </w:pPr>
+      <w:r>
+        <w:rPr>
+          <w:rFonts w:ascii="Arial" w:hAnsi="Arial" w:cs="Arial"/>
+          <w:sz w:val="22"/>
+          <w:szCs w:val="22"/>
         </w:rPr>
         <w:t xml:space="preserve">Phone call </w:t>
       </w:r>
@@ -1035,10 +1369,17 @@
           <w:ilvl w:val="0"/>
           <w:numId w:val="7"/>
         </w:numPr>
-      </w:pPr>
-      <w:r>
-        <w:rPr>
-          <w:rFonts w:ascii="Times;Times New Roman" w:hAnsi="Times;Times New Roman" w:cs="Times;Times New Roman"/>
+        <w:rPr>
+          <w:rFonts w:ascii="Arial" w:hAnsi="Arial" w:cs="Arial"/>
+          <w:sz w:val="22"/>
+          <w:szCs w:val="22"/>
+        </w:rPr>
+      </w:pPr>
+      <w:r>
+        <w:rPr>
+          <w:rFonts w:ascii="Arial" w:hAnsi="Arial" w:cs="Arial"/>
+          <w:sz w:val="22"/>
+          <w:szCs w:val="22"/>
         </w:rPr>
         <w:t xml:space="preserve">Talking in person </w:t>
       </w:r>
@@ -1050,10 +1391,17 @@
           <w:ilvl w:val="0"/>
           <w:numId w:val="7"/>
         </w:numPr>
-      </w:pPr>
-      <w:r>
-        <w:rPr>
-          <w:rFonts w:ascii="Times;Times New Roman" w:hAnsi="Times;Times New Roman" w:cs="Times;Times New Roman"/>
+        <w:rPr>
+          <w:rFonts w:ascii="Arial" w:hAnsi="Arial" w:cs="Arial"/>
+          <w:sz w:val="22"/>
+          <w:szCs w:val="22"/>
+        </w:rPr>
+      </w:pPr>
+      <w:r>
+        <w:rPr>
+          <w:rFonts w:ascii="Arial" w:hAnsi="Arial" w:cs="Arial"/>
+          <w:sz w:val="22"/>
+          <w:szCs w:val="22"/>
         </w:rPr>
         <w:t xml:space="preserve">MySpace / Facebook </w:t>
       </w:r>
@@ -1065,10 +1413,17 @@
           <w:ilvl w:val="0"/>
           <w:numId w:val="7"/>
         </w:numPr>
-      </w:pPr>
-      <w:r>
-        <w:rPr>
-          <w:rFonts w:ascii="Times;Times New Roman" w:hAnsi="Times;Times New Roman" w:cs="Times;Times New Roman"/>
+        <w:rPr>
+          <w:rFonts w:ascii="Arial" w:hAnsi="Arial" w:cs="Arial"/>
+          <w:sz w:val="22"/>
+          <w:szCs w:val="22"/>
+        </w:rPr>
+      </w:pPr>
+      <w:r>
+        <w:rPr>
+          <w:rFonts w:ascii="Arial" w:hAnsi="Arial" w:cs="Arial"/>
+          <w:sz w:val="22"/>
+          <w:szCs w:val="22"/>
         </w:rPr>
         <w:t xml:space="preserve">Twitter </w:t>
       </w:r>
@@ -1080,10 +1435,17 @@
           <w:ilvl w:val="0"/>
           <w:numId w:val="7"/>
         </w:numPr>
-      </w:pPr>
-      <w:r>
-        <w:rPr>
-          <w:rFonts w:ascii="Times;Times New Roman" w:hAnsi="Times;Times New Roman" w:cs="Times;Times New Roman"/>
+        <w:rPr>
+          <w:rFonts w:ascii="Arial" w:hAnsi="Arial" w:cs="Arial"/>
+          <w:sz w:val="22"/>
+          <w:szCs w:val="22"/>
+        </w:rPr>
+      </w:pPr>
+      <w:r>
+        <w:rPr>
+          <w:rFonts w:ascii="Arial" w:hAnsi="Arial" w:cs="Arial"/>
+          <w:sz w:val="22"/>
+          <w:szCs w:val="22"/>
         </w:rPr>
         <w:t>Email</w:t>
       </w:r>
@@ -1107,12 +1469,12 @@
         <w:tblLook w:val="0000" w:firstRow="0" w:lastRow="0" w:firstColumn="0" w:lastColumn="0" w:noHBand="0" w:noVBand="0"/>
       </w:tblPr>
       <w:tblGrid>
-        <w:gridCol w:w="2003"/>
-        <w:gridCol w:w="887"/>
-        <w:gridCol w:w="1452"/>
-        <w:gridCol w:w="1624"/>
-        <w:gridCol w:w="1856"/>
-        <w:gridCol w:w="1546"/>
+        <w:gridCol w:w="2066"/>
+        <w:gridCol w:w="892"/>
+        <w:gridCol w:w="1449"/>
+        <w:gridCol w:w="1616"/>
+        <w:gridCol w:w="1850"/>
+        <w:gridCol w:w="1541"/>
       </w:tblGrid>
       <w:tr>
         <w:tc>
@@ -1131,9 +1493,15 @@
           <w:p>
             <w:pPr>
               <w:pStyle w:val="TableContents"/>
+              <w:rPr>
+                <w:rFonts w:ascii="Arial" w:hAnsi="Arial" w:cs="Arial"/>
+                <w:sz w:val="22"/>
+                <w:szCs w:val="22"/>
+              </w:rPr>
             </w:pPr>
             <w:r>
               <w:rPr>
+                <w:rFonts w:ascii="Arial" w:hAnsi="Arial" w:cs="Arial"/>
                 <w:b/>
                 <w:bCs/>
                 <w:sz w:val="22"/>
@@ -1159,9 +1527,15 @@
           <w:p>
             <w:pPr>
               <w:pStyle w:val="TableContents"/>
+              <w:rPr>
+                <w:rFonts w:ascii="Arial" w:hAnsi="Arial" w:cs="Arial"/>
+                <w:sz w:val="22"/>
+                <w:szCs w:val="22"/>
+              </w:rPr>
             </w:pPr>
             <w:r>
               <w:rPr>
+                <w:rFonts w:ascii="Arial" w:hAnsi="Arial" w:cs="Arial"/>
                 <w:b/>
                 <w:bCs/>
                 <w:sz w:val="22"/>
@@ -1187,9 +1561,15 @@
           <w:p>
             <w:pPr>
               <w:pStyle w:val="TableContents"/>
+              <w:rPr>
+                <w:rFonts w:ascii="Arial" w:hAnsi="Arial" w:cs="Arial"/>
+                <w:sz w:val="22"/>
+                <w:szCs w:val="22"/>
+              </w:rPr>
             </w:pPr>
             <w:r>
               <w:rPr>
+                <w:rFonts w:ascii="Arial" w:hAnsi="Arial" w:cs="Arial"/>
                 <w:b/>
                 <w:bCs/>
                 <w:sz w:val="22"/>
@@ -1215,10 +1595,15 @@
           <w:p>
             <w:pPr>
               <w:pStyle w:val="DefaultStyle"/>
+              <w:rPr>
+                <w:rFonts w:ascii="Arial" w:hAnsi="Arial" w:cs="Arial"/>
+                <w:sz w:val="22"/>
+                <w:szCs w:val="22"/>
+              </w:rPr>
             </w:pPr>
             <w:r>
               <w:rPr>
-                <w:rFonts w:ascii="Times;Times New Roman" w:hAnsi="Times;Times New Roman" w:cs="Times;Times New Roman"/>
+                <w:rFonts w:ascii="Arial" w:hAnsi="Arial" w:cs="Arial"/>
                 <w:b/>
                 <w:bCs/>
                 <w:sz w:val="22"/>
@@ -1244,10 +1629,15 @@
           <w:p>
             <w:pPr>
               <w:pStyle w:val="DefaultStyle"/>
+              <w:rPr>
+                <w:rFonts w:ascii="Arial" w:hAnsi="Arial" w:cs="Arial"/>
+                <w:sz w:val="22"/>
+                <w:szCs w:val="22"/>
+              </w:rPr>
             </w:pPr>
             <w:r>
               <w:rPr>
-                <w:rFonts w:ascii="Times;Times New Roman" w:hAnsi="Times;Times New Roman" w:cs="Times;Times New Roman"/>
+                <w:rFonts w:ascii="Arial" w:hAnsi="Arial" w:cs="Arial"/>
                 <w:b/>
                 <w:bCs/>
                 <w:sz w:val="22"/>
@@ -1258,7 +1648,7 @@
             <w:proofErr w:type="spellStart"/>
             <w:r>
               <w:rPr>
-                <w:rFonts w:ascii="Times;Times New Roman" w:hAnsi="Times;Times New Roman" w:cs="Times;Times New Roman"/>
+                <w:rFonts w:ascii="Arial" w:hAnsi="Arial" w:cs="Arial"/>
                 <w:b/>
                 <w:bCs/>
                 <w:sz w:val="22"/>
@@ -1269,7 +1659,7 @@
             <w:proofErr w:type="spellEnd"/>
             <w:r>
               <w:rPr>
-                <w:rFonts w:ascii="Times;Times New Roman" w:hAnsi="Times;Times New Roman" w:cs="Times;Times New Roman"/>
+                <w:rFonts w:ascii="Arial" w:hAnsi="Arial" w:cs="Arial"/>
                 <w:b/>
                 <w:bCs/>
                 <w:sz w:val="22"/>
@@ -1296,10 +1686,15 @@
           <w:p>
             <w:pPr>
               <w:pStyle w:val="DefaultStyle"/>
+              <w:rPr>
+                <w:rFonts w:ascii="Arial" w:hAnsi="Arial" w:cs="Arial"/>
+                <w:sz w:val="22"/>
+                <w:szCs w:val="22"/>
+              </w:rPr>
             </w:pPr>
             <w:r>
               <w:rPr>
-                <w:rFonts w:ascii="Times;Times New Roman" w:hAnsi="Times;Times New Roman" w:cs="Times;Times New Roman"/>
+                <w:rFonts w:ascii="Arial" w:hAnsi="Arial" w:cs="Arial"/>
                 <w:b/>
                 <w:bCs/>
                 <w:sz w:val="22"/>
@@ -1326,10 +1721,15 @@
           <w:p>
             <w:pPr>
               <w:pStyle w:val="DefaultStyle"/>
+              <w:rPr>
+                <w:rFonts w:ascii="Arial" w:hAnsi="Arial" w:cs="Arial"/>
+                <w:sz w:val="22"/>
+                <w:szCs w:val="22"/>
+              </w:rPr>
             </w:pPr>
             <w:r>
               <w:rPr>
-                <w:rFonts w:ascii="Times;Times New Roman" w:hAnsi="Times;Times New Roman" w:cs="Times;Times New Roman"/>
+                <w:rFonts w:ascii="Arial" w:hAnsi="Arial" w:cs="Arial"/>
                 <w:sz w:val="22"/>
                 <w:szCs w:val="22"/>
               </w:rPr>
@@ -1353,6 +1753,11 @@
             <w:pPr>
               <w:pStyle w:val="TableContents"/>
               <w:snapToGrid w:val="0"/>
+              <w:rPr>
+                <w:rFonts w:ascii="Arial" w:hAnsi="Arial" w:cs="Arial"/>
+                <w:sz w:val="22"/>
+                <w:szCs w:val="22"/>
+              </w:rPr>
             </w:pPr>
           </w:p>
         </w:tc>
@@ -1372,6 +1777,11 @@
             <w:pPr>
               <w:pStyle w:val="TableContents"/>
               <w:snapToGrid w:val="0"/>
+              <w:rPr>
+                <w:rFonts w:ascii="Arial" w:hAnsi="Arial" w:cs="Arial"/>
+                <w:sz w:val="22"/>
+                <w:szCs w:val="22"/>
+              </w:rPr>
             </w:pPr>
           </w:p>
         </w:tc>
@@ -1391,6 +1801,11 @@
             <w:pPr>
               <w:pStyle w:val="TableContents"/>
               <w:snapToGrid w:val="0"/>
+              <w:rPr>
+                <w:rFonts w:ascii="Arial" w:hAnsi="Arial" w:cs="Arial"/>
+                <w:sz w:val="22"/>
+                <w:szCs w:val="22"/>
+              </w:rPr>
             </w:pPr>
           </w:p>
         </w:tc>
@@ -1410,6 +1825,11 @@
             <w:pPr>
               <w:pStyle w:val="TableContents"/>
               <w:snapToGrid w:val="0"/>
+              <w:rPr>
+                <w:rFonts w:ascii="Arial" w:hAnsi="Arial" w:cs="Arial"/>
+                <w:sz w:val="22"/>
+                <w:szCs w:val="22"/>
+              </w:rPr>
             </w:pPr>
           </w:p>
         </w:tc>
@@ -1430,6 +1850,11 @@
             <w:pPr>
               <w:pStyle w:val="TableContents"/>
               <w:snapToGrid w:val="0"/>
+              <w:rPr>
+                <w:rFonts w:ascii="Arial" w:hAnsi="Arial" w:cs="Arial"/>
+                <w:sz w:val="22"/>
+                <w:szCs w:val="22"/>
+              </w:rPr>
             </w:pPr>
           </w:p>
         </w:tc>
@@ -1450,22 +1875,336 @@
           <w:p>
             <w:pPr>
               <w:pStyle w:val="DefaultStyle"/>
+              <w:rPr>
+                <w:rFonts w:ascii="Arial" w:hAnsi="Arial" w:cs="Arial"/>
+                <w:sz w:val="22"/>
+                <w:szCs w:val="22"/>
+              </w:rPr>
             </w:pPr>
             <w:r>
               <w:rPr>
-                <w:rFonts w:ascii="Times;Times New Roman" w:hAnsi="Times;Times New Roman" w:cs="Times;Times New Roman"/>
-                <w:sz w:val="22"/>
-                <w:szCs w:val="22"/>
-              </w:rPr>
-              <w:t xml:space="preserve">Asking parents’ permission to do something when you </w:t>
+                <w:rFonts w:ascii="Arial" w:hAnsi="Arial" w:cs="Arial"/>
+                <w:sz w:val="22"/>
+                <w:szCs w:val="22"/>
+              </w:rPr>
+              <w:t>Asking parents’ permission to do something when you think they will likely say ‘no’</w:t>
+            </w:r>
+          </w:p>
+        </w:tc>
+        <w:tc>
+          <w:tcPr>
+            <w:tcW w:w="887" w:type="dxa"/>
+            <w:tcBorders>
+              <w:left w:val="single" w:sz="2" w:space="0" w:color="000000"/>
+              <w:bottom w:val="single" w:sz="2" w:space="0" w:color="000000"/>
+            </w:tcBorders>
+            <w:shd w:val="clear" w:color="auto" w:fill="auto"/>
+            <w:tcMar>
+              <w:left w:w="54" w:type="dxa"/>
+            </w:tcMar>
+          </w:tcPr>
+          <w:p>
+            <w:pPr>
+              <w:pStyle w:val="TableContents"/>
+              <w:snapToGrid w:val="0"/>
+              <w:rPr>
+                <w:rFonts w:ascii="Arial" w:hAnsi="Arial" w:cs="Arial"/>
+                <w:sz w:val="22"/>
+                <w:szCs w:val="22"/>
+              </w:rPr>
+            </w:pPr>
+          </w:p>
+        </w:tc>
+        <w:tc>
+          <w:tcPr>
+            <w:tcW w:w="1452" w:type="dxa"/>
+            <w:tcBorders>
+              <w:left w:val="single" w:sz="2" w:space="0" w:color="000000"/>
+              <w:bottom w:val="single" w:sz="2" w:space="0" w:color="000000"/>
+            </w:tcBorders>
+            <w:shd w:val="clear" w:color="auto" w:fill="auto"/>
+            <w:tcMar>
+              <w:left w:w="54" w:type="dxa"/>
+            </w:tcMar>
+          </w:tcPr>
+          <w:p>
+            <w:pPr>
+              <w:pStyle w:val="TableContents"/>
+              <w:snapToGrid w:val="0"/>
+              <w:rPr>
+                <w:rFonts w:ascii="Arial" w:hAnsi="Arial" w:cs="Arial"/>
+                <w:sz w:val="22"/>
+                <w:szCs w:val="22"/>
+              </w:rPr>
+            </w:pPr>
+          </w:p>
+        </w:tc>
+        <w:tc>
+          <w:tcPr>
+            <w:tcW w:w="1624" w:type="dxa"/>
+            <w:tcBorders>
+              <w:left w:val="single" w:sz="2" w:space="0" w:color="000000"/>
+              <w:bottom w:val="single" w:sz="2" w:space="0" w:color="000000"/>
+            </w:tcBorders>
+            <w:shd w:val="clear" w:color="auto" w:fill="auto"/>
+            <w:tcMar>
+              <w:left w:w="54" w:type="dxa"/>
+            </w:tcMar>
+          </w:tcPr>
+          <w:p>
+            <w:pPr>
+              <w:pStyle w:val="TableContents"/>
+              <w:snapToGrid w:val="0"/>
+              <w:rPr>
+                <w:rFonts w:ascii="Arial" w:hAnsi="Arial" w:cs="Arial"/>
+                <w:sz w:val="22"/>
+                <w:szCs w:val="22"/>
+              </w:rPr>
+            </w:pPr>
+          </w:p>
+        </w:tc>
+        <w:tc>
+          <w:tcPr>
+            <w:tcW w:w="1856" w:type="dxa"/>
+            <w:tcBorders>
+              <w:left w:val="single" w:sz="2" w:space="0" w:color="000000"/>
+              <w:bottom w:val="single" w:sz="2" w:space="0" w:color="000000"/>
+            </w:tcBorders>
+            <w:shd w:val="clear" w:color="auto" w:fill="auto"/>
+            <w:tcMar>
+              <w:left w:w="54" w:type="dxa"/>
+            </w:tcMar>
+          </w:tcPr>
+          <w:p>
+            <w:pPr>
+              <w:pStyle w:val="TableContents"/>
+              <w:snapToGrid w:val="0"/>
+              <w:rPr>
+                <w:rFonts w:ascii="Arial" w:hAnsi="Arial" w:cs="Arial"/>
+                <w:sz w:val="22"/>
+                <w:szCs w:val="22"/>
+              </w:rPr>
+            </w:pPr>
+          </w:p>
+        </w:tc>
+        <w:tc>
+          <w:tcPr>
+            <w:tcW w:w="1546" w:type="dxa"/>
+            <w:tcBorders>
+              <w:left w:val="single" w:sz="2" w:space="0" w:color="000000"/>
+              <w:bottom w:val="single" w:sz="2" w:space="0" w:color="000000"/>
+              <w:right w:val="single" w:sz="2" w:space="0" w:color="000000"/>
+            </w:tcBorders>
+            <w:shd w:val="clear" w:color="auto" w:fill="auto"/>
+            <w:tcMar>
+              <w:left w:w="54" w:type="dxa"/>
+            </w:tcMar>
+          </w:tcPr>
+          <w:p>
+            <w:pPr>
+              <w:pStyle w:val="TableContents"/>
+              <w:snapToGrid w:val="0"/>
+              <w:rPr>
+                <w:rFonts w:ascii="Arial" w:hAnsi="Arial" w:cs="Arial"/>
+                <w:sz w:val="22"/>
+                <w:szCs w:val="22"/>
+              </w:rPr>
+            </w:pPr>
+          </w:p>
+        </w:tc>
+      </w:tr>
+      <w:tr>
+        <w:tc>
+          <w:tcPr>
+            <w:tcW w:w="1997" w:type="dxa"/>
+            <w:tcBorders>
+              <w:left w:val="single" w:sz="2" w:space="0" w:color="000000"/>
+              <w:bottom w:val="single" w:sz="2" w:space="0" w:color="000000"/>
+            </w:tcBorders>
+            <w:shd w:val="clear" w:color="auto" w:fill="auto"/>
+            <w:tcMar>
+              <w:left w:w="54" w:type="dxa"/>
+            </w:tcMar>
+          </w:tcPr>
+          <w:p>
+            <w:pPr>
+              <w:pStyle w:val="DefaultStyle"/>
+              <w:rPr>
+                <w:rFonts w:ascii="Arial" w:hAnsi="Arial" w:cs="Arial"/>
+                <w:sz w:val="22"/>
+                <w:szCs w:val="22"/>
+              </w:rPr>
+            </w:pPr>
+            <w:r>
+              <w:rPr>
+                <w:rFonts w:ascii="Arial" w:hAnsi="Arial" w:cs="Arial"/>
+                <w:sz w:val="22"/>
+                <w:szCs w:val="22"/>
+              </w:rPr>
+              <w:t>Figure out where and when to meet a friend to see a movie</w:t>
+            </w:r>
+          </w:p>
+        </w:tc>
+        <w:tc>
+          <w:tcPr>
+            <w:tcW w:w="887" w:type="dxa"/>
+            <w:tcBorders>
+              <w:left w:val="single" w:sz="2" w:space="0" w:color="000000"/>
+              <w:bottom w:val="single" w:sz="2" w:space="0" w:color="000000"/>
+            </w:tcBorders>
+            <w:shd w:val="clear" w:color="auto" w:fill="auto"/>
+            <w:tcMar>
+              <w:left w:w="54" w:type="dxa"/>
+            </w:tcMar>
+          </w:tcPr>
+          <w:p>
+            <w:pPr>
+              <w:pStyle w:val="TableContents"/>
+              <w:snapToGrid w:val="0"/>
+              <w:rPr>
+                <w:rFonts w:ascii="Arial" w:hAnsi="Arial" w:cs="Arial"/>
+                <w:sz w:val="22"/>
+                <w:szCs w:val="22"/>
+              </w:rPr>
+            </w:pPr>
+          </w:p>
+        </w:tc>
+        <w:tc>
+          <w:tcPr>
+            <w:tcW w:w="1452" w:type="dxa"/>
+            <w:tcBorders>
+              <w:left w:val="single" w:sz="2" w:space="0" w:color="000000"/>
+              <w:bottom w:val="single" w:sz="2" w:space="0" w:color="000000"/>
+            </w:tcBorders>
+            <w:shd w:val="clear" w:color="auto" w:fill="auto"/>
+            <w:tcMar>
+              <w:left w:w="54" w:type="dxa"/>
+            </w:tcMar>
+          </w:tcPr>
+          <w:p>
+            <w:pPr>
+              <w:pStyle w:val="TableContents"/>
+              <w:snapToGrid w:val="0"/>
+              <w:rPr>
+                <w:rFonts w:ascii="Arial" w:hAnsi="Arial" w:cs="Arial"/>
+                <w:sz w:val="22"/>
+                <w:szCs w:val="22"/>
+              </w:rPr>
+            </w:pPr>
+          </w:p>
+        </w:tc>
+        <w:tc>
+          <w:tcPr>
+            <w:tcW w:w="1624" w:type="dxa"/>
+            <w:tcBorders>
+              <w:left w:val="single" w:sz="2" w:space="0" w:color="000000"/>
+              <w:bottom w:val="single" w:sz="2" w:space="0" w:color="000000"/>
+            </w:tcBorders>
+            <w:shd w:val="clear" w:color="auto" w:fill="auto"/>
+            <w:tcMar>
+              <w:left w:w="54" w:type="dxa"/>
+            </w:tcMar>
+          </w:tcPr>
+          <w:p>
+            <w:pPr>
+              <w:pStyle w:val="TableContents"/>
+              <w:snapToGrid w:val="0"/>
+              <w:rPr>
+                <w:rFonts w:ascii="Arial" w:hAnsi="Arial" w:cs="Arial"/>
+                <w:sz w:val="22"/>
+                <w:szCs w:val="22"/>
+              </w:rPr>
+            </w:pPr>
+          </w:p>
+        </w:tc>
+        <w:tc>
+          <w:tcPr>
+            <w:tcW w:w="1856" w:type="dxa"/>
+            <w:tcBorders>
+              <w:left w:val="single" w:sz="2" w:space="0" w:color="000000"/>
+              <w:bottom w:val="single" w:sz="2" w:space="0" w:color="000000"/>
+            </w:tcBorders>
+            <w:shd w:val="clear" w:color="auto" w:fill="auto"/>
+            <w:tcMar>
+              <w:left w:w="54" w:type="dxa"/>
+            </w:tcMar>
+          </w:tcPr>
+          <w:p>
+            <w:pPr>
+              <w:pStyle w:val="TableContents"/>
+              <w:snapToGrid w:val="0"/>
+              <w:rPr>
+                <w:rFonts w:ascii="Arial" w:hAnsi="Arial" w:cs="Arial"/>
+                <w:sz w:val="22"/>
+                <w:szCs w:val="22"/>
+              </w:rPr>
+            </w:pPr>
+          </w:p>
+        </w:tc>
+        <w:tc>
+          <w:tcPr>
+            <w:tcW w:w="1546" w:type="dxa"/>
+            <w:tcBorders>
+              <w:left w:val="single" w:sz="2" w:space="0" w:color="000000"/>
+              <w:bottom w:val="single" w:sz="2" w:space="0" w:color="000000"/>
+              <w:right w:val="single" w:sz="2" w:space="0" w:color="000000"/>
+            </w:tcBorders>
+            <w:shd w:val="clear" w:color="auto" w:fill="auto"/>
+            <w:tcMar>
+              <w:left w:w="54" w:type="dxa"/>
+            </w:tcMar>
+          </w:tcPr>
+          <w:p>
+            <w:pPr>
+              <w:pStyle w:val="TableContents"/>
+              <w:snapToGrid w:val="0"/>
+              <w:rPr>
+                <w:rFonts w:ascii="Arial" w:hAnsi="Arial" w:cs="Arial"/>
+                <w:sz w:val="22"/>
+                <w:szCs w:val="22"/>
+              </w:rPr>
+            </w:pPr>
+          </w:p>
+        </w:tc>
+      </w:tr>
+      <w:tr>
+        <w:tc>
+          <w:tcPr>
+            <w:tcW w:w="1997" w:type="dxa"/>
+            <w:tcBorders>
+              <w:left w:val="single" w:sz="2" w:space="0" w:color="000000"/>
+              <w:bottom w:val="single" w:sz="2" w:space="0" w:color="000000"/>
+            </w:tcBorders>
+            <w:shd w:val="clear" w:color="auto" w:fill="auto"/>
+            <w:tcMar>
+              <w:left w:w="54" w:type="dxa"/>
+            </w:tcMar>
+          </w:tcPr>
+          <w:p>
+            <w:pPr>
+              <w:pStyle w:val="DefaultStyle"/>
+              <w:rPr>
+                <w:rFonts w:ascii="Arial" w:hAnsi="Arial" w:cs="Arial"/>
+                <w:sz w:val="22"/>
+                <w:szCs w:val="22"/>
+              </w:rPr>
+            </w:pPr>
+            <w:r>
+              <w:rPr>
+                <w:rFonts w:ascii="Arial" w:hAnsi="Arial" w:cs="Arial"/>
+                <w:sz w:val="22"/>
+                <w:szCs w:val="22"/>
+              </w:rPr>
+              <w:t xml:space="preserve">Gossip about someone who could hear you if you </w:t>
             </w:r>
             <w:r>
               <w:rPr>
-                <w:rFonts w:ascii="Times;Times New Roman" w:hAnsi="Times;Times New Roman" w:cs="Times;Times New Roman"/>
-                <w:sz w:val="22"/>
-                <w:szCs w:val="22"/>
-              </w:rPr>
-              <w:t>think they will likely say ‘no’</w:t>
+                <w:rFonts w:ascii="Arial" w:hAnsi="Arial" w:cs="Arial"/>
+                <w:sz w:val="22"/>
+                <w:szCs w:val="22"/>
+              </w:rPr>
+              <w:lastRenderedPageBreak/>
+              <w:t>spoke</w:t>
             </w:r>
           </w:p>
         </w:tc>
@@ -1485,6 +2224,11 @@
             <w:pPr>
               <w:pStyle w:val="TableContents"/>
               <w:snapToGrid w:val="0"/>
+              <w:rPr>
+                <w:rFonts w:ascii="Arial" w:hAnsi="Arial" w:cs="Arial"/>
+                <w:sz w:val="22"/>
+                <w:szCs w:val="22"/>
+              </w:rPr>
             </w:pPr>
           </w:p>
         </w:tc>
@@ -1504,6 +2248,11 @@
             <w:pPr>
               <w:pStyle w:val="TableContents"/>
               <w:snapToGrid w:val="0"/>
+              <w:rPr>
+                <w:rFonts w:ascii="Arial" w:hAnsi="Arial" w:cs="Arial"/>
+                <w:sz w:val="22"/>
+                <w:szCs w:val="22"/>
+              </w:rPr>
             </w:pPr>
           </w:p>
         </w:tc>
@@ -1523,6 +2272,11 @@
             <w:pPr>
               <w:pStyle w:val="TableContents"/>
               <w:snapToGrid w:val="0"/>
+              <w:rPr>
+                <w:rFonts w:ascii="Arial" w:hAnsi="Arial" w:cs="Arial"/>
+                <w:sz w:val="22"/>
+                <w:szCs w:val="22"/>
+              </w:rPr>
             </w:pPr>
           </w:p>
         </w:tc>
@@ -1542,6 +2296,11 @@
             <w:pPr>
               <w:pStyle w:val="TableContents"/>
               <w:snapToGrid w:val="0"/>
+              <w:rPr>
+                <w:rFonts w:ascii="Arial" w:hAnsi="Arial" w:cs="Arial"/>
+                <w:sz w:val="22"/>
+                <w:szCs w:val="22"/>
+              </w:rPr>
             </w:pPr>
           </w:p>
         </w:tc>
@@ -1562,6 +2321,11 @@
             <w:pPr>
               <w:pStyle w:val="TableContents"/>
               <w:snapToGrid w:val="0"/>
+              <w:rPr>
+                <w:rFonts w:ascii="Arial" w:hAnsi="Arial" w:cs="Arial"/>
+                <w:sz w:val="22"/>
+                <w:szCs w:val="22"/>
+              </w:rPr>
             </w:pPr>
           </w:p>
         </w:tc>
@@ -1582,258 +2346,15 @@
           <w:p>
             <w:pPr>
               <w:pStyle w:val="DefaultStyle"/>
+              <w:rPr>
+                <w:rFonts w:ascii="Arial" w:hAnsi="Arial" w:cs="Arial"/>
+                <w:sz w:val="22"/>
+                <w:szCs w:val="22"/>
+              </w:rPr>
             </w:pPr>
             <w:r>
               <w:rPr>
-                <w:rFonts w:ascii="Times;Times New Roman" w:hAnsi="Times;Times New Roman" w:cs="Times;Times New Roman"/>
-                <w:sz w:val="22"/>
-                <w:szCs w:val="22"/>
-              </w:rPr>
-              <w:t>Figure out where and when to meet a friend to see a movie</w:t>
-            </w:r>
-          </w:p>
-        </w:tc>
-        <w:tc>
-          <w:tcPr>
-            <w:tcW w:w="887" w:type="dxa"/>
-            <w:tcBorders>
-              <w:left w:val="single" w:sz="2" w:space="0" w:color="000000"/>
-              <w:bottom w:val="single" w:sz="2" w:space="0" w:color="000000"/>
-            </w:tcBorders>
-            <w:shd w:val="clear" w:color="auto" w:fill="auto"/>
-            <w:tcMar>
-              <w:left w:w="54" w:type="dxa"/>
-            </w:tcMar>
-          </w:tcPr>
-          <w:p>
-            <w:pPr>
-              <w:pStyle w:val="TableContents"/>
-              <w:snapToGrid w:val="0"/>
-            </w:pPr>
-          </w:p>
-        </w:tc>
-        <w:tc>
-          <w:tcPr>
-            <w:tcW w:w="1452" w:type="dxa"/>
-            <w:tcBorders>
-              <w:left w:val="single" w:sz="2" w:space="0" w:color="000000"/>
-              <w:bottom w:val="single" w:sz="2" w:space="0" w:color="000000"/>
-            </w:tcBorders>
-            <w:shd w:val="clear" w:color="auto" w:fill="auto"/>
-            <w:tcMar>
-              <w:left w:w="54" w:type="dxa"/>
-            </w:tcMar>
-          </w:tcPr>
-          <w:p>
-            <w:pPr>
-              <w:pStyle w:val="TableContents"/>
-              <w:snapToGrid w:val="0"/>
-            </w:pPr>
-          </w:p>
-        </w:tc>
-        <w:tc>
-          <w:tcPr>
-            <w:tcW w:w="1624" w:type="dxa"/>
-            <w:tcBorders>
-              <w:left w:val="single" w:sz="2" w:space="0" w:color="000000"/>
-              <w:bottom w:val="single" w:sz="2" w:space="0" w:color="000000"/>
-            </w:tcBorders>
-            <w:shd w:val="clear" w:color="auto" w:fill="auto"/>
-            <w:tcMar>
-              <w:left w:w="54" w:type="dxa"/>
-            </w:tcMar>
-          </w:tcPr>
-          <w:p>
-            <w:pPr>
-              <w:pStyle w:val="TableContents"/>
-              <w:snapToGrid w:val="0"/>
-            </w:pPr>
-          </w:p>
-        </w:tc>
-        <w:tc>
-          <w:tcPr>
-            <w:tcW w:w="1856" w:type="dxa"/>
-            <w:tcBorders>
-              <w:left w:val="single" w:sz="2" w:space="0" w:color="000000"/>
-              <w:bottom w:val="single" w:sz="2" w:space="0" w:color="000000"/>
-            </w:tcBorders>
-            <w:shd w:val="clear" w:color="auto" w:fill="auto"/>
-            <w:tcMar>
-              <w:left w:w="54" w:type="dxa"/>
-            </w:tcMar>
-          </w:tcPr>
-          <w:p>
-            <w:pPr>
-              <w:pStyle w:val="TableContents"/>
-              <w:snapToGrid w:val="0"/>
-            </w:pPr>
-          </w:p>
-        </w:tc>
-        <w:tc>
-          <w:tcPr>
-            <w:tcW w:w="1546" w:type="dxa"/>
-            <w:tcBorders>
-              <w:left w:val="single" w:sz="2" w:space="0" w:color="000000"/>
-              <w:bottom w:val="single" w:sz="2" w:space="0" w:color="000000"/>
-              <w:right w:val="single" w:sz="2" w:space="0" w:color="000000"/>
-            </w:tcBorders>
-            <w:shd w:val="clear" w:color="auto" w:fill="auto"/>
-            <w:tcMar>
-              <w:left w:w="54" w:type="dxa"/>
-            </w:tcMar>
-          </w:tcPr>
-          <w:p>
-            <w:pPr>
-              <w:pStyle w:val="TableContents"/>
-              <w:snapToGrid w:val="0"/>
-            </w:pPr>
-          </w:p>
-        </w:tc>
-      </w:tr>
-      <w:tr>
-        <w:tc>
-          <w:tcPr>
-            <w:tcW w:w="1997" w:type="dxa"/>
-            <w:tcBorders>
-              <w:left w:val="single" w:sz="2" w:space="0" w:color="000000"/>
-              <w:bottom w:val="single" w:sz="2" w:space="0" w:color="000000"/>
-            </w:tcBorders>
-            <w:shd w:val="clear" w:color="auto" w:fill="auto"/>
-            <w:tcMar>
-              <w:left w:w="54" w:type="dxa"/>
-            </w:tcMar>
-          </w:tcPr>
-          <w:p>
-            <w:pPr>
-              <w:pStyle w:val="DefaultStyle"/>
-            </w:pPr>
-            <w:r>
-              <w:rPr>
-                <w:rFonts w:ascii="Times;Times New Roman" w:hAnsi="Times;Times New Roman" w:cs="Times;Times New Roman"/>
-                <w:sz w:val="22"/>
-                <w:szCs w:val="22"/>
-              </w:rPr>
-              <w:t>Gossip about someone who could hear you if you spoke</w:t>
-            </w:r>
-          </w:p>
-        </w:tc>
-        <w:tc>
-          <w:tcPr>
-            <w:tcW w:w="887" w:type="dxa"/>
-            <w:tcBorders>
-              <w:left w:val="single" w:sz="2" w:space="0" w:color="000000"/>
-              <w:bottom w:val="single" w:sz="2" w:space="0" w:color="000000"/>
-            </w:tcBorders>
-            <w:shd w:val="clear" w:color="auto" w:fill="auto"/>
-            <w:tcMar>
-              <w:left w:w="54" w:type="dxa"/>
-            </w:tcMar>
-          </w:tcPr>
-          <w:p>
-            <w:pPr>
-              <w:pStyle w:val="TableContents"/>
-              <w:snapToGrid w:val="0"/>
-            </w:pPr>
-          </w:p>
-        </w:tc>
-        <w:tc>
-          <w:tcPr>
-            <w:tcW w:w="1452" w:type="dxa"/>
-            <w:tcBorders>
-              <w:left w:val="single" w:sz="2" w:space="0" w:color="000000"/>
-              <w:bottom w:val="single" w:sz="2" w:space="0" w:color="000000"/>
-            </w:tcBorders>
-            <w:shd w:val="clear" w:color="auto" w:fill="auto"/>
-            <w:tcMar>
-              <w:left w:w="54" w:type="dxa"/>
-            </w:tcMar>
-          </w:tcPr>
-          <w:p>
-            <w:pPr>
-              <w:pStyle w:val="TableContents"/>
-              <w:snapToGrid w:val="0"/>
-            </w:pPr>
-          </w:p>
-        </w:tc>
-        <w:tc>
-          <w:tcPr>
-            <w:tcW w:w="1624" w:type="dxa"/>
-            <w:tcBorders>
-              <w:left w:val="single" w:sz="2" w:space="0" w:color="000000"/>
-              <w:bottom w:val="single" w:sz="2" w:space="0" w:color="000000"/>
-            </w:tcBorders>
-            <w:shd w:val="clear" w:color="auto" w:fill="auto"/>
-            <w:tcMar>
-              <w:left w:w="54" w:type="dxa"/>
-            </w:tcMar>
-          </w:tcPr>
-          <w:p>
-            <w:pPr>
-              <w:pStyle w:val="TableContents"/>
-              <w:snapToGrid w:val="0"/>
-            </w:pPr>
-          </w:p>
-        </w:tc>
-        <w:tc>
-          <w:tcPr>
-            <w:tcW w:w="1856" w:type="dxa"/>
-            <w:tcBorders>
-              <w:left w:val="single" w:sz="2" w:space="0" w:color="000000"/>
-              <w:bottom w:val="single" w:sz="2" w:space="0" w:color="000000"/>
-            </w:tcBorders>
-            <w:shd w:val="clear" w:color="auto" w:fill="auto"/>
-            <w:tcMar>
-              <w:left w:w="54" w:type="dxa"/>
-            </w:tcMar>
-          </w:tcPr>
-          <w:p>
-            <w:pPr>
-              <w:pStyle w:val="TableContents"/>
-              <w:snapToGrid w:val="0"/>
-            </w:pPr>
-          </w:p>
-        </w:tc>
-        <w:tc>
-          <w:tcPr>
-            <w:tcW w:w="1546" w:type="dxa"/>
-            <w:tcBorders>
-              <w:left w:val="single" w:sz="2" w:space="0" w:color="000000"/>
-              <w:bottom w:val="single" w:sz="2" w:space="0" w:color="000000"/>
-              <w:right w:val="single" w:sz="2" w:space="0" w:color="000000"/>
-            </w:tcBorders>
-            <w:shd w:val="clear" w:color="auto" w:fill="auto"/>
-            <w:tcMar>
-              <w:left w:w="54" w:type="dxa"/>
-            </w:tcMar>
-          </w:tcPr>
-          <w:p>
-            <w:pPr>
-              <w:pStyle w:val="TableContents"/>
-              <w:snapToGrid w:val="0"/>
-            </w:pPr>
-          </w:p>
-        </w:tc>
-      </w:tr>
-      <w:tr>
-        <w:tc>
-          <w:tcPr>
-            <w:tcW w:w="1997" w:type="dxa"/>
-            <w:tcBorders>
-              <w:left w:val="single" w:sz="2" w:space="0" w:color="000000"/>
-              <w:bottom w:val="single" w:sz="2" w:space="0" w:color="000000"/>
-            </w:tcBorders>
-            <w:shd w:val="clear" w:color="auto" w:fill="auto"/>
-            <w:tcMar>
-              <w:left w:w="54" w:type="dxa"/>
-            </w:tcMar>
-          </w:tcPr>
-          <w:p>
-            <w:pPr>
-              <w:pStyle w:val="DefaultStyle"/>
-            </w:pPr>
-            <w:r>
-              <w:rPr>
-                <w:rFonts w:ascii="Times;Times New Roman" w:hAnsi="Times;Times New Roman" w:cs="Times;Times New Roman"/>
+                <w:rFonts w:ascii="Arial" w:hAnsi="Arial" w:cs="Arial"/>
                 <w:sz w:val="22"/>
                 <w:szCs w:val="22"/>
               </w:rPr>
@@ -1858,6 +2379,11 @@
             <w:pPr>
               <w:pStyle w:val="TableContents"/>
               <w:snapToGrid w:val="0"/>
+              <w:rPr>
+                <w:rFonts w:ascii="Arial" w:hAnsi="Arial" w:cs="Arial"/>
+                <w:sz w:val="22"/>
+                <w:szCs w:val="22"/>
+              </w:rPr>
             </w:pPr>
           </w:p>
         </w:tc>
@@ -1877,6 +2403,11 @@
             <w:pPr>
               <w:pStyle w:val="TableContents"/>
               <w:snapToGrid w:val="0"/>
+              <w:rPr>
+                <w:rFonts w:ascii="Arial" w:hAnsi="Arial" w:cs="Arial"/>
+                <w:sz w:val="22"/>
+                <w:szCs w:val="22"/>
+              </w:rPr>
             </w:pPr>
           </w:p>
         </w:tc>
@@ -1896,6 +2427,11 @@
             <w:pPr>
               <w:pStyle w:val="TableContents"/>
               <w:snapToGrid w:val="0"/>
+              <w:rPr>
+                <w:rFonts w:ascii="Arial" w:hAnsi="Arial" w:cs="Arial"/>
+                <w:sz w:val="22"/>
+                <w:szCs w:val="22"/>
+              </w:rPr>
             </w:pPr>
           </w:p>
         </w:tc>
@@ -1915,6 +2451,11 @@
             <w:pPr>
               <w:pStyle w:val="TableContents"/>
               <w:snapToGrid w:val="0"/>
+              <w:rPr>
+                <w:rFonts w:ascii="Arial" w:hAnsi="Arial" w:cs="Arial"/>
+                <w:sz w:val="22"/>
+                <w:szCs w:val="22"/>
+              </w:rPr>
             </w:pPr>
           </w:p>
         </w:tc>
@@ -1935,6 +2476,11 @@
             <w:pPr>
               <w:pStyle w:val="TableContents"/>
               <w:snapToGrid w:val="0"/>
+              <w:rPr>
+                <w:rFonts w:ascii="Arial" w:hAnsi="Arial" w:cs="Arial"/>
+                <w:sz w:val="22"/>
+                <w:szCs w:val="22"/>
+              </w:rPr>
             </w:pPr>
           </w:p>
         </w:tc>
@@ -1955,10 +2501,15 @@
           <w:p>
             <w:pPr>
               <w:pStyle w:val="DefaultStyle"/>
+              <w:rPr>
+                <w:rFonts w:ascii="Arial" w:hAnsi="Arial" w:cs="Arial"/>
+                <w:sz w:val="22"/>
+                <w:szCs w:val="22"/>
+              </w:rPr>
             </w:pPr>
             <w:r>
               <w:rPr>
-                <w:rFonts w:ascii="Times;Times New Roman" w:hAnsi="Times;Times New Roman" w:cs="Times;Times New Roman"/>
+                <w:rFonts w:ascii="Arial" w:hAnsi="Arial" w:cs="Arial"/>
                 <w:sz w:val="22"/>
                 <w:szCs w:val="22"/>
               </w:rPr>
@@ -1982,6 +2533,11 @@
             <w:pPr>
               <w:pStyle w:val="TableContents"/>
               <w:snapToGrid w:val="0"/>
+              <w:rPr>
+                <w:rFonts w:ascii="Arial" w:hAnsi="Arial" w:cs="Arial"/>
+                <w:sz w:val="22"/>
+                <w:szCs w:val="22"/>
+              </w:rPr>
             </w:pPr>
           </w:p>
         </w:tc>
@@ -2001,6 +2557,11 @@
             <w:pPr>
               <w:pStyle w:val="TableContents"/>
               <w:snapToGrid w:val="0"/>
+              <w:rPr>
+                <w:rFonts w:ascii="Arial" w:hAnsi="Arial" w:cs="Arial"/>
+                <w:sz w:val="22"/>
+                <w:szCs w:val="22"/>
+              </w:rPr>
             </w:pPr>
           </w:p>
         </w:tc>
@@ -2020,6 +2581,11 @@
             <w:pPr>
               <w:pStyle w:val="TableContents"/>
               <w:snapToGrid w:val="0"/>
+              <w:rPr>
+                <w:rFonts w:ascii="Arial" w:hAnsi="Arial" w:cs="Arial"/>
+                <w:sz w:val="22"/>
+                <w:szCs w:val="22"/>
+              </w:rPr>
             </w:pPr>
           </w:p>
         </w:tc>
@@ -2039,6 +2605,11 @@
             <w:pPr>
               <w:pStyle w:val="TableContents"/>
               <w:snapToGrid w:val="0"/>
+              <w:rPr>
+                <w:rFonts w:ascii="Arial" w:hAnsi="Arial" w:cs="Arial"/>
+                <w:sz w:val="22"/>
+                <w:szCs w:val="22"/>
+              </w:rPr>
             </w:pPr>
           </w:p>
         </w:tc>
@@ -2059,6 +2630,11 @@
             <w:pPr>
               <w:pStyle w:val="TableContents"/>
               <w:snapToGrid w:val="0"/>
+              <w:rPr>
+                <w:rFonts w:ascii="Arial" w:hAnsi="Arial" w:cs="Arial"/>
+                <w:sz w:val="22"/>
+                <w:szCs w:val="22"/>
+              </w:rPr>
             </w:pPr>
           </w:p>
         </w:tc>
@@ -2079,23 +2655,20 @@
           <w:p>
             <w:pPr>
               <w:pStyle w:val="DefaultStyle"/>
+              <w:rPr>
+                <w:rFonts w:ascii="Arial" w:hAnsi="Arial" w:cs="Arial"/>
+                <w:sz w:val="22"/>
+                <w:szCs w:val="22"/>
+              </w:rPr>
             </w:pPr>
             <w:r>
               <w:rPr>
-                <w:rFonts w:ascii="Times;Times New Roman" w:hAnsi="Times;Times New Roman" w:cs="Times;Times New Roman"/>
-                <w:sz w:val="22"/>
-                <w:szCs w:val="22"/>
-              </w:rPr>
-              <w:t xml:space="preserve">Feedback on a big </w:t>
+                <w:rFonts w:ascii="Arial" w:hAnsi="Arial" w:cs="Arial"/>
+                <w:sz w:val="22"/>
+                <w:szCs w:val="22"/>
+              </w:rPr>
+              <w:t>Feedback on a big decision (like what color prom dress, what game to buy, what phone to get)</w:t>
             </w:r>
-            <w:r>
-              <w:rPr>
-                <w:rFonts w:ascii="Times;Times New Roman" w:hAnsi="Times;Times New Roman" w:cs="Times;Times New Roman"/>
-                <w:sz w:val="22"/>
-                <w:szCs w:val="22"/>
-              </w:rPr>
-              <w:t>decision (like what color prom dress, what game to buy, what phone to get)</w:t>
-            </w:r>
           </w:p>
         </w:tc>
         <w:tc>
@@ -2114,6 +2687,11 @@
             <w:pPr>
               <w:pStyle w:val="TableContents"/>
               <w:snapToGrid w:val="0"/>
+              <w:rPr>
+                <w:rFonts w:ascii="Arial" w:hAnsi="Arial" w:cs="Arial"/>
+                <w:sz w:val="22"/>
+                <w:szCs w:val="22"/>
+              </w:rPr>
             </w:pPr>
           </w:p>
         </w:tc>
@@ -2133,6 +2711,11 @@
             <w:pPr>
               <w:pStyle w:val="TableContents"/>
               <w:snapToGrid w:val="0"/>
+              <w:rPr>
+                <w:rFonts w:ascii="Arial" w:hAnsi="Arial" w:cs="Arial"/>
+                <w:sz w:val="22"/>
+                <w:szCs w:val="22"/>
+              </w:rPr>
             </w:pPr>
           </w:p>
         </w:tc>
@@ -2152,6 +2735,11 @@
             <w:pPr>
               <w:pStyle w:val="TableContents"/>
               <w:snapToGrid w:val="0"/>
+              <w:rPr>
+                <w:rFonts w:ascii="Arial" w:hAnsi="Arial" w:cs="Arial"/>
+                <w:sz w:val="22"/>
+                <w:szCs w:val="22"/>
+              </w:rPr>
             </w:pPr>
           </w:p>
         </w:tc>
@@ -2171,6 +2759,11 @@
             <w:pPr>
               <w:pStyle w:val="TableContents"/>
               <w:snapToGrid w:val="0"/>
+              <w:rPr>
+                <w:rFonts w:ascii="Arial" w:hAnsi="Arial" w:cs="Arial"/>
+                <w:sz w:val="22"/>
+                <w:szCs w:val="22"/>
+              </w:rPr>
             </w:pPr>
           </w:p>
         </w:tc>
@@ -2191,6 +2784,11 @@
             <w:pPr>
               <w:pStyle w:val="TableContents"/>
               <w:snapToGrid w:val="0"/>
+              <w:rPr>
+                <w:rFonts w:ascii="Arial" w:hAnsi="Arial" w:cs="Arial"/>
+                <w:sz w:val="22"/>
+                <w:szCs w:val="22"/>
+              </w:rPr>
             </w:pPr>
           </w:p>
         </w:tc>
@@ -2211,10 +2809,15 @@
           <w:p>
             <w:pPr>
               <w:pStyle w:val="DefaultStyle"/>
+              <w:rPr>
+                <w:rFonts w:ascii="Arial" w:hAnsi="Arial" w:cs="Arial"/>
+                <w:sz w:val="22"/>
+                <w:szCs w:val="22"/>
+              </w:rPr>
             </w:pPr>
             <w:r>
               <w:rPr>
-                <w:rFonts w:ascii="Times;Times New Roman" w:hAnsi="Times;Times New Roman" w:cs="Times;Times New Roman"/>
+                <w:rFonts w:ascii="Arial" w:hAnsi="Arial" w:cs="Arial"/>
                 <w:sz w:val="22"/>
                 <w:szCs w:val="22"/>
               </w:rPr>
@@ -2238,6 +2841,11 @@
             <w:pPr>
               <w:pStyle w:val="TableContents"/>
               <w:snapToGrid w:val="0"/>
+              <w:rPr>
+                <w:rFonts w:ascii="Arial" w:hAnsi="Arial" w:cs="Arial"/>
+                <w:sz w:val="22"/>
+                <w:szCs w:val="22"/>
+              </w:rPr>
             </w:pPr>
           </w:p>
         </w:tc>
@@ -2257,6 +2865,11 @@
             <w:pPr>
               <w:pStyle w:val="TableContents"/>
               <w:snapToGrid w:val="0"/>
+              <w:rPr>
+                <w:rFonts w:ascii="Arial" w:hAnsi="Arial" w:cs="Arial"/>
+                <w:sz w:val="22"/>
+                <w:szCs w:val="22"/>
+              </w:rPr>
             </w:pPr>
           </w:p>
         </w:tc>
@@ -2276,6 +2889,11 @@
             <w:pPr>
               <w:pStyle w:val="TableContents"/>
               <w:snapToGrid w:val="0"/>
+              <w:rPr>
+                <w:rFonts w:ascii="Arial" w:hAnsi="Arial" w:cs="Arial"/>
+                <w:sz w:val="22"/>
+                <w:szCs w:val="22"/>
+              </w:rPr>
             </w:pPr>
           </w:p>
         </w:tc>
@@ -2295,6 +2913,11 @@
             <w:pPr>
               <w:pStyle w:val="TableContents"/>
               <w:snapToGrid w:val="0"/>
+              <w:rPr>
+                <w:rFonts w:ascii="Arial" w:hAnsi="Arial" w:cs="Arial"/>
+                <w:sz w:val="22"/>
+                <w:szCs w:val="22"/>
+              </w:rPr>
             </w:pPr>
           </w:p>
         </w:tc>
@@ -2315,6 +2938,11 @@
             <w:pPr>
               <w:pStyle w:val="TableContents"/>
               <w:snapToGrid w:val="0"/>
+              <w:rPr>
+                <w:rFonts w:ascii="Arial" w:hAnsi="Arial" w:cs="Arial"/>
+                <w:sz w:val="22"/>
+                <w:szCs w:val="22"/>
+              </w:rPr>
             </w:pPr>
           </w:p>
         </w:tc>
@@ -2335,10 +2963,15 @@
           <w:p>
             <w:pPr>
               <w:pStyle w:val="DefaultStyle"/>
+              <w:rPr>
+                <w:rFonts w:ascii="Arial" w:hAnsi="Arial" w:cs="Arial"/>
+                <w:sz w:val="22"/>
+                <w:szCs w:val="22"/>
+              </w:rPr>
             </w:pPr>
             <w:r>
               <w:rPr>
-                <w:rFonts w:ascii="Times;Times New Roman" w:hAnsi="Times;Times New Roman" w:cs="Times;Times New Roman"/>
+                <w:rFonts w:ascii="Arial" w:hAnsi="Arial" w:cs="Arial"/>
                 <w:sz w:val="22"/>
                 <w:szCs w:val="22"/>
               </w:rPr>
@@ -2362,6 +2995,11 @@
             <w:pPr>
               <w:pStyle w:val="TableContents"/>
               <w:snapToGrid w:val="0"/>
+              <w:rPr>
+                <w:rFonts w:ascii="Arial" w:hAnsi="Arial" w:cs="Arial"/>
+                <w:sz w:val="22"/>
+                <w:szCs w:val="22"/>
+              </w:rPr>
             </w:pPr>
           </w:p>
         </w:tc>
@@ -2381,6 +3019,11 @@
             <w:pPr>
               <w:pStyle w:val="TableContents"/>
               <w:snapToGrid w:val="0"/>
+              <w:rPr>
+                <w:rFonts w:ascii="Arial" w:hAnsi="Arial" w:cs="Arial"/>
+                <w:sz w:val="22"/>
+                <w:szCs w:val="22"/>
+              </w:rPr>
             </w:pPr>
           </w:p>
         </w:tc>
@@ -2400,6 +3043,11 @@
             <w:pPr>
               <w:pStyle w:val="TableContents"/>
               <w:snapToGrid w:val="0"/>
+              <w:rPr>
+                <w:rFonts w:ascii="Arial" w:hAnsi="Arial" w:cs="Arial"/>
+                <w:sz w:val="22"/>
+                <w:szCs w:val="22"/>
+              </w:rPr>
             </w:pPr>
           </w:p>
         </w:tc>
@@ -2419,6 +3067,11 @@
             <w:pPr>
               <w:pStyle w:val="TableContents"/>
               <w:snapToGrid w:val="0"/>
+              <w:rPr>
+                <w:rFonts w:ascii="Arial" w:hAnsi="Arial" w:cs="Arial"/>
+                <w:sz w:val="22"/>
+                <w:szCs w:val="22"/>
+              </w:rPr>
             </w:pPr>
           </w:p>
         </w:tc>
@@ -2439,6 +3092,11 @@
             <w:pPr>
               <w:pStyle w:val="TableContents"/>
               <w:snapToGrid w:val="0"/>
+              <w:rPr>
+                <w:rFonts w:ascii="Arial" w:hAnsi="Arial" w:cs="Arial"/>
+                <w:sz w:val="22"/>
+                <w:szCs w:val="22"/>
+              </w:rPr>
             </w:pPr>
           </w:p>
         </w:tc>
@@ -2459,10 +3117,15 @@
           <w:p>
             <w:pPr>
               <w:pStyle w:val="DefaultStyle"/>
+              <w:rPr>
+                <w:rFonts w:ascii="Arial" w:hAnsi="Arial" w:cs="Arial"/>
+                <w:sz w:val="22"/>
+                <w:szCs w:val="22"/>
+              </w:rPr>
             </w:pPr>
             <w:r>
               <w:rPr>
-                <w:rFonts w:ascii="Times;Times New Roman" w:hAnsi="Times;Times New Roman" w:cs="Times;Times New Roman"/>
+                <w:rFonts w:ascii="Arial" w:hAnsi="Arial" w:cs="Arial"/>
                 <w:sz w:val="22"/>
                 <w:szCs w:val="22"/>
               </w:rPr>
@@ -2486,6 +3149,11 @@
             <w:pPr>
               <w:pStyle w:val="TableContents"/>
               <w:snapToGrid w:val="0"/>
+              <w:rPr>
+                <w:rFonts w:ascii="Arial" w:hAnsi="Arial" w:cs="Arial"/>
+                <w:sz w:val="22"/>
+                <w:szCs w:val="22"/>
+              </w:rPr>
             </w:pPr>
           </w:p>
         </w:tc>
@@ -2505,6 +3173,11 @@
             <w:pPr>
               <w:pStyle w:val="TableContents"/>
               <w:snapToGrid w:val="0"/>
+              <w:rPr>
+                <w:rFonts w:ascii="Arial" w:hAnsi="Arial" w:cs="Arial"/>
+                <w:sz w:val="22"/>
+                <w:szCs w:val="22"/>
+              </w:rPr>
             </w:pPr>
           </w:p>
         </w:tc>
@@ -2524,6 +3197,11 @@
             <w:pPr>
               <w:pStyle w:val="TableContents"/>
               <w:snapToGrid w:val="0"/>
+              <w:rPr>
+                <w:rFonts w:ascii="Arial" w:hAnsi="Arial" w:cs="Arial"/>
+                <w:sz w:val="22"/>
+                <w:szCs w:val="22"/>
+              </w:rPr>
             </w:pPr>
           </w:p>
         </w:tc>
@@ -2543,6 +3221,11 @@
             <w:pPr>
               <w:pStyle w:val="TableContents"/>
               <w:snapToGrid w:val="0"/>
+              <w:rPr>
+                <w:rFonts w:ascii="Arial" w:hAnsi="Arial" w:cs="Arial"/>
+                <w:sz w:val="22"/>
+                <w:szCs w:val="22"/>
+              </w:rPr>
             </w:pPr>
           </w:p>
         </w:tc>
@@ -2563,6 +3246,11 @@
             <w:pPr>
               <w:pStyle w:val="TableContents"/>
               <w:snapToGrid w:val="0"/>
+              <w:rPr>
+                <w:rFonts w:ascii="Arial" w:hAnsi="Arial" w:cs="Arial"/>
+                <w:sz w:val="22"/>
+                <w:szCs w:val="22"/>
+              </w:rPr>
             </w:pPr>
           </w:p>
         </w:tc>
@@ -2583,10 +3271,15 @@
           <w:p>
             <w:pPr>
               <w:pStyle w:val="DefaultStyle"/>
+              <w:rPr>
+                <w:rFonts w:ascii="Arial" w:hAnsi="Arial" w:cs="Arial"/>
+                <w:sz w:val="22"/>
+                <w:szCs w:val="22"/>
+              </w:rPr>
             </w:pPr>
             <w:r>
               <w:rPr>
-                <w:rFonts w:ascii="Times;Times New Roman" w:hAnsi="Times;Times New Roman" w:cs="Times;Times New Roman"/>
+                <w:rFonts w:ascii="Arial" w:hAnsi="Arial" w:cs="Arial"/>
                 <w:sz w:val="22"/>
                 <w:szCs w:val="22"/>
               </w:rPr>
@@ -2610,6 +3303,11 @@
             <w:pPr>
               <w:pStyle w:val="TableContents"/>
               <w:snapToGrid w:val="0"/>
+              <w:rPr>
+                <w:rFonts w:ascii="Arial" w:hAnsi="Arial" w:cs="Arial"/>
+                <w:sz w:val="22"/>
+                <w:szCs w:val="22"/>
+              </w:rPr>
             </w:pPr>
           </w:p>
         </w:tc>
@@ -2629,6 +3327,11 @@
             <w:pPr>
               <w:pStyle w:val="TableContents"/>
               <w:snapToGrid w:val="0"/>
+              <w:rPr>
+                <w:rFonts w:ascii="Arial" w:hAnsi="Arial" w:cs="Arial"/>
+                <w:sz w:val="22"/>
+                <w:szCs w:val="22"/>
+              </w:rPr>
             </w:pPr>
           </w:p>
         </w:tc>
@@ -2648,6 +3351,11 @@
             <w:pPr>
               <w:pStyle w:val="TableContents"/>
               <w:snapToGrid w:val="0"/>
+              <w:rPr>
+                <w:rFonts w:ascii="Arial" w:hAnsi="Arial" w:cs="Arial"/>
+                <w:sz w:val="22"/>
+                <w:szCs w:val="22"/>
+              </w:rPr>
             </w:pPr>
           </w:p>
         </w:tc>
@@ -2667,6 +3375,11 @@
             <w:pPr>
               <w:pStyle w:val="TableContents"/>
               <w:snapToGrid w:val="0"/>
+              <w:rPr>
+                <w:rFonts w:ascii="Arial" w:hAnsi="Arial" w:cs="Arial"/>
+                <w:sz w:val="22"/>
+                <w:szCs w:val="22"/>
+              </w:rPr>
             </w:pPr>
           </w:p>
         </w:tc>
@@ -2687,6 +3400,11 @@
             <w:pPr>
               <w:pStyle w:val="TableContents"/>
               <w:snapToGrid w:val="0"/>
+              <w:rPr>
+                <w:rFonts w:ascii="Arial" w:hAnsi="Arial" w:cs="Arial"/>
+                <w:sz w:val="22"/>
+                <w:szCs w:val="22"/>
+              </w:rPr>
             </w:pPr>
           </w:p>
         </w:tc>
@@ -2695,47 +3413,61 @@
     <w:p>
       <w:pPr>
         <w:pStyle w:val="DefaultStyle"/>
-      </w:pPr>
-    </w:p>
-    <w:p>
-      <w:pPr>
-        <w:pStyle w:val="DefaultStyle"/>
-      </w:pPr>
-    </w:p>
-    <w:p>
-      <w:pPr>
-        <w:pStyle w:val="DefaultStyle"/>
-      </w:pPr>
-      <w:r>
-        <w:rPr>
-          <w:rFonts w:ascii="Times;Times New Roman" w:hAnsi="Times;Times New Roman" w:cs="Times;Times New Roman"/>
+        <w:rPr>
+          <w:rFonts w:ascii="Arial" w:hAnsi="Arial" w:cs="Arial"/>
+          <w:sz w:val="22"/>
+          <w:szCs w:val="22"/>
+        </w:rPr>
+      </w:pPr>
+    </w:p>
+    <w:p>
+      <w:pPr>
+        <w:pStyle w:val="DefaultStyle"/>
+        <w:rPr>
+          <w:rFonts w:ascii="Arial" w:hAnsi="Arial" w:cs="Arial"/>
+          <w:sz w:val="22"/>
+          <w:szCs w:val="22"/>
+        </w:rPr>
+      </w:pPr>
+    </w:p>
+    <w:p>
+      <w:pPr>
+        <w:pStyle w:val="DefaultStyle"/>
+        <w:rPr>
+          <w:rFonts w:ascii="Arial" w:hAnsi="Arial" w:cs="Arial"/>
+          <w:sz w:val="22"/>
+          <w:szCs w:val="22"/>
+        </w:rPr>
+      </w:pPr>
+      <w:r>
+        <w:rPr>
+          <w:rFonts w:ascii="Arial" w:hAnsi="Arial" w:cs="Arial"/>
+          <w:sz w:val="22"/>
+          <w:szCs w:val="22"/>
         </w:rPr>
         <w:t>1.</w:t>
       </w:r>
       <w:r>
         <w:rPr>
-          <w:rFonts w:ascii="Times;Times New Roman" w:hAnsi="Times;Times New Roman" w:cs="Times;Times New Roman"/>
+          <w:rFonts w:ascii="Arial" w:hAnsi="Arial" w:cs="Arial"/>
+          <w:sz w:val="22"/>
+          <w:szCs w:val="22"/>
         </w:rPr>
         <w:tab/>
-        <w:t xml:space="preserve">How does the </w:t>
-      </w:r>
-      <w:r>
-        <w:rPr>
-          <w:rFonts w:ascii="Times;Times New Roman" w:hAnsi="Times;Times New Roman" w:cs="Times;Times New Roman"/>
-        </w:rPr>
-        <w:t>type of data being exchanged affect which method you choose?</w:t>
-      </w:r>
-    </w:p>
-    <w:p>
-      <w:pPr>
-        <w:rPr>
-          <w:rFonts w:ascii="Times New Roman" w:eastAsia="SimSun" w:hAnsi="Times New Roman" w:cs="Lucida Sans"/>
-          <w:sz w:val="24"/>
-          <w:szCs w:val="24"/>
+        <w:t>How does the type of data being exchanged affect which method you choose?</w:t>
+      </w:r>
+    </w:p>
+    <w:p>
+      <w:pPr>
+        <w:rPr>
+          <w:rFonts w:ascii="Arial" w:eastAsia="SimSun" w:hAnsi="Arial" w:cs="Arial"/>
           <w:lang w:eastAsia="zh-CN" w:bidi="hi-IN"/>
         </w:rPr>
       </w:pPr>
       <w:r>
+        <w:rPr>
+          <w:rFonts w:ascii="Arial" w:hAnsi="Arial" w:cs="Arial"/>
+        </w:rPr>
         <w:br w:type="page"/>
       </w:r>
     </w:p>
@@ -2743,8 +3475,18 @@
       <w:pPr>
         <w:pStyle w:val="DefaultStyle"/>
         <w:jc w:val="right"/>
-      </w:pPr>
-      <w:r>
+        <w:rPr>
+          <w:rFonts w:ascii="Arial" w:hAnsi="Arial" w:cs="Arial"/>
+          <w:sz w:val="22"/>
+          <w:szCs w:val="22"/>
+        </w:rPr>
+      </w:pPr>
+      <w:r>
+        <w:rPr>
+          <w:rFonts w:ascii="Arial" w:hAnsi="Arial" w:cs="Arial"/>
+          <w:sz w:val="22"/>
+          <w:szCs w:val="22"/>
+        </w:rPr>
         <w:lastRenderedPageBreak/>
         <w:t xml:space="preserve">Name_____________________ </w:t>
       </w:r>
@@ -2752,71 +3494,103 @@
     <w:p>
       <w:pPr>
         <w:pStyle w:val="DefaultStyle"/>
+        <w:rPr>
+          <w:rFonts w:ascii="Arial" w:hAnsi="Arial" w:cs="Arial"/>
+          <w:sz w:val="22"/>
+          <w:szCs w:val="22"/>
+        </w:rPr>
       </w:pPr>
     </w:p>
     <w:p>
       <w:pPr>
         <w:pStyle w:val="DefaultStyle"/>
         <w:jc w:val="center"/>
-      </w:pPr>
-      <w:r>
-        <w:rPr>
+        <w:rPr>
+          <w:rFonts w:ascii="Arial" w:hAnsi="Arial" w:cs="Arial"/>
+          <w:sz w:val="22"/>
+          <w:szCs w:val="22"/>
+        </w:rPr>
+      </w:pPr>
+      <w:r>
+        <w:rPr>
+          <w:rFonts w:ascii="Arial" w:hAnsi="Arial" w:cs="Arial"/>
           <w:b/>
           <w:bCs/>
+          <w:sz w:val="22"/>
+          <w:szCs w:val="22"/>
         </w:rPr>
         <w:t>Data Journal</w:t>
       </w:r>
       <w:r>
+        <w:rPr>
+          <w:rFonts w:ascii="Arial" w:hAnsi="Arial" w:cs="Arial"/>
+          <w:sz w:val="22"/>
+          <w:szCs w:val="22"/>
+        </w:rPr>
         <w:t xml:space="preserve"> </w:t>
       </w:r>
     </w:p>
     <w:p>
       <w:pPr>
         <w:pStyle w:val="DefaultStyle"/>
-      </w:pPr>
-    </w:p>
-    <w:p>
-      <w:pPr>
-        <w:pStyle w:val="DefaultStyle"/>
-      </w:pPr>
-      <w:r>
-        <w:t>During the next several days, take note of situations when you “generate data”. We’re looking for specific moments when some activity you perform can be observed, recorded and, possibly, combined with simila</w:t>
-      </w:r>
-      <w:r>
-        <w:t xml:space="preserve">r data from others. </w:t>
-      </w:r>
-      <w:r>
-        <w:rPr>
-          <w:rFonts w:ascii="Times;Times New Roman" w:hAnsi="Times;Times New Roman" w:cs="Times;Times New Roman"/>
-        </w:rPr>
-        <w:t>Ideally you will have access to this list wherever you are</w:t>
-      </w:r>
-      <w:r>
-        <w:rPr>
-          <w:rFonts w:ascii="Times;Times New Roman" w:hAnsi="Times;Times New Roman" w:cs="Times;Times New Roman"/>
+        <w:rPr>
+          <w:rFonts w:ascii="Arial" w:hAnsi="Arial" w:cs="Arial"/>
+          <w:sz w:val="22"/>
+          <w:szCs w:val="22"/>
+        </w:rPr>
+      </w:pPr>
+    </w:p>
+    <w:p>
+      <w:pPr>
+        <w:pStyle w:val="DefaultStyle"/>
+        <w:rPr>
+          <w:rFonts w:ascii="Arial" w:hAnsi="Arial" w:cs="Arial"/>
+          <w:sz w:val="22"/>
+          <w:szCs w:val="22"/>
+        </w:rPr>
+      </w:pPr>
+      <w:r>
+        <w:rPr>
+          <w:rFonts w:ascii="Arial" w:hAnsi="Arial" w:cs="Arial"/>
+          <w:sz w:val="22"/>
+          <w:szCs w:val="22"/>
+        </w:rPr>
+        <w:t>During the next several days, take note of situations when you “generate data”. We’re looking for specific moments when some activity you perform can be observed, recorded and, possibly, combined with similar data from others. Ideally you will have access to this list wherever you are</w:t>
+      </w:r>
+      <w:r>
+        <w:rPr>
+          <w:rFonts w:ascii="Arial" w:hAnsi="Arial" w:cs="Arial"/>
           <w:color w:val="558E28"/>
+          <w:sz w:val="22"/>
+          <w:szCs w:val="22"/>
         </w:rPr>
         <w:t xml:space="preserve"> </w:t>
       </w:r>
       <w:r>
+        <w:rPr>
+          <w:rFonts w:ascii="Arial" w:hAnsi="Arial" w:cs="Arial"/>
+          <w:sz w:val="22"/>
+          <w:szCs w:val="22"/>
+        </w:rPr>
         <w:t>and take notes over the course of your day. To start you off, think about what happens when you ride the bus or make a telephone call or browse a web site!</w:t>
       </w:r>
     </w:p>
     <w:p>
       <w:pPr>
         <w:pStyle w:val="DefaultStyle"/>
-      </w:pPr>
-      <w:r>
-        <w:rPr>
-          <w:rFonts w:ascii="Times;Times New Roman" w:hAnsi="Times;Times New Roman" w:cs="Times;Times New Roman"/>
-        </w:rPr>
-        <w:t>For each entry, list</w:t>
-      </w:r>
-      <w:r>
-        <w:rPr>
-          <w:rFonts w:ascii="Times;Times New Roman" w:hAnsi="Times;Times New Roman" w:cs="Times;Times New Roman"/>
-        </w:rPr>
-        <w:t xml:space="preserve"> the time and describe what you did to generate data.</w:t>
+        <w:rPr>
+          <w:rFonts w:ascii="Arial" w:hAnsi="Arial" w:cs="Arial"/>
+          <w:sz w:val="22"/>
+          <w:szCs w:val="22"/>
+        </w:rPr>
+      </w:pPr>
+      <w:r>
+        <w:rPr>
+          <w:rFonts w:ascii="Arial" w:hAnsi="Arial" w:cs="Arial"/>
+          <w:sz w:val="22"/>
+          <w:szCs w:val="22"/>
+        </w:rPr>
+        <w:t>For each entry, list the time and describe what you did to generate data.</w:t>
       </w:r>
     </w:p>
     <w:tbl>
@@ -2859,11 +3633,19 @@
           <w:p>
             <w:pPr>
               <w:pStyle w:val="TableContents"/>
+              <w:rPr>
+                <w:rFonts w:ascii="Arial" w:hAnsi="Arial" w:cs="Arial"/>
+                <w:sz w:val="22"/>
+                <w:szCs w:val="22"/>
+              </w:rPr>
             </w:pPr>
             <w:r>
               <w:rPr>
+                <w:rFonts w:ascii="Arial" w:hAnsi="Arial" w:cs="Arial"/>
                 <w:b/>
                 <w:bCs/>
+                <w:sz w:val="22"/>
+                <w:szCs w:val="22"/>
               </w:rPr>
               <w:t>#</w:t>
             </w:r>
@@ -2885,11 +3667,19 @@
           <w:p>
             <w:pPr>
               <w:pStyle w:val="TableContents"/>
+              <w:rPr>
+                <w:rFonts w:ascii="Arial" w:hAnsi="Arial" w:cs="Arial"/>
+                <w:sz w:val="22"/>
+                <w:szCs w:val="22"/>
+              </w:rPr>
             </w:pPr>
             <w:r>
               <w:rPr>
+                <w:rFonts w:ascii="Arial" w:hAnsi="Arial" w:cs="Arial"/>
                 <w:b/>
                 <w:bCs/>
+                <w:sz w:val="22"/>
+                <w:szCs w:val="22"/>
               </w:rPr>
               <w:t>Time</w:t>
             </w:r>
@@ -2912,11 +3702,19 @@
           <w:p>
             <w:pPr>
               <w:pStyle w:val="TableContents"/>
+              <w:rPr>
+                <w:rFonts w:ascii="Arial" w:hAnsi="Arial" w:cs="Arial"/>
+                <w:sz w:val="22"/>
+                <w:szCs w:val="22"/>
+              </w:rPr>
             </w:pPr>
             <w:r>
               <w:rPr>
+                <w:rFonts w:ascii="Arial" w:hAnsi="Arial" w:cs="Arial"/>
                 <w:b/>
                 <w:bCs/>
+                <w:sz w:val="22"/>
+                <w:szCs w:val="22"/>
               </w:rPr>
               <w:t>Describe what you did to generate data</w:t>
             </w:r>
@@ -2944,9 +3742,12 @@
                 <w:numId w:val="9"/>
               </w:numPr>
               <w:snapToGrid w:val="0"/>
-            </w:pPr>
-            <w:bookmarkStart w:id="0" w:name="_GoBack"/>
-            <w:bookmarkEnd w:id="0"/>
+              <w:rPr>
+                <w:rFonts w:ascii="Arial" w:hAnsi="Arial" w:cs="Arial"/>
+                <w:sz w:val="22"/>
+                <w:szCs w:val="22"/>
+              </w:rPr>
+            </w:pPr>
           </w:p>
         </w:tc>
         <w:tc>
@@ -2965,6 +3766,11 @@
             <w:pPr>
               <w:pStyle w:val="TableContents"/>
               <w:snapToGrid w:val="0"/>
+              <w:rPr>
+                <w:rFonts w:ascii="Arial" w:hAnsi="Arial" w:cs="Arial"/>
+                <w:sz w:val="22"/>
+                <w:szCs w:val="22"/>
+              </w:rPr>
             </w:pPr>
           </w:p>
         </w:tc>
@@ -2985,6 +3791,11 @@
             <w:pPr>
               <w:pStyle w:val="TableContents"/>
               <w:snapToGrid w:val="0"/>
+              <w:rPr>
+                <w:rFonts w:ascii="Arial" w:hAnsi="Arial" w:cs="Arial"/>
+                <w:sz w:val="22"/>
+                <w:szCs w:val="22"/>
+              </w:rPr>
             </w:pPr>
           </w:p>
         </w:tc>
@@ -3010,6 +3821,11 @@
                 <w:numId w:val="9"/>
               </w:numPr>
               <w:snapToGrid w:val="0"/>
+              <w:rPr>
+                <w:rFonts w:ascii="Arial" w:hAnsi="Arial" w:cs="Arial"/>
+                <w:sz w:val="22"/>
+                <w:szCs w:val="22"/>
+              </w:rPr>
             </w:pPr>
           </w:p>
         </w:tc>
@@ -3029,6 +3845,11 @@
             <w:pPr>
               <w:pStyle w:val="TableContents"/>
               <w:snapToGrid w:val="0"/>
+              <w:rPr>
+                <w:rFonts w:ascii="Arial" w:hAnsi="Arial" w:cs="Arial"/>
+                <w:sz w:val="22"/>
+                <w:szCs w:val="22"/>
+              </w:rPr>
             </w:pPr>
           </w:p>
         </w:tc>
@@ -3049,6 +3870,11 @@
             <w:pPr>
               <w:pStyle w:val="TableContents"/>
               <w:snapToGrid w:val="0"/>
+              <w:rPr>
+                <w:rFonts w:ascii="Arial" w:hAnsi="Arial" w:cs="Arial"/>
+                <w:sz w:val="22"/>
+                <w:szCs w:val="22"/>
+              </w:rPr>
             </w:pPr>
           </w:p>
         </w:tc>
@@ -3074,6 +3900,11 @@
                 <w:numId w:val="9"/>
               </w:numPr>
               <w:snapToGrid w:val="0"/>
+              <w:rPr>
+                <w:rFonts w:ascii="Arial" w:hAnsi="Arial" w:cs="Arial"/>
+                <w:sz w:val="22"/>
+                <w:szCs w:val="22"/>
+              </w:rPr>
             </w:pPr>
           </w:p>
         </w:tc>
@@ -3093,6 +3924,11 @@
             <w:pPr>
               <w:pStyle w:val="TableContents"/>
               <w:snapToGrid w:val="0"/>
+              <w:rPr>
+                <w:rFonts w:ascii="Arial" w:hAnsi="Arial" w:cs="Arial"/>
+                <w:sz w:val="22"/>
+                <w:szCs w:val="22"/>
+              </w:rPr>
             </w:pPr>
           </w:p>
         </w:tc>
@@ -3113,6 +3949,11 @@
             <w:pPr>
               <w:pStyle w:val="TableContents"/>
               <w:snapToGrid w:val="0"/>
+              <w:rPr>
+                <w:rFonts w:ascii="Arial" w:hAnsi="Arial" w:cs="Arial"/>
+                <w:sz w:val="22"/>
+                <w:szCs w:val="22"/>
+              </w:rPr>
             </w:pPr>
           </w:p>
         </w:tc>
@@ -3138,6 +3979,11 @@
                 <w:numId w:val="9"/>
               </w:numPr>
               <w:snapToGrid w:val="0"/>
+              <w:rPr>
+                <w:rFonts w:ascii="Arial" w:hAnsi="Arial" w:cs="Arial"/>
+                <w:sz w:val="22"/>
+                <w:szCs w:val="22"/>
+              </w:rPr>
             </w:pPr>
           </w:p>
         </w:tc>
@@ -3157,6 +4003,11 @@
             <w:pPr>
               <w:pStyle w:val="TableContents"/>
               <w:snapToGrid w:val="0"/>
+              <w:rPr>
+                <w:rFonts w:ascii="Arial" w:hAnsi="Arial" w:cs="Arial"/>
+                <w:sz w:val="22"/>
+                <w:szCs w:val="22"/>
+              </w:rPr>
             </w:pPr>
           </w:p>
         </w:tc>
@@ -3177,6 +4028,11 @@
             <w:pPr>
               <w:pStyle w:val="TableContents"/>
               <w:snapToGrid w:val="0"/>
+              <w:rPr>
+                <w:rFonts w:ascii="Arial" w:hAnsi="Arial" w:cs="Arial"/>
+                <w:sz w:val="22"/>
+                <w:szCs w:val="22"/>
+              </w:rPr>
             </w:pPr>
           </w:p>
         </w:tc>
@@ -3202,6 +4058,11 @@
                 <w:numId w:val="9"/>
               </w:numPr>
               <w:snapToGrid w:val="0"/>
+              <w:rPr>
+                <w:rFonts w:ascii="Arial" w:hAnsi="Arial" w:cs="Arial"/>
+                <w:sz w:val="22"/>
+                <w:szCs w:val="22"/>
+              </w:rPr>
             </w:pPr>
           </w:p>
         </w:tc>
@@ -3221,6 +4082,11 @@
             <w:pPr>
               <w:pStyle w:val="TableContents"/>
               <w:snapToGrid w:val="0"/>
+              <w:rPr>
+                <w:rFonts w:ascii="Arial" w:hAnsi="Arial" w:cs="Arial"/>
+                <w:sz w:val="22"/>
+                <w:szCs w:val="22"/>
+              </w:rPr>
             </w:pPr>
           </w:p>
         </w:tc>
@@ -3241,6 +4107,11 @@
             <w:pPr>
               <w:pStyle w:val="TableContents"/>
               <w:snapToGrid w:val="0"/>
+              <w:rPr>
+                <w:rFonts w:ascii="Arial" w:hAnsi="Arial" w:cs="Arial"/>
+                <w:sz w:val="22"/>
+                <w:szCs w:val="22"/>
+              </w:rPr>
             </w:pPr>
           </w:p>
         </w:tc>
@@ -3266,6 +4137,11 @@
                 <w:numId w:val="9"/>
               </w:numPr>
               <w:snapToGrid w:val="0"/>
+              <w:rPr>
+                <w:rFonts w:ascii="Arial" w:hAnsi="Arial" w:cs="Arial"/>
+                <w:sz w:val="22"/>
+                <w:szCs w:val="22"/>
+              </w:rPr>
             </w:pPr>
           </w:p>
         </w:tc>
@@ -3285,6 +4161,11 @@
             <w:pPr>
               <w:pStyle w:val="TableContents"/>
               <w:snapToGrid w:val="0"/>
+              <w:rPr>
+                <w:rFonts w:ascii="Arial" w:hAnsi="Arial" w:cs="Arial"/>
+                <w:sz w:val="22"/>
+                <w:szCs w:val="22"/>
+              </w:rPr>
             </w:pPr>
           </w:p>
         </w:tc>
@@ -3305,6 +4186,11 @@
             <w:pPr>
               <w:pStyle w:val="TableContents"/>
               <w:snapToGrid w:val="0"/>
+              <w:rPr>
+                <w:rFonts w:ascii="Arial" w:hAnsi="Arial" w:cs="Arial"/>
+                <w:sz w:val="22"/>
+                <w:szCs w:val="22"/>
+              </w:rPr>
             </w:pPr>
           </w:p>
         </w:tc>
@@ -3330,6 +4216,11 @@
                 <w:numId w:val="9"/>
               </w:numPr>
               <w:snapToGrid w:val="0"/>
+              <w:rPr>
+                <w:rFonts w:ascii="Arial" w:hAnsi="Arial" w:cs="Arial"/>
+                <w:sz w:val="22"/>
+                <w:szCs w:val="22"/>
+              </w:rPr>
             </w:pPr>
           </w:p>
         </w:tc>
@@ -3349,6 +4240,11 @@
             <w:pPr>
               <w:pStyle w:val="TableContents"/>
               <w:snapToGrid w:val="0"/>
+              <w:rPr>
+                <w:rFonts w:ascii="Arial" w:hAnsi="Arial" w:cs="Arial"/>
+                <w:sz w:val="22"/>
+                <w:szCs w:val="22"/>
+              </w:rPr>
             </w:pPr>
           </w:p>
         </w:tc>
@@ -3369,6 +4265,11 @@
             <w:pPr>
               <w:pStyle w:val="TableContents"/>
               <w:snapToGrid w:val="0"/>
+              <w:rPr>
+                <w:rFonts w:ascii="Arial" w:hAnsi="Arial" w:cs="Arial"/>
+                <w:sz w:val="22"/>
+                <w:szCs w:val="22"/>
+              </w:rPr>
             </w:pPr>
           </w:p>
         </w:tc>
@@ -3394,6 +4295,11 @@
                 <w:numId w:val="9"/>
               </w:numPr>
               <w:snapToGrid w:val="0"/>
+              <w:rPr>
+                <w:rFonts w:ascii="Arial" w:hAnsi="Arial" w:cs="Arial"/>
+                <w:sz w:val="22"/>
+                <w:szCs w:val="22"/>
+              </w:rPr>
             </w:pPr>
           </w:p>
         </w:tc>
@@ -3413,6 +4319,11 @@
             <w:pPr>
               <w:pStyle w:val="TableContents"/>
               <w:snapToGrid w:val="0"/>
+              <w:rPr>
+                <w:rFonts w:ascii="Arial" w:hAnsi="Arial" w:cs="Arial"/>
+                <w:sz w:val="22"/>
+                <w:szCs w:val="22"/>
+              </w:rPr>
             </w:pPr>
           </w:p>
         </w:tc>
@@ -3433,6 +4344,11 @@
             <w:pPr>
               <w:pStyle w:val="TableContents"/>
               <w:snapToGrid w:val="0"/>
+              <w:rPr>
+                <w:rFonts w:ascii="Arial" w:hAnsi="Arial" w:cs="Arial"/>
+                <w:sz w:val="22"/>
+                <w:szCs w:val="22"/>
+              </w:rPr>
             </w:pPr>
           </w:p>
         </w:tc>
@@ -3458,6 +4374,11 @@
                 <w:numId w:val="9"/>
               </w:numPr>
               <w:snapToGrid w:val="0"/>
+              <w:rPr>
+                <w:rFonts w:ascii="Arial" w:hAnsi="Arial" w:cs="Arial"/>
+                <w:sz w:val="22"/>
+                <w:szCs w:val="22"/>
+              </w:rPr>
             </w:pPr>
           </w:p>
         </w:tc>
@@ -3477,6 +4398,11 @@
             <w:pPr>
               <w:pStyle w:val="TableContents"/>
               <w:snapToGrid w:val="0"/>
+              <w:rPr>
+                <w:rFonts w:ascii="Arial" w:hAnsi="Arial" w:cs="Arial"/>
+                <w:sz w:val="22"/>
+                <w:szCs w:val="22"/>
+              </w:rPr>
             </w:pPr>
           </w:p>
         </w:tc>
@@ -3497,6 +4423,11 @@
             <w:pPr>
               <w:pStyle w:val="TableContents"/>
               <w:snapToGrid w:val="0"/>
+              <w:rPr>
+                <w:rFonts w:ascii="Arial" w:hAnsi="Arial" w:cs="Arial"/>
+                <w:sz w:val="22"/>
+                <w:szCs w:val="22"/>
+              </w:rPr>
             </w:pPr>
           </w:p>
         </w:tc>
@@ -3522,6 +4453,11 @@
                 <w:numId w:val="9"/>
               </w:numPr>
               <w:snapToGrid w:val="0"/>
+              <w:rPr>
+                <w:rFonts w:ascii="Arial" w:hAnsi="Arial" w:cs="Arial"/>
+                <w:sz w:val="22"/>
+                <w:szCs w:val="22"/>
+              </w:rPr>
             </w:pPr>
           </w:p>
         </w:tc>
@@ -3541,6 +4477,11 @@
             <w:pPr>
               <w:pStyle w:val="TableContents"/>
               <w:snapToGrid w:val="0"/>
+              <w:rPr>
+                <w:rFonts w:ascii="Arial" w:hAnsi="Arial" w:cs="Arial"/>
+                <w:sz w:val="22"/>
+                <w:szCs w:val="22"/>
+              </w:rPr>
             </w:pPr>
           </w:p>
         </w:tc>
@@ -3561,6 +4502,11 @@
             <w:pPr>
               <w:pStyle w:val="TableContents"/>
               <w:snapToGrid w:val="0"/>
+              <w:rPr>
+                <w:rFonts w:ascii="Arial" w:hAnsi="Arial" w:cs="Arial"/>
+                <w:sz w:val="22"/>
+                <w:szCs w:val="22"/>
+              </w:rPr>
             </w:pPr>
           </w:p>
         </w:tc>
@@ -3586,6 +4532,11 @@
                 <w:numId w:val="9"/>
               </w:numPr>
               <w:snapToGrid w:val="0"/>
+              <w:rPr>
+                <w:rFonts w:ascii="Arial" w:hAnsi="Arial" w:cs="Arial"/>
+                <w:sz w:val="22"/>
+                <w:szCs w:val="22"/>
+              </w:rPr>
             </w:pPr>
           </w:p>
         </w:tc>
@@ -3605,6 +4556,11 @@
             <w:pPr>
               <w:pStyle w:val="TableContents"/>
               <w:snapToGrid w:val="0"/>
+              <w:rPr>
+                <w:rFonts w:ascii="Arial" w:hAnsi="Arial" w:cs="Arial"/>
+                <w:sz w:val="22"/>
+                <w:szCs w:val="22"/>
+              </w:rPr>
             </w:pPr>
           </w:p>
         </w:tc>
@@ -3625,6 +4581,11 @@
             <w:pPr>
               <w:pStyle w:val="TableContents"/>
               <w:snapToGrid w:val="0"/>
+              <w:rPr>
+                <w:rFonts w:ascii="Arial" w:hAnsi="Arial" w:cs="Arial"/>
+                <w:sz w:val="22"/>
+                <w:szCs w:val="22"/>
+              </w:rPr>
             </w:pPr>
           </w:p>
         </w:tc>
@@ -3650,6 +4611,11 @@
                 <w:numId w:val="9"/>
               </w:numPr>
               <w:snapToGrid w:val="0"/>
+              <w:rPr>
+                <w:rFonts w:ascii="Arial" w:hAnsi="Arial" w:cs="Arial"/>
+                <w:sz w:val="22"/>
+                <w:szCs w:val="22"/>
+              </w:rPr>
             </w:pPr>
           </w:p>
         </w:tc>
@@ -3669,6 +4635,11 @@
             <w:pPr>
               <w:pStyle w:val="TableContents"/>
               <w:snapToGrid w:val="0"/>
+              <w:rPr>
+                <w:rFonts w:ascii="Arial" w:hAnsi="Arial" w:cs="Arial"/>
+                <w:sz w:val="22"/>
+                <w:szCs w:val="22"/>
+              </w:rPr>
             </w:pPr>
           </w:p>
         </w:tc>
@@ -3689,6 +4660,11 @@
             <w:pPr>
               <w:pStyle w:val="TableContents"/>
               <w:snapToGrid w:val="0"/>
+              <w:rPr>
+                <w:rFonts w:ascii="Arial" w:hAnsi="Arial" w:cs="Arial"/>
+                <w:sz w:val="22"/>
+                <w:szCs w:val="22"/>
+              </w:rPr>
             </w:pPr>
           </w:p>
         </w:tc>
@@ -3714,6 +4690,11 @@
                 <w:numId w:val="9"/>
               </w:numPr>
               <w:snapToGrid w:val="0"/>
+              <w:rPr>
+                <w:rFonts w:ascii="Arial" w:hAnsi="Arial" w:cs="Arial"/>
+                <w:sz w:val="22"/>
+                <w:szCs w:val="22"/>
+              </w:rPr>
             </w:pPr>
           </w:p>
         </w:tc>
@@ -3733,6 +4714,11 @@
             <w:pPr>
               <w:pStyle w:val="TableContents"/>
               <w:snapToGrid w:val="0"/>
+              <w:rPr>
+                <w:rFonts w:ascii="Arial" w:hAnsi="Arial" w:cs="Arial"/>
+                <w:sz w:val="22"/>
+                <w:szCs w:val="22"/>
+              </w:rPr>
             </w:pPr>
           </w:p>
         </w:tc>
@@ -3753,6 +4739,11 @@
             <w:pPr>
               <w:pStyle w:val="TableContents"/>
               <w:snapToGrid w:val="0"/>
+              <w:rPr>
+                <w:rFonts w:ascii="Arial" w:hAnsi="Arial" w:cs="Arial"/>
+                <w:sz w:val="22"/>
+                <w:szCs w:val="22"/>
+              </w:rPr>
             </w:pPr>
           </w:p>
         </w:tc>
@@ -3778,6 +4769,11 @@
                 <w:numId w:val="9"/>
               </w:numPr>
               <w:snapToGrid w:val="0"/>
+              <w:rPr>
+                <w:rFonts w:ascii="Arial" w:hAnsi="Arial" w:cs="Arial"/>
+                <w:sz w:val="22"/>
+                <w:szCs w:val="22"/>
+              </w:rPr>
             </w:pPr>
           </w:p>
         </w:tc>
@@ -3797,6 +4793,11 @@
             <w:pPr>
               <w:pStyle w:val="TableContents"/>
               <w:snapToGrid w:val="0"/>
+              <w:rPr>
+                <w:rFonts w:ascii="Arial" w:hAnsi="Arial" w:cs="Arial"/>
+                <w:sz w:val="22"/>
+                <w:szCs w:val="22"/>
+              </w:rPr>
             </w:pPr>
           </w:p>
         </w:tc>
@@ -3817,6 +4818,11 @@
             <w:pPr>
               <w:pStyle w:val="TableContents"/>
               <w:snapToGrid w:val="0"/>
+              <w:rPr>
+                <w:rFonts w:ascii="Arial" w:hAnsi="Arial" w:cs="Arial"/>
+                <w:sz w:val="22"/>
+                <w:szCs w:val="22"/>
+              </w:rPr>
             </w:pPr>
           </w:p>
         </w:tc>
@@ -3842,6 +4848,11 @@
                 <w:numId w:val="9"/>
               </w:numPr>
               <w:snapToGrid w:val="0"/>
+              <w:rPr>
+                <w:rFonts w:ascii="Arial" w:hAnsi="Arial" w:cs="Arial"/>
+                <w:sz w:val="22"/>
+                <w:szCs w:val="22"/>
+              </w:rPr>
             </w:pPr>
           </w:p>
         </w:tc>
@@ -3861,6 +4872,11 @@
             <w:pPr>
               <w:pStyle w:val="TableContents"/>
               <w:snapToGrid w:val="0"/>
+              <w:rPr>
+                <w:rFonts w:ascii="Arial" w:hAnsi="Arial" w:cs="Arial"/>
+                <w:sz w:val="22"/>
+                <w:szCs w:val="22"/>
+              </w:rPr>
             </w:pPr>
           </w:p>
         </w:tc>
@@ -3881,14 +4897,25 @@
             <w:pPr>
               <w:pStyle w:val="TableContents"/>
               <w:snapToGrid w:val="0"/>
+              <w:rPr>
+                <w:rFonts w:ascii="Arial" w:hAnsi="Arial" w:cs="Arial"/>
+                <w:sz w:val="22"/>
+                <w:szCs w:val="22"/>
+              </w:rPr>
             </w:pPr>
           </w:p>
         </w:tc>
       </w:tr>
+      <w:bookmarkEnd w:id="0"/>
     </w:tbl>
     <w:p>
       <w:pPr>
         <w:pStyle w:val="DefaultStyle"/>
+        <w:rPr>
+          <w:rFonts w:ascii="Arial" w:hAnsi="Arial" w:cs="Arial"/>
+          <w:sz w:val="22"/>
+          <w:szCs w:val="22"/>
+        </w:rPr>
       </w:pPr>
     </w:p>
     <w:sectPr>

</xml_diff>

<commit_message>
Fixing a typo, form --> from
</commit_message>
<xml_diff>
--- a/Unit1/Unit1 10.docx
+++ b/Unit1/Unit1 10.docx
@@ -596,25 +596,7 @@
           <w:sz w:val="22"/>
           <w:szCs w:val="22"/>
         </w:rPr>
-        <w:t xml:space="preserve">Have </w:t>
-      </w:r>
-      <w:proofErr w:type="gramStart"/>
-      <w:r>
-        <w:rPr>
-          <w:rFonts w:ascii="Arial" w:hAnsi="Arial" w:cs="Arial"/>
-          <w:sz w:val="22"/>
-          <w:szCs w:val="22"/>
-        </w:rPr>
-        <w:t>groups</w:t>
-      </w:r>
-      <w:proofErr w:type="gramEnd"/>
-      <w:r>
-        <w:rPr>
-          <w:rFonts w:ascii="Arial" w:hAnsi="Arial" w:cs="Arial"/>
-          <w:sz w:val="22"/>
-          <w:szCs w:val="22"/>
-        </w:rPr>
-        <w:t xml:space="preserve"> complete question 3.</w:t>
+        <w:t>Have groups complete question 3.</w:t>
       </w:r>
     </w:p>
     <w:p>
@@ -1641,9 +1623,8 @@
                 <w:sz w:val="22"/>
                 <w:szCs w:val="22"/>
               </w:rPr>
-              <w:t xml:space="preserve">What can be learned </w:t>
+              <w:t>What can be learned f</w:t>
             </w:r>
-            <w:proofErr w:type="spellStart"/>
             <w:r>
               <w:rPr>
                 <w:rFonts w:ascii="Arial" w:hAnsi="Arial" w:cs="Arial"/>
@@ -1652,9 +1633,8 @@
                 <w:sz w:val="22"/>
                 <w:szCs w:val="22"/>
               </w:rPr>
-              <w:t>form</w:t>
+              <w:t>r</w:t>
             </w:r>
-            <w:proofErr w:type="spellEnd"/>
             <w:r>
               <w:rPr>
                 <w:rFonts w:ascii="Arial" w:hAnsi="Arial" w:cs="Arial"/>
@@ -1663,7 +1643,19 @@
                 <w:sz w:val="22"/>
                 <w:szCs w:val="22"/>
               </w:rPr>
-              <w:t xml:space="preserve"> the data in aggregate?</w:t>
+              <w:t>o</w:t>
+            </w:r>
+            <w:bookmarkStart w:id="0" w:name="_GoBack"/>
+            <w:bookmarkEnd w:id="0"/>
+            <w:r>
+              <w:rPr>
+                <w:rFonts w:ascii="Arial" w:hAnsi="Arial" w:cs="Arial"/>
+                <w:b/>
+                <w:bCs/>
+                <w:sz w:val="22"/>
+                <w:szCs w:val="22"/>
+              </w:rPr>
+              <w:t>m the data in aggregate?</w:t>
             </w:r>
           </w:p>
         </w:tc>
@@ -5057,8 +5049,6 @@
           <w:szCs w:val="22"/>
         </w:rPr>
       </w:pPr>
-      <w:bookmarkStart w:id="0" w:name="_GoBack"/>
-      <w:bookmarkEnd w:id="0"/>
       <w:r>
         <w:rPr>
           <w:rFonts w:ascii="Arial" w:hAnsi="Arial" w:cs="Arial"/>

</xml_diff>